<commit_message>
Game Design Template update
Added all of my contribution to the template; still need Code Structure
section.

Estimated work time so far: 1.5 hours
</commit_message>
<xml_diff>
--- a/Assignments & Documents/Game Concept (Assignment 3ish)/Game_Design_Template_Final.docx
+++ b/Assignments & Documents/Game Concept (Assignment 3ish)/Game_Design_Template_Final.docx
@@ -1,6 +1,6 @@
 
 <file path=word/document.xml><?xml version="1.0" encoding="utf-8"?>
-<w:document xmlns:wpc="http://schemas.microsoft.com/office/word/2010/wordprocessingCanvas" xmlns:mc="http://schemas.openxmlformats.org/markup-compatibility/2006" xmlns:o="urn:schemas-microsoft-com:office:office" xmlns:r="http://schemas.openxmlformats.org/officeDocument/2006/relationships" xmlns:m="http://schemas.openxmlformats.org/officeDocument/2006/math" xmlns:v="urn:schemas-microsoft-com:vml" xmlns:wp14="http://schemas.microsoft.com/office/word/2010/wordprocessingDrawing" xmlns:wp="http://schemas.openxmlformats.org/drawingml/2006/wordprocessingDrawing" xmlns:w10="urn:schemas-microsoft-com:office:word" xmlns:w="http://schemas.openxmlformats.org/wordprocessingml/2006/main" xmlns:w14="http://schemas.microsoft.com/office/word/2010/wordml" xmlns:w15="http://schemas.microsoft.com/office/word/2012/wordml" xmlns:wpg="http://schemas.microsoft.com/office/word/2010/wordprocessingGroup" xmlns:wpi="http://schemas.microsoft.com/office/word/2010/wordprocessingInk" xmlns:wne="http://schemas.microsoft.com/office/word/2006/wordml" xmlns:wps="http://schemas.microsoft.com/office/word/2010/wordprocessingShape" mc:Ignorable="w14 w15 wp14">
+<w:document xmlns:wpc="http://schemas.microsoft.com/office/word/2010/wordprocessingCanvas" xmlns:mc="http://schemas.openxmlformats.org/markup-compatibility/2006" xmlns:o="urn:schemas-microsoft-com:office:office" xmlns:r="http://schemas.openxmlformats.org/officeDocument/2006/relationships" xmlns:m="http://schemas.openxmlformats.org/officeDocument/2006/math" xmlns:v="urn:schemas-microsoft-com:vml" xmlns:wp14="http://schemas.microsoft.com/office/word/2010/wordprocessingDrawing" xmlns:wp="http://schemas.openxmlformats.org/drawingml/2006/wordprocessingDrawing" xmlns:w10="urn:schemas-microsoft-com:office:word" xmlns:w="http://schemas.openxmlformats.org/wordprocessingml/2006/main" xmlns:w14="http://schemas.microsoft.com/office/word/2010/wordml" xmlns:wpg="http://schemas.microsoft.com/office/word/2010/wordprocessingGroup" xmlns:wpi="http://schemas.microsoft.com/office/word/2010/wordprocessingInk" xmlns:wne="http://schemas.microsoft.com/office/word/2006/wordml" xmlns:wps="http://schemas.microsoft.com/office/word/2010/wordprocessingShape" mc:Ignorable="w14 wp14">
   <w:body>
     <w:p>
       <w:pPr>
@@ -193,7 +193,7 @@
                     </pic:cNvPicPr>
                   </pic:nvPicPr>
                   <pic:blipFill>
-                    <a:blip r:embed="rId7" cstate="print">
+                    <a:blip r:embed="rId8" cstate="print">
                       <a:extLst>
                         <a:ext uri="{28A0092B-C50C-407E-A947-70E740481C1C}">
                           <a14:useLocalDpi xmlns:a14="http://schemas.microsoft.com/office/drawing/2010/main" val="0"/>
@@ -439,9 +439,9 @@
           <w:lang w:val="fr-FR"/>
         </w:rPr>
         <w:sectPr>
-          <w:headerReference w:type="default" r:id="rId8"/>
-          <w:footerReference w:type="even" r:id="rId9"/>
-          <w:footerReference w:type="default" r:id="rId10"/>
+          <w:headerReference w:type="default" r:id="rId9"/>
+          <w:footerReference w:type="even" r:id="rId10"/>
+          <w:footerReference w:type="default" r:id="rId11"/>
           <w:type w:val="continuous"/>
           <w:pgSz w:w="11906" w:h="16838"/>
           <w:pgMar w:top="1417" w:right="1417" w:bottom="1417" w:left="1417" w:header="720" w:footer="720" w:gutter="0"/>
@@ -6447,8 +6447,8 @@
         <w:tblLook w:val="01E0" w:firstRow="1" w:lastRow="1" w:firstColumn="1" w:lastColumn="1" w:noHBand="0" w:noVBand="0"/>
       </w:tblPr>
       <w:tblGrid>
-        <w:gridCol w:w="2431"/>
-        <w:gridCol w:w="6631"/>
+        <w:gridCol w:w="2466"/>
+        <w:gridCol w:w="6746"/>
       </w:tblGrid>
       <w:tr>
         <w:tc>
@@ -6866,8 +6866,8 @@
         <w:tblLook w:val="01E0" w:firstRow="1" w:lastRow="1" w:firstColumn="1" w:lastColumn="1" w:noHBand="0" w:noVBand="0"/>
       </w:tblPr>
       <w:tblGrid>
-        <w:gridCol w:w="2062"/>
-        <w:gridCol w:w="7000"/>
+        <w:gridCol w:w="2088"/>
+        <w:gridCol w:w="7124"/>
       </w:tblGrid>
       <w:tr>
         <w:tc>
@@ -10596,7 +10596,7 @@
                     </pic:cNvPicPr>
                   </pic:nvPicPr>
                   <pic:blipFill>
-                    <a:blip r:embed="rId11">
+                    <a:blip r:embed="rId12">
                       <a:extLst>
                         <a:ext uri="{28A0092B-C50C-407E-A947-70E740481C1C}">
                           <a14:useLocalDpi xmlns:a14="http://schemas.microsoft.com/office/drawing/2010/main" val="0"/>
@@ -10722,7 +10722,7 @@
                     </pic:cNvPicPr>
                   </pic:nvPicPr>
                   <pic:blipFill>
-                    <a:blip r:embed="rId12">
+                    <a:blip r:embed="rId13">
                       <a:extLst>
                         <a:ext uri="{28A0092B-C50C-407E-A947-70E740481C1C}">
                           <a14:useLocalDpi xmlns:a14="http://schemas.microsoft.com/office/drawing/2010/main" val="0"/>
@@ -10909,7 +10909,7 @@
                     </pic:cNvPicPr>
                   </pic:nvPicPr>
                   <pic:blipFill>
-                    <a:blip r:embed="rId13" cstate="print">
+                    <a:blip r:embed="rId14" cstate="print">
                       <a:extLst>
                         <a:ext uri="{28A0092B-C50C-407E-A947-70E740481C1C}">
                           <a14:useLocalDpi xmlns:a14="http://schemas.microsoft.com/office/drawing/2010/main" val="0"/>
@@ -11027,7 +11027,7 @@
                     </pic:cNvPicPr>
                   </pic:nvPicPr>
                   <pic:blipFill>
-                    <a:blip r:embed="rId14" cstate="print">
+                    <a:blip r:embed="rId15" cstate="print">
                       <a:extLst>
                         <a:ext uri="{28A0092B-C50C-407E-A947-70E740481C1C}">
                           <a14:useLocalDpi xmlns:a14="http://schemas.microsoft.com/office/drawing/2010/main" val="0"/>
@@ -11163,7 +11163,7 @@
                     </pic:cNvPicPr>
                   </pic:nvPicPr>
                   <pic:blipFill>
-                    <a:blip r:embed="rId15" cstate="print">
+                    <a:blip r:embed="rId16" cstate="print">
                       <a:extLst>
                         <a:ext uri="{28A0092B-C50C-407E-A947-70E740481C1C}">
                           <a14:useLocalDpi xmlns:a14="http://schemas.microsoft.com/office/drawing/2010/main" val="0"/>
@@ -11480,7 +11480,7 @@
                     </pic:cNvPicPr>
                   </pic:nvPicPr>
                   <pic:blipFill>
-                    <a:blip r:embed="rId16" cstate="print">
+                    <a:blip r:embed="rId17" cstate="print">
                       <a:extLst>
                         <a:ext uri="{28A0092B-C50C-407E-A947-70E740481C1C}">
                           <a14:useLocalDpi xmlns:a14="http://schemas.microsoft.com/office/drawing/2010/main" val="0"/>
@@ -11598,7 +11598,7 @@
                     </pic:cNvPicPr>
                   </pic:nvPicPr>
                   <pic:blipFill>
-                    <a:blip r:embed="rId17" cstate="print">
+                    <a:blip r:embed="rId18" cstate="print">
                       <a:extLst>
                         <a:ext uri="{28A0092B-C50C-407E-A947-70E740481C1C}">
                           <a14:useLocalDpi xmlns:a14="http://schemas.microsoft.com/office/drawing/2010/main" val="0"/>
@@ -12633,7 +12633,7 @@
                     </pic:cNvPicPr>
                   </pic:nvPicPr>
                   <pic:blipFill>
-                    <a:blip r:embed="rId18" cstate="print">
+                    <a:blip r:embed="rId19" cstate="print">
                       <a:extLst>
                         <a:ext uri="{28A0092B-C50C-407E-A947-70E740481C1C}">
                           <a14:useLocalDpi xmlns:a14="http://schemas.microsoft.com/office/drawing/2010/main" val="0"/>
@@ -12699,7 +12699,7 @@
                     </pic:cNvPicPr>
                   </pic:nvPicPr>
                   <pic:blipFill>
-                    <a:blip r:embed="rId19">
+                    <a:blip r:embed="rId20">
                       <a:extLst>
                         <a:ext uri="{28A0092B-C50C-407E-A947-70E740481C1C}">
                           <a14:useLocalDpi xmlns:a14="http://schemas.microsoft.com/office/drawing/2010/main" val="0"/>
@@ -13085,7 +13085,7 @@
         </w:rPr>
         <w:t xml:space="preserve"> </w:t>
       </w:r>
-      <w:hyperlink r:id="rId20" w:history="1">
+      <w:hyperlink r:id="rId21" w:history="1">
         <w:bookmarkStart w:id="77" w:name="_Toc346192051"/>
         <w:r>
           <w:rPr>
@@ -13102,7 +13102,7 @@
           <w:t xml:space="preserve">Game </w:t>
         </w:r>
       </w:hyperlink>
-      <w:hyperlink r:id="rId21" w:history="1">
+      <w:hyperlink r:id="rId22" w:history="1">
         <w:r>
           <w:rPr>
             <w:rStyle w:val="Hyperlink"/>
@@ -13948,53 +13948,128 @@
     <w:p>
       <w:pPr>
         <w:rPr>
-          <w:sz w:val="20"/>
-          <w:szCs w:val="20"/>
-          <w:lang w:val="en-US"/>
-        </w:rPr>
-      </w:pPr>
-    </w:p>
-    <w:p>
-      <w:pPr>
-        <w:rPr>
-          <w:sz w:val="20"/>
-          <w:szCs w:val="20"/>
-          <w:lang w:val="en-US"/>
-        </w:rPr>
-      </w:pPr>
-      <w:r>
-        <w:rPr>
-          <w:sz w:val="20"/>
-          <w:szCs w:val="20"/>
-          <w:lang w:val="en-US"/>
-        </w:rPr>
-        <w:t xml:space="preserve">This is a list of system requirements that a device will have to meet to run the game. </w:t>
-      </w:r>
-    </w:p>
-    <w:p>
-      <w:pPr>
-        <w:rPr>
-          <w:sz w:val="20"/>
-          <w:szCs w:val="20"/>
-          <w:lang w:val="en-US"/>
-        </w:rPr>
-      </w:pPr>
-    </w:p>
-    <w:p>
-      <w:pPr>
-        <w:rPr>
-          <w:sz w:val="20"/>
-          <w:szCs w:val="20"/>
-          <w:lang w:val="en-US"/>
-        </w:rPr>
-      </w:pPr>
-      <w:r>
-        <w:rPr>
-          <w:sz w:val="20"/>
-          <w:szCs w:val="20"/>
-          <w:lang w:val="en-US"/>
-        </w:rPr>
-        <w:t xml:space="preserve">This also represents the restrictions that may apply to the end product. </w:t>
+          <w:lang w:val="en-US"/>
+        </w:rPr>
+      </w:pPr>
+    </w:p>
+    <w:p>
+      <w:pPr>
+        <w:pStyle w:val="ListParagraph"/>
+        <w:numPr>
+          <w:ilvl w:val="0"/>
+          <w:numId w:val="23"/>
+        </w:numPr>
+        <w:rPr>
+          <w:sz w:val="20"/>
+          <w:szCs w:val="20"/>
+          <w:lang w:val="en-US"/>
+        </w:rPr>
+      </w:pPr>
+      <w:r>
+        <w:rPr>
+          <w:sz w:val="20"/>
+          <w:szCs w:val="20"/>
+          <w:lang w:val="en-US"/>
+        </w:rPr>
+        <w:t>Windows XP, Windows Vista (SP 2), Windows 7, Windows 8, Windows 10</w:t>
+      </w:r>
+    </w:p>
+    <w:p>
+      <w:pPr>
+        <w:pStyle w:val="ListParagraph"/>
+        <w:numPr>
+          <w:ilvl w:val="0"/>
+          <w:numId w:val="23"/>
+        </w:numPr>
+        <w:rPr>
+          <w:sz w:val="20"/>
+          <w:szCs w:val="20"/>
+          <w:lang w:val="en-US"/>
+        </w:rPr>
+      </w:pPr>
+      <w:proofErr w:type="spellStart"/>
+      <w:r>
+        <w:rPr>
+          <w:sz w:val="20"/>
+          <w:szCs w:val="20"/>
+          <w:lang w:val="en-US"/>
+        </w:rPr>
+        <w:t>Shader</w:t>
+      </w:r>
+      <w:proofErr w:type="spellEnd"/>
+      <w:r>
+        <w:rPr>
+          <w:sz w:val="20"/>
+          <w:szCs w:val="20"/>
+          <w:lang w:val="en-US"/>
+        </w:rPr>
+        <w:t xml:space="preserve"> Model 2.0 or greater</w:t>
+      </w:r>
+    </w:p>
+    <w:p>
+      <w:pPr>
+        <w:pStyle w:val="ListParagraph"/>
+        <w:numPr>
+          <w:ilvl w:val="0"/>
+          <w:numId w:val="23"/>
+        </w:numPr>
+        <w:rPr>
+          <w:sz w:val="20"/>
+          <w:szCs w:val="20"/>
+          <w:lang w:val="en-US"/>
+        </w:rPr>
+      </w:pPr>
+      <w:r>
+        <w:rPr>
+          <w:sz w:val="20"/>
+          <w:szCs w:val="20"/>
+          <w:lang w:val="en-US"/>
+        </w:rPr>
+        <w:t>DirectX 9.0c or greater (DirectX 10 minimum recommended)</w:t>
+      </w:r>
+    </w:p>
+    <w:p>
+      <w:pPr>
+        <w:pStyle w:val="ListParagraph"/>
+        <w:numPr>
+          <w:ilvl w:val="0"/>
+          <w:numId w:val="23"/>
+        </w:numPr>
+        <w:rPr>
+          <w:sz w:val="20"/>
+          <w:szCs w:val="20"/>
+          <w:lang w:val="en-US"/>
+        </w:rPr>
+      </w:pPr>
+      <w:r>
+        <w:rPr>
+          <w:sz w:val="20"/>
+          <w:szCs w:val="20"/>
+          <w:lang w:val="en-US"/>
+        </w:rPr>
+        <w:t>2 GB RAM</w:t>
+      </w:r>
+    </w:p>
+    <w:p>
+      <w:pPr>
+        <w:pStyle w:val="ListParagraph"/>
+        <w:numPr>
+          <w:ilvl w:val="0"/>
+          <w:numId w:val="23"/>
+        </w:numPr>
+        <w:rPr>
+          <w:sz w:val="20"/>
+          <w:szCs w:val="20"/>
+          <w:lang w:val="en-US"/>
+        </w:rPr>
+      </w:pPr>
+      <w:r>
+        <w:rPr>
+          <w:sz w:val="20"/>
+          <w:szCs w:val="20"/>
+          <w:lang w:val="en-US"/>
+        </w:rPr>
+        <w:t>100 MB available hard disk space</w:t>
       </w:r>
     </w:p>
     <w:p>
@@ -14658,8 +14733,6 @@
           <w:lang w:val="en-US"/>
         </w:rPr>
       </w:pPr>
-      <w:bookmarkStart w:id="90" w:name="_GoBack"/>
-      <w:bookmarkEnd w:id="90"/>
     </w:p>
     <w:p>
       <w:pPr>
@@ -14682,9 +14755,9 @@
           <w:lang w:val="en-US"/>
         </w:rPr>
       </w:pPr>
-      <w:bookmarkStart w:id="91" w:name="_Toc83200840"/>
-      <w:bookmarkStart w:id="92" w:name="_Toc83201463"/>
-      <w:bookmarkStart w:id="93" w:name="_Toc96877706"/>
+      <w:bookmarkStart w:id="90" w:name="_Toc83200840"/>
+      <w:bookmarkStart w:id="91" w:name="_Toc83201463"/>
+      <w:bookmarkStart w:id="92" w:name="_Toc96877706"/>
       <w:r>
         <w:rPr>
           <w:rFonts w:ascii="Times New Roman" w:hAnsi="Times New Roman" w:cs="Times New Roman"/>
@@ -14696,7 +14769,7 @@
         </w:rPr>
         <w:br w:type="page"/>
       </w:r>
-      <w:bookmarkStart w:id="94" w:name="_Toc346192058"/>
+      <w:bookmarkStart w:id="93" w:name="_Toc346192058"/>
       <w:r>
         <w:rPr>
           <w:rFonts w:ascii="Times New Roman" w:hAnsi="Times New Roman" w:cs="Times New Roman"/>
@@ -14709,10 +14782,10 @@
         <w:lastRenderedPageBreak/>
         <w:t>Audio Content</w:t>
       </w:r>
+      <w:bookmarkEnd w:id="90"/>
       <w:bookmarkEnd w:id="91"/>
       <w:bookmarkEnd w:id="92"/>
       <w:bookmarkEnd w:id="93"/>
-      <w:bookmarkEnd w:id="94"/>
     </w:p>
     <w:p>
       <w:pPr>
@@ -15117,10 +15190,10 @@
           <w:lang w:val="en-US"/>
         </w:rPr>
       </w:pPr>
-      <w:bookmarkStart w:id="95" w:name="_Toc83200841"/>
-      <w:bookmarkStart w:id="96" w:name="_Toc83201464"/>
-      <w:bookmarkStart w:id="97" w:name="_Toc96877707"/>
-      <w:bookmarkStart w:id="98" w:name="_Toc346192059"/>
+      <w:bookmarkStart w:id="94" w:name="_Toc83200841"/>
+      <w:bookmarkStart w:id="95" w:name="_Toc83201464"/>
+      <w:bookmarkStart w:id="96" w:name="_Toc96877707"/>
+      <w:bookmarkStart w:id="97" w:name="_Toc346192059"/>
       <w:r>
         <w:rPr>
           <w:rFonts w:ascii="Times New Roman" w:hAnsi="Times New Roman" w:cs="Times New Roman"/>
@@ -15132,10 +15205,10 @@
         </w:rPr>
         <w:t>Programming Content</w:t>
       </w:r>
+      <w:bookmarkEnd w:id="94"/>
       <w:bookmarkEnd w:id="95"/>
       <w:bookmarkEnd w:id="96"/>
       <w:bookmarkEnd w:id="97"/>
-      <w:bookmarkEnd w:id="98"/>
     </w:p>
     <w:p>
       <w:pPr>
@@ -15143,66 +15216,12 @@
         <w:rPr>
           <w:sz w:val="20"/>
           <w:szCs w:val="20"/>
-          <w:lang w:val="en-US"/>
-        </w:rPr>
-      </w:pPr>
-    </w:p>
-    <w:p>
-      <w:pPr>
-        <w:jc w:val="both"/>
-        <w:rPr>
-          <w:sz w:val="20"/>
-          <w:szCs w:val="20"/>
-          <w:lang w:val="en-US"/>
-        </w:rPr>
-      </w:pPr>
-      <w:r>
-        <w:rPr>
-          <w:sz w:val="20"/>
-          <w:szCs w:val="20"/>
-          <w:lang w:val="en-US"/>
-        </w:rPr>
-        <w:t>Contents should be collaboration with the programmer.</w:t>
-      </w:r>
-    </w:p>
-    <w:p>
-      <w:pPr>
-        <w:jc w:val="both"/>
-        <w:rPr>
-          <w:sz w:val="20"/>
-          <w:szCs w:val="20"/>
-          <w:lang w:val="en-US"/>
-        </w:rPr>
-      </w:pPr>
-    </w:p>
-    <w:p>
-      <w:pPr>
-        <w:jc w:val="both"/>
-        <w:rPr>
-          <w:sz w:val="20"/>
-          <w:szCs w:val="20"/>
-          <w:lang w:val="en-US"/>
-        </w:rPr>
-      </w:pPr>
-      <w:r>
-        <w:rPr>
-          <w:sz w:val="20"/>
-          <w:szCs w:val="20"/>
-          <w:lang w:val="en-US"/>
-        </w:rPr>
-        <w:t>The object here is to try to organize and modulate as much as possible.</w:t>
-      </w:r>
-    </w:p>
-    <w:p>
-      <w:pPr>
-        <w:jc w:val="both"/>
-        <w:rPr>
-          <w:sz w:val="20"/>
-          <w:szCs w:val="20"/>
           <w:u w:val="single"/>
           <w:lang w:val="en-US"/>
         </w:rPr>
       </w:pPr>
+      <w:bookmarkStart w:id="98" w:name="_Toc83200842"/>
+      <w:bookmarkStart w:id="99" w:name="_Toc83201465"/>
     </w:p>
     <w:p>
       <w:pPr>
@@ -15243,50 +15262,36 @@
           <w:szCs w:val="20"/>
           <w:lang w:val="en-US"/>
         </w:rPr>
-        <w:t>Requirements</w:t>
-      </w:r>
-    </w:p>
-    <w:p>
-      <w:pPr>
-        <w:numPr>
-          <w:ilvl w:val="1"/>
-          <w:numId w:val="5"/>
-        </w:numPr>
-        <w:rPr>
-          <w:sz w:val="20"/>
-          <w:szCs w:val="20"/>
-          <w:lang w:val="en-US"/>
-        </w:rPr>
-      </w:pPr>
-      <w:r>
-        <w:rPr>
-          <w:sz w:val="20"/>
-          <w:szCs w:val="20"/>
-          <w:lang w:val="en-US"/>
-        </w:rPr>
-        <w:t>File Size Restrictions</w:t>
-      </w:r>
-    </w:p>
-    <w:p>
-      <w:pPr>
-        <w:numPr>
-          <w:ilvl w:val="1"/>
-          <w:numId w:val="5"/>
-        </w:numPr>
-        <w:rPr>
-          <w:sz w:val="20"/>
-          <w:szCs w:val="20"/>
-          <w:lang w:val="en-US"/>
-        </w:rPr>
-      </w:pPr>
-      <w:r>
-        <w:rPr>
-          <w:sz w:val="20"/>
-          <w:szCs w:val="20"/>
-          <w:lang w:val="en-US"/>
-        </w:rPr>
-        <w:t>File Format Type</w:t>
-      </w:r>
+        <w:t>.</w:t>
+      </w:r>
+      <w:proofErr w:type="spellStart"/>
+      <w:r>
+        <w:rPr>
+          <w:sz w:val="20"/>
+          <w:szCs w:val="20"/>
+          <w:lang w:val="en-US"/>
+        </w:rPr>
+        <w:t>cs</w:t>
+      </w:r>
+      <w:proofErr w:type="spellEnd"/>
+      <w:r>
+        <w:rPr>
+          <w:sz w:val="20"/>
+          <w:szCs w:val="20"/>
+          <w:lang w:val="en-US"/>
+        </w:rPr>
+        <w:t xml:space="preserve">, .csv, .exe </w:t>
+      </w:r>
+      <w:proofErr w:type="spellStart"/>
+      <w:r>
+        <w:rPr>
+          <w:sz w:val="20"/>
+          <w:szCs w:val="20"/>
+          <w:lang w:val="en-US"/>
+        </w:rPr>
+        <w:t>filetype</w:t>
+      </w:r>
+      <w:proofErr w:type="spellEnd"/>
     </w:p>
     <w:p>
       <w:pPr>
@@ -15307,7 +15312,25 @@
           <w:szCs w:val="20"/>
           <w:lang w:val="en-US"/>
         </w:rPr>
-        <w:t xml:space="preserve">Specify Coding Conventions </w:t>
+        <w:t xml:space="preserve">Code will be written using standard </w:t>
+      </w:r>
+      <w:proofErr w:type="spellStart"/>
+      <w:r>
+        <w:rPr>
+          <w:sz w:val="20"/>
+          <w:szCs w:val="20"/>
+          <w:lang w:val="en-US"/>
+        </w:rPr>
+        <w:t>ReSharper</w:t>
+      </w:r>
+      <w:proofErr w:type="spellEnd"/>
+      <w:r>
+        <w:rPr>
+          <w:sz w:val="20"/>
+          <w:szCs w:val="20"/>
+          <w:lang w:val="en-US"/>
+        </w:rPr>
+        <w:t xml:space="preserve"> naming and structure conventions.</w:t>
       </w:r>
     </w:p>
     <w:p>
@@ -15329,7 +15352,15 @@
           <w:szCs w:val="20"/>
           <w:lang w:val="en-US"/>
         </w:rPr>
-        <w:t>Language/Device Restrictions</w:t>
+        <w:t xml:space="preserve">Game will be written and compiled in </w:t>
+      </w:r>
+      <w:r>
+        <w:rPr>
+          <w:sz w:val="20"/>
+          <w:szCs w:val="20"/>
+          <w:lang w:val="en-US"/>
+        </w:rPr>
+        <w:t>English</w:t>
       </w:r>
     </w:p>
     <w:p>
@@ -15351,8 +15382,56 @@
           <w:szCs w:val="20"/>
           <w:lang w:val="en-US"/>
         </w:rPr>
-        <w:t>Screen Type (Small, Medium, Large)</w:t>
-      </w:r>
+        <w:t>C# compatibility required to run XNA on Windows and Xbox360 platforms</w:t>
+      </w:r>
+    </w:p>
+    <w:p>
+      <w:pPr>
+        <w:numPr>
+          <w:ilvl w:val="1"/>
+          <w:numId w:val="5"/>
+        </w:numPr>
+        <w:spacing w:before="100" w:beforeAutospacing="1" w:after="100" w:afterAutospacing="1"/>
+        <w:rPr>
+          <w:sz w:val="20"/>
+          <w:szCs w:val="20"/>
+          <w:lang w:val="en-US"/>
+        </w:rPr>
+      </w:pPr>
+      <w:r>
+        <w:rPr>
+          <w:sz w:val="20"/>
+          <w:szCs w:val="20"/>
+          <w:lang w:val="en-US"/>
+        </w:rPr>
+        <w:t xml:space="preserve">Designed to run on </w:t>
+      </w:r>
+      <w:r>
+        <w:rPr>
+          <w:sz w:val="20"/>
+          <w:szCs w:val="20"/>
+          <w:lang w:val="en-US"/>
+        </w:rPr>
+        <w:t>4:3 resolution televisions and computer monitors</w:t>
+      </w:r>
+      <w:r>
+        <w:rPr>
+          <w:sz w:val="20"/>
+          <w:szCs w:val="20"/>
+          <w:lang w:val="en-US"/>
+        </w:rPr>
+        <w:t xml:space="preserve"> at 1024x786 </w:t>
+      </w:r>
+      <w:proofErr w:type="spellStart"/>
+      <w:r>
+        <w:rPr>
+          <w:sz w:val="20"/>
+          <w:szCs w:val="20"/>
+          <w:lang w:val="en-US"/>
+        </w:rPr>
+        <w:t>px</w:t>
+      </w:r>
+      <w:proofErr w:type="spellEnd"/>
     </w:p>
     <w:p>
       <w:pPr>
@@ -15393,7 +15472,28 @@
           <w:szCs w:val="20"/>
           <w:lang w:val="en-US"/>
         </w:rPr>
-        <w:t>Type of Event</w:t>
+        <w:t>Combat stats (Speed, Power, Stamina, Level)</w:t>
+      </w:r>
+    </w:p>
+    <w:p>
+      <w:pPr>
+        <w:numPr>
+          <w:ilvl w:val="1"/>
+          <w:numId w:val="5"/>
+        </w:numPr>
+        <w:rPr>
+          <w:sz w:val="20"/>
+          <w:szCs w:val="20"/>
+          <w:lang w:val="en-US"/>
+        </w:rPr>
+      </w:pPr>
+      <w:r>
+        <w:rPr>
+          <w:sz w:val="20"/>
+          <w:szCs w:val="20"/>
+          <w:lang w:val="en-US"/>
+        </w:rPr>
+        <w:t>Combat abilities</w:t>
       </w:r>
     </w:p>
     <w:p>
@@ -15435,7 +15535,30 @@
           <w:szCs w:val="20"/>
           <w:lang w:val="en-US"/>
         </w:rPr>
-        <w:t xml:space="preserve">Type Event </w:t>
+        <w:t>Type of enemy</w:t>
+      </w:r>
+    </w:p>
+    <w:p>
+      <w:pPr>
+        <w:numPr>
+          <w:ilvl w:val="1"/>
+          <w:numId w:val="5"/>
+        </w:numPr>
+        <w:rPr>
+          <w:sz w:val="20"/>
+          <w:szCs w:val="20"/>
+          <w:lang w:val="en-US"/>
+        </w:rPr>
+      </w:pPr>
+      <w:bookmarkStart w:id="100" w:name="_GoBack"/>
+      <w:bookmarkEnd w:id="100"/>
+      <w:r>
+        <w:rPr>
+          <w:sz w:val="20"/>
+          <w:szCs w:val="20"/>
+          <w:lang w:val="en-US"/>
+        </w:rPr>
+        <w:t>AI behavior</w:t>
       </w:r>
     </w:p>
     <w:p>
@@ -15477,7 +15600,7 @@
           <w:szCs w:val="20"/>
           <w:lang w:val="en-US"/>
         </w:rPr>
-        <w:t>Type of Event</w:t>
+        <w:t>Current room</w:t>
       </w:r>
     </w:p>
     <w:p>
@@ -15498,7 +15621,7 @@
           <w:szCs w:val="20"/>
           <w:lang w:val="en-US"/>
         </w:rPr>
-        <w:t>Splash Screens</w:t>
+        <w:t>Menus</w:t>
       </w:r>
     </w:p>
     <w:p>
@@ -15519,13 +15642,13 @@
           <w:szCs w:val="20"/>
           <w:lang w:val="en-US"/>
         </w:rPr>
-        <w:t>Type of Event</w:t>
+        <w:t>Main Menu</w:t>
       </w:r>
     </w:p>
     <w:p>
       <w:pPr>
         <w:numPr>
-          <w:ilvl w:val="0"/>
+          <w:ilvl w:val="2"/>
           <w:numId w:val="5"/>
         </w:numPr>
         <w:rPr>
@@ -15540,7 +15663,7 @@
           <w:szCs w:val="20"/>
           <w:lang w:val="en-US"/>
         </w:rPr>
-        <w:t>Menus</w:t>
+        <w:t>Start Game</w:t>
       </w:r>
     </w:p>
     <w:p>
@@ -15561,13 +15684,13 @@
           <w:szCs w:val="20"/>
           <w:lang w:val="en-US"/>
         </w:rPr>
-        <w:t>Type of Event</w:t>
+        <w:t>Pause Menu</w:t>
       </w:r>
     </w:p>
     <w:p>
       <w:pPr>
         <w:numPr>
-          <w:ilvl w:val="1"/>
+          <w:ilvl w:val="2"/>
           <w:numId w:val="5"/>
         </w:numPr>
         <w:rPr>
@@ -15582,19 +15705,59 @@
           <w:szCs w:val="20"/>
           <w:lang w:val="en-US"/>
         </w:rPr>
-        <w:t>Type of Options</w:t>
-      </w:r>
-    </w:p>
-    <w:p>
-      <w:pPr>
-        <w:rPr>
-          <w:sz w:val="20"/>
-          <w:szCs w:val="20"/>
-          <w:lang w:val="en-US"/>
-        </w:rPr>
-      </w:pPr>
-      <w:bookmarkStart w:id="99" w:name="_Toc83200842"/>
-      <w:bookmarkStart w:id="100" w:name="_Toc83201465"/>
+        <w:t>Continue</w:t>
+      </w:r>
+    </w:p>
+    <w:p>
+      <w:pPr>
+        <w:numPr>
+          <w:ilvl w:val="2"/>
+          <w:numId w:val="5"/>
+        </w:numPr>
+        <w:rPr>
+          <w:sz w:val="20"/>
+          <w:szCs w:val="20"/>
+          <w:lang w:val="en-US"/>
+        </w:rPr>
+      </w:pPr>
+      <w:r>
+        <w:rPr>
+          <w:sz w:val="20"/>
+          <w:szCs w:val="20"/>
+          <w:lang w:val="en-US"/>
+        </w:rPr>
+        <w:t>Save &amp; Quit</w:t>
+      </w:r>
+    </w:p>
+    <w:p>
+      <w:pPr>
+        <w:numPr>
+          <w:ilvl w:val="2"/>
+          <w:numId w:val="5"/>
+        </w:numPr>
+        <w:rPr>
+          <w:sz w:val="20"/>
+          <w:szCs w:val="20"/>
+          <w:lang w:val="en-US"/>
+        </w:rPr>
+      </w:pPr>
+      <w:r>
+        <w:rPr>
+          <w:sz w:val="20"/>
+          <w:szCs w:val="20"/>
+          <w:lang w:val="en-US"/>
+        </w:rPr>
+        <w:t>Quit</w:t>
+      </w:r>
+    </w:p>
+    <w:p>
+      <w:pPr>
+        <w:rPr>
+          <w:sz w:val="20"/>
+          <w:szCs w:val="20"/>
+          <w:lang w:val="en-US"/>
+        </w:rPr>
+      </w:pPr>
     </w:p>
     <w:p>
       <w:pPr>
@@ -15630,8 +15793,8 @@
         </w:rPr>
         <w:t>Code Structure</w:t>
       </w:r>
+      <w:bookmarkEnd w:id="98"/>
       <w:bookmarkEnd w:id="99"/>
-      <w:bookmarkEnd w:id="100"/>
       <w:bookmarkEnd w:id="101"/>
       <w:bookmarkEnd w:id="102"/>
     </w:p>
@@ -15738,18 +15901,8 @@
           <w:szCs w:val="20"/>
           <w:lang w:val="en-US"/>
         </w:rPr>
-        <w:t xml:space="preserve">If there are concerns about something technical they should be stated here and what will be alternatives to the concern. </w:t>
-      </w:r>
-    </w:p>
-    <w:p>
-      <w:pPr>
-        <w:jc w:val="both"/>
-        <w:rPr>
-          <w:sz w:val="20"/>
-          <w:szCs w:val="20"/>
-          <w:lang w:val="en-US"/>
-        </w:rPr>
-      </w:pPr>
+        <w:t>The main concern is not having enough time in the project to implement all of the planned details.  We have stripped the project of all items deemed to be extraneous and designed the core game to still be playable in its entirety without these extra items, but still allowing room for these items to be added later in the cycle as time allows.  This requires most of the code to be written abstractly, so that modules and added content can be injected into the game with little extra effort.</w:t>
+      </w:r>
     </w:p>
     <w:p>
       <w:pPr>
@@ -15817,11 +15970,16 @@
           <w:szCs w:val="20"/>
           <w:lang w:val="en-US"/>
         </w:rPr>
-        <w:t>A list of applications and equipment, that is acceptable for use on development of this game.</w:t>
-      </w:r>
-    </w:p>
-    <w:p>
-      <w:pPr>
+        <w:t>Programming:</w:t>
+      </w:r>
+    </w:p>
+    <w:p>
+      <w:pPr>
+        <w:pStyle w:val="ListParagraph"/>
+        <w:numPr>
+          <w:ilvl w:val="0"/>
+          <w:numId w:val="22"/>
+        </w:numPr>
         <w:jc w:val="both"/>
         <w:rPr>
           <w:sz w:val="20"/>
@@ -15829,9 +15987,22 @@
           <w:lang w:val="en-US"/>
         </w:rPr>
       </w:pPr>
-    </w:p>
-    <w:p>
-      <w:pPr>
+      <w:r>
+        <w:rPr>
+          <w:sz w:val="20"/>
+          <w:szCs w:val="20"/>
+          <w:lang w:val="en-US"/>
+        </w:rPr>
+        <w:t>Microsoft Visual Studio 2013</w:t>
+      </w:r>
+    </w:p>
+    <w:p>
+      <w:pPr>
+        <w:pStyle w:val="ListParagraph"/>
+        <w:numPr>
+          <w:ilvl w:val="0"/>
+          <w:numId w:val="22"/>
+        </w:numPr>
         <w:jc w:val="both"/>
         <w:rPr>
           <w:sz w:val="20"/>
@@ -15839,17 +16010,214 @@
           <w:lang w:val="en-US"/>
         </w:rPr>
       </w:pPr>
-      <w:r>
-        <w:rPr>
-          <w:sz w:val="20"/>
-          <w:szCs w:val="20"/>
-          <w:lang w:val="en-US"/>
-        </w:rPr>
-        <w:t xml:space="preserve">This is mostly a legal issue that development members must be aware of. </w:t>
-      </w:r>
-    </w:p>
-    <w:p>
-      <w:pPr>
+      <w:proofErr w:type="spellStart"/>
+      <w:r>
+        <w:rPr>
+          <w:sz w:val="20"/>
+          <w:szCs w:val="20"/>
+          <w:lang w:val="en-US"/>
+        </w:rPr>
+        <w:t>ReSharper</w:t>
+      </w:r>
+      <w:proofErr w:type="spellEnd"/>
+      <w:r>
+        <w:rPr>
+          <w:sz w:val="20"/>
+          <w:szCs w:val="20"/>
+          <w:lang w:val="en-US"/>
+        </w:rPr>
+        <w:t xml:space="preserve"> plugin for Visual Studio</w:t>
+      </w:r>
+    </w:p>
+    <w:p>
+      <w:pPr>
+        <w:pStyle w:val="ListParagraph"/>
+        <w:numPr>
+          <w:ilvl w:val="0"/>
+          <w:numId w:val="22"/>
+        </w:numPr>
+        <w:jc w:val="both"/>
+        <w:rPr>
+          <w:sz w:val="20"/>
+          <w:szCs w:val="20"/>
+          <w:lang w:val="en-US"/>
+        </w:rPr>
+      </w:pPr>
+      <w:r>
+        <w:rPr>
+          <w:sz w:val="20"/>
+          <w:szCs w:val="20"/>
+          <w:lang w:val="en-US"/>
+        </w:rPr>
+        <w:t>XNA 4.0 Refresh framework</w:t>
+      </w:r>
+    </w:p>
+    <w:p>
+      <w:pPr>
+        <w:pStyle w:val="ListParagraph"/>
+        <w:numPr>
+          <w:ilvl w:val="0"/>
+          <w:numId w:val="22"/>
+        </w:numPr>
+        <w:jc w:val="both"/>
+        <w:rPr>
+          <w:sz w:val="20"/>
+          <w:szCs w:val="20"/>
+          <w:lang w:val="en-US"/>
+        </w:rPr>
+      </w:pPr>
+      <w:proofErr w:type="spellStart"/>
+      <w:r>
+        <w:rPr>
+          <w:sz w:val="20"/>
+          <w:szCs w:val="20"/>
+          <w:lang w:val="en-US"/>
+        </w:rPr>
+        <w:t>Farseer</w:t>
+      </w:r>
+      <w:proofErr w:type="spellEnd"/>
+      <w:r>
+        <w:rPr>
+          <w:sz w:val="20"/>
+          <w:szCs w:val="20"/>
+          <w:lang w:val="en-US"/>
+        </w:rPr>
+        <w:t xml:space="preserve"> Physics Engine</w:t>
+      </w:r>
+    </w:p>
+    <w:p>
+      <w:pPr>
+        <w:jc w:val="both"/>
+        <w:rPr>
+          <w:sz w:val="20"/>
+          <w:szCs w:val="20"/>
+          <w:lang w:val="en-US"/>
+        </w:rPr>
+      </w:pPr>
+      <w:r>
+        <w:rPr>
+          <w:sz w:val="20"/>
+          <w:szCs w:val="20"/>
+          <w:lang w:val="en-US"/>
+        </w:rPr>
+        <w:t>Visual Assets:</w:t>
+      </w:r>
+    </w:p>
+    <w:p>
+      <w:pPr>
+        <w:pStyle w:val="ListParagraph"/>
+        <w:numPr>
+          <w:ilvl w:val="0"/>
+          <w:numId w:val="22"/>
+        </w:numPr>
+        <w:jc w:val="both"/>
+        <w:rPr>
+          <w:sz w:val="20"/>
+          <w:szCs w:val="20"/>
+          <w:lang w:val="en-US"/>
+        </w:rPr>
+      </w:pPr>
+      <w:r>
+        <w:rPr>
+          <w:sz w:val="20"/>
+          <w:szCs w:val="20"/>
+          <w:lang w:val="en-US"/>
+        </w:rPr>
+        <w:t>GNU Image Manipulation Program (GIMP) for Windows</w:t>
+      </w:r>
+    </w:p>
+    <w:p>
+      <w:pPr>
+        <w:pStyle w:val="ListParagraph"/>
+        <w:numPr>
+          <w:ilvl w:val="0"/>
+          <w:numId w:val="22"/>
+        </w:numPr>
+        <w:jc w:val="both"/>
+        <w:rPr>
+          <w:sz w:val="20"/>
+          <w:szCs w:val="20"/>
+          <w:lang w:val="en-US"/>
+        </w:rPr>
+      </w:pPr>
+      <w:proofErr w:type="spellStart"/>
+      <w:r>
+        <w:rPr>
+          <w:sz w:val="20"/>
+          <w:szCs w:val="20"/>
+          <w:lang w:val="en-US"/>
+        </w:rPr>
+        <w:t>Inkscape</w:t>
+      </w:r>
+      <w:proofErr w:type="spellEnd"/>
+    </w:p>
+    <w:p>
+      <w:pPr>
+        <w:pStyle w:val="ListParagraph"/>
+        <w:numPr>
+          <w:ilvl w:val="0"/>
+          <w:numId w:val="22"/>
+        </w:numPr>
+        <w:jc w:val="both"/>
+        <w:rPr>
+          <w:sz w:val="20"/>
+          <w:szCs w:val="20"/>
+          <w:lang w:val="en-US"/>
+        </w:rPr>
+      </w:pPr>
+      <w:r>
+        <w:rPr>
+          <w:sz w:val="20"/>
+          <w:szCs w:val="20"/>
+          <w:lang w:val="en-US"/>
+        </w:rPr>
+        <w:t>Adobe Photoshop</w:t>
+      </w:r>
+    </w:p>
+    <w:p>
+      <w:pPr>
+        <w:jc w:val="both"/>
+        <w:rPr>
+          <w:sz w:val="20"/>
+          <w:szCs w:val="20"/>
+          <w:lang w:val="en-US"/>
+        </w:rPr>
+      </w:pPr>
+      <w:r>
+        <w:rPr>
+          <w:sz w:val="20"/>
+          <w:szCs w:val="20"/>
+          <w:lang w:val="en-US"/>
+        </w:rPr>
+        <w:t>Audio Assets:</w:t>
+      </w:r>
+    </w:p>
+    <w:p>
+      <w:pPr>
+        <w:pStyle w:val="ListParagraph"/>
+        <w:numPr>
+          <w:ilvl w:val="0"/>
+          <w:numId w:val="22"/>
+        </w:numPr>
+        <w:jc w:val="both"/>
+        <w:rPr>
+          <w:sz w:val="20"/>
+          <w:szCs w:val="20"/>
+          <w:lang w:val="en-US"/>
+        </w:rPr>
+      </w:pPr>
+      <w:r>
+        <w:rPr>
+          <w:sz w:val="20"/>
+          <w:szCs w:val="20"/>
+          <w:lang w:val="en-US"/>
+        </w:rPr>
+        <w:t>FL Studio</w:t>
+      </w:r>
+    </w:p>
+    <w:p>
+      <w:pPr>
+        <w:ind w:left="360"/>
         <w:jc w:val="both"/>
         <w:rPr>
           <w:sz w:val="20"/>
@@ -15904,58 +16272,545 @@
         </w:rPr>
       </w:pPr>
     </w:p>
-    <w:p>
-      <w:pPr>
-        <w:rPr>
-          <w:sz w:val="20"/>
-          <w:szCs w:val="20"/>
-          <w:lang w:val="en-US"/>
-        </w:rPr>
-      </w:pPr>
-      <w:r>
-        <w:rPr>
-          <w:sz w:val="20"/>
-          <w:szCs w:val="20"/>
-          <w:lang w:val="en-US"/>
-        </w:rPr>
-        <w:t>The Matrix will be split into the different device series for each content category.</w:t>
-      </w:r>
-    </w:p>
-    <w:p>
-      <w:pPr>
-        <w:rPr>
-          <w:sz w:val="20"/>
-          <w:szCs w:val="20"/>
-          <w:lang w:val="en-US"/>
-        </w:rPr>
-      </w:pPr>
-    </w:p>
-    <w:p>
-      <w:pPr>
-        <w:rPr>
-          <w:sz w:val="20"/>
-          <w:szCs w:val="20"/>
-          <w:lang w:val="en-US"/>
-        </w:rPr>
-      </w:pPr>
-      <w:r>
-        <w:rPr>
-          <w:sz w:val="20"/>
-          <w:szCs w:val="20"/>
-          <w:lang w:val="en-US"/>
-        </w:rPr>
-        <w:t xml:space="preserve">Technical Matrix includes the content lists of Audio, Visual and Programming. </w:t>
-      </w:r>
-    </w:p>
-    <w:p>
-      <w:pPr>
-        <w:rPr>
-          <w:sz w:val="20"/>
-          <w:szCs w:val="20"/>
-          <w:lang w:val="en-US"/>
-        </w:rPr>
-      </w:pPr>
-    </w:p>
+    <w:tbl>
+      <w:tblPr>
+        <w:tblStyle w:val="TableGrid"/>
+        <w:tblW w:w="0" w:type="auto"/>
+        <w:tblInd w:w="432" w:type="dxa"/>
+        <w:tblLook w:val="04A0" w:firstRow="1" w:lastRow="0" w:firstColumn="1" w:lastColumn="0" w:noHBand="0" w:noVBand="1"/>
+      </w:tblPr>
+      <w:tblGrid>
+        <w:gridCol w:w="2973"/>
+        <w:gridCol w:w="2909"/>
+        <w:gridCol w:w="2974"/>
+      </w:tblGrid>
+      <w:tr>
+        <w:trPr>
+          <w:trHeight w:val="287"/>
+        </w:trPr>
+        <w:tc>
+          <w:tcPr>
+            <w:tcW w:w="3096" w:type="dxa"/>
+          </w:tcPr>
+          <w:p>
+            <w:pPr>
+              <w:pStyle w:val="Heading1"/>
+              <w:numPr>
+                <w:ilvl w:val="0"/>
+                <w:numId w:val="0"/>
+              </w:numPr>
+              <w:spacing w:before="0" w:after="0"/>
+              <w:jc w:val="center"/>
+              <w:rPr>
+                <w:rFonts w:ascii="Times New Roman" w:hAnsi="Times New Roman" w:cs="Times New Roman"/>
+                <w:sz w:val="20"/>
+                <w:szCs w:val="20"/>
+                <w:lang w:val="en-US"/>
+              </w:rPr>
+            </w:pPr>
+            <w:r>
+              <w:rPr>
+                <w:rFonts w:ascii="Times New Roman" w:hAnsi="Times New Roman" w:cs="Times New Roman"/>
+                <w:sz w:val="20"/>
+                <w:szCs w:val="20"/>
+                <w:lang w:val="en-US"/>
+              </w:rPr>
+              <w:t>Audio</w:t>
+            </w:r>
+          </w:p>
+        </w:tc>
+        <w:tc>
+          <w:tcPr>
+            <w:tcW w:w="3096" w:type="dxa"/>
+          </w:tcPr>
+          <w:p>
+            <w:pPr>
+              <w:pStyle w:val="Heading1"/>
+              <w:numPr>
+                <w:ilvl w:val="0"/>
+                <w:numId w:val="0"/>
+              </w:numPr>
+              <w:spacing w:before="0" w:after="0"/>
+              <w:jc w:val="center"/>
+              <w:rPr>
+                <w:rFonts w:ascii="Times New Roman" w:hAnsi="Times New Roman" w:cs="Times New Roman"/>
+                <w:sz w:val="20"/>
+                <w:szCs w:val="20"/>
+                <w:lang w:val="en-US"/>
+              </w:rPr>
+            </w:pPr>
+            <w:r>
+              <w:rPr>
+                <w:rFonts w:ascii="Times New Roman" w:hAnsi="Times New Roman" w:cs="Times New Roman"/>
+                <w:sz w:val="20"/>
+                <w:szCs w:val="20"/>
+                <w:lang w:val="en-US"/>
+              </w:rPr>
+              <w:t>Visual</w:t>
+            </w:r>
+          </w:p>
+        </w:tc>
+        <w:tc>
+          <w:tcPr>
+            <w:tcW w:w="3096" w:type="dxa"/>
+          </w:tcPr>
+          <w:p>
+            <w:pPr>
+              <w:pStyle w:val="Heading1"/>
+              <w:numPr>
+                <w:ilvl w:val="0"/>
+                <w:numId w:val="0"/>
+              </w:numPr>
+              <w:spacing w:before="0" w:after="0"/>
+              <w:jc w:val="center"/>
+              <w:rPr>
+                <w:rFonts w:ascii="Times New Roman" w:hAnsi="Times New Roman" w:cs="Times New Roman"/>
+                <w:sz w:val="20"/>
+                <w:szCs w:val="20"/>
+                <w:lang w:val="en-US"/>
+              </w:rPr>
+            </w:pPr>
+            <w:r>
+              <w:rPr>
+                <w:rFonts w:ascii="Times New Roman" w:hAnsi="Times New Roman" w:cs="Times New Roman"/>
+                <w:sz w:val="20"/>
+                <w:szCs w:val="20"/>
+                <w:lang w:val="en-US"/>
+              </w:rPr>
+              <w:t>Programming</w:t>
+            </w:r>
+          </w:p>
+        </w:tc>
+      </w:tr>
+      <w:tr>
+        <w:tc>
+          <w:tcPr>
+            <w:tcW w:w="3096" w:type="dxa"/>
+          </w:tcPr>
+          <w:p>
+            <w:pPr>
+              <w:pStyle w:val="Heading1"/>
+              <w:numPr>
+                <w:ilvl w:val="0"/>
+                <w:numId w:val="0"/>
+              </w:numPr>
+              <w:spacing w:before="0" w:after="0"/>
+              <w:rPr>
+                <w:rFonts w:ascii="Times New Roman" w:hAnsi="Times New Roman" w:cs="Times New Roman"/>
+                <w:b w:val="0"/>
+                <w:sz w:val="20"/>
+                <w:szCs w:val="20"/>
+                <w:lang w:val="en-US"/>
+              </w:rPr>
+            </w:pPr>
+            <w:r>
+              <w:rPr>
+                <w:rFonts w:ascii="Times New Roman" w:hAnsi="Times New Roman" w:cs="Times New Roman"/>
+                <w:b w:val="0"/>
+                <w:sz w:val="20"/>
+                <w:szCs w:val="20"/>
+                <w:lang w:val="en-US"/>
+              </w:rPr>
+              <w:t>MainTheme.wma</w:t>
+            </w:r>
+          </w:p>
+          <w:p>
+            <w:pPr>
+              <w:rPr>
+                <w:sz w:val="20"/>
+                <w:szCs w:val="20"/>
+                <w:lang w:val="en-US"/>
+              </w:rPr>
+            </w:pPr>
+            <w:r>
+              <w:rPr>
+                <w:sz w:val="20"/>
+                <w:szCs w:val="20"/>
+                <w:lang w:val="en-US"/>
+              </w:rPr>
+              <w:t>NoCombat.wma</w:t>
+            </w:r>
+          </w:p>
+          <w:p>
+            <w:pPr>
+              <w:rPr>
+                <w:sz w:val="20"/>
+                <w:szCs w:val="20"/>
+                <w:lang w:val="en-US"/>
+              </w:rPr>
+            </w:pPr>
+            <w:r>
+              <w:rPr>
+                <w:sz w:val="20"/>
+                <w:szCs w:val="20"/>
+                <w:lang w:val="en-US"/>
+              </w:rPr>
+              <w:t>SkeletonSwing.wma</w:t>
+            </w:r>
+          </w:p>
+          <w:p>
+            <w:pPr>
+              <w:rPr>
+                <w:sz w:val="20"/>
+                <w:szCs w:val="20"/>
+                <w:lang w:val="en-US"/>
+              </w:rPr>
+            </w:pPr>
+            <w:r>
+              <w:rPr>
+                <w:sz w:val="20"/>
+                <w:szCs w:val="20"/>
+                <w:lang w:val="en-US"/>
+              </w:rPr>
+              <w:t>Swish_1.wav</w:t>
+            </w:r>
+          </w:p>
+          <w:p>
+            <w:pPr>
+              <w:rPr>
+                <w:sz w:val="20"/>
+                <w:szCs w:val="20"/>
+                <w:lang w:val="en-US"/>
+              </w:rPr>
+            </w:pPr>
+            <w:r>
+              <w:rPr>
+                <w:sz w:val="20"/>
+                <w:szCs w:val="20"/>
+                <w:lang w:val="en-US"/>
+              </w:rPr>
+              <w:t>Hurt.wav</w:t>
+            </w:r>
+          </w:p>
+          <w:p>
+            <w:pPr>
+              <w:rPr>
+                <w:sz w:val="20"/>
+                <w:szCs w:val="20"/>
+                <w:lang w:val="en-US"/>
+              </w:rPr>
+            </w:pPr>
+            <w:r>
+              <w:rPr>
+                <w:sz w:val="20"/>
+                <w:szCs w:val="20"/>
+                <w:lang w:val="en-US"/>
+              </w:rPr>
+              <w:t>Hop.wav</w:t>
+            </w:r>
+          </w:p>
+        </w:tc>
+        <w:tc>
+          <w:tcPr>
+            <w:tcW w:w="3096" w:type="dxa"/>
+          </w:tcPr>
+          <w:p>
+            <w:pPr>
+              <w:pStyle w:val="Heading1"/>
+              <w:numPr>
+                <w:ilvl w:val="0"/>
+                <w:numId w:val="0"/>
+              </w:numPr>
+              <w:spacing w:before="0" w:after="0"/>
+              <w:rPr>
+                <w:rFonts w:ascii="Times New Roman" w:hAnsi="Times New Roman" w:cs="Times New Roman"/>
+                <w:b w:val="0"/>
+                <w:sz w:val="20"/>
+                <w:szCs w:val="20"/>
+                <w:lang w:val="en-US"/>
+              </w:rPr>
+            </w:pPr>
+            <w:r>
+              <w:rPr>
+                <w:rFonts w:ascii="Times New Roman" w:hAnsi="Times New Roman" w:cs="Times New Roman"/>
+                <w:b w:val="0"/>
+                <w:sz w:val="20"/>
+                <w:szCs w:val="20"/>
+                <w:lang w:val="en-US"/>
+              </w:rPr>
+              <w:t>Dauntlet.jpg</w:t>
+            </w:r>
+          </w:p>
+          <w:p>
+            <w:pPr>
+              <w:rPr>
+                <w:sz w:val="20"/>
+                <w:szCs w:val="20"/>
+                <w:lang w:val="en-US"/>
+              </w:rPr>
+            </w:pPr>
+            <w:r>
+              <w:rPr>
+                <w:sz w:val="20"/>
+                <w:szCs w:val="20"/>
+                <w:lang w:val="en-US"/>
+              </w:rPr>
+              <w:t>fist.png</w:t>
+            </w:r>
+          </w:p>
+          <w:p>
+            <w:pPr>
+              <w:rPr>
+                <w:sz w:val="20"/>
+                <w:szCs w:val="20"/>
+                <w:lang w:val="en-US"/>
+              </w:rPr>
+            </w:pPr>
+            <w:r>
+              <w:rPr>
+                <w:sz w:val="20"/>
+                <w:szCs w:val="20"/>
+                <w:lang w:val="en-US"/>
+              </w:rPr>
+              <w:t>tileset.png</w:t>
+            </w:r>
+          </w:p>
+        </w:tc>
+        <w:tc>
+          <w:tcPr>
+            <w:tcW w:w="3096" w:type="dxa"/>
+          </w:tcPr>
+          <w:p>
+            <w:pPr>
+              <w:pStyle w:val="Heading1"/>
+              <w:numPr>
+                <w:ilvl w:val="0"/>
+                <w:numId w:val="0"/>
+              </w:numPr>
+              <w:spacing w:before="0" w:after="0"/>
+              <w:rPr>
+                <w:rFonts w:ascii="Times New Roman" w:hAnsi="Times New Roman" w:cs="Times New Roman"/>
+                <w:b w:val="0"/>
+                <w:sz w:val="20"/>
+                <w:szCs w:val="20"/>
+                <w:lang w:val="en-US"/>
+              </w:rPr>
+            </w:pPr>
+            <w:proofErr w:type="spellStart"/>
+            <w:r>
+              <w:rPr>
+                <w:rFonts w:ascii="Times New Roman" w:hAnsi="Times New Roman" w:cs="Times New Roman"/>
+                <w:b w:val="0"/>
+                <w:sz w:val="20"/>
+                <w:szCs w:val="20"/>
+                <w:lang w:val="en-US"/>
+              </w:rPr>
+              <w:t>Program.cs</w:t>
+            </w:r>
+            <w:proofErr w:type="spellEnd"/>
+          </w:p>
+          <w:p>
+            <w:pPr>
+              <w:pStyle w:val="Heading1"/>
+              <w:numPr>
+                <w:ilvl w:val="0"/>
+                <w:numId w:val="0"/>
+              </w:numPr>
+              <w:spacing w:before="0" w:after="0"/>
+              <w:rPr>
+                <w:rFonts w:ascii="Times New Roman" w:hAnsi="Times New Roman" w:cs="Times New Roman"/>
+                <w:b w:val="0"/>
+                <w:sz w:val="20"/>
+                <w:szCs w:val="20"/>
+                <w:lang w:val="en-US"/>
+              </w:rPr>
+            </w:pPr>
+            <w:proofErr w:type="spellStart"/>
+            <w:r>
+              <w:rPr>
+                <w:rFonts w:ascii="Times New Roman" w:hAnsi="Times New Roman" w:cs="Times New Roman"/>
+                <w:b w:val="0"/>
+                <w:sz w:val="20"/>
+                <w:szCs w:val="20"/>
+                <w:lang w:val="en-US"/>
+              </w:rPr>
+              <w:t>Dauntlet.cs</w:t>
+            </w:r>
+            <w:proofErr w:type="spellEnd"/>
+          </w:p>
+          <w:p>
+            <w:pPr>
+              <w:rPr>
+                <w:sz w:val="20"/>
+                <w:szCs w:val="20"/>
+                <w:lang w:val="en-US"/>
+              </w:rPr>
+            </w:pPr>
+            <w:proofErr w:type="spellStart"/>
+            <w:r>
+              <w:rPr>
+                <w:sz w:val="20"/>
+                <w:szCs w:val="20"/>
+                <w:lang w:val="en-US"/>
+              </w:rPr>
+              <w:t>GameScreen.cs</w:t>
+            </w:r>
+            <w:proofErr w:type="spellEnd"/>
+          </w:p>
+          <w:p>
+            <w:pPr>
+              <w:rPr>
+                <w:sz w:val="20"/>
+                <w:szCs w:val="20"/>
+                <w:lang w:val="en-US"/>
+              </w:rPr>
+            </w:pPr>
+            <w:proofErr w:type="spellStart"/>
+            <w:r>
+              <w:rPr>
+                <w:sz w:val="20"/>
+                <w:szCs w:val="20"/>
+                <w:lang w:val="en-US"/>
+              </w:rPr>
+              <w:t>MainMenuScreen.cs</w:t>
+            </w:r>
+            <w:proofErr w:type="spellEnd"/>
+          </w:p>
+          <w:p>
+            <w:pPr>
+              <w:rPr>
+                <w:sz w:val="20"/>
+                <w:szCs w:val="20"/>
+                <w:lang w:val="en-US"/>
+              </w:rPr>
+            </w:pPr>
+            <w:proofErr w:type="spellStart"/>
+            <w:r>
+              <w:rPr>
+                <w:sz w:val="20"/>
+                <w:szCs w:val="20"/>
+                <w:lang w:val="en-US"/>
+              </w:rPr>
+              <w:t>LoadingScreen.cs</w:t>
+            </w:r>
+            <w:proofErr w:type="spellEnd"/>
+          </w:p>
+          <w:p>
+            <w:pPr>
+              <w:rPr>
+                <w:sz w:val="20"/>
+                <w:szCs w:val="20"/>
+                <w:lang w:val="en-US"/>
+              </w:rPr>
+            </w:pPr>
+            <w:proofErr w:type="spellStart"/>
+            <w:r>
+              <w:rPr>
+                <w:sz w:val="20"/>
+                <w:szCs w:val="20"/>
+                <w:lang w:val="en-US"/>
+              </w:rPr>
+              <w:t>GameplayScreen.cs</w:t>
+            </w:r>
+            <w:proofErr w:type="spellEnd"/>
+          </w:p>
+          <w:p>
+            <w:pPr>
+              <w:rPr>
+                <w:sz w:val="20"/>
+                <w:szCs w:val="20"/>
+                <w:lang w:val="en-US"/>
+              </w:rPr>
+            </w:pPr>
+            <w:proofErr w:type="spellStart"/>
+            <w:r>
+              <w:rPr>
+                <w:sz w:val="20"/>
+                <w:szCs w:val="20"/>
+                <w:lang w:val="en-US"/>
+              </w:rPr>
+              <w:t>PauseScreen.cs</w:t>
+            </w:r>
+            <w:proofErr w:type="spellEnd"/>
+          </w:p>
+          <w:p>
+            <w:pPr>
+              <w:rPr>
+                <w:sz w:val="20"/>
+                <w:szCs w:val="20"/>
+                <w:lang w:val="en-US"/>
+              </w:rPr>
+            </w:pPr>
+            <w:proofErr w:type="spellStart"/>
+            <w:r>
+              <w:rPr>
+                <w:sz w:val="20"/>
+                <w:szCs w:val="20"/>
+                <w:lang w:val="en-US"/>
+              </w:rPr>
+              <w:t>SoundManager.cs</w:t>
+            </w:r>
+            <w:proofErr w:type="spellEnd"/>
+          </w:p>
+          <w:p>
+            <w:pPr>
+              <w:rPr>
+                <w:sz w:val="20"/>
+                <w:szCs w:val="20"/>
+                <w:lang w:val="en-US"/>
+              </w:rPr>
+            </w:pPr>
+            <w:proofErr w:type="spellStart"/>
+            <w:r>
+              <w:rPr>
+                <w:sz w:val="20"/>
+                <w:szCs w:val="20"/>
+                <w:lang w:val="en-US"/>
+              </w:rPr>
+              <w:t>CameraManager.cs</w:t>
+            </w:r>
+            <w:proofErr w:type="spellEnd"/>
+          </w:p>
+          <w:p>
+            <w:pPr>
+              <w:rPr>
+                <w:sz w:val="20"/>
+                <w:szCs w:val="20"/>
+                <w:lang w:val="en-US"/>
+              </w:rPr>
+            </w:pPr>
+            <w:proofErr w:type="spellStart"/>
+            <w:r>
+              <w:rPr>
+                <w:sz w:val="20"/>
+                <w:szCs w:val="20"/>
+                <w:lang w:val="en-US"/>
+              </w:rPr>
+              <w:t>TileEngine.cs</w:t>
+            </w:r>
+            <w:proofErr w:type="spellEnd"/>
+          </w:p>
+          <w:p>
+            <w:pPr>
+              <w:rPr>
+                <w:sz w:val="20"/>
+                <w:szCs w:val="20"/>
+                <w:lang w:val="en-US"/>
+              </w:rPr>
+            </w:pPr>
+            <w:proofErr w:type="spellStart"/>
+            <w:r>
+              <w:rPr>
+                <w:sz w:val="20"/>
+                <w:szCs w:val="20"/>
+                <w:lang w:val="en-US"/>
+              </w:rPr>
+              <w:t>PlayerEntity.cs</w:t>
+            </w:r>
+            <w:proofErr w:type="spellEnd"/>
+          </w:p>
+          <w:p>
+            <w:pPr>
+              <w:rPr>
+                <w:sz w:val="20"/>
+                <w:szCs w:val="20"/>
+                <w:lang w:val="en-US"/>
+              </w:rPr>
+            </w:pPr>
+          </w:p>
+        </w:tc>
+      </w:tr>
+    </w:tbl>
     <w:p>
       <w:pPr>
         <w:pStyle w:val="Heading1"/>
@@ -18253,7 +19108,7 @@
       </w:tblPr>
       <w:tblGrid>
         <w:gridCol w:w="6622"/>
-        <w:gridCol w:w="2450"/>
+        <w:gridCol w:w="2666"/>
       </w:tblGrid>
       <w:tr>
         <w:tc>
@@ -20250,7 +21105,7 @@
                           </pic:cNvPicPr>
                         </pic:nvPicPr>
                         <pic:blipFill>
-                          <a:blip r:embed="rId22">
+                          <a:blip r:embed="rId23">
                             <a:extLst>
                               <a:ext uri="{28A0092B-C50C-407E-A947-70E740481C1C}">
                                 <a14:useLocalDpi xmlns:a14="http://schemas.microsoft.com/office/drawing/2010/main" val="0"/>
@@ -20314,7 +21169,7 @@
                           </pic:cNvPicPr>
                         </pic:nvPicPr>
                         <pic:blipFill>
-                          <a:blip r:embed="rId23">
+                          <a:blip r:embed="rId24">
                             <a:extLst>
                               <a:ext uri="{28A0092B-C50C-407E-A947-70E740481C1C}">
                                 <a14:useLocalDpi xmlns:a14="http://schemas.microsoft.com/office/drawing/2010/main" val="0"/>
@@ -20445,7 +21300,7 @@
                     </pic:cNvPicPr>
                   </pic:nvPicPr>
                   <pic:blipFill>
-                    <a:blip r:embed="rId24">
+                    <a:blip r:embed="rId25">
                       <a:extLst>
                         <a:ext uri="{28A0092B-C50C-407E-A947-70E740481C1C}">
                           <a14:useLocalDpi xmlns:a14="http://schemas.microsoft.com/office/drawing/2010/main" val="0"/>
@@ -20498,7 +21353,7 @@
 </file>
 
 <file path=word/endnotes.xml><?xml version="1.0" encoding="utf-8"?>
-<w:endnotes xmlns:wpc="http://schemas.microsoft.com/office/word/2010/wordprocessingCanvas" xmlns:mc="http://schemas.openxmlformats.org/markup-compatibility/2006" xmlns:o="urn:schemas-microsoft-com:office:office" xmlns:r="http://schemas.openxmlformats.org/officeDocument/2006/relationships" xmlns:m="http://schemas.openxmlformats.org/officeDocument/2006/math" xmlns:v="urn:schemas-microsoft-com:vml" xmlns:wp14="http://schemas.microsoft.com/office/word/2010/wordprocessingDrawing" xmlns:wp="http://schemas.openxmlformats.org/drawingml/2006/wordprocessingDrawing" xmlns:w10="urn:schemas-microsoft-com:office:word" xmlns:w="http://schemas.openxmlformats.org/wordprocessingml/2006/main" xmlns:w14="http://schemas.microsoft.com/office/word/2010/wordml" xmlns:w15="http://schemas.microsoft.com/office/word/2012/wordml" xmlns:wpg="http://schemas.microsoft.com/office/word/2010/wordprocessingGroup" xmlns:wpi="http://schemas.microsoft.com/office/word/2010/wordprocessingInk" xmlns:wne="http://schemas.microsoft.com/office/word/2006/wordml" xmlns:wps="http://schemas.microsoft.com/office/word/2010/wordprocessingShape" mc:Ignorable="w14 w15 wp14">
+<w:endnotes xmlns:wpc="http://schemas.microsoft.com/office/word/2010/wordprocessingCanvas" xmlns:mc="http://schemas.openxmlformats.org/markup-compatibility/2006" xmlns:o="urn:schemas-microsoft-com:office:office" xmlns:r="http://schemas.openxmlformats.org/officeDocument/2006/relationships" xmlns:m="http://schemas.openxmlformats.org/officeDocument/2006/math" xmlns:v="urn:schemas-microsoft-com:vml" xmlns:wp14="http://schemas.microsoft.com/office/word/2010/wordprocessingDrawing" xmlns:wp="http://schemas.openxmlformats.org/drawingml/2006/wordprocessingDrawing" xmlns:w10="urn:schemas-microsoft-com:office:word" xmlns:w="http://schemas.openxmlformats.org/wordprocessingml/2006/main" xmlns:w14="http://schemas.microsoft.com/office/word/2010/wordml" xmlns:wpg="http://schemas.microsoft.com/office/word/2010/wordprocessingGroup" xmlns:wpi="http://schemas.microsoft.com/office/word/2010/wordprocessingInk" xmlns:wne="http://schemas.microsoft.com/office/word/2006/wordml" xmlns:wps="http://schemas.microsoft.com/office/word/2010/wordprocessingShape" mc:Ignorable="w14 wp14">
   <w:endnote w:type="separator" w:id="-1">
     <w:p>
       <w:r>
@@ -20517,7 +21372,7 @@
 </file>
 
 <file path=word/footer1.xml><?xml version="1.0" encoding="utf-8"?>
-<w:ftr xmlns:wpc="http://schemas.microsoft.com/office/word/2010/wordprocessingCanvas" xmlns:mc="http://schemas.openxmlformats.org/markup-compatibility/2006" xmlns:o="urn:schemas-microsoft-com:office:office" xmlns:r="http://schemas.openxmlformats.org/officeDocument/2006/relationships" xmlns:m="http://schemas.openxmlformats.org/officeDocument/2006/math" xmlns:v="urn:schemas-microsoft-com:vml" xmlns:wp14="http://schemas.microsoft.com/office/word/2010/wordprocessingDrawing" xmlns:wp="http://schemas.openxmlformats.org/drawingml/2006/wordprocessingDrawing" xmlns:w10="urn:schemas-microsoft-com:office:word" xmlns:w="http://schemas.openxmlformats.org/wordprocessingml/2006/main" xmlns:w14="http://schemas.microsoft.com/office/word/2010/wordml" xmlns:w15="http://schemas.microsoft.com/office/word/2012/wordml" xmlns:wpg="http://schemas.microsoft.com/office/word/2010/wordprocessingGroup" xmlns:wpi="http://schemas.microsoft.com/office/word/2010/wordprocessingInk" xmlns:wne="http://schemas.microsoft.com/office/word/2006/wordml" xmlns:wps="http://schemas.microsoft.com/office/word/2010/wordprocessingShape" mc:Ignorable="w14 w15 wp14">
+<w:ftr xmlns:wpc="http://schemas.microsoft.com/office/word/2010/wordprocessingCanvas" xmlns:mc="http://schemas.openxmlformats.org/markup-compatibility/2006" xmlns:o="urn:schemas-microsoft-com:office:office" xmlns:r="http://schemas.openxmlformats.org/officeDocument/2006/relationships" xmlns:m="http://schemas.openxmlformats.org/officeDocument/2006/math" xmlns:v="urn:schemas-microsoft-com:vml" xmlns:wp14="http://schemas.microsoft.com/office/word/2010/wordprocessingDrawing" xmlns:wp="http://schemas.openxmlformats.org/drawingml/2006/wordprocessingDrawing" xmlns:w10="urn:schemas-microsoft-com:office:word" xmlns:w="http://schemas.openxmlformats.org/wordprocessingml/2006/main" xmlns:w14="http://schemas.microsoft.com/office/word/2010/wordml" xmlns:wpg="http://schemas.microsoft.com/office/word/2010/wordprocessingGroup" xmlns:wpi="http://schemas.microsoft.com/office/word/2010/wordprocessingInk" xmlns:wne="http://schemas.microsoft.com/office/word/2006/wordml" xmlns:wps="http://schemas.microsoft.com/office/word/2010/wordprocessingShape" mc:Ignorable="w14 wp14">
   <w:p>
     <w:pPr>
       <w:pStyle w:val="Footer"/>
@@ -20554,7 +21409,7 @@
 </file>
 
 <file path=word/footer2.xml><?xml version="1.0" encoding="utf-8"?>
-<w:ftr xmlns:wpc="http://schemas.microsoft.com/office/word/2010/wordprocessingCanvas" xmlns:mc="http://schemas.openxmlformats.org/markup-compatibility/2006" xmlns:o="urn:schemas-microsoft-com:office:office" xmlns:r="http://schemas.openxmlformats.org/officeDocument/2006/relationships" xmlns:m="http://schemas.openxmlformats.org/officeDocument/2006/math" xmlns:v="urn:schemas-microsoft-com:vml" xmlns:wp14="http://schemas.microsoft.com/office/word/2010/wordprocessingDrawing" xmlns:wp="http://schemas.openxmlformats.org/drawingml/2006/wordprocessingDrawing" xmlns:w10="urn:schemas-microsoft-com:office:word" xmlns:w="http://schemas.openxmlformats.org/wordprocessingml/2006/main" xmlns:w14="http://schemas.microsoft.com/office/word/2010/wordml" xmlns:w15="http://schemas.microsoft.com/office/word/2012/wordml" xmlns:wpg="http://schemas.microsoft.com/office/word/2010/wordprocessingGroup" xmlns:wpi="http://schemas.microsoft.com/office/word/2010/wordprocessingInk" xmlns:wne="http://schemas.microsoft.com/office/word/2006/wordml" xmlns:wps="http://schemas.microsoft.com/office/word/2010/wordprocessingShape" mc:Ignorable="w14 w15 wp14">
+<w:ftr xmlns:wpc="http://schemas.microsoft.com/office/word/2010/wordprocessingCanvas" xmlns:mc="http://schemas.openxmlformats.org/markup-compatibility/2006" xmlns:o="urn:schemas-microsoft-com:office:office" xmlns:r="http://schemas.openxmlformats.org/officeDocument/2006/relationships" xmlns:m="http://schemas.openxmlformats.org/officeDocument/2006/math" xmlns:v="urn:schemas-microsoft-com:vml" xmlns:wp14="http://schemas.microsoft.com/office/word/2010/wordprocessingDrawing" xmlns:wp="http://schemas.openxmlformats.org/drawingml/2006/wordprocessingDrawing" xmlns:w10="urn:schemas-microsoft-com:office:word" xmlns:w="http://schemas.openxmlformats.org/wordprocessingml/2006/main" xmlns:w14="http://schemas.microsoft.com/office/word/2010/wordml" xmlns:wpg="http://schemas.microsoft.com/office/word/2010/wordprocessingGroup" xmlns:wpi="http://schemas.microsoft.com/office/word/2010/wordprocessingInk" xmlns:wne="http://schemas.microsoft.com/office/word/2006/wordml" xmlns:wps="http://schemas.microsoft.com/office/word/2010/wordprocessingShape" mc:Ignorable="w14 wp14">
   <w:p>
     <w:pPr>
       <w:pStyle w:val="Footer"/>
@@ -20577,7 +21432,7 @@
 </file>
 
 <file path=word/footnotes.xml><?xml version="1.0" encoding="utf-8"?>
-<w:footnotes xmlns:wpc="http://schemas.microsoft.com/office/word/2010/wordprocessingCanvas" xmlns:mc="http://schemas.openxmlformats.org/markup-compatibility/2006" xmlns:o="urn:schemas-microsoft-com:office:office" xmlns:r="http://schemas.openxmlformats.org/officeDocument/2006/relationships" xmlns:m="http://schemas.openxmlformats.org/officeDocument/2006/math" xmlns:v="urn:schemas-microsoft-com:vml" xmlns:wp14="http://schemas.microsoft.com/office/word/2010/wordprocessingDrawing" xmlns:wp="http://schemas.openxmlformats.org/drawingml/2006/wordprocessingDrawing" xmlns:w10="urn:schemas-microsoft-com:office:word" xmlns:w="http://schemas.openxmlformats.org/wordprocessingml/2006/main" xmlns:w14="http://schemas.microsoft.com/office/word/2010/wordml" xmlns:w15="http://schemas.microsoft.com/office/word/2012/wordml" xmlns:wpg="http://schemas.microsoft.com/office/word/2010/wordprocessingGroup" xmlns:wpi="http://schemas.microsoft.com/office/word/2010/wordprocessingInk" xmlns:wne="http://schemas.microsoft.com/office/word/2006/wordml" xmlns:wps="http://schemas.microsoft.com/office/word/2010/wordprocessingShape" mc:Ignorable="w14 w15 wp14">
+<w:footnotes xmlns:wpc="http://schemas.microsoft.com/office/word/2010/wordprocessingCanvas" xmlns:mc="http://schemas.openxmlformats.org/markup-compatibility/2006" xmlns:o="urn:schemas-microsoft-com:office:office" xmlns:r="http://schemas.openxmlformats.org/officeDocument/2006/relationships" xmlns:m="http://schemas.openxmlformats.org/officeDocument/2006/math" xmlns:v="urn:schemas-microsoft-com:vml" xmlns:wp14="http://schemas.microsoft.com/office/word/2010/wordprocessingDrawing" xmlns:wp="http://schemas.openxmlformats.org/drawingml/2006/wordprocessingDrawing" xmlns:w10="urn:schemas-microsoft-com:office:word" xmlns:w="http://schemas.openxmlformats.org/wordprocessingml/2006/main" xmlns:w14="http://schemas.microsoft.com/office/word/2010/wordml" xmlns:wpg="http://schemas.microsoft.com/office/word/2010/wordprocessingGroup" xmlns:wpi="http://schemas.microsoft.com/office/word/2010/wordprocessingInk" xmlns:wne="http://schemas.microsoft.com/office/word/2006/wordml" xmlns:wps="http://schemas.microsoft.com/office/word/2010/wordprocessingShape" mc:Ignorable="w14 wp14">
   <w:footnote w:type="separator" w:id="-1">
     <w:p>
       <w:r>
@@ -20596,7 +21451,7 @@
 </file>
 
 <file path=word/header1.xml><?xml version="1.0" encoding="utf-8"?>
-<w:hdr xmlns:wpc="http://schemas.microsoft.com/office/word/2010/wordprocessingCanvas" xmlns:mc="http://schemas.openxmlformats.org/markup-compatibility/2006" xmlns:o="urn:schemas-microsoft-com:office:office" xmlns:r="http://schemas.openxmlformats.org/officeDocument/2006/relationships" xmlns:m="http://schemas.openxmlformats.org/officeDocument/2006/math" xmlns:v="urn:schemas-microsoft-com:vml" xmlns:wp14="http://schemas.microsoft.com/office/word/2010/wordprocessingDrawing" xmlns:wp="http://schemas.openxmlformats.org/drawingml/2006/wordprocessingDrawing" xmlns:w10="urn:schemas-microsoft-com:office:word" xmlns:w="http://schemas.openxmlformats.org/wordprocessingml/2006/main" xmlns:w14="http://schemas.microsoft.com/office/word/2010/wordml" xmlns:w15="http://schemas.microsoft.com/office/word/2012/wordml" xmlns:wpg="http://schemas.microsoft.com/office/word/2010/wordprocessingGroup" xmlns:wpi="http://schemas.microsoft.com/office/word/2010/wordprocessingInk" xmlns:wne="http://schemas.microsoft.com/office/word/2006/wordml" xmlns:wps="http://schemas.microsoft.com/office/word/2010/wordprocessingShape" mc:Ignorable="w14 w15 wp14">
+<w:hdr xmlns:wpc="http://schemas.microsoft.com/office/word/2010/wordprocessingCanvas" xmlns:mc="http://schemas.openxmlformats.org/markup-compatibility/2006" xmlns:o="urn:schemas-microsoft-com:office:office" xmlns:r="http://schemas.openxmlformats.org/officeDocument/2006/relationships" xmlns:m="http://schemas.openxmlformats.org/officeDocument/2006/math" xmlns:v="urn:schemas-microsoft-com:vml" xmlns:wp14="http://schemas.microsoft.com/office/word/2010/wordprocessingDrawing" xmlns:wp="http://schemas.openxmlformats.org/drawingml/2006/wordprocessingDrawing" xmlns:w10="urn:schemas-microsoft-com:office:word" xmlns:w="http://schemas.openxmlformats.org/wordprocessingml/2006/main" xmlns:w14="http://schemas.microsoft.com/office/word/2010/wordml" xmlns:wpg="http://schemas.microsoft.com/office/word/2010/wordprocessingGroup" xmlns:wpi="http://schemas.microsoft.com/office/word/2010/wordprocessingInk" xmlns:wne="http://schemas.microsoft.com/office/word/2006/wordml" xmlns:wps="http://schemas.microsoft.com/office/word/2010/wordprocessingShape" mc:Ignorable="w14 wp14">
   <w:p>
     <w:pPr>
       <w:pStyle w:val="Header"/>
@@ -20612,7 +21467,7 @@
 </file>
 
 <file path=word/numbering.xml><?xml version="1.0" encoding="utf-8"?>
-<w:numbering xmlns:wpc="http://schemas.microsoft.com/office/word/2010/wordprocessingCanvas" xmlns:mc="http://schemas.openxmlformats.org/markup-compatibility/2006" xmlns:o="urn:schemas-microsoft-com:office:office" xmlns:r="http://schemas.openxmlformats.org/officeDocument/2006/relationships" xmlns:m="http://schemas.openxmlformats.org/officeDocument/2006/math" xmlns:v="urn:schemas-microsoft-com:vml" xmlns:wp14="http://schemas.microsoft.com/office/word/2010/wordprocessingDrawing" xmlns:wp="http://schemas.openxmlformats.org/drawingml/2006/wordprocessingDrawing" xmlns:w10="urn:schemas-microsoft-com:office:word" xmlns:w="http://schemas.openxmlformats.org/wordprocessingml/2006/main" xmlns:w14="http://schemas.microsoft.com/office/word/2010/wordml" xmlns:w15="http://schemas.microsoft.com/office/word/2012/wordml" xmlns:wpg="http://schemas.microsoft.com/office/word/2010/wordprocessingGroup" xmlns:wpi="http://schemas.microsoft.com/office/word/2010/wordprocessingInk" xmlns:wne="http://schemas.microsoft.com/office/word/2006/wordml" xmlns:wps="http://schemas.microsoft.com/office/word/2010/wordprocessingShape" mc:Ignorable="w14 w15 wp14">
+<w:numbering xmlns:wpc="http://schemas.microsoft.com/office/word/2010/wordprocessingCanvas" xmlns:mc="http://schemas.openxmlformats.org/markup-compatibility/2006" xmlns:o="urn:schemas-microsoft-com:office:office" xmlns:r="http://schemas.openxmlformats.org/officeDocument/2006/relationships" xmlns:m="http://schemas.openxmlformats.org/officeDocument/2006/math" xmlns:v="urn:schemas-microsoft-com:vml" xmlns:wp14="http://schemas.microsoft.com/office/word/2010/wordprocessingDrawing" xmlns:wp="http://schemas.openxmlformats.org/drawingml/2006/wordprocessingDrawing" xmlns:w10="urn:schemas-microsoft-com:office:word" xmlns:w="http://schemas.openxmlformats.org/wordprocessingml/2006/main" xmlns:w14="http://schemas.microsoft.com/office/word/2010/wordml" xmlns:wpg="http://schemas.microsoft.com/office/word/2010/wordprocessingGroup" xmlns:wpi="http://schemas.microsoft.com/office/word/2010/wordprocessingInk" xmlns:wne="http://schemas.microsoft.com/office/word/2006/wordml" xmlns:wps="http://schemas.microsoft.com/office/word/2010/wordprocessingShape" mc:Ignorable="w14 wp14">
   <w:abstractNum w:abstractNumId="0">
     <w:nsid w:val="02953986"/>
     <w:multiLevelType w:val="hybridMultilevel"/>
@@ -21034,6 +21889,119 @@
     </w:lvl>
   </w:abstractNum>
   <w:abstractNum w:abstractNumId="3">
+    <w:nsid w:val="15DC49CA"/>
+    <w:multiLevelType w:val="hybridMultilevel"/>
+    <w:tmpl w:val="212E5060"/>
+    <w:lvl w:ilvl="0" w:tplc="04090001">
+      <w:start w:val="1"/>
+      <w:numFmt w:val="bullet"/>
+      <w:lvlText w:val=""/>
+      <w:lvlJc w:val="left"/>
+      <w:pPr>
+        <w:ind w:left="720" w:hanging="360"/>
+      </w:pPr>
+      <w:rPr>
+        <w:rFonts w:ascii="Symbol" w:hAnsi="Symbol" w:hint="default"/>
+      </w:rPr>
+    </w:lvl>
+    <w:lvl w:ilvl="1" w:tplc="04090003" w:tentative="1">
+      <w:start w:val="1"/>
+      <w:numFmt w:val="bullet"/>
+      <w:lvlText w:val="o"/>
+      <w:lvlJc w:val="left"/>
+      <w:pPr>
+        <w:ind w:left="1440" w:hanging="360"/>
+      </w:pPr>
+      <w:rPr>
+        <w:rFonts w:ascii="Courier New" w:hAnsi="Courier New" w:cs="Courier New" w:hint="default"/>
+      </w:rPr>
+    </w:lvl>
+    <w:lvl w:ilvl="2" w:tplc="04090005" w:tentative="1">
+      <w:start w:val="1"/>
+      <w:numFmt w:val="bullet"/>
+      <w:lvlText w:val=""/>
+      <w:lvlJc w:val="left"/>
+      <w:pPr>
+        <w:ind w:left="2160" w:hanging="360"/>
+      </w:pPr>
+      <w:rPr>
+        <w:rFonts w:ascii="Wingdings" w:hAnsi="Wingdings" w:hint="default"/>
+      </w:rPr>
+    </w:lvl>
+    <w:lvl w:ilvl="3" w:tplc="04090001" w:tentative="1">
+      <w:start w:val="1"/>
+      <w:numFmt w:val="bullet"/>
+      <w:lvlText w:val=""/>
+      <w:lvlJc w:val="left"/>
+      <w:pPr>
+        <w:ind w:left="2880" w:hanging="360"/>
+      </w:pPr>
+      <w:rPr>
+        <w:rFonts w:ascii="Symbol" w:hAnsi="Symbol" w:hint="default"/>
+      </w:rPr>
+    </w:lvl>
+    <w:lvl w:ilvl="4" w:tplc="04090003" w:tentative="1">
+      <w:start w:val="1"/>
+      <w:numFmt w:val="bullet"/>
+      <w:lvlText w:val="o"/>
+      <w:lvlJc w:val="left"/>
+      <w:pPr>
+        <w:ind w:left="3600" w:hanging="360"/>
+      </w:pPr>
+      <w:rPr>
+        <w:rFonts w:ascii="Courier New" w:hAnsi="Courier New" w:cs="Courier New" w:hint="default"/>
+      </w:rPr>
+    </w:lvl>
+    <w:lvl w:ilvl="5" w:tplc="04090005" w:tentative="1">
+      <w:start w:val="1"/>
+      <w:numFmt w:val="bullet"/>
+      <w:lvlText w:val=""/>
+      <w:lvlJc w:val="left"/>
+      <w:pPr>
+        <w:ind w:left="4320" w:hanging="360"/>
+      </w:pPr>
+      <w:rPr>
+        <w:rFonts w:ascii="Wingdings" w:hAnsi="Wingdings" w:hint="default"/>
+      </w:rPr>
+    </w:lvl>
+    <w:lvl w:ilvl="6" w:tplc="04090001" w:tentative="1">
+      <w:start w:val="1"/>
+      <w:numFmt w:val="bullet"/>
+      <w:lvlText w:val=""/>
+      <w:lvlJc w:val="left"/>
+      <w:pPr>
+        <w:ind w:left="5040" w:hanging="360"/>
+      </w:pPr>
+      <w:rPr>
+        <w:rFonts w:ascii="Symbol" w:hAnsi="Symbol" w:hint="default"/>
+      </w:rPr>
+    </w:lvl>
+    <w:lvl w:ilvl="7" w:tplc="04090003" w:tentative="1">
+      <w:start w:val="1"/>
+      <w:numFmt w:val="bullet"/>
+      <w:lvlText w:val="o"/>
+      <w:lvlJc w:val="left"/>
+      <w:pPr>
+        <w:ind w:left="5760" w:hanging="360"/>
+      </w:pPr>
+      <w:rPr>
+        <w:rFonts w:ascii="Courier New" w:hAnsi="Courier New" w:cs="Courier New" w:hint="default"/>
+      </w:rPr>
+    </w:lvl>
+    <w:lvl w:ilvl="8" w:tplc="04090005" w:tentative="1">
+      <w:start w:val="1"/>
+      <w:numFmt w:val="bullet"/>
+      <w:lvlText w:val=""/>
+      <w:lvlJc w:val="left"/>
+      <w:pPr>
+        <w:ind w:left="6480" w:hanging="360"/>
+      </w:pPr>
+      <w:rPr>
+        <w:rFonts w:ascii="Wingdings" w:hAnsi="Wingdings" w:hint="default"/>
+      </w:rPr>
+    </w:lvl>
+  </w:abstractNum>
+  <w:abstractNum w:abstractNumId="4">
     <w:nsid w:val="1E684285"/>
     <w:multiLevelType w:val="hybridMultilevel"/>
     <w:tmpl w:val="6C1CCE84"/>
@@ -21173,7 +22141,7 @@
       </w:rPr>
     </w:lvl>
   </w:abstractNum>
-  <w:abstractNum w:abstractNumId="4">
+  <w:abstractNum w:abstractNumId="5">
     <w:nsid w:val="236A3F96"/>
     <w:multiLevelType w:val="hybridMultilevel"/>
     <w:tmpl w:val="62B6421A"/>
@@ -21312,7 +22280,7 @@
       </w:rPr>
     </w:lvl>
   </w:abstractNum>
-  <w:abstractNum w:abstractNumId="5">
+  <w:abstractNum w:abstractNumId="6">
     <w:nsid w:val="25113E06"/>
     <w:multiLevelType w:val="hybridMultilevel"/>
     <w:tmpl w:val="805481FC"/>
@@ -21452,7 +22420,7 @@
       </w:rPr>
     </w:lvl>
   </w:abstractNum>
-  <w:abstractNum w:abstractNumId="6">
+  <w:abstractNum w:abstractNumId="7">
     <w:nsid w:val="28366C5E"/>
     <w:multiLevelType w:val="hybridMultilevel"/>
     <w:tmpl w:val="324C140A"/>
@@ -21592,7 +22560,7 @@
       </w:rPr>
     </w:lvl>
   </w:abstractNum>
-  <w:abstractNum w:abstractNumId="7">
+  <w:abstractNum w:abstractNumId="8">
     <w:nsid w:val="2C4B7359"/>
     <w:multiLevelType w:val="hybridMultilevel"/>
     <w:tmpl w:val="6D7A481E"/>
@@ -21732,7 +22700,7 @@
       </w:rPr>
     </w:lvl>
   </w:abstractNum>
-  <w:abstractNum w:abstractNumId="8">
+  <w:abstractNum w:abstractNumId="9">
     <w:nsid w:val="2ED846C3"/>
     <w:multiLevelType w:val="hybridMultilevel"/>
     <w:tmpl w:val="EE5E1244"/>
@@ -21872,7 +22840,7 @@
       </w:rPr>
     </w:lvl>
   </w:abstractNum>
-  <w:abstractNum w:abstractNumId="9">
+  <w:abstractNum w:abstractNumId="10">
     <w:nsid w:val="3D37231E"/>
     <w:multiLevelType w:val="hybridMultilevel"/>
     <w:tmpl w:val="74B6CC86"/>
@@ -22012,7 +22980,7 @@
       </w:rPr>
     </w:lvl>
   </w:abstractNum>
-  <w:abstractNum w:abstractNumId="10">
+  <w:abstractNum w:abstractNumId="11">
     <w:nsid w:val="3DAE729A"/>
     <w:multiLevelType w:val="hybridMultilevel"/>
     <w:tmpl w:val="93D49592"/>
@@ -22151,7 +23119,7 @@
       </w:rPr>
     </w:lvl>
   </w:abstractNum>
-  <w:abstractNum w:abstractNumId="11">
+  <w:abstractNum w:abstractNumId="12">
     <w:nsid w:val="3F42061C"/>
     <w:multiLevelType w:val="hybridMultilevel"/>
     <w:tmpl w:val="208E3C20"/>
@@ -22291,7 +23259,7 @@
       </w:rPr>
     </w:lvl>
   </w:abstractNum>
-  <w:abstractNum w:abstractNumId="12">
+  <w:abstractNum w:abstractNumId="13">
     <w:nsid w:val="472A5758"/>
     <w:multiLevelType w:val="hybridMultilevel"/>
     <w:tmpl w:val="25CC657E"/>
@@ -22430,7 +23398,7 @@
       </w:rPr>
     </w:lvl>
   </w:abstractNum>
-  <w:abstractNum w:abstractNumId="13">
+  <w:abstractNum w:abstractNumId="14">
     <w:nsid w:val="553229AF"/>
     <w:multiLevelType w:val="hybridMultilevel"/>
     <w:tmpl w:val="B33445B2"/>
@@ -22570,7 +23538,7 @@
       </w:rPr>
     </w:lvl>
   </w:abstractNum>
-  <w:abstractNum w:abstractNumId="14">
+  <w:abstractNum w:abstractNumId="15">
     <w:nsid w:val="583C4C02"/>
     <w:multiLevelType w:val="hybridMultilevel"/>
     <w:tmpl w:val="5CDA7344"/>
@@ -22710,7 +23678,7 @@
       </w:rPr>
     </w:lvl>
   </w:abstractNum>
-  <w:abstractNum w:abstractNumId="15">
+  <w:abstractNum w:abstractNumId="16">
     <w:nsid w:val="610D6C66"/>
     <w:multiLevelType w:val="multilevel"/>
     <w:tmpl w:val="04130025"/>
@@ -22832,7 +23800,7 @@
       </w:pPr>
     </w:lvl>
   </w:abstractNum>
-  <w:abstractNum w:abstractNumId="16">
+  <w:abstractNum w:abstractNumId="17">
     <w:nsid w:val="620361C1"/>
     <w:multiLevelType w:val="hybridMultilevel"/>
     <w:tmpl w:val="C944DAD0"/>
@@ -22972,7 +23940,7 @@
       </w:rPr>
     </w:lvl>
   </w:abstractNum>
-  <w:abstractNum w:abstractNumId="17">
+  <w:abstractNum w:abstractNumId="18">
     <w:nsid w:val="6C4D1ED5"/>
     <w:multiLevelType w:val="hybridMultilevel"/>
     <w:tmpl w:val="35C41774"/>
@@ -23112,7 +24080,120 @@
       </w:rPr>
     </w:lvl>
   </w:abstractNum>
-  <w:abstractNum w:abstractNumId="18">
+  <w:abstractNum w:abstractNumId="19">
+    <w:nsid w:val="6E6C7445"/>
+    <w:multiLevelType w:val="hybridMultilevel"/>
+    <w:tmpl w:val="AE64C974"/>
+    <w:lvl w:ilvl="0" w:tplc="04090001">
+      <w:start w:val="1"/>
+      <w:numFmt w:val="bullet"/>
+      <w:lvlText w:val=""/>
+      <w:lvlJc w:val="left"/>
+      <w:pPr>
+        <w:ind w:left="720" w:hanging="360"/>
+      </w:pPr>
+      <w:rPr>
+        <w:rFonts w:ascii="Symbol" w:hAnsi="Symbol" w:hint="default"/>
+      </w:rPr>
+    </w:lvl>
+    <w:lvl w:ilvl="1" w:tplc="04090003" w:tentative="1">
+      <w:start w:val="1"/>
+      <w:numFmt w:val="bullet"/>
+      <w:lvlText w:val="o"/>
+      <w:lvlJc w:val="left"/>
+      <w:pPr>
+        <w:ind w:left="1440" w:hanging="360"/>
+      </w:pPr>
+      <w:rPr>
+        <w:rFonts w:ascii="Courier New" w:hAnsi="Courier New" w:cs="Courier New" w:hint="default"/>
+      </w:rPr>
+    </w:lvl>
+    <w:lvl w:ilvl="2" w:tplc="04090005" w:tentative="1">
+      <w:start w:val="1"/>
+      <w:numFmt w:val="bullet"/>
+      <w:lvlText w:val=""/>
+      <w:lvlJc w:val="left"/>
+      <w:pPr>
+        <w:ind w:left="2160" w:hanging="360"/>
+      </w:pPr>
+      <w:rPr>
+        <w:rFonts w:ascii="Wingdings" w:hAnsi="Wingdings" w:hint="default"/>
+      </w:rPr>
+    </w:lvl>
+    <w:lvl w:ilvl="3" w:tplc="04090001" w:tentative="1">
+      <w:start w:val="1"/>
+      <w:numFmt w:val="bullet"/>
+      <w:lvlText w:val=""/>
+      <w:lvlJc w:val="left"/>
+      <w:pPr>
+        <w:ind w:left="2880" w:hanging="360"/>
+      </w:pPr>
+      <w:rPr>
+        <w:rFonts w:ascii="Symbol" w:hAnsi="Symbol" w:hint="default"/>
+      </w:rPr>
+    </w:lvl>
+    <w:lvl w:ilvl="4" w:tplc="04090003" w:tentative="1">
+      <w:start w:val="1"/>
+      <w:numFmt w:val="bullet"/>
+      <w:lvlText w:val="o"/>
+      <w:lvlJc w:val="left"/>
+      <w:pPr>
+        <w:ind w:left="3600" w:hanging="360"/>
+      </w:pPr>
+      <w:rPr>
+        <w:rFonts w:ascii="Courier New" w:hAnsi="Courier New" w:cs="Courier New" w:hint="default"/>
+      </w:rPr>
+    </w:lvl>
+    <w:lvl w:ilvl="5" w:tplc="04090005" w:tentative="1">
+      <w:start w:val="1"/>
+      <w:numFmt w:val="bullet"/>
+      <w:lvlText w:val=""/>
+      <w:lvlJc w:val="left"/>
+      <w:pPr>
+        <w:ind w:left="4320" w:hanging="360"/>
+      </w:pPr>
+      <w:rPr>
+        <w:rFonts w:ascii="Wingdings" w:hAnsi="Wingdings" w:hint="default"/>
+      </w:rPr>
+    </w:lvl>
+    <w:lvl w:ilvl="6" w:tplc="04090001" w:tentative="1">
+      <w:start w:val="1"/>
+      <w:numFmt w:val="bullet"/>
+      <w:lvlText w:val=""/>
+      <w:lvlJc w:val="left"/>
+      <w:pPr>
+        <w:ind w:left="5040" w:hanging="360"/>
+      </w:pPr>
+      <w:rPr>
+        <w:rFonts w:ascii="Symbol" w:hAnsi="Symbol" w:hint="default"/>
+      </w:rPr>
+    </w:lvl>
+    <w:lvl w:ilvl="7" w:tplc="04090003" w:tentative="1">
+      <w:start w:val="1"/>
+      <w:numFmt w:val="bullet"/>
+      <w:lvlText w:val="o"/>
+      <w:lvlJc w:val="left"/>
+      <w:pPr>
+        <w:ind w:left="5760" w:hanging="360"/>
+      </w:pPr>
+      <w:rPr>
+        <w:rFonts w:ascii="Courier New" w:hAnsi="Courier New" w:cs="Courier New" w:hint="default"/>
+      </w:rPr>
+    </w:lvl>
+    <w:lvl w:ilvl="8" w:tplc="04090005" w:tentative="1">
+      <w:start w:val="1"/>
+      <w:numFmt w:val="bullet"/>
+      <w:lvlText w:val=""/>
+      <w:lvlJc w:val="left"/>
+      <w:pPr>
+        <w:ind w:left="6480" w:hanging="360"/>
+      </w:pPr>
+      <w:rPr>
+        <w:rFonts w:ascii="Wingdings" w:hAnsi="Wingdings" w:hint="default"/>
+      </w:rPr>
+    </w:lvl>
+  </w:abstractNum>
+  <w:abstractNum w:abstractNumId="20">
     <w:nsid w:val="7A69719C"/>
     <w:multiLevelType w:val="hybridMultilevel"/>
     <w:tmpl w:val="7648155C"/>
@@ -23251,7 +24332,7 @@
       </w:rPr>
     </w:lvl>
   </w:abstractNum>
-  <w:abstractNum w:abstractNumId="19">
+  <w:abstractNum w:abstractNumId="21">
     <w:nsid w:val="7A7362AB"/>
     <w:multiLevelType w:val="hybridMultilevel"/>
     <w:tmpl w:val="28C2F39C"/>
@@ -23392,73 +24473,79 @@
     </w:lvl>
   </w:abstractNum>
   <w:num w:numId="1">
-    <w:abstractNumId w:val="14"/>
+    <w:abstractNumId w:val="15"/>
   </w:num>
   <w:num w:numId="2">
     <w:abstractNumId w:val="2"/>
   </w:num>
   <w:num w:numId="3">
+    <w:abstractNumId w:val="9"/>
+  </w:num>
+  <w:num w:numId="4">
+    <w:abstractNumId w:val="12"/>
+  </w:num>
+  <w:num w:numId="5">
     <w:abstractNumId w:val="8"/>
   </w:num>
-  <w:num w:numId="4">
-    <w:abstractNumId w:val="11"/>
-  </w:num>
-  <w:num w:numId="5">
-    <w:abstractNumId w:val="7"/>
-  </w:num>
   <w:num w:numId="6">
-    <w:abstractNumId w:val="15"/>
+    <w:abstractNumId w:val="16"/>
   </w:num>
   <w:num w:numId="7">
-    <w:abstractNumId w:val="15"/>
+    <w:abstractNumId w:val="16"/>
   </w:num>
   <w:num w:numId="8">
     <w:abstractNumId w:val="1"/>
   </w:num>
   <w:num w:numId="9">
-    <w:abstractNumId w:val="13"/>
+    <w:abstractNumId w:val="14"/>
   </w:num>
   <w:num w:numId="10">
-    <w:abstractNumId w:val="17"/>
+    <w:abstractNumId w:val="18"/>
   </w:num>
   <w:num w:numId="11">
-    <w:abstractNumId w:val="9"/>
+    <w:abstractNumId w:val="10"/>
   </w:num>
   <w:num w:numId="12">
-    <w:abstractNumId w:val="5"/>
+    <w:abstractNumId w:val="6"/>
   </w:num>
   <w:num w:numId="13">
     <w:abstractNumId w:val="0"/>
   </w:num>
   <w:num w:numId="14">
-    <w:abstractNumId w:val="16"/>
+    <w:abstractNumId w:val="17"/>
   </w:num>
   <w:num w:numId="15">
-    <w:abstractNumId w:val="19"/>
+    <w:abstractNumId w:val="21"/>
   </w:num>
   <w:num w:numId="16">
-    <w:abstractNumId w:val="6"/>
+    <w:abstractNumId w:val="7"/>
   </w:num>
   <w:num w:numId="17">
+    <w:abstractNumId w:val="4"/>
+  </w:num>
+  <w:num w:numId="18">
+    <w:abstractNumId w:val="5"/>
+  </w:num>
+  <w:num w:numId="19">
+    <w:abstractNumId w:val="20"/>
+  </w:num>
+  <w:num w:numId="20">
+    <w:abstractNumId w:val="11"/>
+  </w:num>
+  <w:num w:numId="21">
+    <w:abstractNumId w:val="13"/>
+  </w:num>
+  <w:num w:numId="22">
     <w:abstractNumId w:val="3"/>
   </w:num>
-  <w:num w:numId="18">
-    <w:abstractNumId w:val="4"/>
-  </w:num>
-  <w:num w:numId="19">
-    <w:abstractNumId w:val="18"/>
-  </w:num>
-  <w:num w:numId="20">
-    <w:abstractNumId w:val="10"/>
-  </w:num>
-  <w:num w:numId="21">
-    <w:abstractNumId w:val="12"/>
+  <w:num w:numId="23">
+    <w:abstractNumId w:val="19"/>
   </w:num>
 </w:numbering>
 </file>
 
 <file path=word/styles.xml><?xml version="1.0" encoding="utf-8"?>
-<w:styles xmlns:mc="http://schemas.openxmlformats.org/markup-compatibility/2006" xmlns:r="http://schemas.openxmlformats.org/officeDocument/2006/relationships" xmlns:w="http://schemas.openxmlformats.org/wordprocessingml/2006/main" xmlns:w14="http://schemas.microsoft.com/office/word/2010/wordml" xmlns:w15="http://schemas.microsoft.com/office/word/2012/wordml" mc:Ignorable="w14 w15">
+<w:styles xmlns:mc="http://schemas.openxmlformats.org/markup-compatibility/2006" xmlns:r="http://schemas.openxmlformats.org/officeDocument/2006/relationships" xmlns:w="http://schemas.openxmlformats.org/wordprocessingml/2006/main" xmlns:w14="http://schemas.microsoft.com/office/word/2010/wordml" mc:Ignorable="w14">
   <w:docDefaults>
     <w:rPrDefault>
       <w:rPr>
@@ -23468,7 +24555,7 @@
     </w:rPrDefault>
     <w:pPrDefault/>
   </w:docDefaults>
-  <w:latentStyles w:defLockedState="0" w:defUIPriority="0" w:defSemiHidden="0" w:defUnhideWhenUsed="0" w:defQFormat="0" w:count="371">
+  <w:latentStyles w:defLockedState="0" w:defUIPriority="0" w:defSemiHidden="0" w:defUnhideWhenUsed="0" w:defQFormat="0" w:count="267">
     <w:lsdException w:name="Normal" w:qFormat="1"/>
     <w:lsdException w:name="heading 1" w:qFormat="1"/>
     <w:lsdException w:name="heading 2" w:qFormat="1"/>
@@ -23643,110 +24730,6 @@
     <w:lsdException w:name="Book Title" w:uiPriority="33" w:qFormat="1"/>
     <w:lsdException w:name="Bibliography" w:semiHidden="1" w:uiPriority="37" w:unhideWhenUsed="1"/>
     <w:lsdException w:name="TOC Heading" w:semiHidden="1" w:uiPriority="39" w:unhideWhenUsed="1" w:qFormat="1"/>
-    <w:lsdException w:name="Plain Table 1" w:uiPriority="41"/>
-    <w:lsdException w:name="Plain Table 2" w:uiPriority="42"/>
-    <w:lsdException w:name="Plain Table 3" w:uiPriority="43"/>
-    <w:lsdException w:name="Plain Table 4" w:uiPriority="44"/>
-    <w:lsdException w:name="Plain Table 5" w:uiPriority="45"/>
-    <w:lsdException w:name="Grid Table Light" w:uiPriority="40"/>
-    <w:lsdException w:name="Grid Table 1 Light" w:uiPriority="46"/>
-    <w:lsdException w:name="Grid Table 2" w:uiPriority="47"/>
-    <w:lsdException w:name="Grid Table 3" w:uiPriority="48"/>
-    <w:lsdException w:name="Grid Table 4" w:uiPriority="49"/>
-    <w:lsdException w:name="Grid Table 5 Dark" w:uiPriority="50"/>
-    <w:lsdException w:name="Grid Table 6 Colorful" w:uiPriority="51"/>
-    <w:lsdException w:name="Grid Table 7 Colorful" w:uiPriority="52"/>
-    <w:lsdException w:name="Grid Table 1 Light Accent 1" w:uiPriority="46"/>
-    <w:lsdException w:name="Grid Table 2 Accent 1" w:uiPriority="47"/>
-    <w:lsdException w:name="Grid Table 3 Accent 1" w:uiPriority="48"/>
-    <w:lsdException w:name="Grid Table 4 Accent 1" w:uiPriority="49"/>
-    <w:lsdException w:name="Grid Table 5 Dark Accent 1" w:uiPriority="50"/>
-    <w:lsdException w:name="Grid Table 6 Colorful Accent 1" w:uiPriority="51"/>
-    <w:lsdException w:name="Grid Table 7 Colorful Accent 1" w:uiPriority="52"/>
-    <w:lsdException w:name="Grid Table 1 Light Accent 2" w:uiPriority="46"/>
-    <w:lsdException w:name="Grid Table 2 Accent 2" w:uiPriority="47"/>
-    <w:lsdException w:name="Grid Table 3 Accent 2" w:uiPriority="48"/>
-    <w:lsdException w:name="Grid Table 4 Accent 2" w:uiPriority="49"/>
-    <w:lsdException w:name="Grid Table 5 Dark Accent 2" w:uiPriority="50"/>
-    <w:lsdException w:name="Grid Table 6 Colorful Accent 2" w:uiPriority="51"/>
-    <w:lsdException w:name="Grid Table 7 Colorful Accent 2" w:uiPriority="52"/>
-    <w:lsdException w:name="Grid Table 1 Light Accent 3" w:uiPriority="46"/>
-    <w:lsdException w:name="Grid Table 2 Accent 3" w:uiPriority="47"/>
-    <w:lsdException w:name="Grid Table 3 Accent 3" w:uiPriority="48"/>
-    <w:lsdException w:name="Grid Table 4 Accent 3" w:uiPriority="49"/>
-    <w:lsdException w:name="Grid Table 5 Dark Accent 3" w:uiPriority="50"/>
-    <w:lsdException w:name="Grid Table 6 Colorful Accent 3" w:uiPriority="51"/>
-    <w:lsdException w:name="Grid Table 7 Colorful Accent 3" w:uiPriority="52"/>
-    <w:lsdException w:name="Grid Table 1 Light Accent 4" w:uiPriority="46"/>
-    <w:lsdException w:name="Grid Table 2 Accent 4" w:uiPriority="47"/>
-    <w:lsdException w:name="Grid Table 3 Accent 4" w:uiPriority="48"/>
-    <w:lsdException w:name="Grid Table 4 Accent 4" w:uiPriority="49"/>
-    <w:lsdException w:name="Grid Table 5 Dark Accent 4" w:uiPriority="50"/>
-    <w:lsdException w:name="Grid Table 6 Colorful Accent 4" w:uiPriority="51"/>
-    <w:lsdException w:name="Grid Table 7 Colorful Accent 4" w:uiPriority="52"/>
-    <w:lsdException w:name="Grid Table 1 Light Accent 5" w:uiPriority="46"/>
-    <w:lsdException w:name="Grid Table 2 Accent 5" w:uiPriority="47"/>
-    <w:lsdException w:name="Grid Table 3 Accent 5" w:uiPriority="48"/>
-    <w:lsdException w:name="Grid Table 4 Accent 5" w:uiPriority="49"/>
-    <w:lsdException w:name="Grid Table 5 Dark Accent 5" w:uiPriority="50"/>
-    <w:lsdException w:name="Grid Table 6 Colorful Accent 5" w:uiPriority="51"/>
-    <w:lsdException w:name="Grid Table 7 Colorful Accent 5" w:uiPriority="52"/>
-    <w:lsdException w:name="Grid Table 1 Light Accent 6" w:uiPriority="46"/>
-    <w:lsdException w:name="Grid Table 2 Accent 6" w:uiPriority="47"/>
-    <w:lsdException w:name="Grid Table 3 Accent 6" w:uiPriority="48"/>
-    <w:lsdException w:name="Grid Table 4 Accent 6" w:uiPriority="49"/>
-    <w:lsdException w:name="Grid Table 5 Dark Accent 6" w:uiPriority="50"/>
-    <w:lsdException w:name="Grid Table 6 Colorful Accent 6" w:uiPriority="51"/>
-    <w:lsdException w:name="Grid Table 7 Colorful Accent 6" w:uiPriority="52"/>
-    <w:lsdException w:name="List Table 1 Light" w:uiPriority="46"/>
-    <w:lsdException w:name="List Table 2" w:uiPriority="47"/>
-    <w:lsdException w:name="List Table 3" w:uiPriority="48"/>
-    <w:lsdException w:name="List Table 4" w:uiPriority="49"/>
-    <w:lsdException w:name="List Table 5 Dark" w:uiPriority="50"/>
-    <w:lsdException w:name="List Table 6 Colorful" w:uiPriority="51"/>
-    <w:lsdException w:name="List Table 7 Colorful" w:uiPriority="52"/>
-    <w:lsdException w:name="List Table 1 Light Accent 1" w:uiPriority="46"/>
-    <w:lsdException w:name="List Table 2 Accent 1" w:uiPriority="47"/>
-    <w:lsdException w:name="List Table 3 Accent 1" w:uiPriority="48"/>
-    <w:lsdException w:name="List Table 4 Accent 1" w:uiPriority="49"/>
-    <w:lsdException w:name="List Table 5 Dark Accent 1" w:uiPriority="50"/>
-    <w:lsdException w:name="List Table 6 Colorful Accent 1" w:uiPriority="51"/>
-    <w:lsdException w:name="List Table 7 Colorful Accent 1" w:uiPriority="52"/>
-    <w:lsdException w:name="List Table 1 Light Accent 2" w:uiPriority="46"/>
-    <w:lsdException w:name="List Table 2 Accent 2" w:uiPriority="47"/>
-    <w:lsdException w:name="List Table 3 Accent 2" w:uiPriority="48"/>
-    <w:lsdException w:name="List Table 4 Accent 2" w:uiPriority="49"/>
-    <w:lsdException w:name="List Table 5 Dark Accent 2" w:uiPriority="50"/>
-    <w:lsdException w:name="List Table 6 Colorful Accent 2" w:uiPriority="51"/>
-    <w:lsdException w:name="List Table 7 Colorful Accent 2" w:uiPriority="52"/>
-    <w:lsdException w:name="List Table 1 Light Accent 3" w:uiPriority="46"/>
-    <w:lsdException w:name="List Table 2 Accent 3" w:uiPriority="47"/>
-    <w:lsdException w:name="List Table 3 Accent 3" w:uiPriority="48"/>
-    <w:lsdException w:name="List Table 4 Accent 3" w:uiPriority="49"/>
-    <w:lsdException w:name="List Table 5 Dark Accent 3" w:uiPriority="50"/>
-    <w:lsdException w:name="List Table 6 Colorful Accent 3" w:uiPriority="51"/>
-    <w:lsdException w:name="List Table 7 Colorful Accent 3" w:uiPriority="52"/>
-    <w:lsdException w:name="List Table 1 Light Accent 4" w:uiPriority="46"/>
-    <w:lsdException w:name="List Table 2 Accent 4" w:uiPriority="47"/>
-    <w:lsdException w:name="List Table 3 Accent 4" w:uiPriority="48"/>
-    <w:lsdException w:name="List Table 4 Accent 4" w:uiPriority="49"/>
-    <w:lsdException w:name="List Table 5 Dark Accent 4" w:uiPriority="50"/>
-    <w:lsdException w:name="List Table 6 Colorful Accent 4" w:uiPriority="51"/>
-    <w:lsdException w:name="List Table 7 Colorful Accent 4" w:uiPriority="52"/>
-    <w:lsdException w:name="List Table 1 Light Accent 5" w:uiPriority="46"/>
-    <w:lsdException w:name="List Table 2 Accent 5" w:uiPriority="47"/>
-    <w:lsdException w:name="List Table 3 Accent 5" w:uiPriority="48"/>
-    <w:lsdException w:name="List Table 4 Accent 5" w:uiPriority="49"/>
-    <w:lsdException w:name="List Table 5 Dark Accent 5" w:uiPriority="50"/>
-    <w:lsdException w:name="List Table 6 Colorful Accent 5" w:uiPriority="51"/>
-    <w:lsdException w:name="List Table 7 Colorful Accent 5" w:uiPriority="52"/>
-    <w:lsdException w:name="List Table 1 Light Accent 6" w:uiPriority="46"/>
-    <w:lsdException w:name="List Table 2 Accent 6" w:uiPriority="47"/>
-    <w:lsdException w:name="List Table 3 Accent 6" w:uiPriority="48"/>
-    <w:lsdException w:name="List Table 4 Accent 6" w:uiPriority="49"/>
-    <w:lsdException w:name="List Table 5 Dark Accent 6" w:uiPriority="50"/>
-    <w:lsdException w:name="List Table 6 Colorful Accent 6" w:uiPriority="51"/>
-    <w:lsdException w:name="List Table 7 Colorful Accent 6" w:uiPriority="52"/>
   </w:latentStyles>
   <w:style w:type="paragraph" w:default="1" w:styleId="Normal">
     <w:name w:val="Normal"/>
@@ -24222,6 +25205,700 @@
       <w:contextualSpacing/>
     </w:pPr>
   </w:style>
+  <w:style w:type="table" w:styleId="TableGrid">
+    <w:name w:val="Table Grid"/>
+    <w:basedOn w:val="TableNormal"/>
+    <w:rsid w:val="004A0767"/>
+    <w:tblPr>
+      <w:tblBorders>
+        <w:top w:val="single" w:sz="4" w:space="0" w:color="auto"/>
+        <w:left w:val="single" w:sz="4" w:space="0" w:color="auto"/>
+        <w:bottom w:val="single" w:sz="4" w:space="0" w:color="auto"/>
+        <w:right w:val="single" w:sz="4" w:space="0" w:color="auto"/>
+        <w:insideH w:val="single" w:sz="4" w:space="0" w:color="auto"/>
+        <w:insideV w:val="single" w:sz="4" w:space="0" w:color="auto"/>
+      </w:tblBorders>
+    </w:tblPr>
+  </w:style>
+</w:styles>
+</file>
+
+<file path=word/stylesWithEffects.xml><?xml version="1.0" encoding="utf-8"?>
+<w:styles xmlns:wpc="http://schemas.microsoft.com/office/word/2010/wordprocessingCanvas" xmlns:mc="http://schemas.openxmlformats.org/markup-compatibility/2006" xmlns:o="urn:schemas-microsoft-com:office:office" xmlns:r="http://schemas.openxmlformats.org/officeDocument/2006/relationships" xmlns:m="http://schemas.openxmlformats.org/officeDocument/2006/math" xmlns:v="urn:schemas-microsoft-com:vml" xmlns:wp14="http://schemas.microsoft.com/office/word/2010/wordprocessingDrawing" xmlns:wp="http://schemas.openxmlformats.org/drawingml/2006/wordprocessingDrawing" xmlns:w10="urn:schemas-microsoft-com:office:word" xmlns:w="http://schemas.openxmlformats.org/wordprocessingml/2006/main" xmlns:w14="http://schemas.microsoft.com/office/word/2010/wordml" xmlns:wpg="http://schemas.microsoft.com/office/word/2010/wordprocessingGroup" xmlns:wpi="http://schemas.microsoft.com/office/word/2010/wordprocessingInk" xmlns:wne="http://schemas.microsoft.com/office/word/2006/wordml" xmlns:wps="http://schemas.microsoft.com/office/word/2010/wordprocessingShape" mc:Ignorable="w14 wp14">
+  <w:docDefaults>
+    <w:rPrDefault>
+      <w:rPr>
+        <w:rFonts w:ascii="Times New Roman" w:eastAsia="Times New Roman" w:hAnsi="Times New Roman" w:cs="Times New Roman"/>
+        <w:lang w:val="en-US" w:eastAsia="en-US" w:bidi="ar-SA"/>
+      </w:rPr>
+    </w:rPrDefault>
+    <w:pPrDefault/>
+  </w:docDefaults>
+  <w:latentStyles w:defLockedState="0" w:defUIPriority="0" w:defSemiHidden="0" w:defUnhideWhenUsed="0" w:defQFormat="0" w:count="267">
+    <w:lsdException w:name="Normal" w:qFormat="1"/>
+    <w:lsdException w:name="heading 1" w:qFormat="1"/>
+    <w:lsdException w:name="heading 2" w:qFormat="1"/>
+    <w:lsdException w:name="heading 3" w:qFormat="1"/>
+    <w:lsdException w:name="heading 4" w:qFormat="1"/>
+    <w:lsdException w:name="heading 5" w:qFormat="1"/>
+    <w:lsdException w:name="heading 6" w:qFormat="1"/>
+    <w:lsdException w:name="heading 7" w:qFormat="1"/>
+    <w:lsdException w:name="heading 8" w:qFormat="1"/>
+    <w:lsdException w:name="heading 9" w:qFormat="1"/>
+    <w:lsdException w:name="toc 1" w:uiPriority="39"/>
+    <w:lsdException w:name="toc 2" w:uiPriority="39"/>
+    <w:lsdException w:name="toc 3" w:uiPriority="39"/>
+    <w:lsdException w:name="caption" w:semiHidden="1" w:unhideWhenUsed="1" w:qFormat="1"/>
+    <w:lsdException w:name="Title" w:qFormat="1"/>
+    <w:lsdException w:name="Subtitle" w:qFormat="1"/>
+    <w:lsdException w:name="Hyperlink" w:uiPriority="99"/>
+    <w:lsdException w:name="Strong" w:qFormat="1"/>
+    <w:lsdException w:name="Emphasis" w:qFormat="1"/>
+    <w:lsdException w:name="Normal Table" w:semiHidden="1" w:unhideWhenUsed="1"/>
+    <w:lsdException w:name="Table Simple 1" w:semiHidden="1" w:unhideWhenUsed="1"/>
+    <w:lsdException w:name="Table Simple 2" w:semiHidden="1" w:unhideWhenUsed="1"/>
+    <w:lsdException w:name="Table Simple 3" w:semiHidden="1" w:unhideWhenUsed="1"/>
+    <w:lsdException w:name="Table Classic 1" w:semiHidden="1" w:unhideWhenUsed="1"/>
+    <w:lsdException w:name="Table Classic 2" w:semiHidden="1" w:unhideWhenUsed="1"/>
+    <w:lsdException w:name="Table Classic 3" w:semiHidden="1" w:unhideWhenUsed="1"/>
+    <w:lsdException w:name="Table Classic 4" w:semiHidden="1" w:unhideWhenUsed="1"/>
+    <w:lsdException w:name="Table Colorful 1" w:semiHidden="1" w:unhideWhenUsed="1"/>
+    <w:lsdException w:name="Table Colorful 2" w:semiHidden="1" w:unhideWhenUsed="1"/>
+    <w:lsdException w:name="Table Colorful 3" w:semiHidden="1" w:unhideWhenUsed="1"/>
+    <w:lsdException w:name="Table Columns 1" w:semiHidden="1" w:unhideWhenUsed="1"/>
+    <w:lsdException w:name="Table Columns 2" w:semiHidden="1" w:unhideWhenUsed="1"/>
+    <w:lsdException w:name="Table Columns 3" w:semiHidden="1" w:unhideWhenUsed="1"/>
+    <w:lsdException w:name="Table Columns 4" w:semiHidden="1" w:unhideWhenUsed="1"/>
+    <w:lsdException w:name="Table Columns 5" w:semiHidden="1" w:unhideWhenUsed="1"/>
+    <w:lsdException w:name="Table Grid 1" w:semiHidden="1" w:unhideWhenUsed="1"/>
+    <w:lsdException w:name="Table Grid 2" w:semiHidden="1" w:unhideWhenUsed="1"/>
+    <w:lsdException w:name="Table Grid 3" w:semiHidden="1" w:unhideWhenUsed="1"/>
+    <w:lsdException w:name="Table Grid 4" w:semiHidden="1" w:unhideWhenUsed="1"/>
+    <w:lsdException w:name="Table Grid 5" w:semiHidden="1" w:unhideWhenUsed="1"/>
+    <w:lsdException w:name="Table Grid 6" w:semiHidden="1" w:unhideWhenUsed="1"/>
+    <w:lsdException w:name="Table Grid 7" w:semiHidden="1" w:unhideWhenUsed="1"/>
+    <w:lsdException w:name="Table Grid 8" w:semiHidden="1" w:unhideWhenUsed="1"/>
+    <w:lsdException w:name="Table List 1" w:semiHidden="1" w:unhideWhenUsed="1"/>
+    <w:lsdException w:name="Table List 2" w:semiHidden="1" w:unhideWhenUsed="1"/>
+    <w:lsdException w:name="Table List 3" w:semiHidden="1" w:unhideWhenUsed="1"/>
+    <w:lsdException w:name="Table List 4" w:semiHidden="1" w:unhideWhenUsed="1"/>
+    <w:lsdException w:name="Table List 5" w:semiHidden="1" w:unhideWhenUsed="1"/>
+    <w:lsdException w:name="Table List 6" w:semiHidden="1" w:unhideWhenUsed="1"/>
+    <w:lsdException w:name="Table List 7" w:semiHidden="1" w:unhideWhenUsed="1"/>
+    <w:lsdException w:name="Table List 8" w:semiHidden="1" w:unhideWhenUsed="1"/>
+    <w:lsdException w:name="Table 3D effects 1" w:semiHidden="1" w:unhideWhenUsed="1"/>
+    <w:lsdException w:name="Table 3D effects 2" w:semiHidden="1" w:unhideWhenUsed="1"/>
+    <w:lsdException w:name="Table 3D effects 3" w:semiHidden="1" w:unhideWhenUsed="1"/>
+    <w:lsdException w:name="Table Contemporary" w:semiHidden="1" w:unhideWhenUsed="1"/>
+    <w:lsdException w:name="Table Elegant" w:semiHidden="1" w:unhideWhenUsed="1"/>
+    <w:lsdException w:name="Table Professional" w:semiHidden="1" w:unhideWhenUsed="1"/>
+    <w:lsdException w:name="Table Subtle 1" w:semiHidden="1" w:unhideWhenUsed="1"/>
+    <w:lsdException w:name="Table Subtle 2" w:semiHidden="1" w:unhideWhenUsed="1"/>
+    <w:lsdException w:name="Table Web 1" w:semiHidden="1" w:unhideWhenUsed="1"/>
+    <w:lsdException w:name="Table Web 2" w:semiHidden="1" w:unhideWhenUsed="1"/>
+    <w:lsdException w:name="Table Web 3" w:semiHidden="1" w:unhideWhenUsed="1"/>
+    <w:lsdException w:name="Table Theme" w:semiHidden="1" w:unhideWhenUsed="1"/>
+    <w:lsdException w:name="Placeholder Text" w:semiHidden="1" w:uiPriority="99"/>
+    <w:lsdException w:name="No Spacing" w:uiPriority="1" w:qFormat="1"/>
+    <w:lsdException w:name="Light Shading" w:uiPriority="60"/>
+    <w:lsdException w:name="Light List" w:uiPriority="61"/>
+    <w:lsdException w:name="Light Grid" w:uiPriority="62"/>
+    <w:lsdException w:name="Medium Shading 1" w:uiPriority="63"/>
+    <w:lsdException w:name="Medium Shading 2" w:uiPriority="64"/>
+    <w:lsdException w:name="Medium List 1" w:uiPriority="65"/>
+    <w:lsdException w:name="Medium List 2" w:uiPriority="66"/>
+    <w:lsdException w:name="Medium Grid 1" w:uiPriority="67"/>
+    <w:lsdException w:name="Medium Grid 2" w:uiPriority="68"/>
+    <w:lsdException w:name="Medium Grid 3" w:uiPriority="69"/>
+    <w:lsdException w:name="Dark List" w:uiPriority="70"/>
+    <w:lsdException w:name="Colorful Shading" w:uiPriority="71"/>
+    <w:lsdException w:name="Colorful List" w:uiPriority="72"/>
+    <w:lsdException w:name="Colorful Grid" w:uiPriority="73"/>
+    <w:lsdException w:name="Light Shading Accent 1" w:uiPriority="60"/>
+    <w:lsdException w:name="Light List Accent 1" w:uiPriority="61"/>
+    <w:lsdException w:name="Light Grid Accent 1" w:uiPriority="62"/>
+    <w:lsdException w:name="Medium Shading 1 Accent 1" w:uiPriority="63"/>
+    <w:lsdException w:name="Medium Shading 2 Accent 1" w:uiPriority="64"/>
+    <w:lsdException w:name="Medium List 1 Accent 1" w:uiPriority="65"/>
+    <w:lsdException w:name="Revision" w:semiHidden="1" w:uiPriority="99"/>
+    <w:lsdException w:name="List Paragraph" w:uiPriority="34" w:qFormat="1"/>
+    <w:lsdException w:name="Quote" w:uiPriority="29" w:qFormat="1"/>
+    <w:lsdException w:name="Intense Quote" w:uiPriority="30" w:qFormat="1"/>
+    <w:lsdException w:name="Medium List 2 Accent 1" w:uiPriority="66"/>
+    <w:lsdException w:name="Medium Grid 1 Accent 1" w:uiPriority="67"/>
+    <w:lsdException w:name="Medium Grid 2 Accent 1" w:uiPriority="68"/>
+    <w:lsdException w:name="Medium Grid 3 Accent 1" w:uiPriority="69"/>
+    <w:lsdException w:name="Dark List Accent 1" w:uiPriority="70"/>
+    <w:lsdException w:name="Colorful Shading Accent 1" w:uiPriority="71"/>
+    <w:lsdException w:name="Colorful List Accent 1" w:uiPriority="72"/>
+    <w:lsdException w:name="Colorful Grid Accent 1" w:uiPriority="73"/>
+    <w:lsdException w:name="Light Shading Accent 2" w:uiPriority="60"/>
+    <w:lsdException w:name="Light List Accent 2" w:uiPriority="61"/>
+    <w:lsdException w:name="Light Grid Accent 2" w:uiPriority="62"/>
+    <w:lsdException w:name="Medium Shading 1 Accent 2" w:uiPriority="63"/>
+    <w:lsdException w:name="Medium Shading 2 Accent 2" w:uiPriority="64"/>
+    <w:lsdException w:name="Medium List 1 Accent 2" w:uiPriority="65"/>
+    <w:lsdException w:name="Medium List 2 Accent 2" w:uiPriority="66"/>
+    <w:lsdException w:name="Medium Grid 1 Accent 2" w:uiPriority="67"/>
+    <w:lsdException w:name="Medium Grid 2 Accent 2" w:uiPriority="68"/>
+    <w:lsdException w:name="Medium Grid 3 Accent 2" w:uiPriority="69"/>
+    <w:lsdException w:name="Dark List Accent 2" w:uiPriority="70"/>
+    <w:lsdException w:name="Colorful Shading Accent 2" w:uiPriority="71"/>
+    <w:lsdException w:name="Colorful List Accent 2" w:uiPriority="72"/>
+    <w:lsdException w:name="Colorful Grid Accent 2" w:uiPriority="73"/>
+    <w:lsdException w:name="Light Shading Accent 3" w:uiPriority="60"/>
+    <w:lsdException w:name="Light List Accent 3" w:uiPriority="61"/>
+    <w:lsdException w:name="Light Grid Accent 3" w:uiPriority="62"/>
+    <w:lsdException w:name="Medium Shading 1 Accent 3" w:uiPriority="63"/>
+    <w:lsdException w:name="Medium Shading 2 Accent 3" w:uiPriority="64"/>
+    <w:lsdException w:name="Medium List 1 Accent 3" w:uiPriority="65"/>
+    <w:lsdException w:name="Medium List 2 Accent 3" w:uiPriority="66"/>
+    <w:lsdException w:name="Medium Grid 1 Accent 3" w:uiPriority="67"/>
+    <w:lsdException w:name="Medium Grid 2 Accent 3" w:uiPriority="68"/>
+    <w:lsdException w:name="Medium Grid 3 Accent 3" w:uiPriority="69"/>
+    <w:lsdException w:name="Dark List Accent 3" w:uiPriority="70"/>
+    <w:lsdException w:name="Colorful Shading Accent 3" w:uiPriority="71"/>
+    <w:lsdException w:name="Colorful List Accent 3" w:uiPriority="72"/>
+    <w:lsdException w:name="Colorful Grid Accent 3" w:uiPriority="73"/>
+    <w:lsdException w:name="Light Shading Accent 4" w:uiPriority="60"/>
+    <w:lsdException w:name="Light List Accent 4" w:uiPriority="61"/>
+    <w:lsdException w:name="Light Grid Accent 4" w:uiPriority="62"/>
+    <w:lsdException w:name="Medium Shading 1 Accent 4" w:uiPriority="63"/>
+    <w:lsdException w:name="Medium Shading 2 Accent 4" w:uiPriority="64"/>
+    <w:lsdException w:name="Medium List 1 Accent 4" w:uiPriority="65"/>
+    <w:lsdException w:name="Medium List 2 Accent 4" w:uiPriority="66"/>
+    <w:lsdException w:name="Medium Grid 1 Accent 4" w:uiPriority="67"/>
+    <w:lsdException w:name="Medium Grid 2 Accent 4" w:uiPriority="68"/>
+    <w:lsdException w:name="Medium Grid 3 Accent 4" w:uiPriority="69"/>
+    <w:lsdException w:name="Dark List Accent 4" w:uiPriority="70"/>
+    <w:lsdException w:name="Colorful Shading Accent 4" w:uiPriority="71"/>
+    <w:lsdException w:name="Colorful List Accent 4" w:uiPriority="72"/>
+    <w:lsdException w:name="Colorful Grid Accent 4" w:uiPriority="73"/>
+    <w:lsdException w:name="Light Shading Accent 5" w:uiPriority="60"/>
+    <w:lsdException w:name="Light List Accent 5" w:uiPriority="61"/>
+    <w:lsdException w:name="Light Grid Accent 5" w:uiPriority="62"/>
+    <w:lsdException w:name="Medium Shading 1 Accent 5" w:uiPriority="63"/>
+    <w:lsdException w:name="Medium Shading 2 Accent 5" w:uiPriority="64"/>
+    <w:lsdException w:name="Medium List 1 Accent 5" w:uiPriority="65"/>
+    <w:lsdException w:name="Medium List 2 Accent 5" w:uiPriority="66"/>
+    <w:lsdException w:name="Medium Grid 1 Accent 5" w:uiPriority="67"/>
+    <w:lsdException w:name="Medium Grid 2 Accent 5" w:uiPriority="68"/>
+    <w:lsdException w:name="Medium Grid 3 Accent 5" w:uiPriority="69"/>
+    <w:lsdException w:name="Dark List Accent 5" w:uiPriority="70"/>
+    <w:lsdException w:name="Colorful Shading Accent 5" w:uiPriority="71"/>
+    <w:lsdException w:name="Colorful List Accent 5" w:uiPriority="72"/>
+    <w:lsdException w:name="Colorful Grid Accent 5" w:uiPriority="73"/>
+    <w:lsdException w:name="Light Shading Accent 6" w:uiPriority="60"/>
+    <w:lsdException w:name="Light List Accent 6" w:uiPriority="61"/>
+    <w:lsdException w:name="Light Grid Accent 6" w:uiPriority="62"/>
+    <w:lsdException w:name="Medium Shading 1 Accent 6" w:uiPriority="63"/>
+    <w:lsdException w:name="Medium Shading 2 Accent 6" w:uiPriority="64"/>
+    <w:lsdException w:name="Medium List 1 Accent 6" w:uiPriority="65"/>
+    <w:lsdException w:name="Medium List 2 Accent 6" w:uiPriority="66"/>
+    <w:lsdException w:name="Medium Grid 1 Accent 6" w:uiPriority="67"/>
+    <w:lsdException w:name="Medium Grid 2 Accent 6" w:uiPriority="68"/>
+    <w:lsdException w:name="Medium Grid 3 Accent 6" w:uiPriority="69"/>
+    <w:lsdException w:name="Dark List Accent 6" w:uiPriority="70"/>
+    <w:lsdException w:name="Colorful Shading Accent 6" w:uiPriority="71"/>
+    <w:lsdException w:name="Colorful List Accent 6" w:uiPriority="72"/>
+    <w:lsdException w:name="Colorful Grid Accent 6" w:uiPriority="73"/>
+    <w:lsdException w:name="Subtle Emphasis" w:uiPriority="19" w:qFormat="1"/>
+    <w:lsdException w:name="Intense Emphasis" w:uiPriority="21" w:qFormat="1"/>
+    <w:lsdException w:name="Subtle Reference" w:uiPriority="31" w:qFormat="1"/>
+    <w:lsdException w:name="Intense Reference" w:uiPriority="32" w:qFormat="1"/>
+    <w:lsdException w:name="Book Title" w:uiPriority="33" w:qFormat="1"/>
+    <w:lsdException w:name="Bibliography" w:semiHidden="1" w:uiPriority="37" w:unhideWhenUsed="1"/>
+    <w:lsdException w:name="TOC Heading" w:semiHidden="1" w:uiPriority="39" w:unhideWhenUsed="1" w:qFormat="1"/>
+  </w:latentStyles>
+  <w:style w:type="paragraph" w:default="1" w:styleId="Normal">
+    <w:name w:val="Normal"/>
+    <w:qFormat/>
+    <w:rPr>
+      <w:sz w:val="24"/>
+      <w:szCs w:val="24"/>
+      <w:lang w:val="nl-NL" w:eastAsia="nl-NL"/>
+    </w:rPr>
+  </w:style>
+  <w:style w:type="paragraph" w:styleId="Heading1">
+    <w:name w:val="heading 1"/>
+    <w:basedOn w:val="Normal"/>
+    <w:next w:val="Normal"/>
+    <w:qFormat/>
+    <w:pPr>
+      <w:keepNext/>
+      <w:numPr>
+        <w:numId w:val="7"/>
+      </w:numPr>
+      <w:spacing w:before="240" w:after="60"/>
+      <w:outlineLvl w:val="0"/>
+    </w:pPr>
+    <w:rPr>
+      <w:rFonts w:ascii="Arial" w:hAnsi="Arial" w:cs="Arial"/>
+      <w:b/>
+      <w:bCs/>
+      <w:kern w:val="32"/>
+      <w:sz w:val="32"/>
+      <w:szCs w:val="32"/>
+    </w:rPr>
+  </w:style>
+  <w:style w:type="paragraph" w:styleId="Heading2">
+    <w:name w:val="heading 2"/>
+    <w:basedOn w:val="Normal"/>
+    <w:next w:val="Normal"/>
+    <w:qFormat/>
+    <w:pPr>
+      <w:keepNext/>
+      <w:numPr>
+        <w:ilvl w:val="1"/>
+        <w:numId w:val="7"/>
+      </w:numPr>
+      <w:spacing w:before="240" w:after="60"/>
+      <w:outlineLvl w:val="1"/>
+    </w:pPr>
+    <w:rPr>
+      <w:rFonts w:ascii="Arial" w:hAnsi="Arial" w:cs="Arial"/>
+      <w:b/>
+      <w:bCs/>
+      <w:i/>
+      <w:iCs/>
+      <w:sz w:val="28"/>
+      <w:szCs w:val="28"/>
+    </w:rPr>
+  </w:style>
+  <w:style w:type="paragraph" w:styleId="Heading3">
+    <w:name w:val="heading 3"/>
+    <w:basedOn w:val="Normal"/>
+    <w:next w:val="Normal"/>
+    <w:qFormat/>
+    <w:pPr>
+      <w:keepNext/>
+      <w:numPr>
+        <w:ilvl w:val="2"/>
+        <w:numId w:val="7"/>
+      </w:numPr>
+      <w:spacing w:before="240" w:after="60"/>
+      <w:outlineLvl w:val="2"/>
+    </w:pPr>
+    <w:rPr>
+      <w:rFonts w:ascii="Arial" w:hAnsi="Arial" w:cs="Arial"/>
+      <w:b/>
+      <w:bCs/>
+      <w:sz w:val="26"/>
+      <w:szCs w:val="26"/>
+    </w:rPr>
+  </w:style>
+  <w:style w:type="paragraph" w:styleId="Heading4">
+    <w:name w:val="heading 4"/>
+    <w:basedOn w:val="Normal"/>
+    <w:next w:val="Normal"/>
+    <w:qFormat/>
+    <w:pPr>
+      <w:keepNext/>
+      <w:numPr>
+        <w:ilvl w:val="3"/>
+        <w:numId w:val="7"/>
+      </w:numPr>
+      <w:spacing w:before="240" w:after="60"/>
+      <w:outlineLvl w:val="3"/>
+    </w:pPr>
+    <w:rPr>
+      <w:b/>
+      <w:bCs/>
+      <w:sz w:val="28"/>
+      <w:szCs w:val="28"/>
+    </w:rPr>
+  </w:style>
+  <w:style w:type="paragraph" w:styleId="Heading5">
+    <w:name w:val="heading 5"/>
+    <w:basedOn w:val="Normal"/>
+    <w:next w:val="Normal"/>
+    <w:qFormat/>
+    <w:pPr>
+      <w:numPr>
+        <w:ilvl w:val="4"/>
+        <w:numId w:val="7"/>
+      </w:numPr>
+      <w:spacing w:before="240" w:after="60"/>
+      <w:outlineLvl w:val="4"/>
+    </w:pPr>
+    <w:rPr>
+      <w:b/>
+      <w:bCs/>
+      <w:i/>
+      <w:iCs/>
+      <w:sz w:val="26"/>
+      <w:szCs w:val="26"/>
+    </w:rPr>
+  </w:style>
+  <w:style w:type="paragraph" w:styleId="Heading6">
+    <w:name w:val="heading 6"/>
+    <w:basedOn w:val="Normal"/>
+    <w:next w:val="Normal"/>
+    <w:qFormat/>
+    <w:pPr>
+      <w:numPr>
+        <w:ilvl w:val="5"/>
+        <w:numId w:val="7"/>
+      </w:numPr>
+      <w:spacing w:before="240" w:after="60"/>
+      <w:outlineLvl w:val="5"/>
+    </w:pPr>
+    <w:rPr>
+      <w:b/>
+      <w:bCs/>
+      <w:sz w:val="22"/>
+      <w:szCs w:val="22"/>
+    </w:rPr>
+  </w:style>
+  <w:style w:type="paragraph" w:styleId="Heading7">
+    <w:name w:val="heading 7"/>
+    <w:basedOn w:val="Normal"/>
+    <w:next w:val="Normal"/>
+    <w:qFormat/>
+    <w:pPr>
+      <w:numPr>
+        <w:ilvl w:val="6"/>
+        <w:numId w:val="7"/>
+      </w:numPr>
+      <w:spacing w:before="240" w:after="60"/>
+      <w:outlineLvl w:val="6"/>
+    </w:pPr>
+  </w:style>
+  <w:style w:type="paragraph" w:styleId="Heading8">
+    <w:name w:val="heading 8"/>
+    <w:basedOn w:val="Normal"/>
+    <w:next w:val="Normal"/>
+    <w:qFormat/>
+    <w:pPr>
+      <w:numPr>
+        <w:ilvl w:val="7"/>
+        <w:numId w:val="7"/>
+      </w:numPr>
+      <w:spacing w:before="240" w:after="60"/>
+      <w:outlineLvl w:val="7"/>
+    </w:pPr>
+    <w:rPr>
+      <w:i/>
+      <w:iCs/>
+    </w:rPr>
+  </w:style>
+  <w:style w:type="paragraph" w:styleId="Heading9">
+    <w:name w:val="heading 9"/>
+    <w:basedOn w:val="Normal"/>
+    <w:next w:val="Normal"/>
+    <w:qFormat/>
+    <w:pPr>
+      <w:numPr>
+        <w:ilvl w:val="8"/>
+        <w:numId w:val="7"/>
+      </w:numPr>
+      <w:spacing w:before="240" w:after="60"/>
+      <w:outlineLvl w:val="8"/>
+    </w:pPr>
+    <w:rPr>
+      <w:rFonts w:ascii="Arial" w:hAnsi="Arial" w:cs="Arial"/>
+      <w:sz w:val="22"/>
+      <w:szCs w:val="22"/>
+    </w:rPr>
+  </w:style>
+  <w:style w:type="character" w:default="1" w:styleId="DefaultParagraphFont">
+    <w:name w:val="Default Paragraph Font"/>
+    <w:uiPriority w:val="1"/>
+    <w:semiHidden/>
+    <w:unhideWhenUsed/>
+  </w:style>
+  <w:style w:type="table" w:default="1" w:styleId="TableNormal">
+    <w:name w:val="Normal Table"/>
+    <w:uiPriority w:val="99"/>
+    <w:semiHidden/>
+    <w:unhideWhenUsed/>
+    <w:tblPr>
+      <w:tblInd w:w="0" w:type="dxa"/>
+      <w:tblCellMar>
+        <w:top w:w="0" w:type="dxa"/>
+        <w:left w:w="108" w:type="dxa"/>
+        <w:bottom w:w="0" w:type="dxa"/>
+        <w:right w:w="108" w:type="dxa"/>
+      </w:tblCellMar>
+    </w:tblPr>
+  </w:style>
+  <w:style w:type="numbering" w:default="1" w:styleId="NoList">
+    <w:name w:val="No List"/>
+    <w:uiPriority w:val="99"/>
+    <w:semiHidden/>
+    <w:unhideWhenUsed/>
+  </w:style>
+  <w:style w:type="character" w:styleId="Hyperlink">
+    <w:name w:val="Hyperlink"/>
+    <w:basedOn w:val="DefaultParagraphFont"/>
+    <w:uiPriority w:val="99"/>
+    <w:rPr>
+      <w:color w:val="0000FF"/>
+      <w:u w:val="single"/>
+    </w:rPr>
+  </w:style>
+  <w:style w:type="paragraph" w:styleId="Title">
+    <w:name w:val="Title"/>
+    <w:basedOn w:val="Normal"/>
+    <w:next w:val="Normal"/>
+    <w:link w:val="TitleChar"/>
+    <w:qFormat/>
+    <w:rsid w:val="00BE3060"/>
+    <w:pPr>
+      <w:jc w:val="center"/>
+    </w:pPr>
+    <w:rPr>
+      <w:b/>
+      <w:bCs/>
+      <w:sz w:val="36"/>
+      <w:szCs w:val="36"/>
+      <w:lang w:val="fr-FR"/>
+    </w:rPr>
+  </w:style>
+  <w:style w:type="paragraph" w:styleId="HTMLPreformatted">
+    <w:name w:val="HTML Preformatted"/>
+    <w:aliases w:val=" vooraf opgemaakt"/>
+    <w:basedOn w:val="Normal"/>
+    <w:pPr>
+      <w:tabs>
+        <w:tab w:val="left" w:pos="916"/>
+        <w:tab w:val="left" w:pos="1832"/>
+        <w:tab w:val="left" w:pos="2748"/>
+        <w:tab w:val="left" w:pos="3664"/>
+        <w:tab w:val="left" w:pos="4580"/>
+        <w:tab w:val="left" w:pos="5496"/>
+        <w:tab w:val="left" w:pos="6412"/>
+        <w:tab w:val="left" w:pos="7328"/>
+        <w:tab w:val="left" w:pos="8244"/>
+        <w:tab w:val="left" w:pos="9160"/>
+        <w:tab w:val="left" w:pos="10076"/>
+        <w:tab w:val="left" w:pos="10992"/>
+        <w:tab w:val="left" w:pos="11908"/>
+        <w:tab w:val="left" w:pos="12824"/>
+        <w:tab w:val="left" w:pos="13740"/>
+        <w:tab w:val="left" w:pos="14656"/>
+      </w:tabs>
+    </w:pPr>
+    <w:rPr>
+      <w:rFonts w:ascii="Courier New" w:hAnsi="Courier New" w:cs="Courier New"/>
+      <w:sz w:val="20"/>
+      <w:szCs w:val="20"/>
+    </w:rPr>
+  </w:style>
+  <w:style w:type="paragraph" w:styleId="TOC1">
+    <w:name w:val="toc 1"/>
+    <w:basedOn w:val="Normal"/>
+    <w:next w:val="Normal"/>
+    <w:autoRedefine/>
+    <w:uiPriority w:val="39"/>
+    <w:pPr>
+      <w:spacing w:before="360" w:after="360"/>
+    </w:pPr>
+    <w:rPr>
+      <w:b/>
+      <w:bCs/>
+      <w:caps/>
+      <w:sz w:val="22"/>
+      <w:szCs w:val="22"/>
+      <w:u w:val="single"/>
+    </w:rPr>
+  </w:style>
+  <w:style w:type="paragraph" w:styleId="TOC2">
+    <w:name w:val="toc 2"/>
+    <w:basedOn w:val="Normal"/>
+    <w:next w:val="Normal"/>
+    <w:autoRedefine/>
+    <w:uiPriority w:val="39"/>
+    <w:rPr>
+      <w:b/>
+      <w:bCs/>
+      <w:smallCaps/>
+      <w:sz w:val="22"/>
+      <w:szCs w:val="22"/>
+    </w:rPr>
+  </w:style>
+  <w:style w:type="paragraph" w:styleId="TOC3">
+    <w:name w:val="toc 3"/>
+    <w:basedOn w:val="Normal"/>
+    <w:next w:val="Normal"/>
+    <w:autoRedefine/>
+    <w:uiPriority w:val="39"/>
+    <w:rPr>
+      <w:smallCaps/>
+      <w:sz w:val="22"/>
+      <w:szCs w:val="22"/>
+    </w:rPr>
+  </w:style>
+  <w:style w:type="paragraph" w:styleId="Footer">
+    <w:name w:val="footer"/>
+    <w:basedOn w:val="Normal"/>
+    <w:pPr>
+      <w:tabs>
+        <w:tab w:val="center" w:pos="4536"/>
+        <w:tab w:val="right" w:pos="9072"/>
+      </w:tabs>
+    </w:pPr>
+  </w:style>
+  <w:style w:type="character" w:styleId="PageNumber">
+    <w:name w:val="page number"/>
+    <w:basedOn w:val="DefaultParagraphFont"/>
+  </w:style>
+  <w:style w:type="paragraph" w:styleId="Header">
+    <w:name w:val="header"/>
+    <w:basedOn w:val="Normal"/>
+    <w:pPr>
+      <w:tabs>
+        <w:tab w:val="center" w:pos="4536"/>
+        <w:tab w:val="right" w:pos="9072"/>
+      </w:tabs>
+    </w:pPr>
+  </w:style>
+  <w:style w:type="character" w:styleId="Strong">
+    <w:name w:val="Strong"/>
+    <w:basedOn w:val="DefaultParagraphFont"/>
+    <w:qFormat/>
+    <w:rPr>
+      <w:b/>
+      <w:bCs/>
+    </w:rPr>
+  </w:style>
+  <w:style w:type="character" w:styleId="Emphasis">
+    <w:name w:val="Emphasis"/>
+    <w:basedOn w:val="DefaultParagraphFont"/>
+    <w:qFormat/>
+    <w:rPr>
+      <w:i/>
+      <w:iCs/>
+    </w:rPr>
+  </w:style>
+  <w:style w:type="paragraph" w:styleId="BalloonText">
+    <w:name w:val="Balloon Text"/>
+    <w:basedOn w:val="Normal"/>
+    <w:semiHidden/>
+    <w:rPr>
+      <w:rFonts w:ascii="Tahoma" w:hAnsi="Tahoma" w:cs="Tahoma"/>
+      <w:sz w:val="16"/>
+      <w:szCs w:val="16"/>
+    </w:rPr>
+  </w:style>
+  <w:style w:type="paragraph" w:styleId="TOC4">
+    <w:name w:val="toc 4"/>
+    <w:basedOn w:val="Normal"/>
+    <w:next w:val="Normal"/>
+    <w:autoRedefine/>
+    <w:semiHidden/>
+    <w:rPr>
+      <w:sz w:val="22"/>
+      <w:szCs w:val="22"/>
+    </w:rPr>
+  </w:style>
+  <w:style w:type="paragraph" w:styleId="TOC5">
+    <w:name w:val="toc 5"/>
+    <w:basedOn w:val="Normal"/>
+    <w:next w:val="Normal"/>
+    <w:autoRedefine/>
+    <w:semiHidden/>
+    <w:rPr>
+      <w:sz w:val="22"/>
+      <w:szCs w:val="22"/>
+    </w:rPr>
+  </w:style>
+  <w:style w:type="paragraph" w:styleId="TOC6">
+    <w:name w:val="toc 6"/>
+    <w:basedOn w:val="Normal"/>
+    <w:next w:val="Normal"/>
+    <w:autoRedefine/>
+    <w:semiHidden/>
+    <w:rPr>
+      <w:sz w:val="22"/>
+      <w:szCs w:val="22"/>
+    </w:rPr>
+  </w:style>
+  <w:style w:type="paragraph" w:styleId="TOC7">
+    <w:name w:val="toc 7"/>
+    <w:basedOn w:val="Normal"/>
+    <w:next w:val="Normal"/>
+    <w:autoRedefine/>
+    <w:semiHidden/>
+    <w:rPr>
+      <w:sz w:val="22"/>
+      <w:szCs w:val="22"/>
+    </w:rPr>
+  </w:style>
+  <w:style w:type="paragraph" w:styleId="TOC8">
+    <w:name w:val="toc 8"/>
+    <w:basedOn w:val="Normal"/>
+    <w:next w:val="Normal"/>
+    <w:autoRedefine/>
+    <w:semiHidden/>
+    <w:rPr>
+      <w:sz w:val="22"/>
+      <w:szCs w:val="22"/>
+    </w:rPr>
+  </w:style>
+  <w:style w:type="paragraph" w:styleId="TOC9">
+    <w:name w:val="toc 9"/>
+    <w:basedOn w:val="Normal"/>
+    <w:next w:val="Normal"/>
+    <w:autoRedefine/>
+    <w:semiHidden/>
+    <w:rPr>
+      <w:sz w:val="22"/>
+      <w:szCs w:val="22"/>
+    </w:rPr>
+  </w:style>
+  <w:style w:type="paragraph" w:styleId="DocumentMap">
+    <w:name w:val="Document Map"/>
+    <w:basedOn w:val="Normal"/>
+    <w:semiHidden/>
+    <w:pPr>
+      <w:shd w:val="clear" w:color="auto" w:fill="000080"/>
+    </w:pPr>
+    <w:rPr>
+      <w:rFonts w:ascii="Tahoma" w:hAnsi="Tahoma" w:cs="Tahoma"/>
+      <w:sz w:val="20"/>
+      <w:szCs w:val="20"/>
+    </w:rPr>
+  </w:style>
+  <w:style w:type="character" w:customStyle="1" w:styleId="TitleChar">
+    <w:name w:val="Title Char"/>
+    <w:basedOn w:val="DefaultParagraphFont"/>
+    <w:link w:val="Title"/>
+    <w:rsid w:val="00BE3060"/>
+    <w:rPr>
+      <w:b/>
+      <w:bCs/>
+      <w:sz w:val="36"/>
+      <w:szCs w:val="36"/>
+      <w:lang w:val="fr-FR" w:eastAsia="nl-NL"/>
+    </w:rPr>
+  </w:style>
+  <w:style w:type="paragraph" w:styleId="ListParagraph">
+    <w:name w:val="List Paragraph"/>
+    <w:basedOn w:val="Normal"/>
+    <w:uiPriority w:val="34"/>
+    <w:qFormat/>
+    <w:rsid w:val="003446F5"/>
+    <w:pPr>
+      <w:ind w:left="720"/>
+      <w:contextualSpacing/>
+    </w:pPr>
+  </w:style>
+  <w:style w:type="table" w:styleId="TableGrid">
+    <w:name w:val="Table Grid"/>
+    <w:basedOn w:val="TableNormal"/>
+    <w:rsid w:val="004A0767"/>
+    <w:tblPr>
+      <w:tblBorders>
+        <w:top w:val="single" w:sz="4" w:space="0" w:color="auto"/>
+        <w:left w:val="single" w:sz="4" w:space="0" w:color="auto"/>
+        <w:bottom w:val="single" w:sz="4" w:space="0" w:color="auto"/>
+        <w:right w:val="single" w:sz="4" w:space="0" w:color="auto"/>
+        <w:insideH w:val="single" w:sz="4" w:space="0" w:color="auto"/>
+        <w:insideV w:val="single" w:sz="4" w:space="0" w:color="auto"/>
+      </w:tblBorders>
+    </w:tblPr>
+  </w:style>
 </w:styles>
 </file>
 
@@ -24480,7 +26157,7 @@
   <a:extraClrSchemeLst/>
   <a:extLst>
     <a:ext uri="{05A4C25C-085E-4340-85A3-A5531E510DB2}">
-      <thm15:themeFamily xmlns:thm15="http://schemas.microsoft.com/office/thememl/2012/main" name="Office Theme" id="{62F939B6-93AF-4DB8-9C6B-D6C7DFDC589F}" vid="{4A3C46E8-61CC-4603-A589-7422A47A8E4A}"/>
+      <thm15:themeFamily xmlns:thm15="http://schemas.microsoft.com/office/thememl/2012/main" xmlns="" name="Office Theme" id="{62F939B6-93AF-4DB8-9C6B-D6C7DFDC589F}" vid="{4A3C46E8-61CC-4603-A589-7422A47A8E4A}"/>
     </a:ext>
   </a:extLst>
 </a:theme>

</xml_diff>

<commit_message>
The Final Game Design Document
</commit_message>
<xml_diff>
--- a/Assignments & Documents/Game Concept (Assignment 3ish)/Game_Design_Template_Final.docx
+++ b/Assignments & Documents/Game Concept (Assignment 3ish)/Game_Design_Template_Final.docx
@@ -9190,15 +9190,7 @@
           <w:szCs w:val="20"/>
           <w:lang w:val="en-US"/>
         </w:rPr>
-        <w:t xml:space="preserve"> cons</w:t>
-      </w:r>
-      <w:r>
-        <w:rPr>
-          <w:sz w:val="20"/>
-          <w:szCs w:val="20"/>
-          <w:lang w:val="en-US"/>
-        </w:rPr>
-        <w:t>ists of advancing through rooms which contain enemies and simple, Zelda-</w:t>
+        <w:t xml:space="preserve"> consists of advancing through rooms which contain enemies and simple, Zelda-</w:t>
       </w:r>
       <w:proofErr w:type="spellStart"/>
       <w:r>
@@ -13836,109 +13828,63 @@
           <w:lang w:val="en-US"/>
         </w:rPr>
       </w:pPr>
-      <w:bookmarkStart w:id="39" w:name="_GoBack"/>
+    </w:p>
+    <w:p>
+      <w:pPr>
+        <w:pStyle w:val="Heading3"/>
+        <w:rPr>
+          <w:rFonts w:ascii="Times New Roman" w:hAnsi="Times New Roman" w:cs="Times New Roman"/>
+          <w:sz w:val="20"/>
+          <w:szCs w:val="20"/>
+          <w:lang w:val="en-US"/>
+        </w:rPr>
+      </w:pPr>
+      <w:bookmarkStart w:id="39" w:name="_Toc346192033"/>
+      <w:bookmarkStart w:id="40" w:name="_Toc83200825"/>
+      <w:bookmarkStart w:id="41" w:name="_Toc83201448"/>
+      <w:r>
+        <w:rPr>
+          <w:rFonts w:ascii="Times New Roman" w:hAnsi="Times New Roman" w:cs="Times New Roman"/>
+          <w:sz w:val="20"/>
+          <w:szCs w:val="20"/>
+          <w:lang w:val="en-US"/>
+        </w:rPr>
+        <w:t>Player Definition</w:t>
+      </w:r>
       <w:bookmarkEnd w:id="39"/>
     </w:p>
     <w:p>
       <w:pPr>
-        <w:pStyle w:val="Heading3"/>
-        <w:rPr>
-          <w:rFonts w:ascii="Times New Roman" w:hAnsi="Times New Roman" w:cs="Times New Roman"/>
-          <w:sz w:val="20"/>
-          <w:szCs w:val="20"/>
-          <w:lang w:val="en-US"/>
-        </w:rPr>
-      </w:pPr>
-      <w:bookmarkStart w:id="40" w:name="_Toc346192033"/>
-      <w:bookmarkStart w:id="41" w:name="_Toc83200825"/>
-      <w:bookmarkStart w:id="42" w:name="_Toc83201448"/>
-      <w:r>
-        <w:rPr>
-          <w:rFonts w:ascii="Times New Roman" w:hAnsi="Times New Roman" w:cs="Times New Roman"/>
-          <w:sz w:val="20"/>
-          <w:szCs w:val="20"/>
-          <w:lang w:val="en-US"/>
-        </w:rPr>
-        <w:t>Player Definition</w:t>
-      </w:r>
-      <w:bookmarkEnd w:id="40"/>
-    </w:p>
-    <w:p>
-      <w:pPr>
-        <w:rPr>
-          <w:sz w:val="20"/>
-          <w:szCs w:val="20"/>
-          <w:lang w:val="en-US"/>
-        </w:rPr>
-      </w:pPr>
-    </w:p>
-    <w:p>
-      <w:pPr>
-        <w:rPr>
-          <w:sz w:val="20"/>
-          <w:szCs w:val="20"/>
-          <w:lang w:val="en-US"/>
-        </w:rPr>
-      </w:pPr>
-      <w:r>
-        <w:rPr>
-          <w:sz w:val="20"/>
-          <w:szCs w:val="20"/>
-          <w:lang w:val="en-US"/>
-        </w:rPr>
-        <w:t>Make quick descriptions that define the player.</w:t>
-      </w:r>
-    </w:p>
-    <w:p>
-      <w:pPr>
-        <w:rPr>
-          <w:sz w:val="20"/>
-          <w:szCs w:val="20"/>
-          <w:lang w:val="en-US"/>
-        </w:rPr>
-      </w:pPr>
-    </w:p>
-    <w:p>
-      <w:pPr>
-        <w:rPr>
-          <w:sz w:val="20"/>
-          <w:szCs w:val="20"/>
-          <w:lang w:val="en-US"/>
-        </w:rPr>
-      </w:pPr>
-      <w:r>
-        <w:rPr>
-          <w:sz w:val="20"/>
-          <w:szCs w:val="20"/>
-          <w:lang w:val="en-US"/>
-        </w:rPr>
-        <w:t>What are the default settings for the player at the beginning of the game or level.</w:t>
-      </w:r>
-    </w:p>
-    <w:p>
-      <w:pPr>
-        <w:rPr>
-          <w:sz w:val="20"/>
-          <w:szCs w:val="20"/>
-          <w:lang w:val="en-US"/>
-        </w:rPr>
-      </w:pPr>
-    </w:p>
-    <w:p>
-      <w:pPr>
-        <w:rPr>
-          <w:sz w:val="20"/>
-          <w:szCs w:val="20"/>
-          <w:lang w:val="en-US"/>
-        </w:rPr>
-      </w:pPr>
-      <w:r>
-        <w:rPr>
-          <w:sz w:val="20"/>
-          <w:szCs w:val="20"/>
-          <w:lang w:val="en-US"/>
-        </w:rPr>
-        <w:t>A suggested list of player definitions:</w:t>
+        <w:rPr>
+          <w:sz w:val="20"/>
+          <w:szCs w:val="20"/>
+          <w:lang w:val="en-US"/>
+        </w:rPr>
+      </w:pPr>
+    </w:p>
+    <w:p>
+      <w:pPr>
+        <w:rPr>
+          <w:sz w:val="20"/>
+          <w:szCs w:val="20"/>
+          <w:lang w:val="en-US"/>
+        </w:rPr>
+      </w:pPr>
+      <w:r>
+        <w:rPr>
+          <w:sz w:val="20"/>
+          <w:szCs w:val="20"/>
+          <w:lang w:val="en-US"/>
+        </w:rPr>
+        <w:t>List</w:t>
+      </w:r>
+      <w:r>
+        <w:rPr>
+          <w:sz w:val="20"/>
+          <w:szCs w:val="20"/>
+          <w:lang w:val="en-US"/>
+        </w:rPr>
+        <w:t xml:space="preserve"> of player definitions:</w:t>
       </w:r>
     </w:p>
     <w:p>
@@ -13959,8 +13905,7 @@
           <w:szCs w:val="20"/>
           <w:lang w:val="en-US"/>
         </w:rPr>
-        <w:lastRenderedPageBreak/>
-        <w:t>Actions: What can the player do?</w:t>
+        <w:t>Actions: The player can move freely, sprint/dash, and attack</w:t>
       </w:r>
     </w:p>
     <w:p>
@@ -13981,7 +13926,15 @@
           <w:szCs w:val="20"/>
           <w:lang w:val="en-US"/>
         </w:rPr>
-        <w:t>Information (Status): What information about the game is available for the player?</w:t>
+        <w:t xml:space="preserve">Information (Status): </w:t>
+      </w:r>
+      <w:r>
+        <w:rPr>
+          <w:sz w:val="20"/>
+          <w:szCs w:val="20"/>
+          <w:lang w:val="en-US"/>
+        </w:rPr>
+        <w:t>The player lives, health, and stamina will be available to the player.</w:t>
       </w:r>
     </w:p>
     <w:p>
@@ -14002,7 +13955,15 @@
           <w:szCs w:val="20"/>
           <w:lang w:val="en-US"/>
         </w:rPr>
-        <w:t>Default Properties: How does the player begin the game?</w:t>
+        <w:t xml:space="preserve">Default Properties: </w:t>
+      </w:r>
+      <w:r>
+        <w:rPr>
+          <w:sz w:val="20"/>
+          <w:szCs w:val="20"/>
+          <w:lang w:val="en-US"/>
+        </w:rPr>
+        <w:t>The player begins the game with max stamina, max health, and 5 lives.</w:t>
       </w:r>
     </w:p>
     <w:p>
@@ -14023,7 +13984,15 @@
           <w:szCs w:val="20"/>
           <w:lang w:val="en-US"/>
         </w:rPr>
-        <w:t>Winning: How can the player win?</w:t>
+        <w:t xml:space="preserve">Winning: </w:t>
+      </w:r>
+      <w:r>
+        <w:rPr>
+          <w:sz w:val="20"/>
+          <w:szCs w:val="20"/>
+          <w:lang w:val="en-US"/>
+        </w:rPr>
+        <w:t>The player may win by beating the final boss</w:t>
       </w:r>
     </w:p>
     <w:p>
@@ -14044,7 +14013,16 @@
           <w:szCs w:val="20"/>
           <w:lang w:val="en-US"/>
         </w:rPr>
-        <w:t>Loosing: How does the player lose?</w:t>
+        <w:lastRenderedPageBreak/>
+        <w:t xml:space="preserve">Loosing: </w:t>
+      </w:r>
+      <w:r>
+        <w:rPr>
+          <w:sz w:val="20"/>
+          <w:szCs w:val="20"/>
+          <w:lang w:val="en-US"/>
+        </w:rPr>
+        <w:t>The player loses by running out of lives and health</w:t>
       </w:r>
     </w:p>
     <w:p>
@@ -14066,7 +14044,7 @@
           <w:lang w:val="en-US"/>
         </w:rPr>
       </w:pPr>
-      <w:bookmarkStart w:id="43" w:name="_Toc346192034"/>
+      <w:bookmarkStart w:id="42" w:name="_Toc346192034"/>
       <w:r>
         <w:rPr>
           <w:rFonts w:ascii="Times New Roman" w:hAnsi="Times New Roman" w:cs="Times New Roman"/>
@@ -14076,110 +14054,40 @@
         </w:rPr>
         <w:t>Player Properties</w:t>
       </w:r>
-      <w:bookmarkEnd w:id="43"/>
-    </w:p>
-    <w:p>
-      <w:pPr>
-        <w:rPr>
-          <w:sz w:val="20"/>
-          <w:szCs w:val="20"/>
-          <w:lang w:val="en-US"/>
-        </w:rPr>
-      </w:pPr>
-    </w:p>
-    <w:p>
-      <w:pPr>
-        <w:rPr>
-          <w:sz w:val="20"/>
-          <w:szCs w:val="20"/>
-          <w:lang w:val="en-US"/>
-        </w:rPr>
-      </w:pPr>
-      <w:r>
-        <w:rPr>
-          <w:sz w:val="20"/>
-          <w:szCs w:val="20"/>
-          <w:lang w:val="en-US"/>
-        </w:rPr>
-        <w:t xml:space="preserve">Make a list that defines the properties that a player has. </w:t>
-      </w:r>
-    </w:p>
-    <w:p>
-      <w:pPr>
-        <w:rPr>
-          <w:sz w:val="20"/>
-          <w:szCs w:val="20"/>
-          <w:lang w:val="en-US"/>
-        </w:rPr>
-      </w:pPr>
-    </w:p>
-    <w:p>
-      <w:pPr>
-        <w:rPr>
-          <w:sz w:val="20"/>
-          <w:szCs w:val="20"/>
-          <w:lang w:val="en-US"/>
-        </w:rPr>
-      </w:pPr>
-      <w:r>
-        <w:rPr>
-          <w:sz w:val="20"/>
-          <w:szCs w:val="20"/>
-          <w:lang w:val="en-US"/>
-        </w:rPr>
-        <w:t>Player properties can be affected by player’s action or interaction with other game elements.</w:t>
-      </w:r>
-    </w:p>
-    <w:p>
-      <w:pPr>
-        <w:rPr>
-          <w:sz w:val="20"/>
-          <w:szCs w:val="20"/>
-          <w:lang w:val="en-US"/>
-        </w:rPr>
-      </w:pPr>
-    </w:p>
-    <w:p>
-      <w:pPr>
-        <w:rPr>
-          <w:sz w:val="20"/>
-          <w:szCs w:val="20"/>
-          <w:lang w:val="en-US"/>
-        </w:rPr>
-      </w:pPr>
-      <w:r>
-        <w:rPr>
-          <w:sz w:val="20"/>
-          <w:szCs w:val="20"/>
-          <w:lang w:val="en-US"/>
-        </w:rPr>
-        <w:t xml:space="preserve">Define the properties and how they affect the player’s current game. </w:t>
-      </w:r>
-    </w:p>
-    <w:p>
-      <w:pPr>
-        <w:rPr>
-          <w:sz w:val="20"/>
-          <w:szCs w:val="20"/>
-          <w:lang w:val="en-US"/>
-        </w:rPr>
-      </w:pPr>
-    </w:p>
-    <w:p>
-      <w:pPr>
-        <w:rPr>
-          <w:sz w:val="20"/>
-          <w:szCs w:val="20"/>
-          <w:lang w:val="en-US"/>
-        </w:rPr>
-      </w:pPr>
-      <w:r>
-        <w:rPr>
-          <w:sz w:val="20"/>
-          <w:szCs w:val="20"/>
-          <w:lang w:val="en-US"/>
-        </w:rPr>
-        <w:t>A suggested list of player definitions:</w:t>
+      <w:bookmarkEnd w:id="42"/>
+    </w:p>
+    <w:p>
+      <w:pPr>
+        <w:rPr>
+          <w:sz w:val="20"/>
+          <w:szCs w:val="20"/>
+          <w:lang w:val="en-US"/>
+        </w:rPr>
+      </w:pPr>
+    </w:p>
+    <w:p>
+      <w:pPr>
+        <w:rPr>
+          <w:sz w:val="20"/>
+          <w:szCs w:val="20"/>
+          <w:lang w:val="en-US"/>
+        </w:rPr>
+      </w:pPr>
+      <w:r>
+        <w:rPr>
+          <w:sz w:val="20"/>
+          <w:szCs w:val="20"/>
+          <w:lang w:val="en-US"/>
+        </w:rPr>
+        <w:t>L</w:t>
+      </w:r>
+      <w:r>
+        <w:rPr>
+          <w:sz w:val="20"/>
+          <w:szCs w:val="20"/>
+          <w:lang w:val="en-US"/>
+        </w:rPr>
+        <w:t>ist of player definitions:</w:t>
       </w:r>
     </w:p>
     <w:p>
@@ -14202,6 +14110,14 @@
         </w:rPr>
         <w:t>Health</w:t>
       </w:r>
+      <w:r>
+        <w:rPr>
+          <w:sz w:val="20"/>
+          <w:szCs w:val="20"/>
+          <w:lang w:val="en-US"/>
+        </w:rPr>
+        <w:t xml:space="preserve"> – HP before you lose a life.</w:t>
+      </w:r>
     </w:p>
     <w:p>
       <w:pPr>
@@ -14221,7 +14137,7 @@
           <w:szCs w:val="20"/>
           <w:lang w:val="en-US"/>
         </w:rPr>
-        <w:t>Weapons</w:t>
+        <w:t>Lives – how many times you may die before you lose</w:t>
       </w:r>
     </w:p>
     <w:p>
@@ -14242,7 +14158,7 @@
           <w:szCs w:val="20"/>
           <w:lang w:val="en-US"/>
         </w:rPr>
-        <w:t>Actions</w:t>
+        <w:t>Stamina – Goes down as you sprint/dash, until you stop sprinting.</w:t>
       </w:r>
     </w:p>
     <w:p>
@@ -14263,24 +14179,49 @@
           <w:szCs w:val="20"/>
           <w:lang w:val="en-US"/>
         </w:rPr>
-        <w:t>Etc.</w:t>
-      </w:r>
-    </w:p>
-    <w:p>
-      <w:pPr>
-        <w:rPr>
-          <w:sz w:val="20"/>
-          <w:szCs w:val="20"/>
-          <w:lang w:val="en-US"/>
-        </w:rPr>
-      </w:pPr>
-      <w:r>
-        <w:rPr>
-          <w:sz w:val="20"/>
-          <w:szCs w:val="20"/>
-          <w:lang w:val="en-US"/>
-        </w:rPr>
-        <w:t>Each property should mention a feedback as a result of the property changing</w:t>
+        <w:t>Speed – How fast the player moves, may go up and down depending on use of sprint/dash</w:t>
+      </w:r>
+    </w:p>
+    <w:p>
+      <w:pPr>
+        <w:numPr>
+          <w:ilvl w:val="0"/>
+          <w:numId w:val="21"/>
+        </w:numPr>
+        <w:rPr>
+          <w:sz w:val="20"/>
+          <w:szCs w:val="20"/>
+          <w:lang w:val="en-US"/>
+        </w:rPr>
+      </w:pPr>
+      <w:r>
+        <w:rPr>
+          <w:sz w:val="20"/>
+          <w:szCs w:val="20"/>
+          <w:lang w:val="en-US"/>
+        </w:rPr>
+        <w:t>Power – the amount of power the player has. Has to do with damage.</w:t>
+      </w:r>
+    </w:p>
+    <w:p>
+      <w:pPr>
+        <w:numPr>
+          <w:ilvl w:val="0"/>
+          <w:numId w:val="21"/>
+        </w:numPr>
+        <w:rPr>
+          <w:sz w:val="20"/>
+          <w:szCs w:val="20"/>
+          <w:lang w:val="en-US"/>
+        </w:rPr>
+      </w:pPr>
+      <w:r>
+        <w:rPr>
+          <w:sz w:val="20"/>
+          <w:szCs w:val="20"/>
+          <w:lang w:val="en-US"/>
+        </w:rPr>
+        <w:t>Attack – a player has 3 attacks which will all do different damage</w:t>
       </w:r>
     </w:p>
     <w:p>
@@ -14302,7 +14243,7 @@
         </w:rPr>
         <w:br w:type="page"/>
       </w:r>
-      <w:bookmarkStart w:id="44" w:name="_Toc346192035"/>
+      <w:bookmarkStart w:id="43" w:name="_Toc346192035"/>
       <w:r>
         <w:rPr>
           <w:rFonts w:ascii="Times New Roman" w:hAnsi="Times New Roman" w:cs="Times New Roman"/>
@@ -14313,58 +14254,144 @@
         <w:lastRenderedPageBreak/>
         <w:t>Player Rewards (Power-ups &amp; Pick-ups)</w:t>
       </w:r>
+      <w:bookmarkEnd w:id="43"/>
+    </w:p>
+    <w:p>
+      <w:pPr>
+        <w:rPr>
+          <w:sz w:val="20"/>
+          <w:szCs w:val="20"/>
+          <w:lang w:val="en-US"/>
+        </w:rPr>
+      </w:pPr>
+    </w:p>
+    <w:p>
+      <w:pPr>
+        <w:rPr>
+          <w:lang w:val="en-US"/>
+        </w:rPr>
+      </w:pPr>
+      <w:r>
+        <w:rPr>
+          <w:lang w:val="en-US"/>
+        </w:rPr>
+        <w:t>Health – regenerates health by walking over object</w:t>
+      </w:r>
+    </w:p>
+    <w:p>
+      <w:pPr>
+        <w:rPr>
+          <w:lang w:val="en-US"/>
+        </w:rPr>
+      </w:pPr>
+    </w:p>
+    <w:p>
+      <w:pPr>
+        <w:rPr>
+          <w:lang w:val="en-US"/>
+        </w:rPr>
+      </w:pPr>
+      <w:r>
+        <w:rPr>
+          <w:lang w:val="en-US"/>
+        </w:rPr>
+        <w:t>Life – player gains one life by walking over power up</w:t>
+      </w:r>
+    </w:p>
+    <w:p>
+      <w:pPr>
+        <w:rPr>
+          <w:lang w:val="en-US"/>
+        </w:rPr>
+      </w:pPr>
+    </w:p>
+    <w:p>
+      <w:pPr>
+        <w:rPr>
+          <w:lang w:val="en-US"/>
+        </w:rPr>
+      </w:pPr>
+      <w:r>
+        <w:rPr>
+          <w:lang w:val="en-US"/>
+        </w:rPr>
+        <w:t>Sprint – Gives player short sprint by walking over it.</w:t>
+      </w:r>
+    </w:p>
+    <w:p>
+      <w:pPr>
+        <w:rPr>
+          <w:sz w:val="20"/>
+          <w:szCs w:val="20"/>
+          <w:lang w:val="en-US"/>
+        </w:rPr>
+      </w:pPr>
+    </w:p>
+    <w:p>
+      <w:pPr>
+        <w:pStyle w:val="Heading3"/>
+        <w:rPr>
+          <w:rFonts w:ascii="Times New Roman" w:hAnsi="Times New Roman" w:cs="Times New Roman"/>
+          <w:sz w:val="20"/>
+          <w:szCs w:val="20"/>
+          <w:lang w:val="en-US"/>
+        </w:rPr>
+      </w:pPr>
+      <w:bookmarkStart w:id="44" w:name="_Toc346192036"/>
+      <w:r>
+        <w:rPr>
+          <w:rFonts w:ascii="Times New Roman" w:hAnsi="Times New Roman" w:cs="Times New Roman"/>
+          <w:sz w:val="20"/>
+          <w:szCs w:val="20"/>
+          <w:lang w:val="en-US"/>
+        </w:rPr>
+        <w:t>User Interface (UI)</w:t>
+      </w:r>
+      <w:bookmarkEnd w:id="40"/>
+      <w:bookmarkEnd w:id="41"/>
       <w:bookmarkEnd w:id="44"/>
     </w:p>
     <w:p>
       <w:pPr>
         <w:rPr>
-          <w:sz w:val="20"/>
-          <w:szCs w:val="20"/>
-          <w:lang w:val="en-US"/>
-        </w:rPr>
-      </w:pPr>
-    </w:p>
-    <w:p>
-      <w:pPr>
-        <w:rPr>
-          <w:sz w:val="20"/>
-          <w:szCs w:val="20"/>
-          <w:lang w:val="en-US"/>
-        </w:rPr>
-      </w:pPr>
-      <w:r>
-        <w:rPr>
-          <w:sz w:val="20"/>
-          <w:szCs w:val="20"/>
-          <w:lang w:val="en-US"/>
-        </w:rPr>
-        <w:t>Make a list of all objects that affect the player in a positive way. (i.e. health replenished)</w:t>
-      </w:r>
-    </w:p>
-    <w:p>
-      <w:pPr>
-        <w:rPr>
-          <w:sz w:val="20"/>
-          <w:szCs w:val="20"/>
-          <w:lang w:val="en-US"/>
-        </w:rPr>
-      </w:pPr>
-    </w:p>
-    <w:p>
-      <w:pPr>
-        <w:rPr>
-          <w:sz w:val="20"/>
-          <w:szCs w:val="20"/>
-          <w:lang w:val="en-US"/>
-        </w:rPr>
-      </w:pPr>
-      <w:r>
-        <w:rPr>
-          <w:sz w:val="20"/>
-          <w:szCs w:val="20"/>
-          <w:lang w:val="en-US"/>
-        </w:rPr>
-        <w:t>Define these objects by describing what affect they cause and how the player can use the object.</w:t>
+          <w:lang w:val="en-US"/>
+        </w:rPr>
+      </w:pPr>
+    </w:p>
+    <w:p>
+      <w:pPr>
+        <w:ind w:firstLine="708"/>
+        <w:rPr>
+          <w:sz w:val="20"/>
+          <w:szCs w:val="20"/>
+          <w:lang w:val="en-US"/>
+        </w:rPr>
+      </w:pPr>
+      <w:r>
+        <w:rPr>
+          <w:sz w:val="20"/>
+          <w:szCs w:val="20"/>
+          <w:lang w:val="en-US"/>
+        </w:rPr>
+        <w:t xml:space="preserve">Some of the most important points of a UI is to get the most necessary information to the user in an obvious and necessary manner. Since our right hand input is the mouse, it would be sensible to have it responsible to interact with the majority of the UI functionalities. Main menu buttons, like New Game, Options, and Quit, will be clickable elements. However, if a controller is implemented, these selections need to compensate for that type of input. Along with the </w:t>
+      </w:r>
+      <w:proofErr w:type="spellStart"/>
+      <w:r>
+        <w:rPr>
+          <w:sz w:val="20"/>
+          <w:szCs w:val="20"/>
+          <w:lang w:val="en-US"/>
+        </w:rPr>
+        <w:t>inGame</w:t>
+      </w:r>
+      <w:proofErr w:type="spellEnd"/>
+      <w:r>
+        <w:rPr>
+          <w:sz w:val="20"/>
+          <w:szCs w:val="20"/>
+          <w:lang w:val="en-US"/>
+        </w:rPr>
+        <w:t xml:space="preserve"> pause menu, that UI will also be dominated by left-click interactivity. Each interface will be presented in a colorful and cartoonish theme, similar to how the rest of the game will look.</w:t>
       </w:r>
     </w:p>
     <w:p>
@@ -14386,7 +14413,9 @@
           <w:lang w:val="en-US"/>
         </w:rPr>
       </w:pPr>
-      <w:bookmarkStart w:id="45" w:name="_Toc346192036"/>
+      <w:bookmarkStart w:id="45" w:name="_Toc83200826"/>
+      <w:bookmarkStart w:id="46" w:name="_Toc83201449"/>
+      <w:bookmarkStart w:id="47" w:name="_Toc346192037"/>
       <w:r>
         <w:rPr>
           <w:rFonts w:ascii="Times New Roman" w:hAnsi="Times New Roman" w:cs="Times New Roman"/>
@@ -14394,89 +14423,11 @@
           <w:szCs w:val="20"/>
           <w:lang w:val="en-US"/>
         </w:rPr>
-        <w:t>User Interface (UI)</w:t>
-      </w:r>
-      <w:bookmarkEnd w:id="41"/>
-      <w:bookmarkEnd w:id="42"/>
+        <w:t>Heads up Display (HUD)</w:t>
+      </w:r>
       <w:bookmarkEnd w:id="45"/>
-    </w:p>
-    <w:p>
-      <w:pPr>
-        <w:rPr>
-          <w:lang w:val="en-US"/>
-        </w:rPr>
-      </w:pPr>
-    </w:p>
-    <w:p>
-      <w:pPr>
-        <w:ind w:firstLine="708"/>
-        <w:rPr>
-          <w:sz w:val="20"/>
-          <w:szCs w:val="20"/>
-          <w:lang w:val="en-US"/>
-        </w:rPr>
-      </w:pPr>
-      <w:r>
-        <w:rPr>
-          <w:sz w:val="20"/>
-          <w:szCs w:val="20"/>
-          <w:lang w:val="en-US"/>
-        </w:rPr>
-        <w:t xml:space="preserve">Some of the most important points of a UI is to get the most necessary information to the user in an obvious and necessary manner. Since our right hand input is the mouse, it would be sensible to have it responsible to interact with the majority of the UI functionalities. Main menu buttons, like New Game, Options, and Quit, will be clickable elements. However, if a controller is implemented, these selections need to compensate for that type of input. Along with the </w:t>
-      </w:r>
-      <w:proofErr w:type="spellStart"/>
-      <w:r>
-        <w:rPr>
-          <w:sz w:val="20"/>
-          <w:szCs w:val="20"/>
-          <w:lang w:val="en-US"/>
-        </w:rPr>
-        <w:t>inGame</w:t>
-      </w:r>
-      <w:proofErr w:type="spellEnd"/>
-      <w:r>
-        <w:rPr>
-          <w:sz w:val="20"/>
-          <w:szCs w:val="20"/>
-          <w:lang w:val="en-US"/>
-        </w:rPr>
-        <w:t xml:space="preserve"> pause menu, that UI will also be dominated by left-click interactivity. Each interface will be presented in a colorful and cartoonish theme, similar to how the rest of the game will look.</w:t>
-      </w:r>
-    </w:p>
-    <w:p>
-      <w:pPr>
-        <w:rPr>
-          <w:sz w:val="20"/>
-          <w:szCs w:val="20"/>
-          <w:lang w:val="en-US"/>
-        </w:rPr>
-      </w:pPr>
-    </w:p>
-    <w:p>
-      <w:pPr>
-        <w:pStyle w:val="Heading3"/>
-        <w:rPr>
-          <w:rFonts w:ascii="Times New Roman" w:hAnsi="Times New Roman" w:cs="Times New Roman"/>
-          <w:sz w:val="20"/>
-          <w:szCs w:val="20"/>
-          <w:lang w:val="en-US"/>
-        </w:rPr>
-      </w:pPr>
-      <w:bookmarkStart w:id="46" w:name="_Toc83200826"/>
-      <w:bookmarkStart w:id="47" w:name="_Toc83201449"/>
-      <w:bookmarkStart w:id="48" w:name="_Toc346192037"/>
-      <w:r>
-        <w:rPr>
-          <w:rFonts w:ascii="Times New Roman" w:hAnsi="Times New Roman" w:cs="Times New Roman"/>
-          <w:sz w:val="20"/>
-          <w:szCs w:val="20"/>
-          <w:lang w:val="en-US"/>
-        </w:rPr>
-        <w:t>Heads up Display (HUD)</w:t>
-      </w:r>
       <w:bookmarkEnd w:id="46"/>
       <w:bookmarkEnd w:id="47"/>
-      <w:bookmarkEnd w:id="48"/>
     </w:p>
     <w:p>
       <w:pPr>
@@ -14607,7 +14558,7 @@
           <w:lang w:val="en-US"/>
         </w:rPr>
       </w:pPr>
-      <w:bookmarkStart w:id="49" w:name="_Toc346192038"/>
+      <w:bookmarkStart w:id="48" w:name="_Toc346192038"/>
       <w:r>
         <w:rPr>
           <w:rFonts w:ascii="Times New Roman" w:hAnsi="Times New Roman" w:cs="Times New Roman"/>
@@ -14617,7 +14568,7 @@
         </w:rPr>
         <w:t>Player View</w:t>
       </w:r>
-      <w:bookmarkEnd w:id="49"/>
+      <w:bookmarkEnd w:id="48"/>
     </w:p>
     <w:p>
       <w:pPr>
@@ -14664,6 +14615,7 @@
           <w:szCs w:val="20"/>
           <w:lang w:val="en-US" w:eastAsia="en-US"/>
         </w:rPr>
+        <w:lastRenderedPageBreak/>
         <w:drawing>
           <wp:inline distT="0" distB="0" distL="0" distR="0" wp14:anchorId="644D0EFC" wp14:editId="2E59168B">
             <wp:extent cx="3215640" cy="2038817"/>
@@ -14749,9 +14701,9 @@
           <w:lang w:val="en-US"/>
         </w:rPr>
       </w:pPr>
-      <w:bookmarkStart w:id="50" w:name="_Toc83200827"/>
-      <w:bookmarkStart w:id="51" w:name="_Toc83201450"/>
-      <w:bookmarkStart w:id="52" w:name="_Toc346192039"/>
+      <w:bookmarkStart w:id="49" w:name="_Toc83200827"/>
+      <w:bookmarkStart w:id="50" w:name="_Toc83201450"/>
+      <w:bookmarkStart w:id="51" w:name="_Toc346192039"/>
       <w:r>
         <w:rPr>
           <w:rFonts w:ascii="Times New Roman" w:hAnsi="Times New Roman" w:cs="Times New Roman"/>
@@ -14761,12 +14713,11 @@
           <w:szCs w:val="20"/>
           <w:lang w:val="en-US"/>
         </w:rPr>
-        <w:lastRenderedPageBreak/>
         <w:t>Antagonistic Elements</w:t>
       </w:r>
+      <w:bookmarkEnd w:id="49"/>
       <w:bookmarkEnd w:id="50"/>
       <w:bookmarkEnd w:id="51"/>
-      <w:bookmarkEnd w:id="52"/>
       <w:r>
         <w:rPr>
           <w:rFonts w:ascii="Times New Roman" w:hAnsi="Times New Roman" w:cs="Times New Roman"/>
@@ -14796,8 +14747,8 @@
           <w:lang w:val="en-US"/>
         </w:rPr>
       </w:pPr>
-      <w:bookmarkStart w:id="53" w:name="_Toc83200828"/>
-      <w:bookmarkStart w:id="54" w:name="_Toc83201451"/>
+      <w:bookmarkStart w:id="52" w:name="_Toc83200828"/>
+      <w:bookmarkStart w:id="53" w:name="_Toc83201451"/>
       <w:proofErr w:type="spellStart"/>
       <w:r>
         <w:rPr>
@@ -15367,7 +15318,6 @@
           <w:szCs w:val="20"/>
           <w:lang w:val="en-US"/>
         </w:rPr>
-        <w:lastRenderedPageBreak/>
         <w:t>Old Crone (2</w:t>
       </w:r>
       <w:r>
@@ -15589,7 +15539,7 @@
           </wp:inline>
         </w:drawing>
       </w:r>
-      <w:bookmarkStart w:id="55" w:name="_Toc346192040"/>
+      <w:bookmarkStart w:id="54" w:name="_Toc346192040"/>
     </w:p>
     <w:p>
       <w:pPr>
@@ -15616,6 +15566,153 @@
         </w:rPr>
         <w:t>Antagonistic Definitions</w:t>
       </w:r>
+      <w:bookmarkEnd w:id="54"/>
+    </w:p>
+    <w:p>
+      <w:pPr>
+        <w:rPr>
+          <w:sz w:val="20"/>
+          <w:szCs w:val="20"/>
+          <w:lang w:val="en-US"/>
+        </w:rPr>
+      </w:pPr>
+    </w:p>
+    <w:p>
+      <w:pPr>
+        <w:rPr>
+          <w:sz w:val="20"/>
+          <w:szCs w:val="20"/>
+          <w:lang w:val="en-US"/>
+        </w:rPr>
+      </w:pPr>
+      <w:r>
+        <w:rPr>
+          <w:sz w:val="20"/>
+          <w:szCs w:val="20"/>
+          <w:lang w:val="en-US"/>
+        </w:rPr>
+        <w:t>Tiers imply how powerful the enemy is from lowest to highest.</w:t>
+      </w:r>
+    </w:p>
+    <w:p>
+      <w:pPr>
+        <w:rPr>
+          <w:sz w:val="20"/>
+          <w:szCs w:val="20"/>
+          <w:lang w:val="en-US"/>
+        </w:rPr>
+      </w:pPr>
+    </w:p>
+    <w:p>
+      <w:pPr>
+        <w:rPr>
+          <w:sz w:val="20"/>
+          <w:szCs w:val="20"/>
+          <w:lang w:val="en-US"/>
+        </w:rPr>
+      </w:pPr>
+      <w:proofErr w:type="spellStart"/>
+      <w:r>
+        <w:rPr>
+          <w:sz w:val="20"/>
+          <w:szCs w:val="20"/>
+          <w:lang w:val="en-US"/>
+        </w:rPr>
+        <w:t>HomingBased</w:t>
+      </w:r>
+      <w:proofErr w:type="spellEnd"/>
+      <w:r>
+        <w:rPr>
+          <w:sz w:val="20"/>
+          <w:szCs w:val="20"/>
+          <w:lang w:val="en-US"/>
+        </w:rPr>
+        <w:t xml:space="preserve"> Enemy: These enemies have to make their way to the player and physically touch the player sprite before any harm is done.</w:t>
+      </w:r>
+    </w:p>
+    <w:p>
+      <w:pPr>
+        <w:rPr>
+          <w:sz w:val="20"/>
+          <w:szCs w:val="20"/>
+          <w:lang w:val="en-US"/>
+        </w:rPr>
+      </w:pPr>
+    </w:p>
+    <w:p>
+      <w:pPr>
+        <w:rPr>
+          <w:sz w:val="20"/>
+          <w:szCs w:val="20"/>
+          <w:lang w:val="en-US"/>
+        </w:rPr>
+      </w:pPr>
+      <w:proofErr w:type="spellStart"/>
+      <w:r>
+        <w:rPr>
+          <w:sz w:val="20"/>
+          <w:szCs w:val="20"/>
+          <w:lang w:val="en-US"/>
+        </w:rPr>
+        <w:t>HomingThesholdBased</w:t>
+      </w:r>
+      <w:proofErr w:type="spellEnd"/>
+      <w:r>
+        <w:rPr>
+          <w:sz w:val="20"/>
+          <w:szCs w:val="20"/>
+          <w:lang w:val="en-US"/>
+        </w:rPr>
+        <w:t xml:space="preserve"> </w:t>
+      </w:r>
+      <w:proofErr w:type="spellStart"/>
+      <w:r>
+        <w:rPr>
+          <w:sz w:val="20"/>
+          <w:szCs w:val="20"/>
+          <w:lang w:val="en-US"/>
+        </w:rPr>
+        <w:t>Enmey</w:t>
+      </w:r>
+      <w:proofErr w:type="spellEnd"/>
+      <w:r>
+        <w:rPr>
+          <w:sz w:val="20"/>
+          <w:szCs w:val="20"/>
+          <w:lang w:val="en-US"/>
+        </w:rPr>
+        <w:t>: These enemies do not require themselves to touch the player sprite before they can attack. As long as the player is within a certain radius, these types of enemies can use their attack (usually range enemies).</w:t>
+      </w:r>
+    </w:p>
+    <w:p>
+      <w:pPr>
+        <w:rPr>
+          <w:sz w:val="20"/>
+          <w:szCs w:val="20"/>
+          <w:lang w:val="en-US"/>
+        </w:rPr>
+      </w:pPr>
+    </w:p>
+    <w:p>
+      <w:pPr>
+        <w:pStyle w:val="Heading3"/>
+        <w:rPr>
+          <w:rFonts w:ascii="Times New Roman" w:hAnsi="Times New Roman" w:cs="Times New Roman"/>
+          <w:sz w:val="20"/>
+          <w:szCs w:val="20"/>
+          <w:lang w:val="en-US"/>
+        </w:rPr>
+      </w:pPr>
+      <w:bookmarkStart w:id="55" w:name="_Toc346192041"/>
+      <w:r>
+        <w:rPr>
+          <w:rFonts w:ascii="Times New Roman" w:hAnsi="Times New Roman" w:cs="Times New Roman"/>
+          <w:sz w:val="20"/>
+          <w:szCs w:val="20"/>
+          <w:lang w:val="en-US"/>
+        </w:rPr>
+        <w:t>Antagonistic Properties</w:t>
+      </w:r>
       <w:bookmarkEnd w:id="55"/>
     </w:p>
     <w:p>
@@ -15641,97 +15738,93 @@
           <w:szCs w:val="20"/>
           <w:lang w:val="en-US"/>
         </w:rPr>
-        <w:t>Tiers imply how powerful the enemy is from lowest to highest.</w:t>
-      </w:r>
-    </w:p>
-    <w:p>
-      <w:pPr>
-        <w:rPr>
-          <w:sz w:val="20"/>
-          <w:szCs w:val="20"/>
-          <w:lang w:val="en-US"/>
-        </w:rPr>
-      </w:pPr>
-    </w:p>
-    <w:p>
-      <w:pPr>
-        <w:rPr>
-          <w:sz w:val="20"/>
-          <w:szCs w:val="20"/>
-          <w:lang w:val="en-US"/>
-        </w:rPr>
-      </w:pPr>
-      <w:proofErr w:type="spellStart"/>
-      <w:r>
-        <w:rPr>
-          <w:sz w:val="20"/>
-          <w:szCs w:val="20"/>
-          <w:lang w:val="en-US"/>
-        </w:rPr>
-        <w:t>HomingBased</w:t>
-      </w:r>
-      <w:proofErr w:type="spellEnd"/>
-      <w:r>
-        <w:rPr>
-          <w:sz w:val="20"/>
-          <w:szCs w:val="20"/>
-          <w:lang w:val="en-US"/>
-        </w:rPr>
-        <w:t xml:space="preserve"> Enemy: These enemies have to make their way to the player and physically touch the player sprite before any harm is done.</w:t>
-      </w:r>
-    </w:p>
-    <w:p>
-      <w:pPr>
-        <w:rPr>
-          <w:sz w:val="20"/>
-          <w:szCs w:val="20"/>
-          <w:lang w:val="en-US"/>
-        </w:rPr>
-      </w:pPr>
-    </w:p>
-    <w:p>
-      <w:pPr>
-        <w:rPr>
-          <w:sz w:val="20"/>
-          <w:szCs w:val="20"/>
-          <w:lang w:val="en-US"/>
-        </w:rPr>
-      </w:pPr>
-      <w:proofErr w:type="spellStart"/>
-      <w:r>
-        <w:rPr>
-          <w:sz w:val="20"/>
-          <w:szCs w:val="20"/>
-          <w:lang w:val="en-US"/>
-        </w:rPr>
-        <w:t>HomingThesholdBased</w:t>
-      </w:r>
-      <w:proofErr w:type="spellEnd"/>
-      <w:r>
-        <w:rPr>
-          <w:sz w:val="20"/>
-          <w:szCs w:val="20"/>
-          <w:lang w:val="en-US"/>
-        </w:rPr>
-        <w:t xml:space="preserve"> </w:t>
-      </w:r>
-      <w:proofErr w:type="spellStart"/>
-      <w:r>
-        <w:rPr>
-          <w:sz w:val="20"/>
-          <w:szCs w:val="20"/>
-          <w:lang w:val="en-US"/>
-        </w:rPr>
-        <w:t>Enmey</w:t>
-      </w:r>
-      <w:proofErr w:type="spellEnd"/>
-      <w:r>
-        <w:rPr>
-          <w:sz w:val="20"/>
-          <w:szCs w:val="20"/>
-          <w:lang w:val="en-US"/>
-        </w:rPr>
-        <w:t>: These enemies do not require themselves to touch the player sprite before they can attack. As long as the player is within a certain radius, these types of enemies can use their attack (usually range enemies).</w:t>
+        <w:t>All enemies vary under these properties:</w:t>
+      </w:r>
+    </w:p>
+    <w:p>
+      <w:pPr>
+        <w:rPr>
+          <w:sz w:val="20"/>
+          <w:szCs w:val="20"/>
+          <w:lang w:val="en-US"/>
+        </w:rPr>
+      </w:pPr>
+      <w:r>
+        <w:rPr>
+          <w:sz w:val="20"/>
+          <w:szCs w:val="20"/>
+          <w:lang w:val="en-US"/>
+        </w:rPr>
+        <w:t>Health</w:t>
+      </w:r>
+    </w:p>
+    <w:p>
+      <w:pPr>
+        <w:rPr>
+          <w:sz w:val="20"/>
+          <w:szCs w:val="20"/>
+          <w:lang w:val="en-US"/>
+        </w:rPr>
+      </w:pPr>
+      <w:r>
+        <w:rPr>
+          <w:sz w:val="20"/>
+          <w:szCs w:val="20"/>
+          <w:lang w:val="en-US"/>
+        </w:rPr>
+        <w:lastRenderedPageBreak/>
+        <w:t>Speed</w:t>
+      </w:r>
+    </w:p>
+    <w:p>
+      <w:pPr>
+        <w:rPr>
+          <w:sz w:val="20"/>
+          <w:szCs w:val="20"/>
+          <w:lang w:val="en-US"/>
+        </w:rPr>
+      </w:pPr>
+      <w:r>
+        <w:rPr>
+          <w:sz w:val="20"/>
+          <w:szCs w:val="20"/>
+          <w:lang w:val="en-US"/>
+        </w:rPr>
+        <w:t>Behavior</w:t>
+      </w:r>
+    </w:p>
+    <w:p>
+      <w:pPr>
+        <w:rPr>
+          <w:sz w:val="20"/>
+          <w:szCs w:val="20"/>
+          <w:lang w:val="en-US"/>
+        </w:rPr>
+      </w:pPr>
+      <w:r>
+        <w:rPr>
+          <w:sz w:val="20"/>
+          <w:szCs w:val="20"/>
+          <w:lang w:val="en-US"/>
+        </w:rPr>
+        <w:t>Attack</w:t>
+      </w:r>
+    </w:p>
+    <w:p>
+      <w:pPr>
+        <w:rPr>
+          <w:sz w:val="20"/>
+          <w:szCs w:val="20"/>
+          <w:lang w:val="en-US"/>
+        </w:rPr>
+      </w:pPr>
+      <w:r>
+        <w:rPr>
+          <w:sz w:val="20"/>
+          <w:szCs w:val="20"/>
+          <w:lang w:val="en-US"/>
+        </w:rPr>
+        <w:t>Knockback</w:t>
       </w:r>
     </w:p>
     <w:p>
@@ -15753,7 +15846,7 @@
           <w:lang w:val="en-US"/>
         </w:rPr>
       </w:pPr>
-      <w:bookmarkStart w:id="56" w:name="_Toc346192041"/>
+      <w:bookmarkStart w:id="56" w:name="_Toc346192042"/>
       <w:r>
         <w:rPr>
           <w:rFonts w:ascii="Times New Roman" w:hAnsi="Times New Roman" w:cs="Times New Roman"/>
@@ -15761,7 +15854,7 @@
           <w:szCs w:val="20"/>
           <w:lang w:val="en-US"/>
         </w:rPr>
-        <w:t>Antagonistic Properties</w:t>
+        <w:t>Antagonistic List</w:t>
       </w:r>
       <w:bookmarkEnd w:id="56"/>
     </w:p>
@@ -15788,92 +15881,59 @@
           <w:szCs w:val="20"/>
           <w:lang w:val="en-US"/>
         </w:rPr>
-        <w:t>All enemies vary under these properties:</w:t>
-      </w:r>
-    </w:p>
-    <w:p>
-      <w:pPr>
-        <w:rPr>
-          <w:sz w:val="20"/>
-          <w:szCs w:val="20"/>
-          <w:lang w:val="en-US"/>
-        </w:rPr>
-      </w:pPr>
-      <w:r>
-        <w:rPr>
-          <w:sz w:val="20"/>
-          <w:szCs w:val="20"/>
-          <w:lang w:val="en-US"/>
-        </w:rPr>
-        <w:t>Health</w:t>
-      </w:r>
-    </w:p>
-    <w:p>
-      <w:pPr>
-        <w:rPr>
-          <w:sz w:val="20"/>
-          <w:szCs w:val="20"/>
-          <w:lang w:val="en-US"/>
-        </w:rPr>
-      </w:pPr>
-      <w:r>
-        <w:rPr>
-          <w:sz w:val="20"/>
-          <w:szCs w:val="20"/>
-          <w:lang w:val="en-US"/>
-        </w:rPr>
-        <w:t>Speed</w:t>
-      </w:r>
-    </w:p>
-    <w:p>
-      <w:pPr>
-        <w:rPr>
-          <w:sz w:val="20"/>
-          <w:szCs w:val="20"/>
-          <w:lang w:val="en-US"/>
-        </w:rPr>
-      </w:pPr>
-      <w:r>
-        <w:rPr>
-          <w:sz w:val="20"/>
-          <w:szCs w:val="20"/>
-          <w:lang w:val="en-US"/>
-        </w:rPr>
-        <w:t>Behavior</w:t>
-      </w:r>
-    </w:p>
-    <w:p>
-      <w:pPr>
-        <w:rPr>
-          <w:sz w:val="20"/>
-          <w:szCs w:val="20"/>
-          <w:lang w:val="en-US"/>
-        </w:rPr>
-      </w:pPr>
-      <w:r>
-        <w:rPr>
-          <w:sz w:val="20"/>
-          <w:szCs w:val="20"/>
-          <w:lang w:val="en-US"/>
-        </w:rPr>
-        <w:t>Attack</w:t>
-      </w:r>
-    </w:p>
-    <w:p>
-      <w:pPr>
-        <w:rPr>
-          <w:sz w:val="20"/>
-          <w:szCs w:val="20"/>
-          <w:lang w:val="en-US"/>
-        </w:rPr>
-      </w:pPr>
-      <w:r>
-        <w:rPr>
-          <w:sz w:val="20"/>
-          <w:szCs w:val="20"/>
-          <w:lang w:val="en-US"/>
-        </w:rPr>
-        <w:t>Knockback</w:t>
+        <w:t>-The enemy entities</w:t>
+      </w:r>
+    </w:p>
+    <w:p>
+      <w:pPr>
+        <w:rPr>
+          <w:sz w:val="20"/>
+          <w:szCs w:val="20"/>
+          <w:lang w:val="en-US"/>
+        </w:rPr>
+      </w:pPr>
+    </w:p>
+    <w:p>
+      <w:pPr>
+        <w:rPr>
+          <w:sz w:val="20"/>
+          <w:szCs w:val="20"/>
+          <w:lang w:val="en-US"/>
+        </w:rPr>
+      </w:pPr>
+      <w:r>
+        <w:rPr>
+          <w:sz w:val="20"/>
+          <w:szCs w:val="20"/>
+          <w:lang w:val="en-US"/>
+        </w:rPr>
+        <w:t>-Certain destructible items</w:t>
+      </w:r>
+    </w:p>
+    <w:p>
+      <w:pPr>
+        <w:rPr>
+          <w:sz w:val="20"/>
+          <w:szCs w:val="20"/>
+          <w:lang w:val="en-US"/>
+        </w:rPr>
+      </w:pPr>
+    </w:p>
+    <w:p>
+      <w:pPr>
+        <w:rPr>
+          <w:sz w:val="20"/>
+          <w:szCs w:val="20"/>
+          <w:lang w:val="en-US"/>
+        </w:rPr>
+      </w:pPr>
+      <w:r>
+        <w:rPr>
+          <w:sz w:val="20"/>
+          <w:szCs w:val="20"/>
+          <w:lang w:val="en-US"/>
+        </w:rPr>
+        <w:t>-In game puzzles</w:t>
       </w:r>
     </w:p>
     <w:p>
@@ -15895,7 +15955,7 @@
           <w:lang w:val="en-US"/>
         </w:rPr>
       </w:pPr>
-      <w:bookmarkStart w:id="57" w:name="_Toc346192042"/>
+      <w:bookmarkStart w:id="57" w:name="_Toc346192043"/>
       <w:r>
         <w:rPr>
           <w:rFonts w:ascii="Times New Roman" w:hAnsi="Times New Roman" w:cs="Times New Roman"/>
@@ -15903,121 +15963,11 @@
           <w:szCs w:val="20"/>
           <w:lang w:val="en-US"/>
         </w:rPr>
-        <w:t>Antagonistic List</w:t>
-      </w:r>
+        <w:t>Artificial Intelligence (AI)</w:t>
+      </w:r>
+      <w:bookmarkEnd w:id="52"/>
+      <w:bookmarkEnd w:id="53"/>
       <w:bookmarkEnd w:id="57"/>
-    </w:p>
-    <w:p>
-      <w:pPr>
-        <w:rPr>
-          <w:sz w:val="20"/>
-          <w:szCs w:val="20"/>
-          <w:lang w:val="en-US"/>
-        </w:rPr>
-      </w:pPr>
-    </w:p>
-    <w:p>
-      <w:pPr>
-        <w:rPr>
-          <w:sz w:val="20"/>
-          <w:szCs w:val="20"/>
-          <w:lang w:val="en-US"/>
-        </w:rPr>
-      </w:pPr>
-      <w:r>
-        <w:rPr>
-          <w:sz w:val="20"/>
-          <w:szCs w:val="20"/>
-          <w:lang w:val="en-US"/>
-        </w:rPr>
-        <w:t>-The enemy entities</w:t>
-      </w:r>
-    </w:p>
-    <w:p>
-      <w:pPr>
-        <w:rPr>
-          <w:sz w:val="20"/>
-          <w:szCs w:val="20"/>
-          <w:lang w:val="en-US"/>
-        </w:rPr>
-      </w:pPr>
-    </w:p>
-    <w:p>
-      <w:pPr>
-        <w:rPr>
-          <w:sz w:val="20"/>
-          <w:szCs w:val="20"/>
-          <w:lang w:val="en-US"/>
-        </w:rPr>
-      </w:pPr>
-      <w:r>
-        <w:rPr>
-          <w:sz w:val="20"/>
-          <w:szCs w:val="20"/>
-          <w:lang w:val="en-US"/>
-        </w:rPr>
-        <w:t>-Certain destructible items</w:t>
-      </w:r>
-    </w:p>
-    <w:p>
-      <w:pPr>
-        <w:rPr>
-          <w:sz w:val="20"/>
-          <w:szCs w:val="20"/>
-          <w:lang w:val="en-US"/>
-        </w:rPr>
-      </w:pPr>
-    </w:p>
-    <w:p>
-      <w:pPr>
-        <w:rPr>
-          <w:sz w:val="20"/>
-          <w:szCs w:val="20"/>
-          <w:lang w:val="en-US"/>
-        </w:rPr>
-      </w:pPr>
-      <w:r>
-        <w:rPr>
-          <w:sz w:val="20"/>
-          <w:szCs w:val="20"/>
-          <w:lang w:val="en-US"/>
-        </w:rPr>
-        <w:t>-In game puzzles</w:t>
-      </w:r>
-    </w:p>
-    <w:p>
-      <w:pPr>
-        <w:rPr>
-          <w:sz w:val="20"/>
-          <w:szCs w:val="20"/>
-          <w:lang w:val="en-US"/>
-        </w:rPr>
-      </w:pPr>
-    </w:p>
-    <w:p>
-      <w:pPr>
-        <w:pStyle w:val="Heading3"/>
-        <w:rPr>
-          <w:rFonts w:ascii="Times New Roman" w:hAnsi="Times New Roman" w:cs="Times New Roman"/>
-          <w:sz w:val="20"/>
-          <w:szCs w:val="20"/>
-          <w:lang w:val="en-US"/>
-        </w:rPr>
-      </w:pPr>
-      <w:bookmarkStart w:id="58" w:name="_Toc346192043"/>
-      <w:r>
-        <w:rPr>
-          <w:rFonts w:ascii="Times New Roman" w:hAnsi="Times New Roman" w:cs="Times New Roman"/>
-          <w:sz w:val="20"/>
-          <w:szCs w:val="20"/>
-          <w:lang w:val="en-US"/>
-        </w:rPr>
-        <w:lastRenderedPageBreak/>
-        <w:t>Artificial Intelligence (AI)</w:t>
-      </w:r>
-      <w:bookmarkEnd w:id="53"/>
-      <w:bookmarkEnd w:id="54"/>
-      <w:bookmarkEnd w:id="58"/>
     </w:p>
     <w:p>
       <w:pPr>
@@ -16277,9 +16227,9 @@
           <w:lang w:val="en-US"/>
         </w:rPr>
       </w:pPr>
-      <w:bookmarkStart w:id="59" w:name="_Toc83200829"/>
-      <w:bookmarkStart w:id="60" w:name="_Toc83201452"/>
-      <w:bookmarkStart w:id="61" w:name="_Toc346192044"/>
+      <w:bookmarkStart w:id="58" w:name="_Toc83200829"/>
+      <w:bookmarkStart w:id="59" w:name="_Toc83201452"/>
+      <w:bookmarkStart w:id="60" w:name="_Toc346192044"/>
       <w:r>
         <w:rPr>
           <w:rFonts w:ascii="Times New Roman" w:hAnsi="Times New Roman" w:cs="Times New Roman"/>
@@ -16291,9 +16241,9 @@
         </w:rPr>
         <w:t>Global Game Elements</w:t>
       </w:r>
+      <w:bookmarkEnd w:id="58"/>
       <w:bookmarkEnd w:id="59"/>
       <w:bookmarkEnd w:id="60"/>
-      <w:bookmarkEnd w:id="61"/>
     </w:p>
     <w:p>
       <w:pPr>
@@ -16319,33 +16269,7 @@
           <w:szCs w:val="20"/>
           <w:lang w:val="en-US"/>
         </w:rPr>
-        <w:t>In this section it is important to describe the boundaries, neutral objects, camera views and scale of the world.</w:t>
-      </w:r>
-    </w:p>
-    <w:p>
-      <w:pPr>
-        <w:rPr>
-          <w:sz w:val="20"/>
-          <w:szCs w:val="20"/>
-          <w:lang w:val="en-US"/>
-        </w:rPr>
-      </w:pPr>
-    </w:p>
-    <w:p>
-      <w:pPr>
-        <w:rPr>
-          <w:sz w:val="20"/>
-          <w:szCs w:val="20"/>
-          <w:lang w:val="en-US"/>
-        </w:rPr>
-      </w:pPr>
-      <w:r>
-        <w:rPr>
-          <w:sz w:val="20"/>
-          <w:szCs w:val="20"/>
-          <w:lang w:val="en-US"/>
-        </w:rPr>
-        <w:t xml:space="preserve">Neutral game world objects can be things like a static background, objects that do not interact with the player or antagonistic elements. </w:t>
+        <w:t xml:space="preserve">Our game will have well defined walls that will not allow the player to pass through.  There will be doors between rooms that the player can pass through.  If a room is larger than the resolution, the camera will follow the player if they move off screen.  </w:t>
       </w:r>
     </w:p>
     <w:p>
@@ -16375,9 +16299,9 @@
           <w:lang w:val="en-US"/>
         </w:rPr>
       </w:pPr>
-      <w:bookmarkStart w:id="62" w:name="_Toc83200830"/>
-      <w:bookmarkStart w:id="63" w:name="_Toc83201453"/>
-      <w:bookmarkStart w:id="64" w:name="_Toc346192045"/>
+      <w:bookmarkStart w:id="61" w:name="_Toc83200830"/>
+      <w:bookmarkStart w:id="62" w:name="_Toc83201453"/>
+      <w:bookmarkStart w:id="63" w:name="_Toc346192045"/>
       <w:r>
         <w:rPr>
           <w:rFonts w:ascii="Times New Roman" w:hAnsi="Times New Roman" w:cs="Times New Roman"/>
@@ -16389,124 +16313,125 @@
         </w:rPr>
         <w:t>The Story</w:t>
       </w:r>
+      <w:bookmarkEnd w:id="61"/>
       <w:bookmarkEnd w:id="62"/>
       <w:bookmarkEnd w:id="63"/>
+    </w:p>
+    <w:p>
+      <w:pPr>
+        <w:rPr>
+          <w:sz w:val="20"/>
+          <w:szCs w:val="20"/>
+          <w:u w:val="single"/>
+          <w:lang w:val="en-US"/>
+        </w:rPr>
+      </w:pPr>
+    </w:p>
+    <w:p>
+      <w:pPr>
+        <w:ind w:firstLine="708"/>
+        <w:rPr>
+          <w:sz w:val="20"/>
+          <w:szCs w:val="20"/>
+          <w:lang w:val="en-US"/>
+        </w:rPr>
+      </w:pPr>
+      <w:r>
+        <w:rPr>
+          <w:sz w:val="20"/>
+          <w:szCs w:val="20"/>
+          <w:lang w:val="en-US"/>
+        </w:rPr>
+        <w:t>Under a night sky where tangled brush and forest has preserved the land for years, a rotting house on a hill lays quiet. However, the silence is quickly broken by a single gauntlet that falls from the sky and crashes into the ground</w:t>
+      </w:r>
+      <w:r>
+        <w:rPr>
+          <w:sz w:val="20"/>
+          <w:szCs w:val="20"/>
+          <w:lang w:val="en-US"/>
+        </w:rPr>
+        <w:t xml:space="preserve"> </w:t>
+      </w:r>
+      <w:r>
+        <w:rPr>
+          <w:sz w:val="20"/>
+          <w:szCs w:val="20"/>
+          <w:lang w:val="en-US"/>
+        </w:rPr>
+        <w:t>in a courtyard. While the small crater smolders, a small apparition named Dante floats onto the scene. Confused and intrigued by the gauntlet, the ghost wrestles it out of its resting place using its levitating powers. As soon as the gauntlet leaves the ground however, a cloud cover begins to settle in, bringing large bolts of lightning and gusts of wind. Creatures of the night begin to crawl out of the shadows, threatening the tiny ghost’s non-existence. The ghost couldn’t quite put its figurative finger on it, but it seemed like the gauntlet was cursed. Although Dante was defenseless on its own against the oncoming barrage of monsters, the gauntlet appeared to solve that issue by being the perfect kind of cursed item, the kind you can hit stuff with.</w:t>
+      </w:r>
+    </w:p>
+    <w:p>
+      <w:pPr>
+        <w:ind w:firstLine="708"/>
+        <w:rPr>
+          <w:sz w:val="20"/>
+          <w:szCs w:val="20"/>
+          <w:lang w:val="en-US"/>
+        </w:rPr>
+      </w:pPr>
+      <w:r>
+        <w:rPr>
+          <w:sz w:val="20"/>
+          <w:szCs w:val="20"/>
+          <w:lang w:val="en-US"/>
+        </w:rPr>
+        <w:t>Fueled by curiosity and an underlying want to punch stuff, Dante set out to find where the gauntlet came from.</w:t>
+      </w:r>
+    </w:p>
+    <w:p>
+      <w:pPr>
+        <w:rPr>
+          <w:sz w:val="20"/>
+          <w:szCs w:val="20"/>
+          <w:lang w:val="en-US"/>
+        </w:rPr>
+      </w:pPr>
+    </w:p>
+    <w:p>
+      <w:pPr>
+        <w:pStyle w:val="Heading3"/>
+        <w:rPr>
+          <w:rFonts w:ascii="Times New Roman" w:hAnsi="Times New Roman" w:cs="Times New Roman"/>
+          <w:sz w:val="20"/>
+          <w:szCs w:val="20"/>
+          <w:lang w:val="en-US"/>
+        </w:rPr>
+      </w:pPr>
+      <w:bookmarkStart w:id="64" w:name="_Toc346192046"/>
+      <w:bookmarkStart w:id="65" w:name="OLE_LINK1"/>
+      <w:bookmarkStart w:id="66" w:name="OLE_LINK2"/>
+      <w:r>
+        <w:rPr>
+          <w:rFonts w:ascii="Times New Roman" w:hAnsi="Times New Roman" w:cs="Times New Roman"/>
+          <w:sz w:val="20"/>
+          <w:szCs w:val="20"/>
+          <w:lang w:val="en-US"/>
+        </w:rPr>
+        <w:lastRenderedPageBreak/>
+        <w:t>The Story Copy</w:t>
+      </w:r>
       <w:bookmarkEnd w:id="64"/>
     </w:p>
     <w:p>
       <w:pPr>
         <w:rPr>
-          <w:sz w:val="20"/>
-          <w:szCs w:val="20"/>
-          <w:u w:val="single"/>
-          <w:lang w:val="en-US"/>
-        </w:rPr>
-      </w:pPr>
-    </w:p>
-    <w:p>
-      <w:pPr>
-        <w:ind w:firstLine="708"/>
-        <w:rPr>
-          <w:sz w:val="20"/>
-          <w:szCs w:val="20"/>
-          <w:lang w:val="en-US"/>
-        </w:rPr>
-      </w:pPr>
-      <w:r>
-        <w:rPr>
-          <w:sz w:val="20"/>
-          <w:szCs w:val="20"/>
-          <w:lang w:val="en-US"/>
-        </w:rPr>
-        <w:t>Under a night sky where tangled brush and forest has preserved the land for years, a rotting house on a hill lays quiet. However, the silence is quickly broken by a single gauntlet that falls from the sky and crashes into the ground</w:t>
-      </w:r>
-      <w:r>
-        <w:rPr>
-          <w:sz w:val="20"/>
-          <w:szCs w:val="20"/>
-          <w:lang w:val="en-US"/>
-        </w:rPr>
-        <w:t xml:space="preserve"> </w:t>
-      </w:r>
-      <w:r>
-        <w:rPr>
-          <w:sz w:val="20"/>
-          <w:szCs w:val="20"/>
-          <w:lang w:val="en-US"/>
-        </w:rPr>
-        <w:t>in a courtyard. While the small crater smolders, a small apparition named Dante floats onto the scene. Confused and intrigued by the gauntlet, the ghost wrestles it out of its resting place using its levitating powers. As soon as the gauntlet leaves the ground however, a cloud cover begins to settle in, bringing large bolts of lightning and gusts of wind. Creatures of the night begin to crawl out of the shadows, threatening the tiny ghost’s non-existence. The ghost couldn’t quite put its figurative finger on it, but it seemed like the gauntlet was cursed. Although Dante was defenseless on its own against the oncoming barrage of monsters, the gauntlet appeared to solve that issue by being the perfect kind of cursed item, the kind you can hit stuff with.</w:t>
-      </w:r>
-    </w:p>
-    <w:p>
-      <w:pPr>
-        <w:ind w:firstLine="708"/>
-        <w:rPr>
-          <w:sz w:val="20"/>
-          <w:szCs w:val="20"/>
-          <w:lang w:val="en-US"/>
-        </w:rPr>
-      </w:pPr>
-      <w:r>
-        <w:rPr>
-          <w:sz w:val="20"/>
-          <w:szCs w:val="20"/>
-          <w:lang w:val="en-US"/>
-        </w:rPr>
-        <w:t>Fueled by curiosity and an underlying want to punch stuff, Dante set out to find where the gauntlet came from.</w:t>
-      </w:r>
-    </w:p>
-    <w:p>
-      <w:pPr>
-        <w:rPr>
-          <w:sz w:val="20"/>
-          <w:szCs w:val="20"/>
-          <w:lang w:val="en-US"/>
-        </w:rPr>
-      </w:pPr>
-    </w:p>
-    <w:p>
-      <w:pPr>
-        <w:pStyle w:val="Heading3"/>
-        <w:rPr>
-          <w:rFonts w:ascii="Times New Roman" w:hAnsi="Times New Roman" w:cs="Times New Roman"/>
-          <w:sz w:val="20"/>
-          <w:szCs w:val="20"/>
-          <w:lang w:val="en-US"/>
-        </w:rPr>
-      </w:pPr>
-      <w:bookmarkStart w:id="65" w:name="_Toc346192046"/>
-      <w:bookmarkStart w:id="66" w:name="OLE_LINK1"/>
-      <w:bookmarkStart w:id="67" w:name="OLE_LINK2"/>
-      <w:r>
-        <w:rPr>
-          <w:rFonts w:ascii="Times New Roman" w:hAnsi="Times New Roman" w:cs="Times New Roman"/>
-          <w:sz w:val="20"/>
-          <w:szCs w:val="20"/>
-          <w:lang w:val="en-US"/>
-        </w:rPr>
-        <w:t>The Story Copy</w:t>
-      </w:r>
+          <w:lang w:val="en-US"/>
+        </w:rPr>
+      </w:pPr>
+    </w:p>
+    <w:p>
+      <w:pPr>
+        <w:rPr>
+          <w:sz w:val="20"/>
+          <w:szCs w:val="20"/>
+          <w:lang w:val="en-US"/>
+        </w:rPr>
+      </w:pPr>
+      <w:bookmarkStart w:id="67" w:name="_Toc83200831"/>
+      <w:bookmarkStart w:id="68" w:name="_Toc83201454"/>
       <w:bookmarkEnd w:id="65"/>
-    </w:p>
-    <w:p>
-      <w:pPr>
-        <w:rPr>
-          <w:lang w:val="en-US"/>
-        </w:rPr>
-      </w:pPr>
-    </w:p>
-    <w:p>
-      <w:pPr>
-        <w:rPr>
-          <w:sz w:val="20"/>
-          <w:szCs w:val="20"/>
-          <w:lang w:val="en-US"/>
-        </w:rPr>
-      </w:pPr>
-      <w:bookmarkStart w:id="68" w:name="_Toc83200831"/>
-      <w:bookmarkStart w:id="69" w:name="_Toc83201454"/>
       <w:bookmarkEnd w:id="66"/>
-      <w:bookmarkEnd w:id="67"/>
       <w:r>
         <w:rPr>
           <w:sz w:val="20"/>
@@ -16542,7 +16467,7 @@
           <w:lang w:val="en-US"/>
         </w:rPr>
       </w:pPr>
-      <w:bookmarkStart w:id="70" w:name="_Toc346192047"/>
+      <w:bookmarkStart w:id="69" w:name="_Toc346192047"/>
       <w:r>
         <w:rPr>
           <w:rFonts w:ascii="Times New Roman" w:hAnsi="Times New Roman" w:cs="Times New Roman"/>
@@ -16552,12 +16477,11 @@
           <w:szCs w:val="20"/>
           <w:lang w:val="en-US"/>
         </w:rPr>
-        <w:lastRenderedPageBreak/>
         <w:t>Concept Art</w:t>
       </w:r>
+      <w:bookmarkEnd w:id="67"/>
       <w:bookmarkEnd w:id="68"/>
       <w:bookmarkEnd w:id="69"/>
-      <w:bookmarkEnd w:id="70"/>
     </w:p>
     <w:p>
       <w:pPr>
@@ -16693,6 +16617,236 @@
     </w:p>
     <w:p>
       <w:pPr>
+        <w:jc w:val="center"/>
+        <w:rPr>
+          <w:sz w:val="20"/>
+          <w:szCs w:val="20"/>
+          <w:lang w:val="en-US"/>
+        </w:rPr>
+      </w:pPr>
+    </w:p>
+    <w:p>
+      <w:pPr>
+        <w:jc w:val="center"/>
+        <w:rPr>
+          <w:sz w:val="20"/>
+          <w:szCs w:val="20"/>
+          <w:lang w:val="en-US"/>
+        </w:rPr>
+      </w:pPr>
+    </w:p>
+    <w:p>
+      <w:pPr>
+        <w:jc w:val="center"/>
+        <w:rPr>
+          <w:sz w:val="20"/>
+          <w:szCs w:val="20"/>
+          <w:lang w:val="en-US"/>
+        </w:rPr>
+      </w:pPr>
+    </w:p>
+    <w:p>
+      <w:pPr>
+        <w:jc w:val="center"/>
+        <w:rPr>
+          <w:sz w:val="20"/>
+          <w:szCs w:val="20"/>
+          <w:lang w:val="en-US"/>
+        </w:rPr>
+      </w:pPr>
+    </w:p>
+    <w:p>
+      <w:pPr>
+        <w:jc w:val="center"/>
+        <w:rPr>
+          <w:sz w:val="20"/>
+          <w:szCs w:val="20"/>
+          <w:lang w:val="en-US"/>
+        </w:rPr>
+      </w:pPr>
+    </w:p>
+    <w:p>
+      <w:pPr>
+        <w:jc w:val="center"/>
+        <w:rPr>
+          <w:sz w:val="20"/>
+          <w:szCs w:val="20"/>
+          <w:lang w:val="en-US"/>
+        </w:rPr>
+      </w:pPr>
+    </w:p>
+    <w:p>
+      <w:pPr>
+        <w:jc w:val="center"/>
+        <w:rPr>
+          <w:sz w:val="20"/>
+          <w:szCs w:val="20"/>
+          <w:lang w:val="en-US"/>
+        </w:rPr>
+      </w:pPr>
+    </w:p>
+    <w:p>
+      <w:pPr>
+        <w:jc w:val="center"/>
+        <w:rPr>
+          <w:sz w:val="20"/>
+          <w:szCs w:val="20"/>
+          <w:lang w:val="en-US"/>
+        </w:rPr>
+      </w:pPr>
+    </w:p>
+    <w:p>
+      <w:pPr>
+        <w:jc w:val="center"/>
+        <w:rPr>
+          <w:sz w:val="20"/>
+          <w:szCs w:val="20"/>
+          <w:lang w:val="en-US"/>
+        </w:rPr>
+      </w:pPr>
+    </w:p>
+    <w:p>
+      <w:pPr>
+        <w:jc w:val="center"/>
+        <w:rPr>
+          <w:sz w:val="20"/>
+          <w:szCs w:val="20"/>
+          <w:lang w:val="en-US"/>
+        </w:rPr>
+      </w:pPr>
+    </w:p>
+    <w:p>
+      <w:pPr>
+        <w:jc w:val="center"/>
+        <w:rPr>
+          <w:sz w:val="20"/>
+          <w:szCs w:val="20"/>
+          <w:lang w:val="en-US"/>
+        </w:rPr>
+      </w:pPr>
+    </w:p>
+    <w:p>
+      <w:pPr>
+        <w:jc w:val="center"/>
+        <w:rPr>
+          <w:sz w:val="20"/>
+          <w:szCs w:val="20"/>
+          <w:lang w:val="en-US"/>
+        </w:rPr>
+      </w:pPr>
+    </w:p>
+    <w:p>
+      <w:pPr>
+        <w:jc w:val="center"/>
+        <w:rPr>
+          <w:sz w:val="20"/>
+          <w:szCs w:val="20"/>
+          <w:lang w:val="en-US"/>
+        </w:rPr>
+      </w:pPr>
+    </w:p>
+    <w:p>
+      <w:pPr>
+        <w:jc w:val="center"/>
+        <w:rPr>
+          <w:sz w:val="20"/>
+          <w:szCs w:val="20"/>
+          <w:lang w:val="en-US"/>
+        </w:rPr>
+      </w:pPr>
+    </w:p>
+    <w:p>
+      <w:pPr>
+        <w:jc w:val="center"/>
+        <w:rPr>
+          <w:sz w:val="20"/>
+          <w:szCs w:val="20"/>
+          <w:lang w:val="en-US"/>
+        </w:rPr>
+      </w:pPr>
+    </w:p>
+    <w:p>
+      <w:pPr>
+        <w:jc w:val="center"/>
+        <w:rPr>
+          <w:sz w:val="20"/>
+          <w:szCs w:val="20"/>
+          <w:lang w:val="en-US"/>
+        </w:rPr>
+      </w:pPr>
+    </w:p>
+    <w:p>
+      <w:pPr>
+        <w:jc w:val="center"/>
+        <w:rPr>
+          <w:sz w:val="20"/>
+          <w:szCs w:val="20"/>
+          <w:lang w:val="en-US"/>
+        </w:rPr>
+      </w:pPr>
+    </w:p>
+    <w:p>
+      <w:pPr>
+        <w:jc w:val="center"/>
+        <w:rPr>
+          <w:sz w:val="20"/>
+          <w:szCs w:val="20"/>
+          <w:lang w:val="en-US"/>
+        </w:rPr>
+      </w:pPr>
+    </w:p>
+    <w:p>
+      <w:pPr>
+        <w:jc w:val="center"/>
+        <w:rPr>
+          <w:sz w:val="20"/>
+          <w:szCs w:val="20"/>
+          <w:lang w:val="en-US"/>
+        </w:rPr>
+      </w:pPr>
+    </w:p>
+    <w:p>
+      <w:pPr>
+        <w:jc w:val="center"/>
+        <w:rPr>
+          <w:sz w:val="20"/>
+          <w:szCs w:val="20"/>
+          <w:lang w:val="en-US"/>
+        </w:rPr>
+      </w:pPr>
+    </w:p>
+    <w:p>
+      <w:pPr>
+        <w:jc w:val="center"/>
+        <w:rPr>
+          <w:sz w:val="20"/>
+          <w:szCs w:val="20"/>
+          <w:lang w:val="en-US"/>
+        </w:rPr>
+      </w:pPr>
+    </w:p>
+    <w:p>
+      <w:pPr>
+        <w:jc w:val="center"/>
+        <w:rPr>
+          <w:sz w:val="20"/>
+          <w:szCs w:val="20"/>
+          <w:lang w:val="en-US"/>
+        </w:rPr>
+      </w:pPr>
+    </w:p>
+    <w:p>
+      <w:pPr>
+        <w:jc w:val="center"/>
+        <w:rPr>
+          <w:sz w:val="20"/>
+          <w:szCs w:val="20"/>
+          <w:lang w:val="en-US"/>
+        </w:rPr>
+      </w:pPr>
+    </w:p>
+    <w:p>
+      <w:pPr>
         <w:pStyle w:val="Heading2"/>
         <w:tabs>
           <w:tab w:val="clear" w:pos="3636"/>
@@ -16719,9 +16873,9 @@
         </w:rPr>
         <w:t xml:space="preserve"> </w:t>
       </w:r>
-      <w:bookmarkStart w:id="71" w:name="_Toc83200832"/>
-      <w:bookmarkStart w:id="72" w:name="_Toc83201455"/>
-      <w:bookmarkStart w:id="73" w:name="_Toc346192048"/>
+      <w:bookmarkStart w:id="70" w:name="_Toc83200832"/>
+      <w:bookmarkStart w:id="71" w:name="_Toc83201455"/>
+      <w:bookmarkStart w:id="72" w:name="_Toc346192048"/>
       <w:r>
         <w:rPr>
           <w:rFonts w:ascii="Times New Roman" w:hAnsi="Times New Roman" w:cs="Times New Roman"/>
@@ -16733,9 +16887,9 @@
         </w:rPr>
         <w:t>Level Design</w:t>
       </w:r>
+      <w:bookmarkEnd w:id="70"/>
       <w:bookmarkEnd w:id="71"/>
       <w:bookmarkEnd w:id="72"/>
-      <w:bookmarkEnd w:id="73"/>
     </w:p>
     <w:p>
       <w:pPr>
@@ -16745,10 +16899,58 @@
         <w:rPr>
           <w:sz w:val="20"/>
           <w:szCs w:val="20"/>
-          <w:u w:val="single"/>
-          <w:lang w:val="en-US"/>
-        </w:rPr>
-      </w:pPr>
+          <w:lang w:val="en-US"/>
+        </w:rPr>
+      </w:pPr>
+      <w:r>
+        <w:rPr>
+          <w:sz w:val="20"/>
+          <w:szCs w:val="20"/>
+          <w:lang w:val="en-US"/>
+        </w:rPr>
+        <w:t>Here is a very basic level layout of our game.</w:t>
+      </w:r>
+    </w:p>
+    <w:p>
+      <w:pPr>
+        <w:rPr>
+          <w:sz w:val="20"/>
+          <w:szCs w:val="20"/>
+          <w:lang w:val="en-US"/>
+        </w:rPr>
+      </w:pPr>
+      <w:r>
+        <w:rPr>
+          <w:sz w:val="20"/>
+          <w:szCs w:val="20"/>
+          <w:lang w:val="en-US"/>
+        </w:rPr>
+        <w:object w:dxaOrig="12408" w:dyaOrig="6816" w14:anchorId="6B6B910D">
+          <v:shapetype id="_x0000_t75" coordsize="21600,21600" o:spt="75" o:preferrelative="t" path="m@4@5l@4@11@9@11@9@5xe" filled="f" stroked="f">
+            <v:stroke joinstyle="miter"/>
+            <v:formulas>
+              <v:f eqn="if lineDrawn pixelLineWidth 0"/>
+              <v:f eqn="sum @0 1 0"/>
+              <v:f eqn="sum 0 0 @1"/>
+              <v:f eqn="prod @2 1 2"/>
+              <v:f eqn="prod @3 21600 pixelWidth"/>
+              <v:f eqn="prod @3 21600 pixelHeight"/>
+              <v:f eqn="sum @0 0 1"/>
+              <v:f eqn="prod @6 1 2"/>
+              <v:f eqn="prod @7 21600 pixelWidth"/>
+              <v:f eqn="sum @8 21600 0"/>
+              <v:f eqn="prod @7 21600 pixelHeight"/>
+              <v:f eqn="sum @10 21600 0"/>
+            </v:formulas>
+            <v:path o:extrusionok="f" gradientshapeok="t" o:connecttype="rect"/>
+            <o:lock v:ext="edit" aspectratio="t"/>
+          </v:shapetype>
+          <v:shape id="_x0000_i1025" type="#_x0000_t75" style="width:489.75pt;height:269.25pt" o:ole="">
+            <v:imagedata r:id="rId21" o:title=""/>
+          </v:shape>
+          <o:OLEObject Type="Embed" ProgID="Visio.Drawing.15" ShapeID="_x0000_i1025" DrawAspect="Content" ObjectID="_1487398340" r:id="rId22"/>
+        </w:object>
+      </w:r>
     </w:p>
     <w:p>
       <w:pPr>
@@ -16767,84 +16969,8 @@
           <w:szCs w:val="20"/>
           <w:lang w:val="en-US"/>
         </w:rPr>
-        <w:t xml:space="preserve">This is where information pertaining to level design and visuals of the level design goes. </w:t>
-      </w:r>
-    </w:p>
-    <w:p>
-      <w:pPr>
-        <w:tabs>
-          <w:tab w:val="right" w:pos="8460"/>
-        </w:tabs>
-        <w:rPr>
-          <w:sz w:val="20"/>
-          <w:szCs w:val="20"/>
-          <w:lang w:val="en-US"/>
-        </w:rPr>
-      </w:pPr>
-    </w:p>
-    <w:p>
-      <w:pPr>
-        <w:tabs>
-          <w:tab w:val="right" w:pos="8460"/>
-        </w:tabs>
-        <w:rPr>
-          <w:sz w:val="20"/>
-          <w:szCs w:val="20"/>
-          <w:lang w:val="en-US"/>
-        </w:rPr>
-      </w:pPr>
-      <w:r>
-        <w:rPr>
-          <w:sz w:val="20"/>
-          <w:szCs w:val="20"/>
-          <w:lang w:val="en-US"/>
-        </w:rPr>
-        <w:t xml:space="preserve">Level design can best be shown as a flow chart. </w:t>
-      </w:r>
-    </w:p>
-    <w:p>
-      <w:pPr>
-        <w:tabs>
-          <w:tab w:val="right" w:pos="8460"/>
-        </w:tabs>
-        <w:rPr>
-          <w:sz w:val="20"/>
-          <w:szCs w:val="20"/>
-          <w:lang w:val="en-US"/>
-        </w:rPr>
-      </w:pPr>
-    </w:p>
-    <w:p>
-      <w:pPr>
-        <w:tabs>
-          <w:tab w:val="right" w:pos="8460"/>
-        </w:tabs>
-        <w:rPr>
-          <w:sz w:val="20"/>
-          <w:szCs w:val="20"/>
-          <w:lang w:val="en-US"/>
-        </w:rPr>
-      </w:pPr>
-      <w:r>
-        <w:rPr>
-          <w:sz w:val="20"/>
-          <w:szCs w:val="20"/>
-          <w:lang w:val="en-US"/>
-        </w:rPr>
-        <w:t>Use generic names to create level design.</w:t>
-      </w:r>
-    </w:p>
-    <w:p>
-      <w:pPr>
-        <w:tabs>
-          <w:tab w:val="right" w:pos="8460"/>
-        </w:tabs>
-        <w:rPr>
-          <w:sz w:val="20"/>
-          <w:szCs w:val="20"/>
-          <w:lang w:val="en-US"/>
-        </w:rPr>
-      </w:pPr>
+        <w:t xml:space="preserve">The diamonds represent each room while the rectangles represent the levels. At the end of each level we want to have a mini boss or just a regular boss depending on if we go for multiple levels.  We may have more than one level but we aren’t sure how we want it setup yet.  </w:t>
+      </w:r>
     </w:p>
     <w:p>
       <w:pPr>
@@ -16856,7 +16982,7 @@
           <w:lang w:val="en-US"/>
         </w:rPr>
       </w:pPr>
-      <w:bookmarkStart w:id="74" w:name="_Toc346192049"/>
+      <w:bookmarkStart w:id="73" w:name="_Toc346192049"/>
       <w:r>
         <w:rPr>
           <w:rFonts w:ascii="Times New Roman" w:hAnsi="Times New Roman" w:cs="Times New Roman"/>
@@ -16866,45 +16992,49 @@
         </w:rPr>
         <w:t>Level Copy</w:t>
       </w:r>
-      <w:bookmarkEnd w:id="74"/>
-    </w:p>
-    <w:p>
-      <w:pPr>
-        <w:rPr>
-          <w:sz w:val="20"/>
-          <w:szCs w:val="20"/>
-          <w:lang w:val="en-US"/>
-        </w:rPr>
-      </w:pPr>
-      <w:r>
-        <w:rPr>
-          <w:sz w:val="20"/>
-          <w:szCs w:val="20"/>
-          <w:lang w:val="en-US"/>
-        </w:rPr>
-        <w:t xml:space="preserve"> This is where the script for in game characters or story information during the cut scenes would be placed. </w:t>
-      </w:r>
-    </w:p>
-    <w:p>
-      <w:pPr>
-        <w:rPr>
-          <w:sz w:val="20"/>
-          <w:szCs w:val="20"/>
-          <w:lang w:val="en-US"/>
-        </w:rPr>
-      </w:pPr>
-    </w:p>
-    <w:p>
-      <w:pPr>
-        <w:tabs>
-          <w:tab w:val="right" w:pos="8460"/>
-        </w:tabs>
-        <w:rPr>
-          <w:sz w:val="20"/>
-          <w:szCs w:val="20"/>
-          <w:lang w:val="en-US"/>
-        </w:rPr>
-      </w:pPr>
+      <w:bookmarkEnd w:id="73"/>
+    </w:p>
+    <w:p>
+      <w:pPr>
+        <w:rPr>
+          <w:sz w:val="20"/>
+          <w:szCs w:val="20"/>
+          <w:lang w:val="en-US"/>
+        </w:rPr>
+      </w:pPr>
+      <w:r>
+        <w:rPr>
+          <w:sz w:val="20"/>
+          <w:szCs w:val="20"/>
+          <w:lang w:val="en-US"/>
+        </w:rPr>
+        <w:t xml:space="preserve"> </w:t>
+      </w:r>
+      <w:r>
+        <w:rPr>
+          <w:sz w:val="20"/>
+          <w:szCs w:val="20"/>
+          <w:lang w:val="en-US"/>
+        </w:rPr>
+        <w:t xml:space="preserve">The game will begin with a ghost finding a gauntlet and discovering he can beat up enemies with it.  The enemies attack him because he has the gauntlet and after a little fighting the ghost finds out he like the power and wants the other gauntlet (because gauntlets come in pairs of two). You fight your way to the final boss and try to recover the second one. </w:t>
+      </w:r>
+    </w:p>
+    <w:p>
+      <w:pPr>
+        <w:rPr>
+          <w:sz w:val="20"/>
+          <w:szCs w:val="20"/>
+          <w:lang w:val="en-US"/>
+        </w:rPr>
+      </w:pPr>
+      <w:r>
+        <w:rPr>
+          <w:sz w:val="20"/>
+          <w:szCs w:val="20"/>
+          <w:lang w:val="en-US"/>
+        </w:rPr>
+        <w:t>This story is a very general way of describing the story.</w:t>
+      </w:r>
     </w:p>
     <w:p>
       <w:pPr>
@@ -16934,9 +17064,9 @@
         </w:rPr>
         <w:t xml:space="preserve"> </w:t>
       </w:r>
-      <w:bookmarkStart w:id="75" w:name="_Toc83200833"/>
-      <w:bookmarkStart w:id="76" w:name="_Toc83201456"/>
-      <w:bookmarkStart w:id="77" w:name="_Toc346192050"/>
+      <w:bookmarkStart w:id="74" w:name="_Toc83200833"/>
+      <w:bookmarkStart w:id="75" w:name="_Toc83201456"/>
+      <w:bookmarkStart w:id="76" w:name="_Toc346192050"/>
       <w:r>
         <w:rPr>
           <w:rFonts w:ascii="Times New Roman" w:hAnsi="Times New Roman" w:cs="Times New Roman"/>
@@ -16948,9 +17078,9 @@
         </w:rPr>
         <w:t>Audio &amp; Sound F/X</w:t>
       </w:r>
+      <w:bookmarkEnd w:id="74"/>
       <w:bookmarkEnd w:id="75"/>
       <w:bookmarkEnd w:id="76"/>
-      <w:bookmarkEnd w:id="77"/>
     </w:p>
     <w:p>
       <w:pPr>
@@ -16979,43 +17109,8 @@
           <w:szCs w:val="20"/>
           <w:lang w:val="en-US"/>
         </w:rPr>
-        <w:t>This is where game ambient and Sound F/X should be listed with generic names then described.</w:t>
-      </w:r>
-    </w:p>
-    <w:p>
-      <w:pPr>
-        <w:rPr>
-          <w:sz w:val="20"/>
-          <w:szCs w:val="20"/>
-          <w:lang w:val="en-US"/>
-        </w:rPr>
-      </w:pPr>
-    </w:p>
-    <w:p>
-      <w:pPr>
-        <w:rPr>
-          <w:sz w:val="20"/>
-          <w:szCs w:val="20"/>
-          <w:lang w:val="en-US"/>
-        </w:rPr>
-      </w:pPr>
-      <w:r>
-        <w:rPr>
-          <w:sz w:val="20"/>
-          <w:szCs w:val="20"/>
-          <w:lang w:val="en-US"/>
-        </w:rPr>
-        <w:t>This section also includes deciding if you will use a device’s vibration ring mode.</w:t>
-      </w:r>
-    </w:p>
-    <w:p>
-      <w:pPr>
-        <w:rPr>
-          <w:sz w:val="20"/>
-          <w:szCs w:val="20"/>
-          <w:lang w:val="en-US"/>
-        </w:rPr>
-      </w:pPr>
+        <w:t xml:space="preserve">All of our sound effects and music will be either found for free on the internet or will be created by our group member Garrett Leatherman. </w:t>
+      </w:r>
     </w:p>
     <w:p>
       <w:pPr>
@@ -17045,8 +17140,8 @@
         </w:rPr>
         <w:t xml:space="preserve"> </w:t>
       </w:r>
-      <w:hyperlink r:id="rId21" w:history="1">
-        <w:bookmarkStart w:id="78" w:name="_Toc346192051"/>
+      <w:hyperlink r:id="rId23" w:history="1">
+        <w:bookmarkStart w:id="77" w:name="_Toc346192051"/>
         <w:r>
           <w:rPr>
             <w:rStyle w:val="Hyperlink"/>
@@ -17062,7 +17157,7 @@
           <w:t xml:space="preserve">Game </w:t>
         </w:r>
       </w:hyperlink>
-      <w:hyperlink r:id="rId22" w:history="1">
+      <w:hyperlink r:id="rId24" w:history="1">
         <w:r>
           <w:rPr>
             <w:rStyle w:val="Hyperlink"/>
@@ -17077,7 +17172,7 @@
           </w:rPr>
           <w:t>Architecture</w:t>
         </w:r>
-        <w:bookmarkEnd w:id="78"/>
+        <w:bookmarkEnd w:id="77"/>
       </w:hyperlink>
       <w:r>
         <w:rPr>
@@ -17117,8 +17212,7 @@
           <w:szCs w:val="20"/>
           <w:lang w:val="en-US"/>
         </w:rPr>
-        <w:lastRenderedPageBreak/>
-        <w:t xml:space="preserve">This is best done by a flow chart to represent the overall game. </w:t>
+        <w:t>Here is a flowchart of the different screens displayed.</w:t>
       </w:r>
     </w:p>
     <w:p>
@@ -17133,475 +17227,490 @@
     </w:p>
     <w:p>
       <w:pPr>
-        <w:jc w:val="both"/>
-        <w:rPr>
-          <w:sz w:val="20"/>
-          <w:szCs w:val="20"/>
-          <w:lang w:val="en-US"/>
-        </w:rPr>
-      </w:pPr>
-      <w:r>
-        <w:rPr>
-          <w:sz w:val="20"/>
-          <w:szCs w:val="20"/>
-          <w:lang w:val="en-US"/>
-        </w:rPr>
-        <w:t>Number each screen.</w:t>
-      </w:r>
-    </w:p>
-    <w:p>
-      <w:pPr>
-        <w:jc w:val="both"/>
-        <w:rPr>
-          <w:sz w:val="20"/>
-          <w:szCs w:val="20"/>
-          <w:lang w:val="en-US"/>
-        </w:rPr>
-      </w:pPr>
-    </w:p>
-    <w:p>
-      <w:pPr>
+        <w:pStyle w:val="Heading3"/>
+        <w:rPr>
+          <w:rFonts w:ascii="Times New Roman" w:hAnsi="Times New Roman" w:cs="Times New Roman"/>
+          <w:sz w:val="20"/>
+          <w:szCs w:val="20"/>
+          <w:lang w:val="en-US"/>
+        </w:rPr>
+      </w:pPr>
+      <w:r>
+        <w:object w:dxaOrig="13392" w:dyaOrig="8364" w14:anchorId="13D3E258">
+          <v:shape id="_x0000_i1026" type="#_x0000_t75" style="width:453pt;height:282.75pt" o:ole="">
+            <v:imagedata r:id="rId25" o:title=""/>
+          </v:shape>
+          <o:OLEObject Type="Embed" ProgID="Visio.Drawing.15" ShapeID="_x0000_i1026" DrawAspect="Content" ObjectID="_1487398341" r:id="rId26"/>
+        </w:object>
+      </w:r>
+      <w:bookmarkStart w:id="78" w:name="_Toc346192052"/>
+      <w:r>
+        <w:rPr>
+          <w:rFonts w:ascii="Times New Roman" w:hAnsi="Times New Roman" w:cs="Times New Roman"/>
+          <w:sz w:val="20"/>
+          <w:szCs w:val="20"/>
+          <w:lang w:val="en-US"/>
+        </w:rPr>
+        <w:t>Game Architecture Overview</w:t>
+      </w:r>
+      <w:bookmarkEnd w:id="78"/>
+    </w:p>
+    <w:p>
+      <w:pPr>
+        <w:rPr>
+          <w:sz w:val="20"/>
+          <w:szCs w:val="20"/>
+          <w:lang w:val="en-US"/>
+        </w:rPr>
+      </w:pPr>
+    </w:p>
+    <w:p>
+      <w:pPr>
+        <w:rPr>
+          <w:sz w:val="20"/>
+          <w:szCs w:val="20"/>
+          <w:lang w:val="en-US"/>
+        </w:rPr>
+      </w:pPr>
+      <w:r>
+        <w:rPr>
+          <w:sz w:val="20"/>
+          <w:szCs w:val="20"/>
+          <w:lang w:val="en-US"/>
+        </w:rPr>
+        <w:t>Our game will include two cut scenes that will include the game automatically moving the character to tell a short story.  One will be at the beginning of the game where the main character finds his weapon and one at the end when the final boss is beaten. If there is any dialoged it will be displayed as text at the bottom of the screen.</w:t>
+      </w:r>
+    </w:p>
+    <w:p>
+      <w:pPr>
+        <w:rPr>
+          <w:sz w:val="20"/>
+          <w:szCs w:val="20"/>
+          <w:lang w:val="en-US"/>
+        </w:rPr>
+      </w:pPr>
+    </w:p>
+    <w:p>
+      <w:pPr>
+        <w:rPr>
+          <w:sz w:val="20"/>
+          <w:szCs w:val="20"/>
+          <w:lang w:val="en-US"/>
+        </w:rPr>
+      </w:pPr>
+      <w:r>
+        <w:rPr>
+          <w:sz w:val="20"/>
+          <w:szCs w:val="20"/>
+          <w:lang w:val="en-US"/>
+        </w:rPr>
+        <w:t>When the player starts the game they will be confronted with a main menu that will include a play, options, Instructions, about, and exit buttons. The play button will start the player on the first level.  The options button will allow the player to turn the music and sound FX up, down, or off. The instructions screen will show the play the basic way of playing the game. The About menu will show who made the game and where we got some of the resources. The exit button will exit the game.</w:t>
+      </w:r>
+    </w:p>
+    <w:p>
+      <w:pPr>
+        <w:rPr>
+          <w:sz w:val="20"/>
+          <w:szCs w:val="20"/>
+          <w:lang w:val="en-US"/>
+        </w:rPr>
+      </w:pPr>
+    </w:p>
+    <w:p>
+      <w:pPr>
+        <w:rPr>
+          <w:sz w:val="20"/>
+          <w:szCs w:val="20"/>
+          <w:lang w:val="en-US"/>
+        </w:rPr>
+      </w:pPr>
+      <w:r>
+        <w:rPr>
+          <w:sz w:val="20"/>
+          <w:szCs w:val="20"/>
+          <w:lang w:val="en-US"/>
+        </w:rPr>
+        <w:t>The game instruction will include the following information:</w:t>
+      </w:r>
+    </w:p>
+    <w:p>
+      <w:pPr>
+        <w:pStyle w:val="ListParagraph"/>
         <w:numPr>
           <w:ilvl w:val="0"/>
-          <w:numId w:val="4"/>
+          <w:numId w:val="24"/>
         </w:numPr>
-        <w:jc w:val="both"/>
-        <w:rPr>
-          <w:sz w:val="20"/>
-          <w:szCs w:val="20"/>
-          <w:lang w:val="en-US"/>
-        </w:rPr>
-      </w:pPr>
-      <w:r>
-        <w:rPr>
-          <w:sz w:val="20"/>
-          <w:szCs w:val="20"/>
-          <w:lang w:val="en-US"/>
-        </w:rPr>
-        <w:t>Title Screen</w:t>
-      </w:r>
-    </w:p>
-    <w:p>
-      <w:pPr>
+        <w:rPr>
+          <w:sz w:val="20"/>
+          <w:szCs w:val="20"/>
+          <w:lang w:val="en-US"/>
+        </w:rPr>
+      </w:pPr>
+      <w:r>
+        <w:rPr>
+          <w:sz w:val="20"/>
+          <w:szCs w:val="20"/>
+          <w:lang w:val="en-US"/>
+        </w:rPr>
+        <w:t>How to fight the enemies</w:t>
+      </w:r>
+    </w:p>
+    <w:p>
+      <w:pPr>
+        <w:pStyle w:val="ListParagraph"/>
+        <w:numPr>
+          <w:ilvl w:val="1"/>
+          <w:numId w:val="24"/>
+        </w:numPr>
+        <w:rPr>
+          <w:sz w:val="20"/>
+          <w:szCs w:val="20"/>
+          <w:lang w:val="en-US"/>
+        </w:rPr>
+      </w:pPr>
+      <w:r>
+        <w:rPr>
+          <w:sz w:val="20"/>
+          <w:szCs w:val="20"/>
+          <w:lang w:val="en-US"/>
+        </w:rPr>
+        <w:t>The controls</w:t>
+      </w:r>
+    </w:p>
+    <w:p>
+      <w:pPr>
+        <w:pStyle w:val="ListParagraph"/>
+        <w:numPr>
+          <w:ilvl w:val="1"/>
+          <w:numId w:val="24"/>
+        </w:numPr>
+        <w:rPr>
+          <w:sz w:val="20"/>
+          <w:szCs w:val="20"/>
+          <w:lang w:val="en-US"/>
+        </w:rPr>
+      </w:pPr>
+      <w:r>
+        <w:rPr>
+          <w:sz w:val="20"/>
+          <w:szCs w:val="20"/>
+          <w:lang w:val="en-US"/>
+        </w:rPr>
+        <w:t>The abilities of the player</w:t>
+      </w:r>
+    </w:p>
+    <w:p>
+      <w:pPr>
+        <w:pStyle w:val="ListParagraph"/>
         <w:numPr>
           <w:ilvl w:val="0"/>
-          <w:numId w:val="4"/>
+          <w:numId w:val="24"/>
         </w:numPr>
-        <w:jc w:val="both"/>
-        <w:rPr>
-          <w:sz w:val="20"/>
-          <w:szCs w:val="20"/>
-          <w:lang w:val="en-US"/>
-        </w:rPr>
-      </w:pPr>
-      <w:r>
-        <w:rPr>
-          <w:sz w:val="20"/>
-          <w:szCs w:val="20"/>
-          <w:lang w:val="en-US"/>
-        </w:rPr>
-        <w:t>Option Screens</w:t>
-      </w:r>
-    </w:p>
-    <w:p>
-      <w:pPr>
+        <w:rPr>
+          <w:sz w:val="20"/>
+          <w:szCs w:val="20"/>
+          <w:lang w:val="en-US"/>
+        </w:rPr>
+      </w:pPr>
+      <w:r>
+        <w:rPr>
+          <w:sz w:val="20"/>
+          <w:szCs w:val="20"/>
+          <w:lang w:val="en-US"/>
+        </w:rPr>
+        <w:t>The end goal of the game</w:t>
+      </w:r>
+    </w:p>
+    <w:p>
+      <w:pPr>
+        <w:pStyle w:val="ListParagraph"/>
         <w:numPr>
           <w:ilvl w:val="0"/>
-          <w:numId w:val="4"/>
+          <w:numId w:val="24"/>
         </w:numPr>
+        <w:rPr>
+          <w:sz w:val="20"/>
+          <w:szCs w:val="20"/>
+          <w:lang w:val="en-US"/>
+        </w:rPr>
+      </w:pPr>
+      <w:r>
+        <w:rPr>
+          <w:sz w:val="20"/>
+          <w:szCs w:val="20"/>
+          <w:lang w:val="en-US"/>
+        </w:rPr>
+        <w:t>How to win</w:t>
+      </w:r>
+    </w:p>
+    <w:p>
+      <w:pPr>
         <w:jc w:val="both"/>
         <w:rPr>
-          <w:sz w:val="20"/>
-          <w:szCs w:val="20"/>
-          <w:lang w:val="en-US"/>
-        </w:rPr>
-      </w:pPr>
-      <w:r>
-        <w:rPr>
-          <w:sz w:val="20"/>
-          <w:szCs w:val="20"/>
-          <w:lang w:val="en-US"/>
-        </w:rPr>
-        <w:t>Game Modes</w:t>
-      </w:r>
-    </w:p>
-    <w:p>
-      <w:pPr>
+          <w:i/>
+          <w:sz w:val="20"/>
+          <w:szCs w:val="20"/>
+          <w:lang w:val="en-US"/>
+        </w:rPr>
+      </w:pPr>
+    </w:p>
+    <w:p>
+      <w:pPr>
+        <w:pStyle w:val="Heading3"/>
+        <w:rPr>
+          <w:rFonts w:ascii="Times New Roman" w:hAnsi="Times New Roman" w:cs="Times New Roman"/>
+          <w:sz w:val="20"/>
+          <w:szCs w:val="20"/>
+          <w:lang w:val="en-US"/>
+        </w:rPr>
+      </w:pPr>
+      <w:bookmarkStart w:id="79" w:name="_Toc346192053"/>
+      <w:r>
+        <w:rPr>
+          <w:rFonts w:ascii="Times New Roman" w:hAnsi="Times New Roman" w:cs="Times New Roman"/>
+          <w:sz w:val="20"/>
+          <w:szCs w:val="20"/>
+          <w:lang w:val="en-US"/>
+        </w:rPr>
+        <w:t>Architecture Copy</w:t>
+      </w:r>
+      <w:bookmarkEnd w:id="79"/>
+    </w:p>
+    <w:p>
+      <w:pPr>
+        <w:rPr>
+          <w:sz w:val="20"/>
+          <w:szCs w:val="20"/>
+          <w:lang w:val="en-US"/>
+        </w:rPr>
+      </w:pPr>
+    </w:p>
+    <w:p>
+      <w:pPr>
+        <w:rPr>
+          <w:sz w:val="20"/>
+          <w:szCs w:val="20"/>
+          <w:lang w:val="en-US"/>
+        </w:rPr>
+      </w:pPr>
+      <w:r>
+        <w:rPr>
+          <w:sz w:val="20"/>
+          <w:szCs w:val="20"/>
+          <w:lang w:val="en-US"/>
+        </w:rPr>
+        <w:t xml:space="preserve">All text </w:t>
+      </w:r>
+      <w:proofErr w:type="spellStart"/>
+      <w:r>
+        <w:rPr>
+          <w:sz w:val="20"/>
+          <w:szCs w:val="20"/>
+          <w:lang w:val="en-US"/>
+        </w:rPr>
+        <w:t>fro</w:t>
+      </w:r>
+      <w:proofErr w:type="spellEnd"/>
+      <w:r>
+        <w:rPr>
+          <w:sz w:val="20"/>
+          <w:szCs w:val="20"/>
+          <w:lang w:val="en-US"/>
+        </w:rPr>
+        <w:t xml:space="preserve"> the game can be complied here. </w:t>
+      </w:r>
+    </w:p>
+    <w:p>
+      <w:pPr>
+        <w:rPr>
+          <w:sz w:val="20"/>
+          <w:szCs w:val="20"/>
+          <w:lang w:val="en-US"/>
+        </w:rPr>
+      </w:pPr>
+    </w:p>
+    <w:p>
+      <w:pPr>
+        <w:rPr>
+          <w:sz w:val="20"/>
+          <w:szCs w:val="20"/>
+          <w:lang w:val="en-US"/>
+        </w:rPr>
+      </w:pPr>
+      <w:r>
+        <w:rPr>
+          <w:sz w:val="20"/>
+          <w:szCs w:val="20"/>
+          <w:lang w:val="en-US"/>
+        </w:rPr>
+        <w:t>Review Game Architecture Overview</w:t>
+      </w:r>
+    </w:p>
+    <w:p>
+      <w:pPr>
+        <w:rPr>
+          <w:sz w:val="20"/>
+          <w:szCs w:val="20"/>
+          <w:lang w:val="en-US"/>
+        </w:rPr>
+      </w:pPr>
+    </w:p>
+    <w:p>
+      <w:pPr>
+        <w:pStyle w:val="Heading3"/>
+        <w:rPr>
+          <w:rFonts w:ascii="Times New Roman" w:hAnsi="Times New Roman" w:cs="Times New Roman"/>
+          <w:sz w:val="20"/>
+          <w:szCs w:val="20"/>
+          <w:lang w:val="en-US"/>
+        </w:rPr>
+      </w:pPr>
+      <w:bookmarkStart w:id="80" w:name="_Toc346192054"/>
+      <w:r>
+        <w:rPr>
+          <w:rFonts w:ascii="Times New Roman" w:hAnsi="Times New Roman" w:cs="Times New Roman"/>
+          <w:sz w:val="20"/>
+          <w:szCs w:val="20"/>
+          <w:lang w:val="en-US"/>
+        </w:rPr>
+        <w:t>How to play Copy</w:t>
+      </w:r>
+      <w:bookmarkEnd w:id="80"/>
+    </w:p>
+    <w:p>
+      <w:pPr>
+        <w:rPr>
+          <w:sz w:val="20"/>
+          <w:szCs w:val="20"/>
+          <w:lang w:val="en-US"/>
+        </w:rPr>
+      </w:pPr>
+    </w:p>
+    <w:p>
+      <w:pPr>
+        <w:rPr>
+          <w:sz w:val="20"/>
+          <w:szCs w:val="20"/>
+          <w:lang w:val="en-US"/>
+        </w:rPr>
+      </w:pPr>
+      <w:r>
+        <w:rPr>
+          <w:sz w:val="20"/>
+          <w:szCs w:val="20"/>
+          <w:lang w:val="en-US"/>
+        </w:rPr>
+        <w:t>How to play:</w:t>
+      </w:r>
+    </w:p>
+    <w:p>
+      <w:pPr>
+        <w:pStyle w:val="ListParagraph"/>
         <w:numPr>
           <w:ilvl w:val="0"/>
-          <w:numId w:val="4"/>
+          <w:numId w:val="25"/>
         </w:numPr>
-        <w:jc w:val="both"/>
-        <w:rPr>
-          <w:sz w:val="20"/>
-          <w:szCs w:val="20"/>
-          <w:lang w:val="en-US"/>
-        </w:rPr>
-      </w:pPr>
-      <w:r>
-        <w:rPr>
-          <w:sz w:val="20"/>
-          <w:szCs w:val="20"/>
-          <w:lang w:val="en-US"/>
-        </w:rPr>
-        <w:t>End Screens</w:t>
-      </w:r>
-    </w:p>
-    <w:p>
-      <w:pPr>
-        <w:jc w:val="both"/>
-        <w:rPr>
-          <w:sz w:val="20"/>
-          <w:szCs w:val="20"/>
-          <w:lang w:val="en-US"/>
-        </w:rPr>
-      </w:pPr>
-    </w:p>
-    <w:p>
-      <w:pPr>
-        <w:jc w:val="both"/>
-        <w:rPr>
-          <w:i/>
-          <w:sz w:val="20"/>
-          <w:szCs w:val="20"/>
-          <w:lang w:val="en-US"/>
-        </w:rPr>
-      </w:pPr>
-      <w:r>
-        <w:rPr>
-          <w:i/>
-          <w:sz w:val="20"/>
-          <w:szCs w:val="20"/>
-          <w:lang w:val="en-US"/>
-        </w:rPr>
-        <w:t>See Appendix D</w:t>
-      </w:r>
-    </w:p>
-    <w:p>
-      <w:pPr>
-        <w:pStyle w:val="Heading3"/>
-        <w:rPr>
-          <w:rFonts w:ascii="Times New Roman" w:hAnsi="Times New Roman" w:cs="Times New Roman"/>
-          <w:sz w:val="20"/>
-          <w:szCs w:val="20"/>
-          <w:lang w:val="en-US"/>
-        </w:rPr>
-      </w:pPr>
-      <w:r>
-        <w:rPr>
-          <w:rFonts w:ascii="Times New Roman" w:hAnsi="Times New Roman" w:cs="Times New Roman"/>
-          <w:sz w:val="20"/>
-          <w:szCs w:val="20"/>
-          <w:lang w:val="en-US"/>
-        </w:rPr>
-        <w:br w:type="page"/>
-      </w:r>
-      <w:bookmarkStart w:id="79" w:name="_Toc346192052"/>
-      <w:r>
-        <w:rPr>
-          <w:rFonts w:ascii="Times New Roman" w:hAnsi="Times New Roman" w:cs="Times New Roman"/>
-          <w:sz w:val="20"/>
-          <w:szCs w:val="20"/>
-          <w:lang w:val="en-US"/>
-        </w:rPr>
-        <w:lastRenderedPageBreak/>
-        <w:t>Game Architecture Overview</w:t>
-      </w:r>
-      <w:bookmarkEnd w:id="79"/>
-    </w:p>
-    <w:p>
-      <w:pPr>
-        <w:rPr>
-          <w:sz w:val="20"/>
-          <w:szCs w:val="20"/>
-          <w:lang w:val="en-US"/>
-        </w:rPr>
-      </w:pPr>
-    </w:p>
-    <w:p>
-      <w:pPr>
-        <w:rPr>
-          <w:sz w:val="20"/>
-          <w:szCs w:val="20"/>
-          <w:lang w:val="en-US"/>
-        </w:rPr>
-      </w:pPr>
-      <w:r>
-        <w:rPr>
-          <w:sz w:val="20"/>
-          <w:szCs w:val="20"/>
-          <w:lang w:val="en-US"/>
-        </w:rPr>
-        <w:t>The splash screens or video clip need to be in accordance to game story and style.</w:t>
-      </w:r>
-    </w:p>
-    <w:p>
-      <w:pPr>
-        <w:rPr>
-          <w:sz w:val="20"/>
-          <w:szCs w:val="20"/>
-          <w:lang w:val="en-US"/>
-        </w:rPr>
-      </w:pPr>
-    </w:p>
-    <w:p>
-      <w:pPr>
-        <w:rPr>
-          <w:sz w:val="20"/>
-          <w:szCs w:val="20"/>
-          <w:lang w:val="en-US"/>
-        </w:rPr>
-      </w:pPr>
-      <w:r>
-        <w:rPr>
-          <w:sz w:val="20"/>
-          <w:szCs w:val="20"/>
-          <w:lang w:val="en-US"/>
-        </w:rPr>
-        <w:t xml:space="preserve">If cut scenes use video then story boards should be created. </w:t>
-      </w:r>
-    </w:p>
-    <w:p>
-      <w:pPr>
-        <w:rPr>
-          <w:sz w:val="20"/>
-          <w:szCs w:val="20"/>
-          <w:lang w:val="en-US"/>
-        </w:rPr>
-      </w:pPr>
-    </w:p>
-    <w:p>
-      <w:pPr>
-        <w:rPr>
-          <w:sz w:val="20"/>
-          <w:szCs w:val="20"/>
-          <w:lang w:val="en-US"/>
-        </w:rPr>
-      </w:pPr>
-      <w:r>
-        <w:rPr>
-          <w:sz w:val="20"/>
-          <w:szCs w:val="20"/>
-          <w:lang w:val="en-US"/>
-        </w:rPr>
-        <w:t xml:space="preserve">This will need to be created with the graphic designer. </w:t>
-      </w:r>
-    </w:p>
-    <w:p>
-      <w:pPr>
-        <w:rPr>
-          <w:i/>
-          <w:sz w:val="20"/>
-          <w:szCs w:val="20"/>
-          <w:u w:val="single"/>
-          <w:lang w:val="en-US"/>
-        </w:rPr>
-      </w:pPr>
-    </w:p>
-    <w:p>
-      <w:pPr>
-        <w:rPr>
-          <w:sz w:val="20"/>
-          <w:szCs w:val="20"/>
-          <w:lang w:val="en-US"/>
-        </w:rPr>
-      </w:pPr>
-      <w:r>
-        <w:rPr>
-          <w:sz w:val="20"/>
-          <w:szCs w:val="20"/>
-          <w:lang w:val="en-US"/>
-        </w:rPr>
-        <w:t xml:space="preserve">Menu should be designed with the most important options easily accessible. </w:t>
-      </w:r>
-    </w:p>
-    <w:p>
-      <w:pPr>
-        <w:rPr>
-          <w:sz w:val="20"/>
-          <w:szCs w:val="20"/>
-          <w:lang w:val="en-US"/>
-        </w:rPr>
-      </w:pPr>
-    </w:p>
-    <w:p>
-      <w:pPr>
-        <w:rPr>
-          <w:sz w:val="20"/>
-          <w:szCs w:val="20"/>
-          <w:lang w:val="en-US"/>
-        </w:rPr>
-      </w:pPr>
-      <w:r>
-        <w:rPr>
-          <w:sz w:val="20"/>
-          <w:szCs w:val="20"/>
-          <w:lang w:val="en-US"/>
-        </w:rPr>
-        <w:t xml:space="preserve">Be aware how many clicks it takes to accomplish a task. </w:t>
-      </w:r>
-    </w:p>
-    <w:p>
-      <w:pPr>
-        <w:rPr>
-          <w:sz w:val="20"/>
-          <w:szCs w:val="20"/>
-          <w:lang w:val="en-US"/>
-        </w:rPr>
-      </w:pPr>
-    </w:p>
-    <w:p>
-      <w:pPr>
-        <w:rPr>
-          <w:sz w:val="20"/>
-          <w:szCs w:val="20"/>
-          <w:lang w:val="en-US"/>
-        </w:rPr>
-      </w:pPr>
-      <w:r>
-        <w:rPr>
-          <w:sz w:val="20"/>
-          <w:szCs w:val="20"/>
-          <w:lang w:val="en-US"/>
-        </w:rPr>
-        <w:t xml:space="preserve">It would be wise to get together with someone from quality control and a programmer. </w:t>
-      </w:r>
-    </w:p>
-    <w:p>
-      <w:pPr>
-        <w:rPr>
-          <w:sz w:val="20"/>
-          <w:szCs w:val="20"/>
-          <w:lang w:val="en-US"/>
-        </w:rPr>
-      </w:pPr>
-    </w:p>
-    <w:p>
-      <w:pPr>
-        <w:rPr>
-          <w:sz w:val="20"/>
-          <w:szCs w:val="20"/>
-          <w:lang w:val="en-US"/>
-        </w:rPr>
-      </w:pPr>
-      <w:r>
-        <w:rPr>
-          <w:sz w:val="20"/>
-          <w:szCs w:val="20"/>
-          <w:lang w:val="en-US"/>
-        </w:rPr>
-        <w:t xml:space="preserve">The Game Instructions should be written so that the player understands how to play the game. </w:t>
-      </w:r>
-    </w:p>
-    <w:p>
-      <w:pPr>
-        <w:rPr>
-          <w:sz w:val="20"/>
-          <w:szCs w:val="20"/>
-          <w:lang w:val="en-US"/>
-        </w:rPr>
-      </w:pPr>
-    </w:p>
-    <w:p>
-      <w:pPr>
-        <w:rPr>
-          <w:sz w:val="20"/>
-          <w:szCs w:val="20"/>
-          <w:lang w:val="en-US"/>
-        </w:rPr>
-      </w:pPr>
-      <w:r>
-        <w:rPr>
-          <w:sz w:val="20"/>
-          <w:szCs w:val="20"/>
-          <w:lang w:val="en-US"/>
-        </w:rPr>
-        <w:t>Mock-ups should be made so that the programmers get the correct layout of the menu.</w:t>
-      </w:r>
-    </w:p>
-    <w:p>
-      <w:pPr>
-        <w:rPr>
-          <w:sz w:val="20"/>
-          <w:szCs w:val="20"/>
-          <w:lang w:val="en-US"/>
-        </w:rPr>
-      </w:pPr>
-    </w:p>
-    <w:p>
-      <w:pPr>
-        <w:rPr>
-          <w:sz w:val="20"/>
-          <w:szCs w:val="20"/>
-          <w:lang w:val="en-US"/>
-        </w:rPr>
-      </w:pPr>
-      <w:r>
-        <w:rPr>
-          <w:sz w:val="20"/>
-          <w:szCs w:val="20"/>
-          <w:lang w:val="en-US"/>
-        </w:rPr>
-        <w:t>Mention and describe high score screen here as well.</w:t>
-      </w:r>
-    </w:p>
-    <w:p>
-      <w:pPr>
-        <w:jc w:val="both"/>
-        <w:rPr>
-          <w:i/>
-          <w:sz w:val="20"/>
-          <w:szCs w:val="20"/>
-          <w:lang w:val="en-US"/>
-        </w:rPr>
-      </w:pPr>
-    </w:p>
-    <w:p>
-      <w:pPr>
-        <w:pStyle w:val="Heading3"/>
-        <w:rPr>
-          <w:rFonts w:ascii="Times New Roman" w:hAnsi="Times New Roman" w:cs="Times New Roman"/>
-          <w:sz w:val="20"/>
-          <w:szCs w:val="20"/>
-          <w:lang w:val="en-US"/>
-        </w:rPr>
-      </w:pPr>
-      <w:bookmarkStart w:id="80" w:name="_Toc346192053"/>
-      <w:r>
-        <w:rPr>
-          <w:rFonts w:ascii="Times New Roman" w:hAnsi="Times New Roman" w:cs="Times New Roman"/>
-          <w:sz w:val="20"/>
-          <w:szCs w:val="20"/>
-          <w:lang w:val="en-US"/>
-        </w:rPr>
-        <w:t>Architecture Copy</w:t>
-      </w:r>
-      <w:bookmarkEnd w:id="80"/>
-    </w:p>
-    <w:p>
-      <w:pPr>
-        <w:rPr>
-          <w:sz w:val="20"/>
-          <w:szCs w:val="20"/>
-          <w:lang w:val="en-US"/>
-        </w:rPr>
-      </w:pPr>
-    </w:p>
-    <w:p>
-      <w:pPr>
-        <w:rPr>
-          <w:sz w:val="20"/>
-          <w:szCs w:val="20"/>
-          <w:lang w:val="en-US"/>
-        </w:rPr>
-      </w:pPr>
-      <w:r>
-        <w:rPr>
-          <w:sz w:val="20"/>
-          <w:szCs w:val="20"/>
-          <w:lang w:val="en-US"/>
-        </w:rPr>
-        <w:t xml:space="preserve">All text </w:t>
+        <w:rPr>
+          <w:sz w:val="20"/>
+          <w:szCs w:val="20"/>
+          <w:lang w:val="en-US"/>
+        </w:rPr>
+      </w:pPr>
+      <w:r>
+        <w:rPr>
+          <w:sz w:val="20"/>
+          <w:szCs w:val="20"/>
+          <w:lang w:val="en-US"/>
+        </w:rPr>
+        <w:t xml:space="preserve">Keyboard: </w:t>
+      </w:r>
+    </w:p>
+    <w:p>
+      <w:pPr>
+        <w:pStyle w:val="ListParagraph"/>
+        <w:numPr>
+          <w:ilvl w:val="1"/>
+          <w:numId w:val="25"/>
+        </w:numPr>
+        <w:rPr>
+          <w:sz w:val="20"/>
+          <w:szCs w:val="20"/>
+          <w:lang w:val="en-US"/>
+        </w:rPr>
+      </w:pPr>
+      <w:r>
+        <w:rPr>
+          <w:sz w:val="20"/>
+          <w:szCs w:val="20"/>
+          <w:lang w:val="en-US"/>
+        </w:rPr>
+        <w:t>Use WASD to move around</w:t>
+      </w:r>
+    </w:p>
+    <w:p>
+      <w:pPr>
+        <w:pStyle w:val="ListParagraph"/>
+        <w:numPr>
+          <w:ilvl w:val="1"/>
+          <w:numId w:val="25"/>
+        </w:numPr>
+        <w:rPr>
+          <w:sz w:val="20"/>
+          <w:szCs w:val="20"/>
+          <w:lang w:val="en-US"/>
+        </w:rPr>
+      </w:pPr>
+      <w:r>
+        <w:rPr>
+          <w:sz w:val="20"/>
+          <w:szCs w:val="20"/>
+          <w:lang w:val="en-US"/>
+        </w:rPr>
+        <w:t>Either click to attack or use space</w:t>
+      </w:r>
+    </w:p>
+    <w:p>
+      <w:pPr>
+        <w:pStyle w:val="ListParagraph"/>
+        <w:numPr>
+          <w:ilvl w:val="0"/>
+          <w:numId w:val="25"/>
+        </w:numPr>
+        <w:rPr>
+          <w:sz w:val="20"/>
+          <w:szCs w:val="20"/>
+          <w:lang w:val="en-US"/>
+        </w:rPr>
+      </w:pPr>
+      <w:r>
+        <w:rPr>
+          <w:sz w:val="20"/>
+          <w:szCs w:val="20"/>
+          <w:lang w:val="en-US"/>
+        </w:rPr>
+        <w:t>Controller:</w:t>
+      </w:r>
+    </w:p>
+    <w:p>
+      <w:pPr>
+        <w:pStyle w:val="ListParagraph"/>
+        <w:numPr>
+          <w:ilvl w:val="1"/>
+          <w:numId w:val="25"/>
+        </w:numPr>
+        <w:rPr>
+          <w:sz w:val="20"/>
+          <w:szCs w:val="20"/>
+          <w:lang w:val="en-US"/>
+        </w:rPr>
+      </w:pPr>
+      <w:r>
+        <w:rPr>
+          <w:sz w:val="20"/>
+          <w:szCs w:val="20"/>
+          <w:lang w:val="en-US"/>
+        </w:rPr>
+        <w:t xml:space="preserve">Use the </w:t>
       </w:r>
       <w:proofErr w:type="spellStart"/>
       <w:r>
@@ -17610,7 +17719,7 @@
           <w:szCs w:val="20"/>
           <w:lang w:val="en-US"/>
         </w:rPr>
-        <w:t>fro</w:t>
+        <w:t>thumbsticks</w:t>
       </w:r>
       <w:proofErr w:type="spellEnd"/>
       <w:r>
@@ -17619,116 +17728,59 @@
           <w:szCs w:val="20"/>
           <w:lang w:val="en-US"/>
         </w:rPr>
-        <w:t xml:space="preserve"> the game can be complied here. </w:t>
-      </w:r>
-    </w:p>
-    <w:p>
-      <w:pPr>
-        <w:rPr>
-          <w:sz w:val="20"/>
-          <w:szCs w:val="20"/>
-          <w:lang w:val="en-US"/>
-        </w:rPr>
-      </w:pPr>
-    </w:p>
-    <w:p>
-      <w:pPr>
-        <w:rPr>
-          <w:sz w:val="20"/>
-          <w:szCs w:val="20"/>
-          <w:lang w:val="en-US"/>
-        </w:rPr>
-      </w:pPr>
-      <w:r>
-        <w:rPr>
-          <w:sz w:val="20"/>
-          <w:szCs w:val="20"/>
-          <w:lang w:val="en-US"/>
-        </w:rPr>
-        <w:t>Review Game Architecture Overview</w:t>
-      </w:r>
-    </w:p>
-    <w:p>
-      <w:pPr>
-        <w:rPr>
-          <w:sz w:val="20"/>
-          <w:szCs w:val="20"/>
-          <w:lang w:val="en-US"/>
-        </w:rPr>
-      </w:pPr>
-    </w:p>
-    <w:p>
-      <w:pPr>
-        <w:pStyle w:val="Heading3"/>
-        <w:rPr>
-          <w:rFonts w:ascii="Times New Roman" w:hAnsi="Times New Roman" w:cs="Times New Roman"/>
-          <w:sz w:val="20"/>
-          <w:szCs w:val="20"/>
-          <w:lang w:val="en-US"/>
-        </w:rPr>
-      </w:pPr>
-      <w:bookmarkStart w:id="81" w:name="_Toc346192054"/>
-      <w:r>
-        <w:rPr>
-          <w:rFonts w:ascii="Times New Roman" w:hAnsi="Times New Roman" w:cs="Times New Roman"/>
-          <w:sz w:val="20"/>
-          <w:szCs w:val="20"/>
-          <w:lang w:val="en-US"/>
-        </w:rPr>
-        <w:t>How to play Copy</w:t>
-      </w:r>
-      <w:bookmarkEnd w:id="81"/>
-    </w:p>
-    <w:p>
-      <w:pPr>
-        <w:rPr>
-          <w:sz w:val="20"/>
-          <w:szCs w:val="20"/>
-          <w:lang w:val="en-US"/>
-        </w:rPr>
-      </w:pPr>
-    </w:p>
-    <w:p>
-      <w:pPr>
-        <w:rPr>
-          <w:sz w:val="20"/>
-          <w:szCs w:val="20"/>
-          <w:lang w:val="en-US"/>
-        </w:rPr>
-      </w:pPr>
-      <w:r>
-        <w:rPr>
-          <w:sz w:val="20"/>
-          <w:szCs w:val="20"/>
-          <w:lang w:val="en-US"/>
-        </w:rPr>
-        <w:t>This will be game copy.</w:t>
-      </w:r>
-    </w:p>
-    <w:p>
-      <w:pPr>
-        <w:rPr>
-          <w:sz w:val="20"/>
-          <w:szCs w:val="20"/>
-          <w:lang w:val="en-US"/>
-        </w:rPr>
-      </w:pPr>
-    </w:p>
-    <w:p>
-      <w:pPr>
-        <w:rPr>
-          <w:sz w:val="20"/>
-          <w:szCs w:val="20"/>
-          <w:lang w:val="en-US"/>
-        </w:rPr>
-      </w:pPr>
-      <w:r>
-        <w:rPr>
-          <w:sz w:val="20"/>
-          <w:szCs w:val="20"/>
-          <w:lang w:val="en-US"/>
-        </w:rPr>
-        <w:t xml:space="preserve">Information for the player, clearly describing how to play the game. </w:t>
+        <w:t xml:space="preserve"> to move around</w:t>
+      </w:r>
+    </w:p>
+    <w:p>
+      <w:pPr>
+        <w:pStyle w:val="ListParagraph"/>
+        <w:numPr>
+          <w:ilvl w:val="1"/>
+          <w:numId w:val="25"/>
+        </w:numPr>
+        <w:rPr>
+          <w:sz w:val="20"/>
+          <w:szCs w:val="20"/>
+          <w:lang w:val="en-US"/>
+        </w:rPr>
+      </w:pPr>
+      <w:r>
+        <w:rPr>
+          <w:sz w:val="20"/>
+          <w:szCs w:val="20"/>
+          <w:lang w:val="en-US"/>
+        </w:rPr>
+        <w:t xml:space="preserve">Use RB to attack </w:t>
+      </w:r>
+    </w:p>
+    <w:p>
+      <w:pPr>
+        <w:pStyle w:val="ListParagraph"/>
+        <w:numPr>
+          <w:ilvl w:val="0"/>
+          <w:numId w:val="25"/>
+        </w:numPr>
+        <w:rPr>
+          <w:sz w:val="20"/>
+          <w:szCs w:val="20"/>
+          <w:lang w:val="en-US"/>
+        </w:rPr>
+      </w:pPr>
+      <w:r>
+        <w:rPr>
+          <w:sz w:val="20"/>
+          <w:szCs w:val="20"/>
+          <w:lang w:val="en-US"/>
+        </w:rPr>
+        <w:t>Kill the enemies with your attac</w:t>
+      </w:r>
+      <w:r>
+        <w:rPr>
+          <w:sz w:val="20"/>
+          <w:szCs w:val="20"/>
+          <w:lang w:val="en-US"/>
+        </w:rPr>
+        <w:t>k</w:t>
       </w:r>
     </w:p>
     <w:p>
@@ -17762,7 +17814,7 @@
         </w:rPr>
         <w:br w:type="page"/>
       </w:r>
-      <w:bookmarkStart w:id="82" w:name="_Toc346192055"/>
+      <w:bookmarkStart w:id="81" w:name="_Toc346192055"/>
       <w:r>
         <w:rPr>
           <w:rFonts w:ascii="Times New Roman" w:hAnsi="Times New Roman" w:cs="Times New Roman"/>
@@ -17773,7 +17825,7 @@
         <w:lastRenderedPageBreak/>
         <w:t>Technical Document</w:t>
       </w:r>
-      <w:bookmarkEnd w:id="82"/>
+      <w:bookmarkEnd w:id="81"/>
     </w:p>
     <w:p>
       <w:pPr>
@@ -17885,10 +17937,10 @@
           <w:lang w:val="en-US"/>
         </w:rPr>
       </w:pPr>
-      <w:bookmarkStart w:id="83" w:name="_Toc83200836"/>
-      <w:bookmarkStart w:id="84" w:name="_Toc83201459"/>
-      <w:bookmarkStart w:id="85" w:name="_Toc96877702"/>
-      <w:bookmarkStart w:id="86" w:name="_Toc346192056"/>
+      <w:bookmarkStart w:id="82" w:name="_Toc83200836"/>
+      <w:bookmarkStart w:id="83" w:name="_Toc83201459"/>
+      <w:bookmarkStart w:id="84" w:name="_Toc96877702"/>
+      <w:bookmarkStart w:id="85" w:name="_Toc346192056"/>
       <w:r>
         <w:rPr>
           <w:rFonts w:ascii="Times New Roman" w:hAnsi="Times New Roman" w:cs="Times New Roman"/>
@@ -17900,10 +17952,10 @@
         </w:rPr>
         <w:t>System Requirements</w:t>
       </w:r>
+      <w:bookmarkEnd w:id="82"/>
       <w:bookmarkEnd w:id="83"/>
       <w:bookmarkEnd w:id="84"/>
       <w:bookmarkEnd w:id="85"/>
-      <w:bookmarkEnd w:id="86"/>
     </w:p>
     <w:p>
       <w:pPr>
@@ -17931,7 +17983,15 @@
           <w:szCs w:val="20"/>
           <w:lang w:val="en-US"/>
         </w:rPr>
-        <w:t>Windows XP, Windows Vista (SP 2), Windows 7, Windows 8, Windows 10</w:t>
+        <w:t>Windows 7, Windows 8</w:t>
+      </w:r>
+      <w:r>
+        <w:rPr>
+          <w:sz w:val="20"/>
+          <w:szCs w:val="20"/>
+          <w:lang w:val="en-US"/>
+        </w:rPr>
+        <w:t xml:space="preserve"> or 8.1</w:t>
       </w:r>
     </w:p>
     <w:p>
@@ -17965,6 +18025,8 @@
         </w:rPr>
         <w:t xml:space="preserve"> Model 2.0 or greater</w:t>
       </w:r>
+      <w:bookmarkStart w:id="86" w:name="_GoBack"/>
+      <w:bookmarkEnd w:id="86"/>
     </w:p>
     <w:p>
       <w:pPr>
@@ -18758,33 +18820,6 @@
     </w:p>
     <w:p>
       <w:pPr>
-        <w:rPr>
-          <w:sz w:val="20"/>
-          <w:szCs w:val="20"/>
-          <w:lang w:val="en-US"/>
-        </w:rPr>
-      </w:pPr>
-      <w:r>
-        <w:rPr>
-          <w:sz w:val="20"/>
-          <w:szCs w:val="20"/>
-          <w:lang w:val="en-US"/>
-        </w:rPr>
-        <w:t xml:space="preserve">It is very important to communicate with the audio designer before and while the audio content is being developed. </w:t>
-      </w:r>
-    </w:p>
-    <w:p>
-      <w:pPr>
-        <w:rPr>
-          <w:sz w:val="20"/>
-          <w:szCs w:val="20"/>
-          <w:u w:val="single"/>
-          <w:lang w:val="en-US"/>
-        </w:rPr>
-      </w:pPr>
-    </w:p>
-    <w:p>
-      <w:pPr>
         <w:numPr>
           <w:ilvl w:val="0"/>
           <w:numId w:val="5"/>
@@ -18828,7 +18863,7 @@
     <w:p>
       <w:pPr>
         <w:numPr>
-          <w:ilvl w:val="1"/>
+          <w:ilvl w:val="2"/>
           <w:numId w:val="5"/>
         </w:numPr>
         <w:rPr>
@@ -18843,7 +18878,7 @@
           <w:szCs w:val="20"/>
           <w:lang w:val="en-US"/>
         </w:rPr>
-        <w:t>File Format Type</w:t>
+        <w:t>Smaller than 15MB</w:t>
       </w:r>
     </w:p>
     <w:p>
@@ -18864,7 +18899,70 @@
           <w:szCs w:val="20"/>
           <w:lang w:val="en-US"/>
         </w:rPr>
+        <w:t>File Format Type</w:t>
+      </w:r>
+    </w:p>
+    <w:p>
+      <w:pPr>
+        <w:numPr>
+          <w:ilvl w:val="2"/>
+          <w:numId w:val="5"/>
+        </w:numPr>
+        <w:rPr>
+          <w:sz w:val="20"/>
+          <w:szCs w:val="20"/>
+          <w:lang w:val="en-US"/>
+        </w:rPr>
+      </w:pPr>
+      <w:r>
+        <w:rPr>
+          <w:sz w:val="20"/>
+          <w:szCs w:val="20"/>
+          <w:lang w:val="en-US"/>
+        </w:rPr>
+        <w:t>.WMA</w:t>
+      </w:r>
+    </w:p>
+    <w:p>
+      <w:pPr>
+        <w:numPr>
+          <w:ilvl w:val="1"/>
+          <w:numId w:val="5"/>
+        </w:numPr>
+        <w:rPr>
+          <w:sz w:val="20"/>
+          <w:szCs w:val="20"/>
+          <w:lang w:val="en-US"/>
+        </w:rPr>
+      </w:pPr>
+      <w:r>
+        <w:rPr>
+          <w:sz w:val="20"/>
+          <w:szCs w:val="20"/>
+          <w:lang w:val="en-US"/>
+        </w:rPr>
         <w:t>File Quality Type</w:t>
+      </w:r>
+    </w:p>
+    <w:p>
+      <w:pPr>
+        <w:numPr>
+          <w:ilvl w:val="2"/>
+          <w:numId w:val="5"/>
+        </w:numPr>
+        <w:rPr>
+          <w:sz w:val="20"/>
+          <w:szCs w:val="20"/>
+          <w:lang w:val="en-US"/>
+        </w:rPr>
+      </w:pPr>
+      <w:r>
+        <w:rPr>
+          <w:sz w:val="20"/>
+          <w:szCs w:val="20"/>
+          <w:lang w:val="en-US"/>
+        </w:rPr>
+        <w:t>32 bit</w:t>
       </w:r>
     </w:p>
     <w:p>
@@ -18912,7 +19010,7 @@
     <w:p>
       <w:pPr>
         <w:numPr>
-          <w:ilvl w:val="1"/>
+          <w:ilvl w:val="2"/>
           <w:numId w:val="5"/>
         </w:numPr>
         <w:rPr>
@@ -18927,7 +19025,91 @@
           <w:szCs w:val="20"/>
           <w:lang w:val="en-US"/>
         </w:rPr>
-        <w:t>Device Vibration</w:t>
+        <w:t>Hurting Enemies</w:t>
+      </w:r>
+    </w:p>
+    <w:p>
+      <w:pPr>
+        <w:numPr>
+          <w:ilvl w:val="2"/>
+          <w:numId w:val="5"/>
+        </w:numPr>
+        <w:rPr>
+          <w:sz w:val="20"/>
+          <w:szCs w:val="20"/>
+          <w:lang w:val="en-US"/>
+        </w:rPr>
+      </w:pPr>
+      <w:r>
+        <w:rPr>
+          <w:sz w:val="20"/>
+          <w:szCs w:val="20"/>
+          <w:lang w:val="en-US"/>
+        </w:rPr>
+        <w:t>Fist swing</w:t>
+      </w:r>
+    </w:p>
+    <w:p>
+      <w:pPr>
+        <w:numPr>
+          <w:ilvl w:val="2"/>
+          <w:numId w:val="5"/>
+        </w:numPr>
+        <w:rPr>
+          <w:sz w:val="20"/>
+          <w:szCs w:val="20"/>
+          <w:lang w:val="en-US"/>
+        </w:rPr>
+      </w:pPr>
+      <w:r>
+        <w:rPr>
+          <w:sz w:val="20"/>
+          <w:szCs w:val="20"/>
+          <w:lang w:val="en-US"/>
+        </w:rPr>
+        <w:t>Player hurt</w:t>
+      </w:r>
+    </w:p>
+    <w:p>
+      <w:pPr>
+        <w:numPr>
+          <w:ilvl w:val="2"/>
+          <w:numId w:val="5"/>
+        </w:numPr>
+        <w:rPr>
+          <w:sz w:val="20"/>
+          <w:szCs w:val="20"/>
+          <w:lang w:val="en-US"/>
+        </w:rPr>
+      </w:pPr>
+      <w:r>
+        <w:rPr>
+          <w:sz w:val="20"/>
+          <w:szCs w:val="20"/>
+          <w:lang w:val="en-US"/>
+        </w:rPr>
+        <w:t>Enemy hurt</w:t>
+      </w:r>
+    </w:p>
+    <w:p>
+      <w:pPr>
+        <w:numPr>
+          <w:ilvl w:val="2"/>
+          <w:numId w:val="5"/>
+        </w:numPr>
+        <w:rPr>
+          <w:sz w:val="20"/>
+          <w:szCs w:val="20"/>
+          <w:lang w:val="en-US"/>
+        </w:rPr>
+      </w:pPr>
+      <w:r>
+        <w:rPr>
+          <w:sz w:val="20"/>
+          <w:szCs w:val="20"/>
+          <w:lang w:val="en-US"/>
+        </w:rPr>
+        <w:t xml:space="preserve">Special attack noises </w:t>
       </w:r>
     </w:p>
     <w:p>
@@ -18948,7 +19130,7 @@
           <w:szCs w:val="20"/>
           <w:lang w:val="en-US"/>
         </w:rPr>
-        <w:t>Antagonistic Elements</w:t>
+        <w:t>Global Elements</w:t>
       </w:r>
     </w:p>
     <w:p>
@@ -18969,7 +19151,99 @@
           <w:szCs w:val="20"/>
           <w:lang w:val="en-US"/>
         </w:rPr>
-        <w:t>Type of Sound f/x</w:t>
+        <w:t>Background</w:t>
+      </w:r>
+      <w:r>
+        <w:rPr>
+          <w:sz w:val="20"/>
+          <w:szCs w:val="20"/>
+          <w:lang w:val="en-US"/>
+        </w:rPr>
+        <w:t xml:space="preserve"> Music</w:t>
+      </w:r>
+    </w:p>
+    <w:p>
+      <w:pPr>
+        <w:numPr>
+          <w:ilvl w:val="2"/>
+          <w:numId w:val="5"/>
+        </w:numPr>
+        <w:rPr>
+          <w:sz w:val="20"/>
+          <w:szCs w:val="20"/>
+          <w:lang w:val="en-US"/>
+        </w:rPr>
+      </w:pPr>
+      <w:r>
+        <w:rPr>
+          <w:sz w:val="20"/>
+          <w:szCs w:val="20"/>
+          <w:lang w:val="en-US"/>
+        </w:rPr>
+        <w:t>No Combat</w:t>
+      </w:r>
+    </w:p>
+    <w:p>
+      <w:pPr>
+        <w:numPr>
+          <w:ilvl w:val="2"/>
+          <w:numId w:val="5"/>
+        </w:numPr>
+        <w:rPr>
+          <w:sz w:val="20"/>
+          <w:szCs w:val="20"/>
+          <w:lang w:val="en-US"/>
+        </w:rPr>
+      </w:pPr>
+      <w:r>
+        <w:rPr>
+          <w:sz w:val="20"/>
+          <w:szCs w:val="20"/>
+          <w:lang w:val="en-US"/>
+        </w:rPr>
+        <w:t>Combat</w:t>
+      </w:r>
+    </w:p>
+    <w:p>
+      <w:pPr>
+        <w:numPr>
+          <w:ilvl w:val="2"/>
+          <w:numId w:val="5"/>
+        </w:numPr>
+        <w:rPr>
+          <w:sz w:val="20"/>
+          <w:szCs w:val="20"/>
+          <w:lang w:val="en-US"/>
+        </w:rPr>
+      </w:pPr>
+      <w:r>
+        <w:rPr>
+          <w:sz w:val="20"/>
+          <w:szCs w:val="20"/>
+          <w:lang w:val="en-US"/>
+        </w:rPr>
+        <w:t>Menus</w:t>
+      </w:r>
+    </w:p>
+    <w:p>
+      <w:pPr>
+        <w:numPr>
+          <w:ilvl w:val="0"/>
+          <w:numId w:val="5"/>
+        </w:numPr>
+        <w:rPr>
+          <w:sz w:val="20"/>
+          <w:szCs w:val="20"/>
+          <w:lang w:val="en-US"/>
+        </w:rPr>
+      </w:pPr>
+      <w:r>
+        <w:rPr>
+          <w:sz w:val="20"/>
+          <w:szCs w:val="20"/>
+          <w:lang w:val="en-US"/>
+        </w:rPr>
+        <w:t>Menus</w:t>
       </w:r>
     </w:p>
     <w:p>
@@ -18990,13 +19264,13 @@
           <w:szCs w:val="20"/>
           <w:lang w:val="en-US"/>
         </w:rPr>
-        <w:t xml:space="preserve">Device Vibration </w:t>
+        <w:t xml:space="preserve">Type of Sound f/x </w:t>
       </w:r>
     </w:p>
     <w:p>
       <w:pPr>
         <w:numPr>
-          <w:ilvl w:val="0"/>
+          <w:ilvl w:val="2"/>
           <w:numId w:val="5"/>
         </w:numPr>
         <w:rPr>
@@ -19011,123 +19285,8 @@
           <w:szCs w:val="20"/>
           <w:lang w:val="en-US"/>
         </w:rPr>
-        <w:t>Global Elements</w:t>
-      </w:r>
-    </w:p>
-    <w:p>
-      <w:pPr>
-        <w:numPr>
-          <w:ilvl w:val="1"/>
-          <w:numId w:val="5"/>
-        </w:numPr>
-        <w:rPr>
-          <w:sz w:val="20"/>
-          <w:szCs w:val="20"/>
-          <w:lang w:val="en-US"/>
-        </w:rPr>
-      </w:pPr>
-      <w:r>
-        <w:rPr>
-          <w:sz w:val="20"/>
-          <w:szCs w:val="20"/>
-          <w:lang w:val="en-US"/>
-        </w:rPr>
-        <w:t>Ambient Music</w:t>
-      </w:r>
-    </w:p>
-    <w:p>
-      <w:pPr>
-        <w:numPr>
-          <w:ilvl w:val="0"/>
-          <w:numId w:val="5"/>
-        </w:numPr>
-        <w:rPr>
-          <w:sz w:val="20"/>
-          <w:szCs w:val="20"/>
-          <w:lang w:val="en-US"/>
-        </w:rPr>
-      </w:pPr>
-      <w:r>
-        <w:rPr>
-          <w:sz w:val="20"/>
-          <w:szCs w:val="20"/>
-          <w:lang w:val="en-US"/>
-        </w:rPr>
-        <w:t>Splash Screens</w:t>
-      </w:r>
-    </w:p>
-    <w:p>
-      <w:pPr>
-        <w:numPr>
-          <w:ilvl w:val="1"/>
-          <w:numId w:val="5"/>
-        </w:numPr>
-        <w:rPr>
-          <w:sz w:val="20"/>
-          <w:szCs w:val="20"/>
-          <w:lang w:val="en-US"/>
-        </w:rPr>
-      </w:pPr>
-      <w:r>
-        <w:rPr>
-          <w:sz w:val="20"/>
-          <w:szCs w:val="20"/>
-          <w:lang w:val="en-US"/>
-        </w:rPr>
-        <w:t>Ambient Music</w:t>
-      </w:r>
-    </w:p>
-    <w:p>
-      <w:pPr>
-        <w:numPr>
-          <w:ilvl w:val="0"/>
-          <w:numId w:val="5"/>
-        </w:numPr>
-        <w:rPr>
-          <w:sz w:val="20"/>
-          <w:szCs w:val="20"/>
-          <w:lang w:val="en-US"/>
-        </w:rPr>
-      </w:pPr>
-      <w:r>
-        <w:rPr>
-          <w:sz w:val="20"/>
-          <w:szCs w:val="20"/>
-          <w:lang w:val="en-US"/>
-        </w:rPr>
-        <w:t>Menus</w:t>
-      </w:r>
-    </w:p>
-    <w:p>
-      <w:pPr>
-        <w:numPr>
-          <w:ilvl w:val="1"/>
-          <w:numId w:val="5"/>
-        </w:numPr>
-        <w:rPr>
-          <w:sz w:val="20"/>
-          <w:szCs w:val="20"/>
-          <w:lang w:val="en-US"/>
-        </w:rPr>
-      </w:pPr>
-      <w:r>
-        <w:rPr>
-          <w:sz w:val="20"/>
-          <w:szCs w:val="20"/>
-          <w:lang w:val="en-US"/>
-        </w:rPr>
-        <w:t xml:space="preserve">Type of Sound f/x </w:t>
-      </w:r>
-    </w:p>
-    <w:p>
-      <w:pPr>
-        <w:ind w:left="1080"/>
-        <w:rPr>
-          <w:sz w:val="20"/>
-          <w:szCs w:val="20"/>
-          <w:lang w:val="en-US"/>
-        </w:rPr>
-      </w:pPr>
+        <w:t>Noise when starting a new game</w:t>
+      </w:r>
     </w:p>
     <w:p>
       <w:pPr>
@@ -25063,7 +25222,7 @@
                           </pic:cNvPicPr>
                         </pic:nvPicPr>
                         <pic:blipFill>
-                          <a:blip r:embed="rId23">
+                          <a:blip r:embed="rId27">
                             <a:extLst>
                               <a:ext uri="{28A0092B-C50C-407E-A947-70E740481C1C}">
                                 <a14:useLocalDpi xmlns:a14="http://schemas.microsoft.com/office/drawing/2010/main" val="0"/>
@@ -25127,7 +25286,7 @@
                           </pic:cNvPicPr>
                         </pic:nvPicPr>
                         <pic:blipFill>
-                          <a:blip r:embed="rId24">
+                          <a:blip r:embed="rId28">
                             <a:extLst>
                               <a:ext uri="{28A0092B-C50C-407E-A947-70E740481C1C}">
                                 <a14:useLocalDpi xmlns:a14="http://schemas.microsoft.com/office/drawing/2010/main" val="0"/>
@@ -25258,7 +25417,7 @@
                     </pic:cNvPicPr>
                   </pic:nvPicPr>
                   <pic:blipFill>
-                    <a:blip r:embed="rId25">
+                    <a:blip r:embed="rId29">
                       <a:extLst>
                         <a:ext uri="{28A0092B-C50C-407E-A947-70E740481C1C}">
                           <a14:useLocalDpi xmlns:a14="http://schemas.microsoft.com/office/drawing/2010/main" val="0"/>
@@ -25960,6 +26119,119 @@
     </w:lvl>
   </w:abstractNum>
   <w:abstractNum w:abstractNumId="4">
+    <w:nsid w:val="1AA8600E"/>
+    <w:multiLevelType w:val="hybridMultilevel"/>
+    <w:tmpl w:val="67EC6112"/>
+    <w:lvl w:ilvl="0" w:tplc="04090001">
+      <w:start w:val="1"/>
+      <w:numFmt w:val="bullet"/>
+      <w:lvlText w:val=""/>
+      <w:lvlJc w:val="left"/>
+      <w:pPr>
+        <w:ind w:left="1068" w:hanging="360"/>
+      </w:pPr>
+      <w:rPr>
+        <w:rFonts w:ascii="Symbol" w:hAnsi="Symbol" w:hint="default"/>
+      </w:rPr>
+    </w:lvl>
+    <w:lvl w:ilvl="1" w:tplc="04090003">
+      <w:start w:val="1"/>
+      <w:numFmt w:val="bullet"/>
+      <w:lvlText w:val="o"/>
+      <w:lvlJc w:val="left"/>
+      <w:pPr>
+        <w:ind w:left="1788" w:hanging="360"/>
+      </w:pPr>
+      <w:rPr>
+        <w:rFonts w:ascii="Courier New" w:hAnsi="Courier New" w:cs="Courier New" w:hint="default"/>
+      </w:rPr>
+    </w:lvl>
+    <w:lvl w:ilvl="2" w:tplc="04090005" w:tentative="1">
+      <w:start w:val="1"/>
+      <w:numFmt w:val="bullet"/>
+      <w:lvlText w:val=""/>
+      <w:lvlJc w:val="left"/>
+      <w:pPr>
+        <w:ind w:left="2508" w:hanging="360"/>
+      </w:pPr>
+      <w:rPr>
+        <w:rFonts w:ascii="Wingdings" w:hAnsi="Wingdings" w:hint="default"/>
+      </w:rPr>
+    </w:lvl>
+    <w:lvl w:ilvl="3" w:tplc="04090001" w:tentative="1">
+      <w:start w:val="1"/>
+      <w:numFmt w:val="bullet"/>
+      <w:lvlText w:val=""/>
+      <w:lvlJc w:val="left"/>
+      <w:pPr>
+        <w:ind w:left="3228" w:hanging="360"/>
+      </w:pPr>
+      <w:rPr>
+        <w:rFonts w:ascii="Symbol" w:hAnsi="Symbol" w:hint="default"/>
+      </w:rPr>
+    </w:lvl>
+    <w:lvl w:ilvl="4" w:tplc="04090003" w:tentative="1">
+      <w:start w:val="1"/>
+      <w:numFmt w:val="bullet"/>
+      <w:lvlText w:val="o"/>
+      <w:lvlJc w:val="left"/>
+      <w:pPr>
+        <w:ind w:left="3948" w:hanging="360"/>
+      </w:pPr>
+      <w:rPr>
+        <w:rFonts w:ascii="Courier New" w:hAnsi="Courier New" w:cs="Courier New" w:hint="default"/>
+      </w:rPr>
+    </w:lvl>
+    <w:lvl w:ilvl="5" w:tplc="04090005" w:tentative="1">
+      <w:start w:val="1"/>
+      <w:numFmt w:val="bullet"/>
+      <w:lvlText w:val=""/>
+      <w:lvlJc w:val="left"/>
+      <w:pPr>
+        <w:ind w:left="4668" w:hanging="360"/>
+      </w:pPr>
+      <w:rPr>
+        <w:rFonts w:ascii="Wingdings" w:hAnsi="Wingdings" w:hint="default"/>
+      </w:rPr>
+    </w:lvl>
+    <w:lvl w:ilvl="6" w:tplc="04090001" w:tentative="1">
+      <w:start w:val="1"/>
+      <w:numFmt w:val="bullet"/>
+      <w:lvlText w:val=""/>
+      <w:lvlJc w:val="left"/>
+      <w:pPr>
+        <w:ind w:left="5388" w:hanging="360"/>
+      </w:pPr>
+      <w:rPr>
+        <w:rFonts w:ascii="Symbol" w:hAnsi="Symbol" w:hint="default"/>
+      </w:rPr>
+    </w:lvl>
+    <w:lvl w:ilvl="7" w:tplc="04090003" w:tentative="1">
+      <w:start w:val="1"/>
+      <w:numFmt w:val="bullet"/>
+      <w:lvlText w:val="o"/>
+      <w:lvlJc w:val="left"/>
+      <w:pPr>
+        <w:ind w:left="6108" w:hanging="360"/>
+      </w:pPr>
+      <w:rPr>
+        <w:rFonts w:ascii="Courier New" w:hAnsi="Courier New" w:cs="Courier New" w:hint="default"/>
+      </w:rPr>
+    </w:lvl>
+    <w:lvl w:ilvl="8" w:tplc="04090005" w:tentative="1">
+      <w:start w:val="1"/>
+      <w:numFmt w:val="bullet"/>
+      <w:lvlText w:val=""/>
+      <w:lvlJc w:val="left"/>
+      <w:pPr>
+        <w:ind w:left="6828" w:hanging="360"/>
+      </w:pPr>
+      <w:rPr>
+        <w:rFonts w:ascii="Wingdings" w:hAnsi="Wingdings" w:hint="default"/>
+      </w:rPr>
+    </w:lvl>
+  </w:abstractNum>
+  <w:abstractNum w:abstractNumId="5">
     <w:nsid w:val="1E684285"/>
     <w:multiLevelType w:val="hybridMultilevel"/>
     <w:tmpl w:val="6C1CCE84"/>
@@ -26099,7 +26371,7 @@
       </w:rPr>
     </w:lvl>
   </w:abstractNum>
-  <w:abstractNum w:abstractNumId="5">
+  <w:abstractNum w:abstractNumId="6">
     <w:nsid w:val="236A3F96"/>
     <w:multiLevelType w:val="hybridMultilevel"/>
     <w:tmpl w:val="62B6421A"/>
@@ -26238,7 +26510,7 @@
       </w:rPr>
     </w:lvl>
   </w:abstractNum>
-  <w:abstractNum w:abstractNumId="6">
+  <w:abstractNum w:abstractNumId="7">
     <w:nsid w:val="25113E06"/>
     <w:multiLevelType w:val="hybridMultilevel"/>
     <w:tmpl w:val="805481FC"/>
@@ -26378,7 +26650,7 @@
       </w:rPr>
     </w:lvl>
   </w:abstractNum>
-  <w:abstractNum w:abstractNumId="7">
+  <w:abstractNum w:abstractNumId="8">
     <w:nsid w:val="28366C5E"/>
     <w:multiLevelType w:val="hybridMultilevel"/>
     <w:tmpl w:val="324C140A"/>
@@ -26518,7 +26790,7 @@
       </w:rPr>
     </w:lvl>
   </w:abstractNum>
-  <w:abstractNum w:abstractNumId="8">
+  <w:abstractNum w:abstractNumId="9">
     <w:nsid w:val="2C4B7359"/>
     <w:multiLevelType w:val="hybridMultilevel"/>
     <w:tmpl w:val="6D7A481E"/>
@@ -26658,7 +26930,7 @@
       </w:rPr>
     </w:lvl>
   </w:abstractNum>
-  <w:abstractNum w:abstractNumId="9">
+  <w:abstractNum w:abstractNumId="10">
     <w:nsid w:val="2ED846C3"/>
     <w:multiLevelType w:val="hybridMultilevel"/>
     <w:tmpl w:val="EE5E1244"/>
@@ -26798,7 +27070,7 @@
       </w:rPr>
     </w:lvl>
   </w:abstractNum>
-  <w:abstractNum w:abstractNumId="10">
+  <w:abstractNum w:abstractNumId="11">
     <w:nsid w:val="3D37231E"/>
     <w:multiLevelType w:val="hybridMultilevel"/>
     <w:tmpl w:val="74B6CC86"/>
@@ -26938,7 +27210,7 @@
       </w:rPr>
     </w:lvl>
   </w:abstractNum>
-  <w:abstractNum w:abstractNumId="11">
+  <w:abstractNum w:abstractNumId="12">
     <w:nsid w:val="3DAE729A"/>
     <w:multiLevelType w:val="hybridMultilevel"/>
     <w:tmpl w:val="93D49592"/>
@@ -27077,7 +27349,7 @@
       </w:rPr>
     </w:lvl>
   </w:abstractNum>
-  <w:abstractNum w:abstractNumId="12">
+  <w:abstractNum w:abstractNumId="13">
     <w:nsid w:val="3F42061C"/>
     <w:multiLevelType w:val="hybridMultilevel"/>
     <w:tmpl w:val="208E3C20"/>
@@ -27217,7 +27489,120 @@
       </w:rPr>
     </w:lvl>
   </w:abstractNum>
-  <w:abstractNum w:abstractNumId="13">
+  <w:abstractNum w:abstractNumId="14">
+    <w:nsid w:val="3FEA36C4"/>
+    <w:multiLevelType w:val="hybridMultilevel"/>
+    <w:tmpl w:val="9C6EB98E"/>
+    <w:lvl w:ilvl="0" w:tplc="04090001">
+      <w:start w:val="1"/>
+      <w:numFmt w:val="bullet"/>
+      <w:lvlText w:val=""/>
+      <w:lvlJc w:val="left"/>
+      <w:pPr>
+        <w:ind w:left="720" w:hanging="360"/>
+      </w:pPr>
+      <w:rPr>
+        <w:rFonts w:ascii="Symbol" w:hAnsi="Symbol" w:hint="default"/>
+      </w:rPr>
+    </w:lvl>
+    <w:lvl w:ilvl="1" w:tplc="04090003">
+      <w:start w:val="1"/>
+      <w:numFmt w:val="bullet"/>
+      <w:lvlText w:val="o"/>
+      <w:lvlJc w:val="left"/>
+      <w:pPr>
+        <w:ind w:left="1440" w:hanging="360"/>
+      </w:pPr>
+      <w:rPr>
+        <w:rFonts w:ascii="Courier New" w:hAnsi="Courier New" w:cs="Courier New" w:hint="default"/>
+      </w:rPr>
+    </w:lvl>
+    <w:lvl w:ilvl="2" w:tplc="04090005" w:tentative="1">
+      <w:start w:val="1"/>
+      <w:numFmt w:val="bullet"/>
+      <w:lvlText w:val=""/>
+      <w:lvlJc w:val="left"/>
+      <w:pPr>
+        <w:ind w:left="2160" w:hanging="360"/>
+      </w:pPr>
+      <w:rPr>
+        <w:rFonts w:ascii="Wingdings" w:hAnsi="Wingdings" w:hint="default"/>
+      </w:rPr>
+    </w:lvl>
+    <w:lvl w:ilvl="3" w:tplc="04090001" w:tentative="1">
+      <w:start w:val="1"/>
+      <w:numFmt w:val="bullet"/>
+      <w:lvlText w:val=""/>
+      <w:lvlJc w:val="left"/>
+      <w:pPr>
+        <w:ind w:left="2880" w:hanging="360"/>
+      </w:pPr>
+      <w:rPr>
+        <w:rFonts w:ascii="Symbol" w:hAnsi="Symbol" w:hint="default"/>
+      </w:rPr>
+    </w:lvl>
+    <w:lvl w:ilvl="4" w:tplc="04090003" w:tentative="1">
+      <w:start w:val="1"/>
+      <w:numFmt w:val="bullet"/>
+      <w:lvlText w:val="o"/>
+      <w:lvlJc w:val="left"/>
+      <w:pPr>
+        <w:ind w:left="3600" w:hanging="360"/>
+      </w:pPr>
+      <w:rPr>
+        <w:rFonts w:ascii="Courier New" w:hAnsi="Courier New" w:cs="Courier New" w:hint="default"/>
+      </w:rPr>
+    </w:lvl>
+    <w:lvl w:ilvl="5" w:tplc="04090005" w:tentative="1">
+      <w:start w:val="1"/>
+      <w:numFmt w:val="bullet"/>
+      <w:lvlText w:val=""/>
+      <w:lvlJc w:val="left"/>
+      <w:pPr>
+        <w:ind w:left="4320" w:hanging="360"/>
+      </w:pPr>
+      <w:rPr>
+        <w:rFonts w:ascii="Wingdings" w:hAnsi="Wingdings" w:hint="default"/>
+      </w:rPr>
+    </w:lvl>
+    <w:lvl w:ilvl="6" w:tplc="04090001" w:tentative="1">
+      <w:start w:val="1"/>
+      <w:numFmt w:val="bullet"/>
+      <w:lvlText w:val=""/>
+      <w:lvlJc w:val="left"/>
+      <w:pPr>
+        <w:ind w:left="5040" w:hanging="360"/>
+      </w:pPr>
+      <w:rPr>
+        <w:rFonts w:ascii="Symbol" w:hAnsi="Symbol" w:hint="default"/>
+      </w:rPr>
+    </w:lvl>
+    <w:lvl w:ilvl="7" w:tplc="04090003" w:tentative="1">
+      <w:start w:val="1"/>
+      <w:numFmt w:val="bullet"/>
+      <w:lvlText w:val="o"/>
+      <w:lvlJc w:val="left"/>
+      <w:pPr>
+        <w:ind w:left="5760" w:hanging="360"/>
+      </w:pPr>
+      <w:rPr>
+        <w:rFonts w:ascii="Courier New" w:hAnsi="Courier New" w:cs="Courier New" w:hint="default"/>
+      </w:rPr>
+    </w:lvl>
+    <w:lvl w:ilvl="8" w:tplc="04090005" w:tentative="1">
+      <w:start w:val="1"/>
+      <w:numFmt w:val="bullet"/>
+      <w:lvlText w:val=""/>
+      <w:lvlJc w:val="left"/>
+      <w:pPr>
+        <w:ind w:left="6480" w:hanging="360"/>
+      </w:pPr>
+      <w:rPr>
+        <w:rFonts w:ascii="Wingdings" w:hAnsi="Wingdings" w:hint="default"/>
+      </w:rPr>
+    </w:lvl>
+  </w:abstractNum>
+  <w:abstractNum w:abstractNumId="15">
     <w:nsid w:val="472A5758"/>
     <w:multiLevelType w:val="hybridMultilevel"/>
     <w:tmpl w:val="25CC657E"/>
@@ -27356,7 +27741,7 @@
       </w:rPr>
     </w:lvl>
   </w:abstractNum>
-  <w:abstractNum w:abstractNumId="14">
+  <w:abstractNum w:abstractNumId="16">
     <w:nsid w:val="553229AF"/>
     <w:multiLevelType w:val="hybridMultilevel"/>
     <w:tmpl w:val="B33445B2"/>
@@ -27496,7 +27881,7 @@
       </w:rPr>
     </w:lvl>
   </w:abstractNum>
-  <w:abstractNum w:abstractNumId="15">
+  <w:abstractNum w:abstractNumId="17">
     <w:nsid w:val="583C4C02"/>
     <w:multiLevelType w:val="hybridMultilevel"/>
     <w:tmpl w:val="5CDA7344"/>
@@ -27636,7 +28021,7 @@
       </w:rPr>
     </w:lvl>
   </w:abstractNum>
-  <w:abstractNum w:abstractNumId="16">
+  <w:abstractNum w:abstractNumId="18">
     <w:nsid w:val="610D6C66"/>
     <w:multiLevelType w:val="multilevel"/>
     <w:tmpl w:val="04130025"/>
@@ -27758,7 +28143,7 @@
       </w:pPr>
     </w:lvl>
   </w:abstractNum>
-  <w:abstractNum w:abstractNumId="17">
+  <w:abstractNum w:abstractNumId="19">
     <w:nsid w:val="620361C1"/>
     <w:multiLevelType w:val="hybridMultilevel"/>
     <w:tmpl w:val="C944DAD0"/>
@@ -27898,7 +28283,7 @@
       </w:rPr>
     </w:lvl>
   </w:abstractNum>
-  <w:abstractNum w:abstractNumId="18">
+  <w:abstractNum w:abstractNumId="20">
     <w:nsid w:val="6C4D1ED5"/>
     <w:multiLevelType w:val="hybridMultilevel"/>
     <w:tmpl w:val="35C41774"/>
@@ -28038,7 +28423,7 @@
       </w:rPr>
     </w:lvl>
   </w:abstractNum>
-  <w:abstractNum w:abstractNumId="19">
+  <w:abstractNum w:abstractNumId="21">
     <w:nsid w:val="6E6C7445"/>
     <w:multiLevelType w:val="hybridMultilevel"/>
     <w:tmpl w:val="AE64C974"/>
@@ -28151,7 +28536,7 @@
       </w:rPr>
     </w:lvl>
   </w:abstractNum>
-  <w:abstractNum w:abstractNumId="20">
+  <w:abstractNum w:abstractNumId="22">
     <w:nsid w:val="7A69719C"/>
     <w:multiLevelType w:val="hybridMultilevel"/>
     <w:tmpl w:val="7648155C"/>
@@ -28290,7 +28675,7 @@
       </w:rPr>
     </w:lvl>
   </w:abstractNum>
-  <w:abstractNum w:abstractNumId="21">
+  <w:abstractNum w:abstractNumId="23">
     <w:nsid w:val="7A7362AB"/>
     <w:multiLevelType w:val="hybridMultilevel"/>
     <w:tmpl w:val="28C2F39C"/>
@@ -28431,73 +28816,79 @@
     </w:lvl>
   </w:abstractNum>
   <w:num w:numId="1">
-    <w:abstractNumId w:val="15"/>
+    <w:abstractNumId w:val="17"/>
   </w:num>
   <w:num w:numId="2">
     <w:abstractNumId w:val="2"/>
   </w:num>
   <w:num w:numId="3">
+    <w:abstractNumId w:val="10"/>
+  </w:num>
+  <w:num w:numId="4">
+    <w:abstractNumId w:val="13"/>
+  </w:num>
+  <w:num w:numId="5">
     <w:abstractNumId w:val="9"/>
   </w:num>
-  <w:num w:numId="4">
-    <w:abstractNumId w:val="12"/>
-  </w:num>
-  <w:num w:numId="5">
-    <w:abstractNumId w:val="8"/>
-  </w:num>
   <w:num w:numId="6">
-    <w:abstractNumId w:val="16"/>
+    <w:abstractNumId w:val="18"/>
   </w:num>
   <w:num w:numId="7">
-    <w:abstractNumId w:val="16"/>
+    <w:abstractNumId w:val="18"/>
   </w:num>
   <w:num w:numId="8">
     <w:abstractNumId w:val="1"/>
   </w:num>
   <w:num w:numId="9">
-    <w:abstractNumId w:val="14"/>
+    <w:abstractNumId w:val="16"/>
   </w:num>
   <w:num w:numId="10">
-    <w:abstractNumId w:val="18"/>
+    <w:abstractNumId w:val="20"/>
   </w:num>
   <w:num w:numId="11">
-    <w:abstractNumId w:val="10"/>
+    <w:abstractNumId w:val="11"/>
   </w:num>
   <w:num w:numId="12">
-    <w:abstractNumId w:val="6"/>
+    <w:abstractNumId w:val="7"/>
   </w:num>
   <w:num w:numId="13">
     <w:abstractNumId w:val="0"/>
   </w:num>
   <w:num w:numId="14">
-    <w:abstractNumId w:val="17"/>
+    <w:abstractNumId w:val="19"/>
   </w:num>
   <w:num w:numId="15">
-    <w:abstractNumId w:val="21"/>
+    <w:abstractNumId w:val="23"/>
   </w:num>
   <w:num w:numId="16">
-    <w:abstractNumId w:val="7"/>
+    <w:abstractNumId w:val="8"/>
   </w:num>
   <w:num w:numId="17">
-    <w:abstractNumId w:val="4"/>
+    <w:abstractNumId w:val="5"/>
   </w:num>
   <w:num w:numId="18">
-    <w:abstractNumId w:val="5"/>
+    <w:abstractNumId w:val="6"/>
   </w:num>
   <w:num w:numId="19">
-    <w:abstractNumId w:val="20"/>
+    <w:abstractNumId w:val="22"/>
   </w:num>
   <w:num w:numId="20">
-    <w:abstractNumId w:val="11"/>
+    <w:abstractNumId w:val="12"/>
   </w:num>
   <w:num w:numId="21">
-    <w:abstractNumId w:val="13"/>
+    <w:abstractNumId w:val="15"/>
   </w:num>
   <w:num w:numId="22">
     <w:abstractNumId w:val="3"/>
   </w:num>
   <w:num w:numId="23">
-    <w:abstractNumId w:val="19"/>
+    <w:abstractNumId w:val="21"/>
+  </w:num>
+  <w:num w:numId="24">
+    <w:abstractNumId w:val="14"/>
+  </w:num>
+  <w:num w:numId="25">
+    <w:abstractNumId w:val="4"/>
   </w:num>
 </w:numbering>
 </file>

</xml_diff>

<commit_message>
Fixed the Table of Contents
</commit_message>
<xml_diff>
--- a/Assignments & Documents/Game Concept (Assignment 3ish)/Game_Design_Template_Final.docx
+++ b/Assignments & Documents/Game Concept (Assignment 3ish)/Game_Design_Template_Final.docx
@@ -100,7 +100,6 @@
           <w:lang w:val="fr-FR"/>
         </w:rPr>
       </w:pPr>
-      <w:proofErr w:type="spellStart"/>
       <w:r>
         <w:rPr>
           <w:sz w:val="40"/>
@@ -109,7 +108,6 @@
         </w:rPr>
         <w:t>Dauntlet</w:t>
       </w:r>
-      <w:proofErr w:type="spellEnd"/>
     </w:p>
     <w:p>
       <w:pPr>
@@ -280,40 +278,22 @@
           <w:szCs w:val="40"/>
           <w:lang w:val="fr-FR"/>
         </w:rPr>
-        <w:t xml:space="preserve">Crystal </w:t>
-      </w:r>
-      <w:proofErr w:type="spellStart"/>
-      <w:r>
-        <w:rPr>
-          <w:sz w:val="40"/>
-          <w:szCs w:val="40"/>
+        <w:t>Crystal Methods</w:t>
+      </w:r>
+    </w:p>
+    <w:p>
+      <w:pPr>
+        <w:jc w:val="center"/>
+        <w:rPr>
           <w:lang w:val="fr-FR"/>
         </w:rPr>
-        <w:t>Methods</w:t>
-      </w:r>
-      <w:proofErr w:type="spellEnd"/>
-    </w:p>
-    <w:p>
-      <w:pPr>
-        <w:jc w:val="center"/>
+      </w:pPr>
+      <w:r>
         <w:rPr>
           <w:lang w:val="fr-FR"/>
         </w:rPr>
-      </w:pPr>
-      <w:r>
-        <w:rPr>
-          <w:lang w:val="fr-FR"/>
-        </w:rPr>
-        <w:t xml:space="preserve">Braun, </w:t>
-      </w:r>
-      <w:proofErr w:type="spellStart"/>
-      <w:r>
-        <w:rPr>
-          <w:lang w:val="fr-FR"/>
-        </w:rPr>
-        <w:t>Eric</w:t>
-      </w:r>
-      <w:proofErr w:type="spellEnd"/>
+        <w:t>Braun, Eric</w:t>
+      </w:r>
     </w:p>
     <w:p>
       <w:pPr>
@@ -434,6 +414,7 @@
           <w:headerReference w:type="default" r:id="rId8"/>
           <w:footerReference w:type="even" r:id="rId9"/>
           <w:footerReference w:type="default" r:id="rId10"/>
+          <w:footerReference w:type="first" r:id="rId11"/>
           <w:type w:val="continuous"/>
           <w:pgSz w:w="11906" w:h="16838"/>
           <w:pgMar w:top="1417" w:right="1417" w:bottom="1417" w:left="1417" w:header="720" w:footer="720" w:gutter="0"/>
@@ -911,7 +892,7 @@
             <w:noProof/>
             <w:webHidden/>
           </w:rPr>
-          <w:t>3</w:t>
+          <w:t>2</w:t>
         </w:r>
         <w:r>
           <w:rPr>
@@ -1005,7 +986,7 @@
             <w:noProof/>
             <w:webHidden/>
           </w:rPr>
-          <w:t>3</w:t>
+          <w:t>2</w:t>
         </w:r>
         <w:r>
           <w:rPr>
@@ -1099,7 +1080,7 @@
             <w:noProof/>
             <w:webHidden/>
           </w:rPr>
-          <w:t>5</w:t>
+          <w:t>4</w:t>
         </w:r>
         <w:r>
           <w:rPr>
@@ -1193,7 +1174,7 @@
             <w:noProof/>
             <w:webHidden/>
           </w:rPr>
-          <w:t>5</w:t>
+          <w:t>4</w:t>
         </w:r>
         <w:r>
           <w:rPr>
@@ -1204,6 +1185,7 @@
         </w:r>
       </w:hyperlink>
     </w:p>
+    <w:bookmarkStart w:id="0" w:name="_GoBack"/>
     <w:p>
       <w:pPr>
         <w:pStyle w:val="TOC2"/>
@@ -1220,91 +1202,44 @@
           <w:lang w:val="en-US" w:eastAsia="en-US"/>
         </w:rPr>
       </w:pPr>
-      <w:hyperlink w:anchor="_Toc346192025" w:history="1">
-        <w:r>
-          <w:rPr>
-            <w:rStyle w:val="Hyperlink"/>
-            <w:noProof/>
-            <w:lang w:val="en-US"/>
-          </w:rPr>
-          <w:t>2.6</w:t>
-        </w:r>
-        <w:r>
-          <w:rPr>
-            <w:rFonts w:ascii="Calibri" w:hAnsi="Calibri" w:cs="Arial"/>
-            <w:b w:val="0"/>
-            <w:bCs w:val="0"/>
-            <w:smallCaps w:val="0"/>
-            <w:noProof/>
-            <w:lang w:val="en-US" w:eastAsia="en-US"/>
-          </w:rPr>
-          <w:tab/>
-        </w:r>
-        <w:r>
-          <w:rPr>
-            <w:rStyle w:val="Hyperlink"/>
-            <w:noProof/>
-            <w:lang w:val="en-US"/>
-          </w:rPr>
-          <w:t>Key Features</w:t>
-        </w:r>
-        <w:r>
-          <w:rPr>
-            <w:noProof/>
-            <w:webHidden/>
-          </w:rPr>
-          <w:tab/>
-        </w:r>
-        <w:r>
-          <w:rPr>
-            <w:noProof/>
-            <w:webHidden/>
-          </w:rPr>
-          <w:fldChar w:fldCharType="begin"/>
-        </w:r>
-        <w:r>
-          <w:rPr>
-            <w:noProof/>
-            <w:webHidden/>
-          </w:rPr>
-          <w:instrText xml:space="preserve"> PAGEREF _Toc346192025 \h </w:instrText>
-        </w:r>
-        <w:r>
-          <w:rPr>
-            <w:noProof/>
-            <w:webHidden/>
-          </w:rPr>
-        </w:r>
-        <w:r>
-          <w:rPr>
-            <w:noProof/>
-            <w:webHidden/>
-          </w:rPr>
-          <w:fldChar w:fldCharType="separate"/>
-        </w:r>
-        <w:r>
-          <w:rPr>
-            <w:noProof/>
-            <w:webHidden/>
-          </w:rPr>
-          <w:t>6</w:t>
-        </w:r>
-        <w:r>
-          <w:rPr>
-            <w:noProof/>
-            <w:webHidden/>
-          </w:rPr>
-          <w:fldChar w:fldCharType="end"/>
-        </w:r>
-      </w:hyperlink>
-    </w:p>
-    <w:p>
-      <w:pPr>
-        <w:pStyle w:val="TOC2"/>
-        <w:tabs>
-          <w:tab w:val="left" w:pos="495"/>
-          <w:tab w:val="right" w:pos="9062"/>
-        </w:tabs>
+      <w:r>
+        <w:rPr>
+          <w:noProof/>
+        </w:rPr>
+        <w:fldChar w:fldCharType="begin"/>
+      </w:r>
+      <w:r>
+        <w:rPr>
+          <w:noProof/>
+        </w:rPr>
+        <w:instrText xml:space="preserve"> HYPERLIN</w:instrText>
+      </w:r>
+      <w:r>
+        <w:rPr>
+          <w:noProof/>
+        </w:rPr>
+        <w:instrText xml:space="preserve">K \l "_Toc346192025" </w:instrText>
+      </w:r>
+      <w:r>
+        <w:rPr>
+          <w:noProof/>
+        </w:rPr>
+      </w:r>
+      <w:r>
+        <w:rPr>
+          <w:noProof/>
+        </w:rPr>
+        <w:fldChar w:fldCharType="separate"/>
+      </w:r>
+      <w:r>
+        <w:rPr>
+          <w:rStyle w:val="Hyperlink"/>
+          <w:noProof/>
+          <w:lang w:val="en-US"/>
+        </w:rPr>
+        <w:t>2.6</w:t>
+      </w:r>
+      <w:r>
         <w:rPr>
           <w:rFonts w:ascii="Calibri" w:hAnsi="Calibri" w:cs="Arial"/>
           <w:b w:val="0"/>
@@ -1313,6 +1248,87 @@
           <w:noProof/>
           <w:lang w:val="en-US" w:eastAsia="en-US"/>
         </w:rPr>
+        <w:tab/>
+      </w:r>
+      <w:r>
+        <w:rPr>
+          <w:rStyle w:val="Hyperlink"/>
+          <w:noProof/>
+          <w:lang w:val="en-US"/>
+        </w:rPr>
+        <w:t>Key Features</w:t>
+      </w:r>
+      <w:r>
+        <w:rPr>
+          <w:noProof/>
+          <w:webHidden/>
+        </w:rPr>
+        <w:tab/>
+      </w:r>
+      <w:r>
+        <w:rPr>
+          <w:noProof/>
+          <w:webHidden/>
+        </w:rPr>
+        <w:fldChar w:fldCharType="begin"/>
+      </w:r>
+      <w:r>
+        <w:rPr>
+          <w:noProof/>
+          <w:webHidden/>
+        </w:rPr>
+        <w:instrText xml:space="preserve"> PAGEREF _Toc346192025 \h </w:instrText>
+      </w:r>
+      <w:r>
+        <w:rPr>
+          <w:noProof/>
+          <w:webHidden/>
+        </w:rPr>
+      </w:r>
+      <w:r>
+        <w:rPr>
+          <w:noProof/>
+          <w:webHidden/>
+        </w:rPr>
+        <w:fldChar w:fldCharType="separate"/>
+      </w:r>
+      <w:r>
+        <w:rPr>
+          <w:noProof/>
+          <w:webHidden/>
+        </w:rPr>
+        <w:t>5</w:t>
+      </w:r>
+      <w:r>
+        <w:rPr>
+          <w:noProof/>
+          <w:webHidden/>
+        </w:rPr>
+        <w:fldChar w:fldCharType="end"/>
+      </w:r>
+      <w:r>
+        <w:rPr>
+          <w:noProof/>
+        </w:rPr>
+        <w:fldChar w:fldCharType="end"/>
+      </w:r>
+      <w:bookmarkEnd w:id="0"/>
+    </w:p>
+    <w:p>
+      <w:pPr>
+        <w:pStyle w:val="TOC2"/>
+        <w:tabs>
+          <w:tab w:val="left" w:pos="495"/>
+          <w:tab w:val="right" w:pos="9062"/>
+        </w:tabs>
+        <w:rPr>
+          <w:rFonts w:ascii="Calibri" w:hAnsi="Calibri" w:cs="Arial"/>
+          <w:b w:val="0"/>
+          <w:bCs w:val="0"/>
+          <w:smallCaps w:val="0"/>
+          <w:noProof/>
+          <w:lang w:val="en-US" w:eastAsia="en-US"/>
+        </w:rPr>
       </w:pPr>
       <w:hyperlink w:anchor="_Toc346192026" w:history="1">
         <w:r>
@@ -1381,7 +1397,7 @@
             <w:noProof/>
             <w:webHidden/>
           </w:rPr>
-          <w:t>6</w:t>
+          <w:t>5</w:t>
         </w:r>
         <w:r>
           <w:rPr>
@@ -1477,7 +1493,7 @@
             <w:noProof/>
             <w:webHidden/>
           </w:rPr>
-          <w:t>7</w:t>
+          <w:t>6</w:t>
         </w:r>
         <w:r>
           <w:rPr>
@@ -1571,7 +1587,7 @@
             <w:noProof/>
             <w:webHidden/>
           </w:rPr>
-          <w:t>7</w:t>
+          <w:t>6</w:t>
         </w:r>
         <w:r>
           <w:rPr>
@@ -1665,7 +1681,7 @@
             <w:noProof/>
             <w:webHidden/>
           </w:rPr>
-          <w:t>7</w:t>
+          <w:t>6</w:t>
         </w:r>
         <w:r>
           <w:rPr>
@@ -1759,7 +1775,7 @@
             <w:noProof/>
             <w:webHidden/>
           </w:rPr>
-          <w:t>7</w:t>
+          <w:t>6</w:t>
         </w:r>
         <w:r>
           <w:rPr>
@@ -2127,7 +2143,7 @@
             <w:noProof/>
             <w:webHidden/>
           </w:rPr>
-          <w:t>8</w:t>
+          <w:t>9</w:t>
         </w:r>
         <w:r>
           <w:rPr>
@@ -2217,7 +2233,7 @@
             <w:noProof/>
             <w:webHidden/>
           </w:rPr>
-          <w:t>9</w:t>
+          <w:t>10</w:t>
         </w:r>
         <w:r>
           <w:rPr>
@@ -2307,7 +2323,7 @@
             <w:noProof/>
             <w:webHidden/>
           </w:rPr>
-          <w:t>9</w:t>
+          <w:t>10</w:t>
         </w:r>
         <w:r>
           <w:rPr>
@@ -2397,7 +2413,7 @@
             <w:noProof/>
             <w:webHidden/>
           </w:rPr>
-          <w:t>9</w:t>
+          <w:t>10</w:t>
         </w:r>
         <w:r>
           <w:rPr>
@@ -2487,7 +2503,7 @@
             <w:noProof/>
             <w:webHidden/>
           </w:rPr>
-          <w:t>9</w:t>
+          <w:t>10</w:t>
         </w:r>
         <w:r>
           <w:rPr>
@@ -2581,7 +2597,7 @@
             <w:noProof/>
             <w:webHidden/>
           </w:rPr>
-          <w:t>9</w:t>
+          <w:t>11</w:t>
         </w:r>
         <w:r>
           <w:rPr>
@@ -2671,7 +2687,7 @@
             <w:noProof/>
             <w:webHidden/>
           </w:rPr>
-          <w:t>10</w:t>
+          <w:t>12</w:t>
         </w:r>
         <w:r>
           <w:rPr>
@@ -2761,7 +2777,7 @@
             <w:noProof/>
             <w:webHidden/>
           </w:rPr>
-          <w:t>10</w:t>
+          <w:t>12</w:t>
         </w:r>
         <w:r>
           <w:rPr>
@@ -2851,7 +2867,7 @@
             <w:noProof/>
             <w:webHidden/>
           </w:rPr>
-          <w:t>10</w:t>
+          <w:t>13</w:t>
         </w:r>
         <w:r>
           <w:rPr>
@@ -2941,7 +2957,7 @@
             <w:noProof/>
             <w:webHidden/>
           </w:rPr>
-          <w:t>10</w:t>
+          <w:t>13</w:t>
         </w:r>
         <w:r>
           <w:rPr>
@@ -3035,7 +3051,7 @@
             <w:noProof/>
             <w:webHidden/>
           </w:rPr>
-          <w:t>10</w:t>
+          <w:t>13</w:t>
         </w:r>
         <w:r>
           <w:rPr>
@@ -3129,7 +3145,7 @@
             <w:noProof/>
             <w:webHidden/>
           </w:rPr>
-          <w:t>10</w:t>
+          <w:t>13</w:t>
         </w:r>
         <w:r>
           <w:rPr>
@@ -3219,7 +3235,7 @@
             <w:noProof/>
             <w:webHidden/>
           </w:rPr>
-          <w:t>10</w:t>
+          <w:t>14</w:t>
         </w:r>
         <w:r>
           <w:rPr>
@@ -3313,7 +3329,7 @@
             <w:noProof/>
             <w:webHidden/>
           </w:rPr>
-          <w:t>10</w:t>
+          <w:t>14</w:t>
         </w:r>
         <w:r>
           <w:rPr>
@@ -3407,7 +3423,7 @@
             <w:noProof/>
             <w:webHidden/>
           </w:rPr>
-          <w:t>11</w:t>
+          <w:t>15</w:t>
         </w:r>
         <w:r>
           <w:rPr>
@@ -3497,7 +3513,7 @@
             <w:noProof/>
             <w:webHidden/>
           </w:rPr>
-          <w:t>11</w:t>
+          <w:t>15</w:t>
         </w:r>
         <w:r>
           <w:rPr>
@@ -3591,7 +3607,7 @@
             <w:noProof/>
             <w:webHidden/>
           </w:rPr>
-          <w:t>11</w:t>
+          <w:t>15</w:t>
         </w:r>
         <w:r>
           <w:rPr>
@@ -3685,7 +3701,7 @@
             <w:noProof/>
             <w:webHidden/>
           </w:rPr>
-          <w:t>11</w:t>
+          <w:t>15</w:t>
         </w:r>
         <w:r>
           <w:rPr>
@@ -3775,7 +3791,7 @@
             <w:noProof/>
             <w:webHidden/>
           </w:rPr>
-          <w:t>12</w:t>
+          <w:t>16</w:t>
         </w:r>
         <w:r>
           <w:rPr>
@@ -3865,7 +3881,7 @@
             <w:noProof/>
             <w:webHidden/>
           </w:rPr>
-          <w:t>12</w:t>
+          <w:t>16</w:t>
         </w:r>
         <w:r>
           <w:rPr>
@@ -3955,7 +3971,7 @@
             <w:noProof/>
             <w:webHidden/>
           </w:rPr>
-          <w:t>12</w:t>
+          <w:t>16</w:t>
         </w:r>
         <w:r>
           <w:rPr>
@@ -4051,7 +4067,7 @@
             <w:noProof/>
             <w:webHidden/>
           </w:rPr>
-          <w:t>13</w:t>
+          <w:t>17</w:t>
         </w:r>
         <w:r>
           <w:rPr>
@@ -4145,7 +4161,7 @@
             <w:noProof/>
             <w:webHidden/>
           </w:rPr>
-          <w:t>13</w:t>
+          <w:t>17</w:t>
         </w:r>
         <w:r>
           <w:rPr>
@@ -4239,7 +4255,7 @@
             <w:noProof/>
             <w:webHidden/>
           </w:rPr>
-          <w:t>13</w:t>
+          <w:t>17</w:t>
         </w:r>
         <w:r>
           <w:rPr>
@@ -4333,7 +4349,7 @@
             <w:noProof/>
             <w:webHidden/>
           </w:rPr>
-          <w:t>14</w:t>
+          <w:t>18</w:t>
         </w:r>
         <w:r>
           <w:rPr>
@@ -4427,7 +4443,7 @@
             <w:noProof/>
             <w:webHidden/>
           </w:rPr>
-          <w:t>14</w:t>
+          <w:t>18</w:t>
         </w:r>
         <w:r>
           <w:rPr>
@@ -4521,7 +4537,7 @@
             <w:noProof/>
             <w:webHidden/>
           </w:rPr>
-          <w:t>14</w:t>
+          <w:t>18</w:t>
         </w:r>
         <w:r>
           <w:rPr>
@@ -4615,7 +4631,7 @@
             <w:noProof/>
             <w:webHidden/>
           </w:rPr>
-          <w:t>15</w:t>
+          <w:t>19</w:t>
         </w:r>
         <w:r>
           <w:rPr>
@@ -4709,7 +4725,7 @@
             <w:noProof/>
             <w:webHidden/>
           </w:rPr>
-          <w:t>15</w:t>
+          <w:t>19</w:t>
         </w:r>
         <w:r>
           <w:rPr>
@@ -4803,7 +4819,7 @@
             <w:noProof/>
             <w:webHidden/>
           </w:rPr>
-          <w:t>15</w:t>
+          <w:t>19</w:t>
         </w:r>
         <w:r>
           <w:rPr>
@@ -4899,7 +4915,7 @@
             <w:noProof/>
             <w:webHidden/>
           </w:rPr>
-          <w:t>16</w:t>
+          <w:t>20</w:t>
         </w:r>
         <w:r>
           <w:rPr>
@@ -4993,7 +5009,7 @@
             <w:noProof/>
             <w:webHidden/>
           </w:rPr>
-          <w:t>16</w:t>
+          <w:t>20</w:t>
         </w:r>
         <w:r>
           <w:rPr>
@@ -5087,7 +5103,7 @@
             <w:noProof/>
             <w:webHidden/>
           </w:rPr>
-          <w:t>16</w:t>
+          <w:t>20</w:t>
         </w:r>
         <w:r>
           <w:rPr>
@@ -5181,7 +5197,7 @@
             <w:noProof/>
             <w:webHidden/>
           </w:rPr>
-          <w:t>17</w:t>
+          <w:t>21</w:t>
         </w:r>
         <w:r>
           <w:rPr>
@@ -5275,7 +5291,7 @@
             <w:noProof/>
             <w:webHidden/>
           </w:rPr>
-          <w:t>17</w:t>
+          <w:t>21</w:t>
         </w:r>
         <w:r>
           <w:rPr>
@@ -5369,7 +5385,7 @@
             <w:noProof/>
             <w:webHidden/>
           </w:rPr>
-          <w:t>17</w:t>
+          <w:t>21</w:t>
         </w:r>
         <w:r>
           <w:rPr>
@@ -5463,7 +5479,7 @@
             <w:noProof/>
             <w:webHidden/>
           </w:rPr>
-          <w:t>17</w:t>
+          <w:t>21</w:t>
         </w:r>
         <w:r>
           <w:rPr>
@@ -5559,7 +5575,7 @@
             <w:noProof/>
             <w:webHidden/>
           </w:rPr>
-          <w:t>18</w:t>
+          <w:t>22</w:t>
         </w:r>
         <w:r>
           <w:rPr>
@@ -5817,7 +5833,7 @@
           <w:lang w:val="en-US"/>
         </w:rPr>
       </w:pPr>
-      <w:bookmarkStart w:id="0" w:name="_Toc346192018"/>
+      <w:bookmarkStart w:id="1" w:name="_Toc346192018"/>
       <w:r>
         <w:rPr>
           <w:rFonts w:ascii="Times New Roman" w:hAnsi="Times New Roman" w:cs="Times New Roman"/>
@@ -5828,7 +5844,7 @@
         <w:lastRenderedPageBreak/>
         <w:t>Template Introduction</w:t>
       </w:r>
-      <w:bookmarkEnd w:id="0"/>
+      <w:bookmarkEnd w:id="1"/>
     </w:p>
     <w:p>
       <w:pPr>
@@ -5883,25 +5899,7 @@
           <w:szCs w:val="20"/>
           <w:lang w:val="en-US"/>
         </w:rPr>
-        <w:t>This document has been created with the intention of making a clear game design document. To do this the document has been divided into 3 different documents, the game concept document</w:t>
-      </w:r>
-      <w:proofErr w:type="gramStart"/>
-      <w:r>
-        <w:rPr>
-          <w:sz w:val="20"/>
-          <w:szCs w:val="20"/>
-          <w:lang w:val="en-US"/>
-        </w:rPr>
-        <w:t>,  game</w:t>
-      </w:r>
-      <w:proofErr w:type="gramEnd"/>
-      <w:r>
-        <w:rPr>
-          <w:sz w:val="20"/>
-          <w:szCs w:val="20"/>
-          <w:lang w:val="en-US"/>
-        </w:rPr>
-        <w:t xml:space="preserve"> mechanics document and game tech document. This is done with the intention of making a modular document that can be updated and split into different versions easily. </w:t>
+        <w:t xml:space="preserve">This document has been created with the intention of making a clear game design document. To do this the document has been divided into 3 different documents, the game concept document,  game mechanics document and game tech document. This is done with the intention of making a modular document that can be updated and split into different versions easily. </w:t>
       </w:r>
     </w:p>
     <w:p>
@@ -5929,43 +5927,7 @@
           <w:szCs w:val="20"/>
           <w:lang w:val="en-US"/>
         </w:rPr>
-        <w:t xml:space="preserve">Documents created with this game design template will focus upon creation of a well devised game. What this template does not do is predict the playability of the game and define a plan for the overall game development. It is there for important to consider this is only one phase in the Game Development process. I recommend that any game design be tested with tangible means such as pencil and paper, cards, board, </w:t>
-      </w:r>
-      <w:proofErr w:type="spellStart"/>
-      <w:r>
-        <w:rPr>
-          <w:sz w:val="20"/>
-          <w:szCs w:val="20"/>
-          <w:lang w:val="en-US"/>
-        </w:rPr>
-        <w:t>etc</w:t>
-      </w:r>
-      <w:proofErr w:type="spellEnd"/>
-      <w:r>
-        <w:rPr>
-          <w:sz w:val="20"/>
-          <w:szCs w:val="20"/>
-          <w:lang w:val="en-US"/>
-        </w:rPr>
-        <w:t xml:space="preserve">, before any major resources are allotted to it. It is also important to understand that this document will act as a starting point and </w:t>
-      </w:r>
-      <w:proofErr w:type="spellStart"/>
-      <w:r>
-        <w:rPr>
-          <w:sz w:val="20"/>
-          <w:szCs w:val="20"/>
-          <w:lang w:val="en-US"/>
-        </w:rPr>
-        <w:t>can not</w:t>
-      </w:r>
-      <w:proofErr w:type="spellEnd"/>
-      <w:r>
-        <w:rPr>
-          <w:sz w:val="20"/>
-          <w:szCs w:val="20"/>
-          <w:lang w:val="en-US"/>
-        </w:rPr>
-        <w:t xml:space="preserve"> replace hands on interactivity and game testing.</w:t>
+        <w:t>Documents created with this game design template will focus upon creation of a well devised game. What this template does not do is predict the playability of the game and define a plan for the overall game development. It is there for important to consider this is only one phase in the Game Development process. I recommend that any game design be tested with tangible means such as pencil and paper, cards, board, etc, before any major resources are allotted to it. It is also important to understand that this document will act as a starting point and can not replace hands on interactivity and game testing.</w:t>
       </w:r>
     </w:p>
     <w:p>
@@ -5995,15 +5957,6 @@
         </w:rPr>
         <w:t xml:space="preserve">Much of the contents of the game design will be influence by factors such as the game being licensed, the type of game and the game designer himself. In the end this template is to act as a guide to concise documentation allowing the designer to give more attention to creativity. </w:t>
       </w:r>
-    </w:p>
-    <w:p>
-      <w:pPr>
-        <w:rPr>
-          <w:sz w:val="20"/>
-          <w:szCs w:val="20"/>
-          <w:lang w:val="en-US"/>
-        </w:rPr>
-      </w:pPr>
     </w:p>
     <w:p>
       <w:pPr>
@@ -6028,7 +5981,7 @@
         </w:rPr>
         <w:br w:type="page"/>
       </w:r>
-      <w:bookmarkStart w:id="1" w:name="_Toc346192019"/>
+      <w:bookmarkStart w:id="2" w:name="_Toc346192019"/>
       <w:r>
         <w:rPr>
           <w:rFonts w:ascii="Times New Roman" w:hAnsi="Times New Roman" w:cs="Times New Roman"/>
@@ -6039,7 +5992,7 @@
         <w:lastRenderedPageBreak/>
         <w:t>Concept Document</w:t>
       </w:r>
-      <w:bookmarkEnd w:id="1"/>
+      <w:bookmarkEnd w:id="2"/>
     </w:p>
     <w:p>
       <w:pPr>
@@ -6137,9 +6090,9 @@
           <w:lang w:val="en-US"/>
         </w:rPr>
       </w:pPr>
-      <w:bookmarkStart w:id="2" w:name="_Toc83200811"/>
-      <w:bookmarkStart w:id="3" w:name="_Toc83201434"/>
-      <w:bookmarkStart w:id="4" w:name="_Toc346192020"/>
+      <w:bookmarkStart w:id="3" w:name="_Toc83200811"/>
+      <w:bookmarkStart w:id="4" w:name="_Toc83201434"/>
+      <w:bookmarkStart w:id="5" w:name="_Toc346192020"/>
       <w:r>
         <w:rPr>
           <w:rFonts w:ascii="Times New Roman" w:hAnsi="Times New Roman" w:cs="Times New Roman"/>
@@ -6151,9 +6104,9 @@
         </w:rPr>
         <w:t>Title Page</w:t>
       </w:r>
-      <w:bookmarkEnd w:id="2"/>
       <w:bookmarkEnd w:id="3"/>
       <w:bookmarkEnd w:id="4"/>
+      <w:bookmarkEnd w:id="5"/>
     </w:p>
     <w:p>
       <w:pPr>
@@ -6207,57 +6160,12 @@
         </w:rPr>
         <w:t xml:space="preserve">These need to be clear so that when used as a document everyone immediately recognizes it. </w:t>
       </w:r>
-    </w:p>
-    <w:p>
-      <w:pPr>
-        <w:rPr>
-          <w:sz w:val="20"/>
-          <w:szCs w:val="20"/>
-          <w:lang w:val="en-US"/>
-        </w:rPr>
-      </w:pPr>
-    </w:p>
-    <w:p>
-      <w:pPr>
-        <w:rPr>
-          <w:sz w:val="20"/>
-          <w:szCs w:val="20"/>
-          <w:lang w:val="en-US"/>
-        </w:rPr>
-      </w:pPr>
-    </w:p>
-    <w:p>
-      <w:pPr>
-        <w:pStyle w:val="Heading2"/>
-        <w:numPr>
-          <w:ilvl w:val="0"/>
-          <w:numId w:val="0"/>
-        </w:numPr>
-        <w:ind w:left="720"/>
-        <w:rPr>
-          <w:sz w:val="20"/>
-          <w:szCs w:val="20"/>
-          <w:lang w:val="en-US"/>
-        </w:rPr>
-      </w:pPr>
-      <w:r>
-        <w:rPr>
-          <w:rFonts w:ascii="Times New Roman" w:hAnsi="Times New Roman" w:cs="Times New Roman"/>
-          <w:i w:val="0"/>
-          <w:iCs w:val="0"/>
-          <w:sz w:val="20"/>
-          <w:szCs w:val="20"/>
-          <w:lang w:val="en-US"/>
-        </w:rPr>
-        <w:br w:type="page"/>
-      </w:r>
-      <w:r>
-        <w:rPr>
-          <w:sz w:val="20"/>
-          <w:szCs w:val="20"/>
-          <w:lang w:val="en-US"/>
-        </w:rPr>
-        <w:lastRenderedPageBreak/>
+      <w:r>
+        <w:rPr>
+          <w:sz w:val="20"/>
+          <w:szCs w:val="20"/>
+          <w:lang w:val="en-US"/>
+        </w:rPr>
         <w:t xml:space="preserve"> </w:t>
       </w:r>
     </w:p>
@@ -6278,9 +6186,9 @@
           <w:lang w:val="en-US"/>
         </w:rPr>
       </w:pPr>
-      <w:bookmarkStart w:id="5" w:name="_Toc83200813"/>
-      <w:bookmarkStart w:id="6" w:name="_Toc83201436"/>
-      <w:bookmarkStart w:id="7" w:name="_Toc346192021"/>
+      <w:bookmarkStart w:id="6" w:name="_Toc83200813"/>
+      <w:bookmarkStart w:id="7" w:name="_Toc83201436"/>
+      <w:bookmarkStart w:id="8" w:name="_Toc346192021"/>
       <w:r>
         <w:rPr>
           <w:rFonts w:ascii="Times New Roman" w:hAnsi="Times New Roman" w:cs="Times New Roman"/>
@@ -6292,57 +6200,32 @@
         </w:rPr>
         <w:t>Introduction</w:t>
       </w:r>
-      <w:bookmarkEnd w:id="5"/>
       <w:bookmarkEnd w:id="6"/>
       <w:bookmarkEnd w:id="7"/>
-    </w:p>
-    <w:p>
-      <w:pPr>
-        <w:rPr>
-          <w:sz w:val="20"/>
-          <w:szCs w:val="20"/>
-          <w:lang w:val="en-US"/>
-        </w:rPr>
-      </w:pPr>
-    </w:p>
-    <w:p>
-      <w:pPr>
-        <w:rPr>
-          <w:szCs w:val="20"/>
-          <w:lang w:val="en-US"/>
-        </w:rPr>
-      </w:pPr>
-      <w:proofErr w:type="spellStart"/>
-      <w:r>
-        <w:rPr>
-          <w:szCs w:val="20"/>
-          <w:lang w:val="en-US"/>
-        </w:rPr>
-        <w:t>Dauntlet</w:t>
-      </w:r>
-      <w:proofErr w:type="spellEnd"/>
-      <w:r>
-        <w:rPr>
-          <w:szCs w:val="20"/>
-          <w:lang w:val="en-US"/>
-        </w:rPr>
-        <w:t xml:space="preserve"> is a top down rogue-like comedy thriller game. There is free movement, enemies, and progression in </w:t>
-      </w:r>
-      <w:proofErr w:type="spellStart"/>
-      <w:r>
-        <w:rPr>
-          <w:szCs w:val="20"/>
-          <w:lang w:val="en-US"/>
-        </w:rPr>
-        <w:t>Dauntlet</w:t>
-      </w:r>
-      <w:proofErr w:type="spellEnd"/>
-      <w:r>
-        <w:rPr>
-          <w:szCs w:val="20"/>
-          <w:lang w:val="en-US"/>
-        </w:rPr>
-        <w:t>.</w:t>
+      <w:bookmarkEnd w:id="8"/>
+    </w:p>
+    <w:p>
+      <w:pPr>
+        <w:rPr>
+          <w:sz w:val="20"/>
+          <w:szCs w:val="20"/>
+          <w:lang w:val="en-US"/>
+        </w:rPr>
+      </w:pPr>
+    </w:p>
+    <w:p>
+      <w:pPr>
+        <w:rPr>
+          <w:szCs w:val="20"/>
+          <w:lang w:val="en-US"/>
+        </w:rPr>
+      </w:pPr>
+      <w:r>
+        <w:rPr>
+          <w:szCs w:val="20"/>
+          <w:lang w:val="en-US"/>
+        </w:rPr>
+        <w:t>Dauntlet is a top down rogue-like comedy thriller game. There is free movement, enemies, and progression in Dauntlet.</w:t>
       </w:r>
     </w:p>
     <w:p>
@@ -6371,9 +6254,9 @@
           <w:lang w:val="en-US"/>
         </w:rPr>
       </w:pPr>
-      <w:bookmarkStart w:id="8" w:name="_Toc83200814"/>
-      <w:bookmarkStart w:id="9" w:name="_Toc83201437"/>
-      <w:bookmarkStart w:id="10" w:name="_Toc346192022"/>
+      <w:bookmarkStart w:id="9" w:name="_Toc83200814"/>
+      <w:bookmarkStart w:id="10" w:name="_Toc83201437"/>
+      <w:bookmarkStart w:id="11" w:name="_Toc346192022"/>
       <w:r>
         <w:rPr>
           <w:rFonts w:ascii="Times New Roman" w:hAnsi="Times New Roman" w:cs="Times New Roman"/>
@@ -6385,9 +6268,9 @@
         </w:rPr>
         <w:t>Game Analysis</w:t>
       </w:r>
-      <w:bookmarkEnd w:id="8"/>
       <w:bookmarkEnd w:id="9"/>
       <w:bookmarkEnd w:id="10"/>
+      <w:bookmarkEnd w:id="11"/>
     </w:p>
     <w:p>
       <w:pPr>
@@ -6625,23 +6508,7 @@
                 <w:rFonts w:ascii="Times New Roman" w:hAnsi="Times New Roman" w:cs="Times New Roman"/>
                 <w:lang w:val="en-US"/>
               </w:rPr>
-              <w:t>Beat-</w:t>
-            </w:r>
-            <w:proofErr w:type="spellStart"/>
-            <w:r>
-              <w:rPr>
-                <w:rFonts w:ascii="Times New Roman" w:hAnsi="Times New Roman" w:cs="Times New Roman"/>
-                <w:lang w:val="en-US"/>
-              </w:rPr>
-              <w:t>em</w:t>
-            </w:r>
-            <w:proofErr w:type="spellEnd"/>
-            <w:r>
-              <w:rPr>
-                <w:rFonts w:ascii="Times New Roman" w:hAnsi="Times New Roman" w:cs="Times New Roman"/>
-                <w:lang w:val="en-US"/>
-              </w:rPr>
-              <w:t xml:space="preserve"> up</w:t>
+              <w:t>Beat-em up</w:t>
             </w:r>
           </w:p>
         </w:tc>
@@ -7491,59 +7358,13 @@
                 <w:lang w:val="en-US"/>
               </w:rPr>
             </w:pPr>
-            <w:proofErr w:type="spellStart"/>
             <w:r>
               <w:rPr>
                 <w:sz w:val="20"/>
                 <w:szCs w:val="20"/>
                 <w:lang w:val="en-US"/>
               </w:rPr>
-              <w:t>Dauntlet</w:t>
-            </w:r>
-            <w:proofErr w:type="spellEnd"/>
-            <w:r>
-              <w:rPr>
-                <w:sz w:val="20"/>
-                <w:szCs w:val="20"/>
-                <w:lang w:val="en-US"/>
-              </w:rPr>
-              <w:t xml:space="preserve"> is first and foremost designed around fun gameplay mechanics and the story of the player’s character. As such, it is classified as a fictional game/narrative. Since Crystal Methods collectively came up with the story for </w:t>
-            </w:r>
-            <w:proofErr w:type="spellStart"/>
-            <w:r>
-              <w:rPr>
-                <w:sz w:val="20"/>
-                <w:szCs w:val="20"/>
-                <w:lang w:val="en-US"/>
-              </w:rPr>
-              <w:t>Dauntlet</w:t>
-            </w:r>
-            <w:proofErr w:type="spellEnd"/>
-            <w:r>
-              <w:rPr>
-                <w:sz w:val="20"/>
-                <w:szCs w:val="20"/>
-                <w:lang w:val="en-US"/>
-              </w:rPr>
-              <w:t xml:space="preserve">, it is a fictional work. However, the narrative story of how the main character returns the discovered gauntlet is not the primary driver of the game; the gameplay is. Therefore, </w:t>
-            </w:r>
-            <w:proofErr w:type="spellStart"/>
-            <w:r>
-              <w:rPr>
-                <w:sz w:val="20"/>
-                <w:szCs w:val="20"/>
-                <w:lang w:val="en-US"/>
-              </w:rPr>
-              <w:t>Dauntlet</w:t>
-            </w:r>
-            <w:proofErr w:type="spellEnd"/>
-            <w:r>
-              <w:rPr>
-                <w:sz w:val="20"/>
-                <w:szCs w:val="20"/>
-                <w:lang w:val="en-US"/>
-              </w:rPr>
-              <w:t xml:space="preserve"> is classified first as a game and secondly as a narrative.</w:t>
+              <w:t>Dauntlet is first and foremost designed around fun gameplay mechanics and the story of the player’s character. As such, it is classified as a fictional game/narrative. Since Crystal Methods collectively came up with the story for Dauntlet, it is a fictional work. However, the narrative story of how the main character returns the discovered gauntlet is not the primary driver of the game; the gameplay is. Therefore, Dauntlet is classified first as a game and secondly as a narrative.</w:t>
             </w:r>
           </w:p>
         </w:tc>
@@ -7591,25 +7412,7 @@
                 <w:szCs w:val="20"/>
                 <w:lang w:val="en-US"/>
               </w:rPr>
-              <w:t xml:space="preserve">While playing </w:t>
-            </w:r>
-            <w:proofErr w:type="spellStart"/>
-            <w:r>
-              <w:rPr>
-                <w:sz w:val="20"/>
-                <w:szCs w:val="20"/>
-                <w:lang w:val="en-US"/>
-              </w:rPr>
-              <w:t>Dauntlet</w:t>
-            </w:r>
-            <w:proofErr w:type="spellEnd"/>
-            <w:r>
-              <w:rPr>
-                <w:sz w:val="20"/>
-                <w:szCs w:val="20"/>
-                <w:lang w:val="en-US"/>
-              </w:rPr>
-              <w:t>, the player will experience tactical, narrative, and physical immersion. The tactical nature of the game comes from maneuvering around the rooms and fighting the enemies present. The player will have to choose how to defeat the enemies, between where to go in the room, which move to use, and what enemies to kill and what ones to avoid. All of this provides tactical entertainment and immersion. Also, as the player plays through the game, they will become invested in the story of the game, both in the explicit telling, and in the implicit creation that is each play through. The player will also experience physical immersion during gameplay. One of the mechanics of the game will be knockback from player attacks. This will give a sense of physical presence and power to the player, providing a deeper level of physical immersion to the player.</w:t>
+              <w:t>While playing Dauntlet, the player will experience tactical, narrative, and physical immersion. The tactical nature of the game comes from maneuvering around the rooms and fighting the enemies present. The player will have to choose how to defeat the enemies, between where to go in the room, which move to use, and what enemies to kill and what ones to avoid. All of this provides tactical entertainment and immersion. Also, as the player plays through the game, they will become invested in the story of the game, both in the explicit telling, and in the implicit creation that is each play through. The player will also experience physical immersion during gameplay. One of the mechanics of the game will be knockback from player attacks. This will give a sense of physical presence and power to the player, providing a deeper level of physical immersion to the player.</w:t>
             </w:r>
           </w:p>
         </w:tc>
@@ -7709,25 +7512,7 @@
                 <w:szCs w:val="20"/>
                 <w:lang w:val="en-US"/>
               </w:rPr>
-              <w:t xml:space="preserve">Luigi’s Mansion was the inspiration for the multiple rooms/levels in </w:t>
-            </w:r>
-            <w:proofErr w:type="spellStart"/>
-            <w:r>
-              <w:rPr>
-                <w:sz w:val="20"/>
-                <w:szCs w:val="20"/>
-                <w:lang w:val="en-US"/>
-              </w:rPr>
-              <w:t>Dauntlet</w:t>
-            </w:r>
-            <w:proofErr w:type="spellEnd"/>
-            <w:r>
-              <w:rPr>
-                <w:sz w:val="20"/>
-                <w:szCs w:val="20"/>
-                <w:lang w:val="en-US"/>
-              </w:rPr>
-              <w:t xml:space="preserve"> with differing themes throughout, as well as the tone of mild, cutesy spookiness we wish to convey in our game.</w:t>
+              <w:t>Luigi’s Mansion was the inspiration for the multiple rooms/levels in Dauntlet with differing themes throughout, as well as the tone of mild, cutesy spookiness we wish to convey in our game.</w:t>
             </w:r>
           </w:p>
         </w:tc>
@@ -8149,43 +7934,7 @@
                 <w:szCs w:val="20"/>
                 <w:lang w:val="en-US"/>
               </w:rPr>
-              <w:t xml:space="preserve">The payment for the game will depend on which platform it is released on (Steam, Origin, Independently, </w:t>
-            </w:r>
-            <w:proofErr w:type="spellStart"/>
-            <w:r>
-              <w:rPr>
-                <w:sz w:val="20"/>
-                <w:szCs w:val="20"/>
-                <w:lang w:val="en-US"/>
-              </w:rPr>
-              <w:t>etc</w:t>
-            </w:r>
-            <w:proofErr w:type="spellEnd"/>
-            <w:r>
-              <w:rPr>
-                <w:sz w:val="20"/>
-                <w:szCs w:val="20"/>
-                <w:lang w:val="en-US"/>
-              </w:rPr>
-              <w:t xml:space="preserve">). Payment will most likely be via </w:t>
-            </w:r>
-            <w:proofErr w:type="spellStart"/>
-            <w:r>
-              <w:rPr>
-                <w:sz w:val="20"/>
-                <w:szCs w:val="20"/>
-                <w:lang w:val="en-US"/>
-              </w:rPr>
-              <w:t>paypal</w:t>
-            </w:r>
-            <w:proofErr w:type="spellEnd"/>
-            <w:r>
-              <w:rPr>
-                <w:sz w:val="20"/>
-                <w:szCs w:val="20"/>
-                <w:lang w:val="en-US"/>
-              </w:rPr>
-              <w:t xml:space="preserve"> or credit card.</w:t>
+              <w:t>The payment for the game will depend on which platform it is released on (Steam, Origin, Independently, etc). Payment will most likely be via paypal or credit card.</w:t>
             </w:r>
           </w:p>
         </w:tc>
@@ -8281,43 +8030,7 @@
                 <w:szCs w:val="20"/>
                 <w:lang w:val="en-US"/>
               </w:rPr>
-              <w:t xml:space="preserve">This game will be supported on all machines that can run games written with XNA. If the computer supports DX10 and </w:t>
-            </w:r>
-            <w:proofErr w:type="spellStart"/>
-            <w:r>
-              <w:rPr>
-                <w:sz w:val="20"/>
-                <w:szCs w:val="20"/>
-                <w:lang w:val="en-US"/>
-              </w:rPr>
-              <w:t>Shader</w:t>
-            </w:r>
-            <w:proofErr w:type="spellEnd"/>
-            <w:r>
-              <w:rPr>
-                <w:sz w:val="20"/>
-                <w:szCs w:val="20"/>
-                <w:lang w:val="en-US"/>
-              </w:rPr>
-              <w:t xml:space="preserve"> model 2.0, it will support </w:t>
-            </w:r>
-            <w:proofErr w:type="spellStart"/>
-            <w:r>
-              <w:rPr>
-                <w:sz w:val="20"/>
-                <w:szCs w:val="20"/>
-                <w:lang w:val="en-US"/>
-              </w:rPr>
-              <w:t>Dauntlet</w:t>
-            </w:r>
-            <w:proofErr w:type="spellEnd"/>
-            <w:r>
-              <w:rPr>
-                <w:sz w:val="20"/>
-                <w:szCs w:val="20"/>
-                <w:lang w:val="en-US"/>
-              </w:rPr>
-              <w:t>.</w:t>
+              <w:t>This game will be supported on all machines that can run games written with XNA. If the computer supports DX10 and Shader model 2.0, it will support Dauntlet.</w:t>
             </w:r>
           </w:p>
         </w:tc>
@@ -8349,9 +8062,9 @@
           <w:lang w:val="en-US"/>
         </w:rPr>
       </w:pPr>
-      <w:bookmarkStart w:id="11" w:name="_Toc83200815"/>
-      <w:bookmarkStart w:id="12" w:name="_Toc83201438"/>
-      <w:bookmarkStart w:id="13" w:name="_Toc346192023"/>
+      <w:bookmarkStart w:id="12" w:name="_Toc83200815"/>
+      <w:bookmarkStart w:id="13" w:name="_Toc83201438"/>
+      <w:bookmarkStart w:id="14" w:name="_Toc346192023"/>
       <w:r>
         <w:rPr>
           <w:rFonts w:ascii="Times New Roman" w:hAnsi="Times New Roman" w:cs="Times New Roman"/>
@@ -8363,9 +8076,9 @@
         </w:rPr>
         <w:t>Game Atmosphere</w:t>
       </w:r>
-      <w:bookmarkEnd w:id="11"/>
       <w:bookmarkEnd w:id="12"/>
       <w:bookmarkEnd w:id="13"/>
+      <w:bookmarkEnd w:id="14"/>
       <w:r>
         <w:rPr>
           <w:rFonts w:ascii="Times New Roman" w:hAnsi="Times New Roman" w:cs="Times New Roman"/>
@@ -8394,53 +8107,12 @@
           <w:lang w:val="en-US"/>
         </w:rPr>
       </w:pPr>
-      <w:proofErr w:type="spellStart"/>
-      <w:r>
-        <w:rPr>
-          <w:szCs w:val="20"/>
-          <w:lang w:val="en-US"/>
-        </w:rPr>
-        <w:t>Dauntlet</w:t>
-      </w:r>
-      <w:proofErr w:type="spellEnd"/>
-      <w:r>
-        <w:rPr>
-          <w:szCs w:val="20"/>
-          <w:lang w:val="en-US"/>
-        </w:rPr>
-        <w:t xml:space="preserve"> is a colorful and upbeat game. There are some sound effects for enemies and the player. There are two types of characters in </w:t>
-      </w:r>
-      <w:proofErr w:type="spellStart"/>
-      <w:r>
-        <w:rPr>
-          <w:szCs w:val="20"/>
-          <w:lang w:val="en-US"/>
-        </w:rPr>
-        <w:t>Dauntlet</w:t>
-      </w:r>
-      <w:proofErr w:type="spellEnd"/>
-      <w:r>
-        <w:rPr>
-          <w:szCs w:val="20"/>
-          <w:lang w:val="en-US"/>
-        </w:rPr>
-        <w:t xml:space="preserve">, player and enemies. Both characters have the ability to attack and take damage. </w:t>
-      </w:r>
-      <w:proofErr w:type="spellStart"/>
-      <w:r>
-        <w:rPr>
-          <w:szCs w:val="20"/>
-          <w:lang w:val="en-US"/>
-        </w:rPr>
-        <w:t>Dauntlet</w:t>
-      </w:r>
-      <w:proofErr w:type="spellEnd"/>
-      <w:r>
-        <w:rPr>
-          <w:szCs w:val="20"/>
-          <w:lang w:val="en-US"/>
-        </w:rPr>
-        <w:t xml:space="preserve"> will have multiple rooms that you may progress through by defeating enemies.</w:t>
+      <w:r>
+        <w:rPr>
+          <w:szCs w:val="20"/>
+          <w:lang w:val="en-US"/>
+        </w:rPr>
+        <w:t>Dauntlet is a colorful and upbeat game. There are some sound effects for enemies and the player. There are two types of characters in Dauntlet, player and enemies. Both characters have the ability to attack and take damage. Dauntlet will have multiple rooms that you may progress through by defeating enemies.</w:t>
       </w:r>
     </w:p>
     <w:p>
@@ -8469,9 +8141,9 @@
           <w:lang w:val="en-US"/>
         </w:rPr>
       </w:pPr>
-      <w:bookmarkStart w:id="14" w:name="_Toc83200816"/>
-      <w:bookmarkStart w:id="15" w:name="_Toc83201439"/>
-      <w:bookmarkStart w:id="16" w:name="_Toc346192024"/>
+      <w:bookmarkStart w:id="15" w:name="_Toc83200816"/>
+      <w:bookmarkStart w:id="16" w:name="_Toc83201439"/>
+      <w:bookmarkStart w:id="17" w:name="_Toc346192024"/>
       <w:r>
         <w:rPr>
           <w:rFonts w:ascii="Times New Roman" w:hAnsi="Times New Roman" w:cs="Times New Roman"/>
@@ -8483,9 +8155,9 @@
         </w:rPr>
         <w:t>Game Play</w:t>
       </w:r>
-      <w:bookmarkEnd w:id="14"/>
       <w:bookmarkEnd w:id="15"/>
       <w:bookmarkEnd w:id="16"/>
+      <w:bookmarkEnd w:id="17"/>
       <w:r>
         <w:rPr>
           <w:rFonts w:ascii="Times New Roman" w:hAnsi="Times New Roman" w:cs="Times New Roman"/>
@@ -8564,9 +8236,9 @@
           <w:lang w:val="en-US"/>
         </w:rPr>
       </w:pPr>
-      <w:bookmarkStart w:id="17" w:name="_Toc83200817"/>
-      <w:bookmarkStart w:id="18" w:name="_Toc83201440"/>
-      <w:bookmarkStart w:id="19" w:name="_Toc346192025"/>
+      <w:bookmarkStart w:id="18" w:name="_Toc83200817"/>
+      <w:bookmarkStart w:id="19" w:name="_Toc83201440"/>
+      <w:bookmarkStart w:id="20" w:name="_Toc346192025"/>
       <w:r>
         <w:rPr>
           <w:rFonts w:ascii="Times New Roman" w:hAnsi="Times New Roman" w:cs="Times New Roman"/>
@@ -8578,9 +8250,9 @@
         </w:rPr>
         <w:t>Key Features</w:t>
       </w:r>
-      <w:bookmarkEnd w:id="17"/>
       <w:bookmarkEnd w:id="18"/>
       <w:bookmarkEnd w:id="19"/>
+      <w:bookmarkEnd w:id="20"/>
     </w:p>
     <w:p>
       <w:pPr>
@@ -8728,9 +8400,9 @@
           <w:lang w:val="en-US"/>
         </w:rPr>
       </w:pPr>
-      <w:bookmarkStart w:id="20" w:name="_Toc83200818"/>
-      <w:bookmarkStart w:id="21" w:name="_Toc83201441"/>
-      <w:bookmarkStart w:id="22" w:name="_Toc346192026"/>
+      <w:bookmarkStart w:id="21" w:name="_Toc83200818"/>
+      <w:bookmarkStart w:id="22" w:name="_Toc83201441"/>
+      <w:bookmarkStart w:id="23" w:name="_Toc346192026"/>
       <w:r>
         <w:rPr>
           <w:rFonts w:ascii="Times New Roman" w:hAnsi="Times New Roman" w:cs="Times New Roman"/>
@@ -8742,9 +8414,9 @@
         </w:rPr>
         <w:t>Selling Features</w:t>
       </w:r>
-      <w:bookmarkEnd w:id="20"/>
       <w:bookmarkEnd w:id="21"/>
       <w:bookmarkEnd w:id="22"/>
+      <w:bookmarkEnd w:id="23"/>
       <w:r>
         <w:rPr>
           <w:rFonts w:ascii="Times New Roman" w:hAnsi="Times New Roman" w:cs="Times New Roman"/>
@@ -8871,11 +8543,11 @@
           <w:szCs w:val="20"/>
         </w:rPr>
       </w:pPr>
-      <w:bookmarkStart w:id="23" w:name="_Toc83200819"/>
-      <w:bookmarkStart w:id="24" w:name="_Toc83201442"/>
-    </w:p>
-    <w:bookmarkEnd w:id="23"/>
+      <w:bookmarkStart w:id="24" w:name="_Toc83200819"/>
+      <w:bookmarkStart w:id="25" w:name="_Toc83201442"/>
+    </w:p>
     <w:bookmarkEnd w:id="24"/>
+    <w:bookmarkEnd w:id="25"/>
     <w:p>
       <w:pPr>
         <w:pStyle w:val="Heading1"/>
@@ -8898,7 +8570,7 @@
         </w:rPr>
         <w:br w:type="page"/>
       </w:r>
-      <w:bookmarkStart w:id="25" w:name="_Toc346192027"/>
+      <w:bookmarkStart w:id="26" w:name="_Toc346192027"/>
       <w:r>
         <w:rPr>
           <w:rFonts w:ascii="Times New Roman" w:hAnsi="Times New Roman" w:cs="Times New Roman"/>
@@ -8909,7 +8581,7 @@
         <w:lastRenderedPageBreak/>
         <w:t>Design Document</w:t>
       </w:r>
-      <w:bookmarkEnd w:id="25"/>
+      <w:bookmarkEnd w:id="26"/>
       <w:r>
         <w:rPr>
           <w:rFonts w:ascii="Times New Roman" w:hAnsi="Times New Roman" w:cs="Times New Roman"/>
@@ -8969,25 +8641,7 @@
           <w:szCs w:val="20"/>
           <w:lang w:val="en-US"/>
         </w:rPr>
-        <w:t xml:space="preserve">This documentation is primarily concerned with the game </w:t>
-      </w:r>
-      <w:proofErr w:type="spellStart"/>
-      <w:r>
-        <w:rPr>
-          <w:sz w:val="20"/>
-          <w:szCs w:val="20"/>
-          <w:lang w:val="en-US"/>
-        </w:rPr>
-        <w:t>it’s self</w:t>
-      </w:r>
-      <w:proofErr w:type="spellEnd"/>
-      <w:r>
-        <w:rPr>
-          <w:sz w:val="20"/>
-          <w:szCs w:val="20"/>
-          <w:lang w:val="en-US"/>
-        </w:rPr>
-        <w:t xml:space="preserve">. </w:t>
+        <w:t xml:space="preserve">This documentation is primarily concerned with the game it’s self. </w:t>
       </w:r>
     </w:p>
     <w:p>
@@ -9053,9 +8707,9 @@
           <w:lang w:val="en-US"/>
         </w:rPr>
       </w:pPr>
-      <w:bookmarkStart w:id="26" w:name="_Toc83200821"/>
-      <w:bookmarkStart w:id="27" w:name="_Toc83201444"/>
-      <w:bookmarkStart w:id="28" w:name="_Toc346192028"/>
+      <w:bookmarkStart w:id="27" w:name="_Toc83200821"/>
+      <w:bookmarkStart w:id="28" w:name="_Toc83201444"/>
+      <w:bookmarkStart w:id="29" w:name="_Toc346192028"/>
       <w:r>
         <w:rPr>
           <w:rFonts w:ascii="Times New Roman" w:hAnsi="Times New Roman" w:cs="Times New Roman"/>
@@ -9067,9 +8721,9 @@
         </w:rPr>
         <w:t>Design Guidelines</w:t>
       </w:r>
-      <w:bookmarkEnd w:id="26"/>
       <w:bookmarkEnd w:id="27"/>
       <w:bookmarkEnd w:id="28"/>
+      <w:bookmarkEnd w:id="29"/>
     </w:p>
     <w:p>
       <w:pPr>
@@ -9132,9 +8786,9 @@
           <w:lang w:val="en-US"/>
         </w:rPr>
       </w:pPr>
-      <w:bookmarkStart w:id="29" w:name="_Toc346192029"/>
-      <w:bookmarkStart w:id="30" w:name="_Toc83200822"/>
-      <w:bookmarkStart w:id="31" w:name="_Toc83201445"/>
+      <w:bookmarkStart w:id="30" w:name="_Toc346192029"/>
+      <w:bookmarkStart w:id="31" w:name="_Toc83200822"/>
+      <w:bookmarkStart w:id="32" w:name="_Toc83201445"/>
       <w:r>
         <w:rPr>
           <w:rFonts w:ascii="Times New Roman" w:hAnsi="Times New Roman" w:cs="Times New Roman"/>
@@ -9146,151 +8800,33 @@
         </w:rPr>
         <w:t>Game Design Definitions</w:t>
       </w:r>
-      <w:bookmarkEnd w:id="29"/>
-    </w:p>
-    <w:p>
-      <w:pPr>
-        <w:rPr>
-          <w:sz w:val="20"/>
-          <w:szCs w:val="20"/>
-          <w:lang w:val="en-US"/>
-        </w:rPr>
-      </w:pPr>
-    </w:p>
-    <w:p>
-      <w:pPr>
-        <w:rPr>
-          <w:sz w:val="20"/>
-          <w:szCs w:val="20"/>
-          <w:lang w:val="en-US"/>
-        </w:rPr>
-      </w:pPr>
-      <w:bookmarkStart w:id="32" w:name="_Toc346192030"/>
-      <w:r>
-        <w:rPr>
-          <w:sz w:val="20"/>
-          <w:szCs w:val="20"/>
-          <w:lang w:val="en-US"/>
-        </w:rPr>
-        <w:t xml:space="preserve">Gameplay in </w:t>
-      </w:r>
-      <w:proofErr w:type="spellStart"/>
-      <w:r>
-        <w:rPr>
-          <w:sz w:val="20"/>
-          <w:szCs w:val="20"/>
-          <w:lang w:val="en-US"/>
-        </w:rPr>
-        <w:t>Dauntlet</w:t>
-      </w:r>
-      <w:proofErr w:type="spellEnd"/>
-      <w:r>
-        <w:rPr>
-          <w:sz w:val="20"/>
-          <w:szCs w:val="20"/>
-          <w:lang w:val="en-US"/>
-        </w:rPr>
-        <w:t xml:space="preserve"> consists of advancing through rooms which contain enemies and simple, Zelda-</w:t>
-      </w:r>
-      <w:proofErr w:type="spellStart"/>
-      <w:r>
-        <w:rPr>
-          <w:sz w:val="20"/>
-          <w:szCs w:val="20"/>
-          <w:lang w:val="en-US"/>
-        </w:rPr>
-        <w:t>esk</w:t>
-      </w:r>
-      <w:proofErr w:type="spellEnd"/>
-      <w:r>
-        <w:rPr>
-          <w:sz w:val="20"/>
-          <w:szCs w:val="20"/>
-          <w:lang w:val="en-US"/>
-        </w:rPr>
-        <w:t xml:space="preserve"> puzzles by using planning and the </w:t>
-      </w:r>
-      <w:proofErr w:type="spellStart"/>
-      <w:r>
-        <w:rPr>
-          <w:sz w:val="20"/>
-          <w:szCs w:val="20"/>
-          <w:lang w:val="en-US"/>
-        </w:rPr>
-        <w:t>moveset</w:t>
-      </w:r>
-      <w:proofErr w:type="spellEnd"/>
-      <w:r>
-        <w:rPr>
-          <w:sz w:val="20"/>
-          <w:szCs w:val="20"/>
-          <w:lang w:val="en-US"/>
-        </w:rPr>
-        <w:t xml:space="preserve"> available to the player. The player will win by defeating the </w:t>
-      </w:r>
-      <w:proofErr w:type="gramStart"/>
-      <w:r>
-        <w:rPr>
-          <w:sz w:val="20"/>
-          <w:szCs w:val="20"/>
-          <w:lang w:val="en-US"/>
-        </w:rPr>
-        <w:t>boss(</w:t>
-      </w:r>
-      <w:proofErr w:type="spellStart"/>
-      <w:proofErr w:type="gramEnd"/>
-      <w:r>
-        <w:rPr>
-          <w:sz w:val="20"/>
-          <w:szCs w:val="20"/>
-          <w:lang w:val="en-US"/>
-        </w:rPr>
-        <w:t>es</w:t>
-      </w:r>
-      <w:proofErr w:type="spellEnd"/>
-      <w:r>
-        <w:rPr>
-          <w:sz w:val="20"/>
-          <w:szCs w:val="20"/>
-          <w:lang w:val="en-US"/>
-        </w:rPr>
-        <w:t xml:space="preserve">) at the end of each level, which will allow the player to advance to the next level and unlock another move for Dante. The player loses by running out of lives (called souls), which will force the player to restart the current level. The gameplay will focus mainly on the way the player combats the enemies and bosses with the tools available, which include the </w:t>
-      </w:r>
-      <w:proofErr w:type="spellStart"/>
-      <w:r>
-        <w:rPr>
-          <w:sz w:val="20"/>
-          <w:szCs w:val="20"/>
-          <w:lang w:val="en-US"/>
-        </w:rPr>
-        <w:t>moveset</w:t>
-      </w:r>
-      <w:proofErr w:type="spellEnd"/>
-      <w:r>
-        <w:rPr>
-          <w:sz w:val="20"/>
-          <w:szCs w:val="20"/>
-          <w:lang w:val="en-US"/>
-        </w:rPr>
-        <w:t xml:space="preserve"> and environment, along with any power-ups the player may have collected. As the game progresses, more and more of the story behind the gauntlet will be revealed, either through boss encounters, narration, or </w:t>
-      </w:r>
-      <w:proofErr w:type="spellStart"/>
-      <w:r>
-        <w:rPr>
-          <w:sz w:val="20"/>
-          <w:szCs w:val="20"/>
-          <w:lang w:val="en-US"/>
-        </w:rPr>
-        <w:t>cutscenes</w:t>
-      </w:r>
-      <w:proofErr w:type="spellEnd"/>
-      <w:r>
-        <w:rPr>
-          <w:sz w:val="20"/>
-          <w:szCs w:val="20"/>
-          <w:lang w:val="en-US"/>
-        </w:rPr>
-        <w:t xml:space="preserve">. </w:t>
+      <w:bookmarkEnd w:id="30"/>
+    </w:p>
+    <w:p>
+      <w:pPr>
+        <w:rPr>
+          <w:sz w:val="20"/>
+          <w:szCs w:val="20"/>
+          <w:lang w:val="en-US"/>
+        </w:rPr>
+      </w:pPr>
+    </w:p>
+    <w:p>
+      <w:pPr>
+        <w:rPr>
+          <w:sz w:val="20"/>
+          <w:szCs w:val="20"/>
+          <w:lang w:val="en-US"/>
+        </w:rPr>
+      </w:pPr>
+      <w:bookmarkStart w:id="33" w:name="_Toc346192030"/>
+      <w:r>
+        <w:rPr>
+          <w:sz w:val="20"/>
+          <w:szCs w:val="20"/>
+          <w:lang w:val="en-US"/>
+        </w:rPr>
+        <w:t xml:space="preserve">Gameplay in Dauntlet consists of advancing through rooms which contain enemies and simple, Zelda-esk puzzles by using planning and the moveset available to the player. The player will win by defeating the boss(es) at the end of each level, which will allow the player to advance to the next level and unlock another move for Dante. The player loses by running out of lives (called souls), which will force the player to restart the current level. The gameplay will focus mainly on the way the player combats the enemies and bosses with the tools available, which include the moveset and environment, along with any power-ups the player may have collected. As the game progresses, more and more of the story behind the gauntlet will be revealed, either through boss encounters, narration, or cutscenes. </w:t>
       </w:r>
     </w:p>
     <w:p>
@@ -9342,25 +8878,7 @@
           <w:szCs w:val="20"/>
           <w:lang w:val="en-US"/>
         </w:rPr>
-        <w:t xml:space="preserve">Dante, the main character, will be controlled by the keyboard and mouse. His movement will be controlled by </w:t>
-      </w:r>
-      <w:proofErr w:type="spellStart"/>
-      <w:r>
-        <w:rPr>
-          <w:sz w:val="20"/>
-          <w:szCs w:val="20"/>
-          <w:lang w:val="en-US"/>
-        </w:rPr>
-        <w:t>wasd</w:t>
-      </w:r>
-      <w:proofErr w:type="spellEnd"/>
-      <w:r>
-        <w:rPr>
-          <w:sz w:val="20"/>
-          <w:szCs w:val="20"/>
-          <w:lang w:val="en-US"/>
-        </w:rPr>
-        <w:t xml:space="preserve"> keys and his direction will be controlled by the mouse position on the screen. The player will be able to pick which moves he uses, either through the mouse wheel or by the number keys. </w:t>
+        <w:t xml:space="preserve">Dante, the main character, will be controlled by the keyboard and mouse. His movement will be controlled by wasd keys and his direction will be controlled by the mouse position on the screen. The player will be able to pick which moves he uses, either through the mouse wheel or by the number keys. </w:t>
       </w:r>
     </w:p>
     <w:p>
@@ -9391,9 +8909,9 @@
         </w:rPr>
         <w:t>Game Matrix</w:t>
       </w:r>
-      <w:bookmarkEnd w:id="30"/>
       <w:bookmarkEnd w:id="31"/>
       <w:bookmarkEnd w:id="32"/>
+      <w:bookmarkEnd w:id="33"/>
     </w:p>
     <w:p>
       <w:pPr>
@@ -12413,7 +11931,6 @@
                 <w:sz w:val="22"/>
                 <w:szCs w:val="22"/>
               </w:rPr>
-              <w:lastRenderedPageBreak/>
               <w:t>Player</w:t>
             </w:r>
           </w:p>
@@ -13527,8 +13044,8 @@
           <w:lang w:val="en-US"/>
         </w:rPr>
       </w:pPr>
-      <w:bookmarkStart w:id="33" w:name="_Toc83200823"/>
-      <w:bookmarkStart w:id="34" w:name="_Toc83201446"/>
+      <w:bookmarkStart w:id="34" w:name="_Toc83200823"/>
+      <w:bookmarkStart w:id="35" w:name="_Toc83201446"/>
       <w:r>
         <w:rPr>
           <w:rFonts w:ascii="Times New Roman" w:hAnsi="Times New Roman" w:cs="Times New Roman"/>
@@ -13540,7 +13057,7 @@
         </w:rPr>
         <w:br w:type="page"/>
       </w:r>
-      <w:bookmarkStart w:id="35" w:name="_Toc346192031"/>
+      <w:bookmarkStart w:id="36" w:name="_Toc346192031"/>
       <w:r>
         <w:rPr>
           <w:rFonts w:ascii="Times New Roman" w:hAnsi="Times New Roman" w:cs="Times New Roman"/>
@@ -13553,9 +13070,9 @@
         <w:lastRenderedPageBreak/>
         <w:t>Game Flow Chart</w:t>
       </w:r>
-      <w:bookmarkEnd w:id="33"/>
       <w:bookmarkEnd w:id="34"/>
       <w:bookmarkEnd w:id="35"/>
+      <w:bookmarkEnd w:id="36"/>
     </w:p>
     <w:p>
       <w:pPr>
@@ -13598,7 +13115,7 @@
                     <pic:cNvPicPr/>
                   </pic:nvPicPr>
                   <pic:blipFill>
-                    <a:blip r:embed="rId11" cstate="print">
+                    <a:blip r:embed="rId12" cstate="print">
                       <a:extLst>
                         <a:ext uri="{28A0092B-C50C-407E-A947-70E740481C1C}">
                           <a14:useLocalDpi xmlns:a14="http://schemas.microsoft.com/office/drawing/2010/main" val="0"/>
@@ -13642,9 +13159,9 @@
           <w:lang w:val="en-US"/>
         </w:rPr>
       </w:pPr>
-      <w:bookmarkStart w:id="36" w:name="_Toc83200824"/>
-      <w:bookmarkStart w:id="37" w:name="_Toc83201447"/>
-      <w:bookmarkStart w:id="38" w:name="_Toc346192032"/>
+      <w:bookmarkStart w:id="37" w:name="_Toc83200824"/>
+      <w:bookmarkStart w:id="38" w:name="_Toc83201447"/>
+      <w:bookmarkStart w:id="39" w:name="_Toc346192032"/>
       <w:r>
         <w:rPr>
           <w:rFonts w:ascii="Times New Roman" w:hAnsi="Times New Roman" w:cs="Times New Roman"/>
@@ -13656,9 +13173,9 @@
         </w:rPr>
         <w:t>Player Elements</w:t>
       </w:r>
-      <w:bookmarkEnd w:id="36"/>
       <w:bookmarkEnd w:id="37"/>
       <w:bookmarkEnd w:id="38"/>
+      <w:bookmarkEnd w:id="39"/>
     </w:p>
     <w:p>
       <w:pPr>
@@ -13684,87 +13201,33 @@
           <w:szCs w:val="20"/>
           <w:lang w:val="en-US"/>
         </w:rPr>
-        <w:t xml:space="preserve">The player will control a ghost called Dante, who will be referred to as Dante in the code as well. Dante will have an armored gauntlet that will be his interaction with the enemies and levels. This gauntlet will be </w:t>
-      </w:r>
-      <w:proofErr w:type="gramStart"/>
-      <w:r>
-        <w:rPr>
-          <w:sz w:val="20"/>
-          <w:szCs w:val="20"/>
-          <w:lang w:val="en-US"/>
-        </w:rPr>
-        <w:t>Referred</w:t>
-      </w:r>
-      <w:proofErr w:type="gramEnd"/>
-      <w:r>
-        <w:rPr>
-          <w:sz w:val="20"/>
-          <w:szCs w:val="20"/>
-          <w:lang w:val="en-US"/>
-        </w:rPr>
-        <w:t xml:space="preserve"> to as Fist in the code. Dante will have 4 attacks. The first will be referred to as Punch in the code and in the game. The second will be referred to as Spin in the code and in the game. The third will be known as Boomerang in the code and Fist Fling in the game. The last will be referred to as Slam in the code and Ground Pound in the game. </w:t>
-      </w:r>
-    </w:p>
-    <w:p>
-      <w:pPr>
-        <w:rPr>
-          <w:sz w:val="20"/>
-          <w:szCs w:val="20"/>
-          <w:lang w:val="en-US"/>
-        </w:rPr>
-      </w:pPr>
-    </w:p>
-    <w:p>
-      <w:pPr>
-        <w:rPr>
-          <w:sz w:val="20"/>
-          <w:szCs w:val="20"/>
-          <w:lang w:val="en-US"/>
-        </w:rPr>
-      </w:pPr>
-      <w:r>
-        <w:rPr>
-          <w:sz w:val="20"/>
-          <w:szCs w:val="20"/>
-          <w:lang w:val="en-US"/>
-        </w:rPr>
-        <w:t xml:space="preserve">The player will have 3 properties: speed, power, and damage. The speed will refer to the movement speed of Dante, which in turn will increase the maximum speed of the fist. Power refers to the amount of knockback caused by the player. Increasing this increases a multiplier applied after the regular amount of momentum is calculated. For example, the </w:t>
-      </w:r>
-      <w:proofErr w:type="gramStart"/>
-      <w:r>
-        <w:rPr>
-          <w:sz w:val="20"/>
-          <w:szCs w:val="20"/>
-          <w:lang w:val="en-US"/>
-        </w:rPr>
-        <w:t>players</w:t>
-      </w:r>
-      <w:proofErr w:type="gramEnd"/>
-      <w:r>
-        <w:rPr>
-          <w:sz w:val="20"/>
-          <w:szCs w:val="20"/>
-          <w:lang w:val="en-US"/>
-        </w:rPr>
-        <w:t xml:space="preserve"> basic attack has a mass of 50. Assuming the </w:t>
-      </w:r>
-      <w:proofErr w:type="spellStart"/>
-      <w:r>
-        <w:rPr>
-          <w:sz w:val="20"/>
-          <w:szCs w:val="20"/>
-          <w:lang w:val="en-US"/>
-        </w:rPr>
-        <w:t>attackspeed</w:t>
-      </w:r>
-      <w:proofErr w:type="spellEnd"/>
-      <w:r>
-        <w:rPr>
-          <w:sz w:val="20"/>
-          <w:szCs w:val="20"/>
-          <w:lang w:val="en-US"/>
-        </w:rPr>
-        <w:t xml:space="preserve"> + movement speed was 10, the momentum of the attack would have a momentum of 500. If the power coefficient was 1.1, the new momentum would be 550, and if the player was attacking a skeleton, the skeleton would be flung back with a speed of 27.5, since its mass is 20. Damage will simply scale the attack power of each attack by a certain factor. </w:t>
+        <w:t xml:space="preserve">The player will control a ghost called Dante, who will be referred to as Dante in the code as well. Dante will have an armored gauntlet that will be his interaction with the enemies and levels. This gauntlet will be Referred to as Fist in the code. Dante will have 4 attacks. The first will be referred to as Punch in the code and in the game. The second will be referred to as Spin in the code and in the game. The third will be known as Boomerang in the code and Fist Fling in the game. The last will be referred to as Slam in the code and Ground Pound in the game. </w:t>
+      </w:r>
+    </w:p>
+    <w:p>
+      <w:pPr>
+        <w:rPr>
+          <w:sz w:val="20"/>
+          <w:szCs w:val="20"/>
+          <w:lang w:val="en-US"/>
+        </w:rPr>
+      </w:pPr>
+    </w:p>
+    <w:p>
+      <w:pPr>
+        <w:rPr>
+          <w:sz w:val="20"/>
+          <w:szCs w:val="20"/>
+          <w:lang w:val="en-US"/>
+        </w:rPr>
+      </w:pPr>
+      <w:r>
+        <w:rPr>
+          <w:sz w:val="20"/>
+          <w:szCs w:val="20"/>
+          <w:lang w:val="en-US"/>
+        </w:rPr>
+        <w:t xml:space="preserve">The player will have 3 properties: speed, power, and damage. The speed will refer to the movement speed of Dante, which in turn will increase the maximum speed of the fist. Power refers to the amount of knockback caused by the player. Increasing this increases a multiplier applied after the regular amount of momentum is calculated. For example, the players basic attack has a mass of 50. Assuming the attackspeed + movement speed was 10, the momentum of the attack would have a momentum of 500. If the power coefficient was 1.1, the new momentum would be 550, and if the player was attacking a skeleton, the skeleton would be flung back with a speed of 27.5, since its mass is 20. Damage will simply scale the attack power of each attack by a certain factor. </w:t>
       </w:r>
     </w:p>
     <w:p>
@@ -13839,9 +13302,9 @@
           <w:lang w:val="en-US"/>
         </w:rPr>
       </w:pPr>
-      <w:bookmarkStart w:id="39" w:name="_Toc346192033"/>
-      <w:bookmarkStart w:id="40" w:name="_Toc83200825"/>
-      <w:bookmarkStart w:id="41" w:name="_Toc83201448"/>
+      <w:bookmarkStart w:id="40" w:name="_Toc346192033"/>
+      <w:bookmarkStart w:id="41" w:name="_Toc83200825"/>
+      <w:bookmarkStart w:id="42" w:name="_Toc83201448"/>
       <w:r>
         <w:rPr>
           <w:rFonts w:ascii="Times New Roman" w:hAnsi="Times New Roman" w:cs="Times New Roman"/>
@@ -13851,7 +13314,7 @@
         </w:rPr>
         <w:t>Player Definition</w:t>
       </w:r>
-      <w:bookmarkEnd w:id="39"/>
+      <w:bookmarkEnd w:id="40"/>
     </w:p>
     <w:p>
       <w:pPr>
@@ -13955,6 +13418,7 @@
           <w:szCs w:val="20"/>
           <w:lang w:val="en-US"/>
         </w:rPr>
+        <w:lastRenderedPageBreak/>
         <w:t xml:space="preserve">Default Properties: </w:t>
       </w:r>
       <w:r>
@@ -14013,7 +13477,6 @@
           <w:szCs w:val="20"/>
           <w:lang w:val="en-US"/>
         </w:rPr>
-        <w:lastRenderedPageBreak/>
         <w:t xml:space="preserve">Loosing: </w:t>
       </w:r>
       <w:r>
@@ -14044,7 +13507,7 @@
           <w:lang w:val="en-US"/>
         </w:rPr>
       </w:pPr>
-      <w:bookmarkStart w:id="42" w:name="_Toc346192034"/>
+      <w:bookmarkStart w:id="43" w:name="_Toc346192034"/>
       <w:r>
         <w:rPr>
           <w:rFonts w:ascii="Times New Roman" w:hAnsi="Times New Roman" w:cs="Times New Roman"/>
@@ -14054,7 +13517,7 @@
         </w:rPr>
         <w:t>Player Properties</w:t>
       </w:r>
-      <w:bookmarkEnd w:id="42"/>
+      <w:bookmarkEnd w:id="43"/>
     </w:p>
     <w:p>
       <w:pPr>
@@ -14243,7 +13706,7 @@
         </w:rPr>
         <w:br w:type="page"/>
       </w:r>
-      <w:bookmarkStart w:id="43" w:name="_Toc346192035"/>
+      <w:bookmarkStart w:id="44" w:name="_Toc346192035"/>
       <w:r>
         <w:rPr>
           <w:rFonts w:ascii="Times New Roman" w:hAnsi="Times New Roman" w:cs="Times New Roman"/>
@@ -14254,7 +13717,7 @@
         <w:lastRenderedPageBreak/>
         <w:t>Player Rewards (Power-ups &amp; Pick-ups)</w:t>
       </w:r>
-      <w:bookmarkEnd w:id="43"/>
+      <w:bookmarkEnd w:id="44"/>
     </w:p>
     <w:p>
       <w:pPr>
@@ -14337,7 +13800,7 @@
           <w:lang w:val="en-US"/>
         </w:rPr>
       </w:pPr>
-      <w:bookmarkStart w:id="44" w:name="_Toc346192036"/>
+      <w:bookmarkStart w:id="45" w:name="_Toc346192036"/>
       <w:r>
         <w:rPr>
           <w:rFonts w:ascii="Times New Roman" w:hAnsi="Times New Roman" w:cs="Times New Roman"/>
@@ -14347,9 +13810,9 @@
         </w:rPr>
         <w:t>User Interface (UI)</w:t>
       </w:r>
-      <w:bookmarkEnd w:id="40"/>
       <w:bookmarkEnd w:id="41"/>
-      <w:bookmarkEnd w:id="44"/>
+      <w:bookmarkEnd w:id="42"/>
+      <w:bookmarkEnd w:id="45"/>
     </w:p>
     <w:p>
       <w:pPr>
@@ -14373,25 +13836,7 @@
           <w:szCs w:val="20"/>
           <w:lang w:val="en-US"/>
         </w:rPr>
-        <w:t xml:space="preserve">Some of the most important points of a UI is to get the most necessary information to the user in an obvious and necessary manner. Since our right hand input is the mouse, it would be sensible to have it responsible to interact with the majority of the UI functionalities. Main menu buttons, like New Game, Options, and Quit, will be clickable elements. However, if a controller is implemented, these selections need to compensate for that type of input. Along with the </w:t>
-      </w:r>
-      <w:proofErr w:type="spellStart"/>
-      <w:r>
-        <w:rPr>
-          <w:sz w:val="20"/>
-          <w:szCs w:val="20"/>
-          <w:lang w:val="en-US"/>
-        </w:rPr>
-        <w:t>inGame</w:t>
-      </w:r>
-      <w:proofErr w:type="spellEnd"/>
-      <w:r>
-        <w:rPr>
-          <w:sz w:val="20"/>
-          <w:szCs w:val="20"/>
-          <w:lang w:val="en-US"/>
-        </w:rPr>
-        <w:t xml:space="preserve"> pause menu, that UI will also be dominated by left-click interactivity. Each interface will be presented in a colorful and cartoonish theme, similar to how the rest of the game will look.</w:t>
+        <w:t>Some of the most important points of a UI is to get the most necessary information to the user in an obvious and necessary manner. Since our right hand input is the mouse, it would be sensible to have it responsible to interact with the majority of the UI functionalities. Main menu buttons, like New Game, Options, and Quit, will be clickable elements. However, if a controller is implemented, these selections need to compensate for that type of input. Along with the inGame pause menu, that UI will also be dominated by left-click interactivity. Each interface will be presented in a colorful and cartoonish theme, similar to how the rest of the game will look.</w:t>
       </w:r>
     </w:p>
     <w:p>
@@ -14413,9 +13858,9 @@
           <w:lang w:val="en-US"/>
         </w:rPr>
       </w:pPr>
-      <w:bookmarkStart w:id="45" w:name="_Toc83200826"/>
-      <w:bookmarkStart w:id="46" w:name="_Toc83201449"/>
-      <w:bookmarkStart w:id="47" w:name="_Toc346192037"/>
+      <w:bookmarkStart w:id="46" w:name="_Toc83200826"/>
+      <w:bookmarkStart w:id="47" w:name="_Toc83201449"/>
+      <w:bookmarkStart w:id="48" w:name="_Toc346192037"/>
       <w:r>
         <w:rPr>
           <w:rFonts w:ascii="Times New Roman" w:hAnsi="Times New Roman" w:cs="Times New Roman"/>
@@ -14425,9 +13870,9 @@
         </w:rPr>
         <w:t>Heads up Display (HUD)</w:t>
       </w:r>
-      <w:bookmarkEnd w:id="45"/>
       <w:bookmarkEnd w:id="46"/>
       <w:bookmarkEnd w:id="47"/>
+      <w:bookmarkEnd w:id="48"/>
     </w:p>
     <w:p>
       <w:pPr>
@@ -14507,7 +13952,7 @@
                     </pic:cNvPicPr>
                   </pic:nvPicPr>
                   <pic:blipFill>
-                    <a:blip r:embed="rId12">
+                    <a:blip r:embed="rId13">
                       <a:extLst>
                         <a:ext uri="{28A0092B-C50C-407E-A947-70E740481C1C}">
                           <a14:useLocalDpi xmlns:a14="http://schemas.microsoft.com/office/drawing/2010/main" val="0"/>
@@ -14558,7 +14003,7 @@
           <w:lang w:val="en-US"/>
         </w:rPr>
       </w:pPr>
-      <w:bookmarkStart w:id="48" w:name="_Toc346192038"/>
+      <w:bookmarkStart w:id="49" w:name="_Toc346192038"/>
       <w:r>
         <w:rPr>
           <w:rFonts w:ascii="Times New Roman" w:hAnsi="Times New Roman" w:cs="Times New Roman"/>
@@ -14568,7 +14013,7 @@
         </w:rPr>
         <w:t>Player View</w:t>
       </w:r>
-      <w:bookmarkEnd w:id="48"/>
+      <w:bookmarkEnd w:id="49"/>
     </w:p>
     <w:p>
       <w:pPr>
@@ -14634,7 +14079,7 @@
                     </pic:cNvPicPr>
                   </pic:nvPicPr>
                   <pic:blipFill>
-                    <a:blip r:embed="rId13">
+                    <a:blip r:embed="rId14">
                       <a:extLst>
                         <a:ext uri="{28A0092B-C50C-407E-A947-70E740481C1C}">
                           <a14:useLocalDpi xmlns:a14="http://schemas.microsoft.com/office/drawing/2010/main" val="0"/>
@@ -14701,9 +14146,9 @@
           <w:lang w:val="en-US"/>
         </w:rPr>
       </w:pPr>
-      <w:bookmarkStart w:id="49" w:name="_Toc83200827"/>
-      <w:bookmarkStart w:id="50" w:name="_Toc83201450"/>
-      <w:bookmarkStart w:id="51" w:name="_Toc346192039"/>
+      <w:bookmarkStart w:id="50" w:name="_Toc83200827"/>
+      <w:bookmarkStart w:id="51" w:name="_Toc83201450"/>
+      <w:bookmarkStart w:id="52" w:name="_Toc346192039"/>
       <w:r>
         <w:rPr>
           <w:rFonts w:ascii="Times New Roman" w:hAnsi="Times New Roman" w:cs="Times New Roman"/>
@@ -14715,9 +14160,9 @@
         </w:rPr>
         <w:t>Antagonistic Elements</w:t>
       </w:r>
-      <w:bookmarkEnd w:id="49"/>
       <w:bookmarkEnd w:id="50"/>
       <w:bookmarkEnd w:id="51"/>
+      <w:bookmarkEnd w:id="52"/>
       <w:r>
         <w:rPr>
           <w:rFonts w:ascii="Times New Roman" w:hAnsi="Times New Roman" w:cs="Times New Roman"/>
@@ -14747,43 +14192,15 @@
           <w:lang w:val="en-US"/>
         </w:rPr>
       </w:pPr>
-      <w:bookmarkStart w:id="52" w:name="_Toc83200828"/>
-      <w:bookmarkStart w:id="53" w:name="_Toc83201451"/>
-      <w:proofErr w:type="spellStart"/>
-      <w:r>
-        <w:rPr>
-          <w:sz w:val="20"/>
-          <w:szCs w:val="20"/>
-          <w:lang w:val="en-US"/>
-        </w:rPr>
-        <w:t>Guapo</w:t>
-      </w:r>
-      <w:proofErr w:type="spellEnd"/>
-      <w:r>
-        <w:rPr>
-          <w:sz w:val="20"/>
-          <w:szCs w:val="20"/>
-          <w:lang w:val="en-US"/>
-        </w:rPr>
-        <w:t xml:space="preserve"> (</w:t>
-      </w:r>
-      <w:proofErr w:type="spellStart"/>
-      <w:r>
-        <w:rPr>
-          <w:sz w:val="20"/>
-          <w:szCs w:val="20"/>
-          <w:lang w:val="en-US"/>
-        </w:rPr>
-        <w:t>HomingBased</w:t>
-      </w:r>
-      <w:proofErr w:type="spellEnd"/>
-      <w:r>
-        <w:rPr>
-          <w:sz w:val="20"/>
-          <w:szCs w:val="20"/>
-          <w:lang w:val="en-US"/>
-        </w:rPr>
-        <w:t xml:space="preserve"> Melee Enemy) – Nothing fancy here. Just a plain old bat. Usually comes in packs and is really easy to kill. Has a very one-track minded behavior, always attempting to attack the player.</w:t>
+      <w:bookmarkStart w:id="53" w:name="_Toc83200828"/>
+      <w:bookmarkStart w:id="54" w:name="_Toc83201451"/>
+      <w:r>
+        <w:rPr>
+          <w:sz w:val="20"/>
+          <w:szCs w:val="20"/>
+          <w:lang w:val="en-US"/>
+        </w:rPr>
+        <w:t>Guapo (HomingBased Melee Enemy) – Nothing fancy here. Just a plain old bat. Usually comes in packs and is really easy to kill. Has a very one-track minded behavior, always attempting to attack the player.</w:t>
       </w:r>
     </w:p>
     <w:p>
@@ -14820,7 +14237,7 @@
                     </pic:cNvPicPr>
                   </pic:nvPicPr>
                   <pic:blipFill>
-                    <a:blip r:embed="rId14" cstate="print">
+                    <a:blip r:embed="rId15" cstate="print">
                       <a:extLst>
                         <a:ext uri="{28A0092B-C50C-407E-A947-70E740481C1C}">
                           <a14:useLocalDpi xmlns:a14="http://schemas.microsoft.com/office/drawing/2010/main" val="0"/>
@@ -14883,25 +14300,7 @@
           <w:szCs w:val="20"/>
           <w:lang w:val="en-US"/>
         </w:rPr>
-        <w:t xml:space="preserve"> Tier </w:t>
-      </w:r>
-      <w:proofErr w:type="spellStart"/>
-      <w:r>
-        <w:rPr>
-          <w:sz w:val="20"/>
-          <w:szCs w:val="20"/>
-          <w:lang w:val="en-US"/>
-        </w:rPr>
-        <w:t>HomingBased</w:t>
-      </w:r>
-      <w:proofErr w:type="spellEnd"/>
-      <w:r>
-        <w:rPr>
-          <w:sz w:val="20"/>
-          <w:szCs w:val="20"/>
-          <w:lang w:val="en-US"/>
-        </w:rPr>
-        <w:t xml:space="preserve"> Melee Enemy) – The undead that had once lived in the mansion have come back to life to seek revenge for disturbing their slumber. Similar to the bat, but they are harder to kill.</w:t>
+        <w:t xml:space="preserve"> Tier HomingBased Melee Enemy) – The undead that had once lived in the mansion have come back to life to seek revenge for disturbing their slumber. Similar to the bat, but they are harder to kill.</w:t>
       </w:r>
     </w:p>
     <w:p>
@@ -14938,7 +14337,7 @@
                     </pic:cNvPicPr>
                   </pic:nvPicPr>
                   <pic:blipFill>
-                    <a:blip r:embed="rId15" cstate="print">
+                    <a:blip r:embed="rId16" cstate="print">
                       <a:extLst>
                         <a:ext uri="{28A0092B-C50C-407E-A947-70E740481C1C}">
                           <a14:useLocalDpi xmlns:a14="http://schemas.microsoft.com/office/drawing/2010/main" val="0"/>
@@ -15019,25 +14418,7 @@
           <w:szCs w:val="20"/>
           <w:lang w:val="en-US"/>
         </w:rPr>
-        <w:t xml:space="preserve"> Tier </w:t>
-      </w:r>
-      <w:proofErr w:type="spellStart"/>
-      <w:r>
-        <w:rPr>
-          <w:sz w:val="20"/>
-          <w:szCs w:val="20"/>
-          <w:lang w:val="en-US"/>
-        </w:rPr>
-        <w:t>HomingThresholdBased</w:t>
-      </w:r>
-      <w:proofErr w:type="spellEnd"/>
-      <w:r>
-        <w:rPr>
-          <w:sz w:val="20"/>
-          <w:szCs w:val="20"/>
-          <w:lang w:val="en-US"/>
-        </w:rPr>
-        <w:t xml:space="preserve"> Range Enemy) – A terrifying enemy and a poorly mannered skeleton. Continues to lob his own bones at you until you take him out. The first range enemy you may run into. Makes you wonder if he’ll ever run out of bones.</w:t>
+        <w:t xml:space="preserve"> Tier HomingThresholdBased Range Enemy) – A terrifying enemy and a poorly mannered skeleton. Continues to lob his own bones at you until you take him out. The first range enemy you may run into. Makes you wonder if he’ll ever run out of bones.</w:t>
       </w:r>
     </w:p>
     <w:p>
@@ -15074,7 +14455,7 @@
                     </pic:cNvPicPr>
                   </pic:nvPicPr>
                   <pic:blipFill>
-                    <a:blip r:embed="rId16" cstate="print">
+                    <a:blip r:embed="rId17" cstate="print">
                       <a:extLst>
                         <a:ext uri="{28A0092B-C50C-407E-A947-70E740481C1C}">
                           <a14:useLocalDpi xmlns:a14="http://schemas.microsoft.com/office/drawing/2010/main" val="0"/>
@@ -15335,25 +14716,7 @@
           <w:szCs w:val="20"/>
           <w:lang w:val="en-US"/>
         </w:rPr>
-        <w:t xml:space="preserve"> Tier </w:t>
-      </w:r>
-      <w:proofErr w:type="spellStart"/>
-      <w:r>
-        <w:rPr>
-          <w:sz w:val="20"/>
-          <w:szCs w:val="20"/>
-          <w:lang w:val="en-US"/>
-        </w:rPr>
-        <w:t>HomingThresholdBased</w:t>
-      </w:r>
-      <w:proofErr w:type="spellEnd"/>
-      <w:r>
-        <w:rPr>
-          <w:sz w:val="20"/>
-          <w:szCs w:val="20"/>
-          <w:lang w:val="en-US"/>
-        </w:rPr>
-        <w:t xml:space="preserve"> Range Enemy) – A wandering witch that settled here due to the high spiritual energy, driven mad by her obsession with magic. There’s nothing she would like more than to capture a ghost for herself. Similar to the skeleton, but has a much more dynamic range strategy.</w:t>
+        <w:t xml:space="preserve"> Tier HomingThresholdBased Range Enemy) – A wandering witch that settled here due to the high spiritual energy, driven mad by her obsession with magic. There’s nothing she would like more than to capture a ghost for herself. Similar to the skeleton, but has a much more dynamic range strategy.</w:t>
       </w:r>
     </w:p>
     <w:p>
@@ -15390,7 +14753,7 @@
                     </pic:cNvPicPr>
                   </pic:nvPicPr>
                   <pic:blipFill>
-                    <a:blip r:embed="rId17" cstate="print">
+                    <a:blip r:embed="rId18" cstate="print">
                       <a:extLst>
                         <a:ext uri="{28A0092B-C50C-407E-A947-70E740481C1C}">
                           <a14:useLocalDpi xmlns:a14="http://schemas.microsoft.com/office/drawing/2010/main" val="0"/>
@@ -15453,25 +14816,7 @@
           <w:szCs w:val="20"/>
           <w:lang w:val="en-US"/>
         </w:rPr>
-        <w:t xml:space="preserve"> Tier </w:t>
-      </w:r>
-      <w:proofErr w:type="spellStart"/>
-      <w:r>
-        <w:rPr>
-          <w:sz w:val="20"/>
-          <w:szCs w:val="20"/>
-          <w:lang w:val="en-US"/>
-        </w:rPr>
-        <w:t>HomingBased</w:t>
-      </w:r>
-      <w:proofErr w:type="spellEnd"/>
-      <w:r>
-        <w:rPr>
-          <w:sz w:val="20"/>
-          <w:szCs w:val="20"/>
-          <w:lang w:val="en-US"/>
-        </w:rPr>
-        <w:t xml:space="preserve"> Melee Enemy) – A cursed tombstone with affinity for smashing stuff. Accidently punching one in hopes of getting items is a sure-fire way to provoke one. Uses its head to smash its opponents.</w:t>
+        <w:t xml:space="preserve"> Tier HomingBased Melee Enemy) – A cursed tombstone with affinity for smashing stuff. Accidently punching one in hopes of getting items is a sure-fire way to provoke one. Uses its head to smash its opponents.</w:t>
       </w:r>
     </w:p>
     <w:p>
@@ -15508,7 +14853,7 @@
                     </pic:cNvPicPr>
                   </pic:nvPicPr>
                   <pic:blipFill>
-                    <a:blip r:embed="rId18" cstate="print">
+                    <a:blip r:embed="rId19" cstate="print">
                       <a:extLst>
                         <a:ext uri="{28A0092B-C50C-407E-A947-70E740481C1C}">
                           <a14:useLocalDpi xmlns:a14="http://schemas.microsoft.com/office/drawing/2010/main" val="0"/>
@@ -15539,7 +14884,7 @@
           </wp:inline>
         </w:drawing>
       </w:r>
-      <w:bookmarkStart w:id="54" w:name="_Toc346192040"/>
+      <w:bookmarkStart w:id="55" w:name="_Toc346192040"/>
     </w:p>
     <w:p>
       <w:pPr>
@@ -15566,408 +14911,370 @@
         </w:rPr>
         <w:t>Antagonistic Definitions</w:t>
       </w:r>
+      <w:bookmarkEnd w:id="55"/>
+    </w:p>
+    <w:p>
+      <w:pPr>
+        <w:rPr>
+          <w:sz w:val="20"/>
+          <w:szCs w:val="20"/>
+          <w:lang w:val="en-US"/>
+        </w:rPr>
+      </w:pPr>
+    </w:p>
+    <w:p>
+      <w:pPr>
+        <w:rPr>
+          <w:sz w:val="20"/>
+          <w:szCs w:val="20"/>
+          <w:lang w:val="en-US"/>
+        </w:rPr>
+      </w:pPr>
+      <w:r>
+        <w:rPr>
+          <w:sz w:val="20"/>
+          <w:szCs w:val="20"/>
+          <w:lang w:val="en-US"/>
+        </w:rPr>
+        <w:t>Tiers imply how powerful the enemy is from lowest to highest.</w:t>
+      </w:r>
+    </w:p>
+    <w:p>
+      <w:pPr>
+        <w:rPr>
+          <w:sz w:val="20"/>
+          <w:szCs w:val="20"/>
+          <w:lang w:val="en-US"/>
+        </w:rPr>
+      </w:pPr>
+    </w:p>
+    <w:p>
+      <w:pPr>
+        <w:rPr>
+          <w:sz w:val="20"/>
+          <w:szCs w:val="20"/>
+          <w:lang w:val="en-US"/>
+        </w:rPr>
+      </w:pPr>
+      <w:r>
+        <w:rPr>
+          <w:sz w:val="20"/>
+          <w:szCs w:val="20"/>
+          <w:lang w:val="en-US"/>
+        </w:rPr>
+        <w:t>HomingBased Enemy: These enemies have to make their way to the player and physically touch the player sprite before any harm is done.</w:t>
+      </w:r>
+    </w:p>
+    <w:p>
+      <w:pPr>
+        <w:rPr>
+          <w:sz w:val="20"/>
+          <w:szCs w:val="20"/>
+          <w:lang w:val="en-US"/>
+        </w:rPr>
+      </w:pPr>
+    </w:p>
+    <w:p>
+      <w:pPr>
+        <w:rPr>
+          <w:sz w:val="20"/>
+          <w:szCs w:val="20"/>
+          <w:lang w:val="en-US"/>
+        </w:rPr>
+      </w:pPr>
+      <w:r>
+        <w:rPr>
+          <w:sz w:val="20"/>
+          <w:szCs w:val="20"/>
+          <w:lang w:val="en-US"/>
+        </w:rPr>
+        <w:t>HomingThesholdBased Enmey: These enemies do not require themselves to touch the player sprite before they can attack. As long as the player is within a certain radius, these types of enemies can use their attack (usually range enemies).</w:t>
+      </w:r>
+    </w:p>
+    <w:p>
+      <w:pPr>
+        <w:rPr>
+          <w:sz w:val="20"/>
+          <w:szCs w:val="20"/>
+          <w:lang w:val="en-US"/>
+        </w:rPr>
+      </w:pPr>
+    </w:p>
+    <w:p>
+      <w:pPr>
+        <w:pStyle w:val="Heading3"/>
+        <w:rPr>
+          <w:rFonts w:ascii="Times New Roman" w:hAnsi="Times New Roman" w:cs="Times New Roman"/>
+          <w:sz w:val="20"/>
+          <w:szCs w:val="20"/>
+          <w:lang w:val="en-US"/>
+        </w:rPr>
+      </w:pPr>
+      <w:bookmarkStart w:id="56" w:name="_Toc346192041"/>
+      <w:r>
+        <w:rPr>
+          <w:rFonts w:ascii="Times New Roman" w:hAnsi="Times New Roman" w:cs="Times New Roman"/>
+          <w:sz w:val="20"/>
+          <w:szCs w:val="20"/>
+          <w:lang w:val="en-US"/>
+        </w:rPr>
+        <w:t>Antagonistic Properties</w:t>
+      </w:r>
+      <w:bookmarkEnd w:id="56"/>
+    </w:p>
+    <w:p>
+      <w:pPr>
+        <w:rPr>
+          <w:sz w:val="20"/>
+          <w:szCs w:val="20"/>
+          <w:lang w:val="en-US"/>
+        </w:rPr>
+      </w:pPr>
+    </w:p>
+    <w:p>
+      <w:pPr>
+        <w:rPr>
+          <w:sz w:val="20"/>
+          <w:szCs w:val="20"/>
+          <w:lang w:val="en-US"/>
+        </w:rPr>
+      </w:pPr>
+      <w:r>
+        <w:rPr>
+          <w:sz w:val="20"/>
+          <w:szCs w:val="20"/>
+          <w:lang w:val="en-US"/>
+        </w:rPr>
+        <w:lastRenderedPageBreak/>
+        <w:t>All enemies vary under these properties:</w:t>
+      </w:r>
+    </w:p>
+    <w:p>
+      <w:pPr>
+        <w:rPr>
+          <w:sz w:val="20"/>
+          <w:szCs w:val="20"/>
+          <w:lang w:val="en-US"/>
+        </w:rPr>
+      </w:pPr>
+      <w:r>
+        <w:rPr>
+          <w:sz w:val="20"/>
+          <w:szCs w:val="20"/>
+          <w:lang w:val="en-US"/>
+        </w:rPr>
+        <w:t>Health</w:t>
+      </w:r>
+    </w:p>
+    <w:p>
+      <w:pPr>
+        <w:rPr>
+          <w:sz w:val="20"/>
+          <w:szCs w:val="20"/>
+          <w:lang w:val="en-US"/>
+        </w:rPr>
+      </w:pPr>
+      <w:r>
+        <w:rPr>
+          <w:sz w:val="20"/>
+          <w:szCs w:val="20"/>
+          <w:lang w:val="en-US"/>
+        </w:rPr>
+        <w:t>Speed</w:t>
+      </w:r>
+    </w:p>
+    <w:p>
+      <w:pPr>
+        <w:rPr>
+          <w:sz w:val="20"/>
+          <w:szCs w:val="20"/>
+          <w:lang w:val="en-US"/>
+        </w:rPr>
+      </w:pPr>
+      <w:r>
+        <w:rPr>
+          <w:sz w:val="20"/>
+          <w:szCs w:val="20"/>
+          <w:lang w:val="en-US"/>
+        </w:rPr>
+        <w:t>Behavior</w:t>
+      </w:r>
+    </w:p>
+    <w:p>
+      <w:pPr>
+        <w:rPr>
+          <w:sz w:val="20"/>
+          <w:szCs w:val="20"/>
+          <w:lang w:val="en-US"/>
+        </w:rPr>
+      </w:pPr>
+      <w:r>
+        <w:rPr>
+          <w:sz w:val="20"/>
+          <w:szCs w:val="20"/>
+          <w:lang w:val="en-US"/>
+        </w:rPr>
+        <w:t>Attack</w:t>
+      </w:r>
+    </w:p>
+    <w:p>
+      <w:pPr>
+        <w:rPr>
+          <w:sz w:val="20"/>
+          <w:szCs w:val="20"/>
+          <w:lang w:val="en-US"/>
+        </w:rPr>
+      </w:pPr>
+      <w:r>
+        <w:rPr>
+          <w:sz w:val="20"/>
+          <w:szCs w:val="20"/>
+          <w:lang w:val="en-US"/>
+        </w:rPr>
+        <w:t>Knockback</w:t>
+      </w:r>
+    </w:p>
+    <w:p>
+      <w:pPr>
+        <w:rPr>
+          <w:sz w:val="20"/>
+          <w:szCs w:val="20"/>
+          <w:lang w:val="en-US"/>
+        </w:rPr>
+      </w:pPr>
+    </w:p>
+    <w:p>
+      <w:pPr>
+        <w:pStyle w:val="Heading3"/>
+        <w:rPr>
+          <w:rFonts w:ascii="Times New Roman" w:hAnsi="Times New Roman" w:cs="Times New Roman"/>
+          <w:sz w:val="20"/>
+          <w:szCs w:val="20"/>
+          <w:lang w:val="en-US"/>
+        </w:rPr>
+      </w:pPr>
+      <w:bookmarkStart w:id="57" w:name="_Toc346192042"/>
+      <w:r>
+        <w:rPr>
+          <w:rFonts w:ascii="Times New Roman" w:hAnsi="Times New Roman" w:cs="Times New Roman"/>
+          <w:sz w:val="20"/>
+          <w:szCs w:val="20"/>
+          <w:lang w:val="en-US"/>
+        </w:rPr>
+        <w:t>Antagonistic List</w:t>
+      </w:r>
+      <w:bookmarkEnd w:id="57"/>
+    </w:p>
+    <w:p>
+      <w:pPr>
+        <w:rPr>
+          <w:sz w:val="20"/>
+          <w:szCs w:val="20"/>
+          <w:lang w:val="en-US"/>
+        </w:rPr>
+      </w:pPr>
+    </w:p>
+    <w:p>
+      <w:pPr>
+        <w:rPr>
+          <w:sz w:val="20"/>
+          <w:szCs w:val="20"/>
+          <w:lang w:val="en-US"/>
+        </w:rPr>
+      </w:pPr>
+      <w:r>
+        <w:rPr>
+          <w:sz w:val="20"/>
+          <w:szCs w:val="20"/>
+          <w:lang w:val="en-US"/>
+        </w:rPr>
+        <w:t>-The enemy entities</w:t>
+      </w:r>
+    </w:p>
+    <w:p>
+      <w:pPr>
+        <w:rPr>
+          <w:sz w:val="20"/>
+          <w:szCs w:val="20"/>
+          <w:lang w:val="en-US"/>
+        </w:rPr>
+      </w:pPr>
+    </w:p>
+    <w:p>
+      <w:pPr>
+        <w:rPr>
+          <w:sz w:val="20"/>
+          <w:szCs w:val="20"/>
+          <w:lang w:val="en-US"/>
+        </w:rPr>
+      </w:pPr>
+      <w:r>
+        <w:rPr>
+          <w:sz w:val="20"/>
+          <w:szCs w:val="20"/>
+          <w:lang w:val="en-US"/>
+        </w:rPr>
+        <w:t>-Certain destructible items</w:t>
+      </w:r>
+    </w:p>
+    <w:p>
+      <w:pPr>
+        <w:rPr>
+          <w:sz w:val="20"/>
+          <w:szCs w:val="20"/>
+          <w:lang w:val="en-US"/>
+        </w:rPr>
+      </w:pPr>
+    </w:p>
+    <w:p>
+      <w:pPr>
+        <w:rPr>
+          <w:sz w:val="20"/>
+          <w:szCs w:val="20"/>
+          <w:lang w:val="en-US"/>
+        </w:rPr>
+      </w:pPr>
+      <w:r>
+        <w:rPr>
+          <w:sz w:val="20"/>
+          <w:szCs w:val="20"/>
+          <w:lang w:val="en-US"/>
+        </w:rPr>
+        <w:t>-In game puzzles</w:t>
+      </w:r>
+    </w:p>
+    <w:p>
+      <w:pPr>
+        <w:rPr>
+          <w:sz w:val="20"/>
+          <w:szCs w:val="20"/>
+          <w:lang w:val="en-US"/>
+        </w:rPr>
+      </w:pPr>
+    </w:p>
+    <w:p>
+      <w:pPr>
+        <w:pStyle w:val="Heading3"/>
+        <w:rPr>
+          <w:rFonts w:ascii="Times New Roman" w:hAnsi="Times New Roman" w:cs="Times New Roman"/>
+          <w:sz w:val="20"/>
+          <w:szCs w:val="20"/>
+          <w:lang w:val="en-US"/>
+        </w:rPr>
+      </w:pPr>
+      <w:bookmarkStart w:id="58" w:name="_Toc346192043"/>
+      <w:r>
+        <w:rPr>
+          <w:rFonts w:ascii="Times New Roman" w:hAnsi="Times New Roman" w:cs="Times New Roman"/>
+          <w:sz w:val="20"/>
+          <w:szCs w:val="20"/>
+          <w:lang w:val="en-US"/>
+        </w:rPr>
+        <w:t>Artificial Intelligence (AI)</w:t>
+      </w:r>
+      <w:bookmarkEnd w:id="53"/>
       <w:bookmarkEnd w:id="54"/>
-    </w:p>
-    <w:p>
-      <w:pPr>
-        <w:rPr>
-          <w:sz w:val="20"/>
-          <w:szCs w:val="20"/>
-          <w:lang w:val="en-US"/>
-        </w:rPr>
-      </w:pPr>
-    </w:p>
-    <w:p>
-      <w:pPr>
-        <w:rPr>
-          <w:sz w:val="20"/>
-          <w:szCs w:val="20"/>
-          <w:lang w:val="en-US"/>
-        </w:rPr>
-      </w:pPr>
-      <w:r>
-        <w:rPr>
-          <w:sz w:val="20"/>
-          <w:szCs w:val="20"/>
-          <w:lang w:val="en-US"/>
-        </w:rPr>
-        <w:t>Tiers imply how powerful the enemy is from lowest to highest.</w:t>
-      </w:r>
-    </w:p>
-    <w:p>
-      <w:pPr>
-        <w:rPr>
-          <w:sz w:val="20"/>
-          <w:szCs w:val="20"/>
-          <w:lang w:val="en-US"/>
-        </w:rPr>
-      </w:pPr>
-    </w:p>
-    <w:p>
-      <w:pPr>
-        <w:rPr>
-          <w:sz w:val="20"/>
-          <w:szCs w:val="20"/>
-          <w:lang w:val="en-US"/>
-        </w:rPr>
-      </w:pPr>
-      <w:proofErr w:type="spellStart"/>
-      <w:r>
-        <w:rPr>
-          <w:sz w:val="20"/>
-          <w:szCs w:val="20"/>
-          <w:lang w:val="en-US"/>
-        </w:rPr>
-        <w:t>HomingBased</w:t>
-      </w:r>
-      <w:proofErr w:type="spellEnd"/>
-      <w:r>
-        <w:rPr>
-          <w:sz w:val="20"/>
-          <w:szCs w:val="20"/>
-          <w:lang w:val="en-US"/>
-        </w:rPr>
-        <w:t xml:space="preserve"> Enemy: These enemies have to make their way to the player and physically touch the player sprite before any harm is done.</w:t>
-      </w:r>
-    </w:p>
-    <w:p>
-      <w:pPr>
-        <w:rPr>
-          <w:sz w:val="20"/>
-          <w:szCs w:val="20"/>
-          <w:lang w:val="en-US"/>
-        </w:rPr>
-      </w:pPr>
-    </w:p>
-    <w:p>
-      <w:pPr>
-        <w:rPr>
-          <w:sz w:val="20"/>
-          <w:szCs w:val="20"/>
-          <w:lang w:val="en-US"/>
-        </w:rPr>
-      </w:pPr>
-      <w:proofErr w:type="spellStart"/>
-      <w:r>
-        <w:rPr>
-          <w:sz w:val="20"/>
-          <w:szCs w:val="20"/>
-          <w:lang w:val="en-US"/>
-        </w:rPr>
-        <w:t>HomingThesholdBased</w:t>
-      </w:r>
-      <w:proofErr w:type="spellEnd"/>
-      <w:r>
-        <w:rPr>
-          <w:sz w:val="20"/>
-          <w:szCs w:val="20"/>
-          <w:lang w:val="en-US"/>
-        </w:rPr>
-        <w:t xml:space="preserve"> </w:t>
-      </w:r>
-      <w:proofErr w:type="spellStart"/>
-      <w:r>
-        <w:rPr>
-          <w:sz w:val="20"/>
-          <w:szCs w:val="20"/>
-          <w:lang w:val="en-US"/>
-        </w:rPr>
-        <w:t>Enmey</w:t>
-      </w:r>
-      <w:proofErr w:type="spellEnd"/>
-      <w:r>
-        <w:rPr>
-          <w:sz w:val="20"/>
-          <w:szCs w:val="20"/>
-          <w:lang w:val="en-US"/>
-        </w:rPr>
-        <w:t>: These enemies do not require themselves to touch the player sprite before they can attack. As long as the player is within a certain radius, these types of enemies can use their attack (usually range enemies).</w:t>
-      </w:r>
-    </w:p>
-    <w:p>
-      <w:pPr>
-        <w:rPr>
-          <w:sz w:val="20"/>
-          <w:szCs w:val="20"/>
-          <w:lang w:val="en-US"/>
-        </w:rPr>
-      </w:pPr>
-    </w:p>
-    <w:p>
-      <w:pPr>
-        <w:pStyle w:val="Heading3"/>
-        <w:rPr>
-          <w:rFonts w:ascii="Times New Roman" w:hAnsi="Times New Roman" w:cs="Times New Roman"/>
-          <w:sz w:val="20"/>
-          <w:szCs w:val="20"/>
-          <w:lang w:val="en-US"/>
-        </w:rPr>
-      </w:pPr>
-      <w:bookmarkStart w:id="55" w:name="_Toc346192041"/>
-      <w:r>
-        <w:rPr>
-          <w:rFonts w:ascii="Times New Roman" w:hAnsi="Times New Roman" w:cs="Times New Roman"/>
-          <w:sz w:val="20"/>
-          <w:szCs w:val="20"/>
-          <w:lang w:val="en-US"/>
-        </w:rPr>
-        <w:t>Antagonistic Properties</w:t>
-      </w:r>
-      <w:bookmarkEnd w:id="55"/>
-    </w:p>
-    <w:p>
-      <w:pPr>
-        <w:rPr>
-          <w:sz w:val="20"/>
-          <w:szCs w:val="20"/>
-          <w:lang w:val="en-US"/>
-        </w:rPr>
-      </w:pPr>
-    </w:p>
-    <w:p>
-      <w:pPr>
-        <w:rPr>
-          <w:sz w:val="20"/>
-          <w:szCs w:val="20"/>
-          <w:lang w:val="en-US"/>
-        </w:rPr>
-      </w:pPr>
-      <w:r>
-        <w:rPr>
-          <w:sz w:val="20"/>
-          <w:szCs w:val="20"/>
-          <w:lang w:val="en-US"/>
-        </w:rPr>
-        <w:t>All enemies vary under these properties:</w:t>
-      </w:r>
-    </w:p>
-    <w:p>
-      <w:pPr>
-        <w:rPr>
-          <w:sz w:val="20"/>
-          <w:szCs w:val="20"/>
-          <w:lang w:val="en-US"/>
-        </w:rPr>
-      </w:pPr>
-      <w:r>
-        <w:rPr>
-          <w:sz w:val="20"/>
-          <w:szCs w:val="20"/>
-          <w:lang w:val="en-US"/>
-        </w:rPr>
-        <w:t>Health</w:t>
-      </w:r>
-    </w:p>
-    <w:p>
-      <w:pPr>
-        <w:rPr>
-          <w:sz w:val="20"/>
-          <w:szCs w:val="20"/>
-          <w:lang w:val="en-US"/>
-        </w:rPr>
-      </w:pPr>
-      <w:r>
-        <w:rPr>
-          <w:sz w:val="20"/>
-          <w:szCs w:val="20"/>
-          <w:lang w:val="en-US"/>
-        </w:rPr>
-        <w:lastRenderedPageBreak/>
-        <w:t>Speed</w:t>
-      </w:r>
-    </w:p>
-    <w:p>
-      <w:pPr>
-        <w:rPr>
-          <w:sz w:val="20"/>
-          <w:szCs w:val="20"/>
-          <w:lang w:val="en-US"/>
-        </w:rPr>
-      </w:pPr>
-      <w:r>
-        <w:rPr>
-          <w:sz w:val="20"/>
-          <w:szCs w:val="20"/>
-          <w:lang w:val="en-US"/>
-        </w:rPr>
-        <w:t>Behavior</w:t>
-      </w:r>
-    </w:p>
-    <w:p>
-      <w:pPr>
-        <w:rPr>
-          <w:sz w:val="20"/>
-          <w:szCs w:val="20"/>
-          <w:lang w:val="en-US"/>
-        </w:rPr>
-      </w:pPr>
-      <w:r>
-        <w:rPr>
-          <w:sz w:val="20"/>
-          <w:szCs w:val="20"/>
-          <w:lang w:val="en-US"/>
-        </w:rPr>
-        <w:t>Attack</w:t>
-      </w:r>
-    </w:p>
-    <w:p>
-      <w:pPr>
-        <w:rPr>
-          <w:sz w:val="20"/>
-          <w:szCs w:val="20"/>
-          <w:lang w:val="en-US"/>
-        </w:rPr>
-      </w:pPr>
-      <w:r>
-        <w:rPr>
-          <w:sz w:val="20"/>
-          <w:szCs w:val="20"/>
-          <w:lang w:val="en-US"/>
-        </w:rPr>
-        <w:t>Knockback</w:t>
-      </w:r>
-    </w:p>
-    <w:p>
-      <w:pPr>
-        <w:rPr>
-          <w:sz w:val="20"/>
-          <w:szCs w:val="20"/>
-          <w:lang w:val="en-US"/>
-        </w:rPr>
-      </w:pPr>
-    </w:p>
-    <w:p>
-      <w:pPr>
-        <w:pStyle w:val="Heading3"/>
-        <w:rPr>
-          <w:rFonts w:ascii="Times New Roman" w:hAnsi="Times New Roman" w:cs="Times New Roman"/>
-          <w:sz w:val="20"/>
-          <w:szCs w:val="20"/>
-          <w:lang w:val="en-US"/>
-        </w:rPr>
-      </w:pPr>
-      <w:bookmarkStart w:id="56" w:name="_Toc346192042"/>
-      <w:r>
-        <w:rPr>
-          <w:rFonts w:ascii="Times New Roman" w:hAnsi="Times New Roman" w:cs="Times New Roman"/>
-          <w:sz w:val="20"/>
-          <w:szCs w:val="20"/>
-          <w:lang w:val="en-US"/>
-        </w:rPr>
-        <w:t>Antagonistic List</w:t>
-      </w:r>
-      <w:bookmarkEnd w:id="56"/>
-    </w:p>
-    <w:p>
-      <w:pPr>
-        <w:rPr>
-          <w:sz w:val="20"/>
-          <w:szCs w:val="20"/>
-          <w:lang w:val="en-US"/>
-        </w:rPr>
-      </w:pPr>
-    </w:p>
-    <w:p>
-      <w:pPr>
-        <w:rPr>
-          <w:sz w:val="20"/>
-          <w:szCs w:val="20"/>
-          <w:lang w:val="en-US"/>
-        </w:rPr>
-      </w:pPr>
-      <w:r>
-        <w:rPr>
-          <w:sz w:val="20"/>
-          <w:szCs w:val="20"/>
-          <w:lang w:val="en-US"/>
-        </w:rPr>
-        <w:t>-The enemy entities</w:t>
-      </w:r>
-    </w:p>
-    <w:p>
-      <w:pPr>
-        <w:rPr>
-          <w:sz w:val="20"/>
-          <w:szCs w:val="20"/>
-          <w:lang w:val="en-US"/>
-        </w:rPr>
-      </w:pPr>
-    </w:p>
-    <w:p>
-      <w:pPr>
-        <w:rPr>
-          <w:sz w:val="20"/>
-          <w:szCs w:val="20"/>
-          <w:lang w:val="en-US"/>
-        </w:rPr>
-      </w:pPr>
-      <w:r>
-        <w:rPr>
-          <w:sz w:val="20"/>
-          <w:szCs w:val="20"/>
-          <w:lang w:val="en-US"/>
-        </w:rPr>
-        <w:t>-Certain destructible items</w:t>
-      </w:r>
-    </w:p>
-    <w:p>
-      <w:pPr>
-        <w:rPr>
-          <w:sz w:val="20"/>
-          <w:szCs w:val="20"/>
-          <w:lang w:val="en-US"/>
-        </w:rPr>
-      </w:pPr>
-    </w:p>
-    <w:p>
-      <w:pPr>
-        <w:rPr>
-          <w:sz w:val="20"/>
-          <w:szCs w:val="20"/>
-          <w:lang w:val="en-US"/>
-        </w:rPr>
-      </w:pPr>
-      <w:r>
-        <w:rPr>
-          <w:sz w:val="20"/>
-          <w:szCs w:val="20"/>
-          <w:lang w:val="en-US"/>
-        </w:rPr>
-        <w:t>-In game puzzles</w:t>
-      </w:r>
-    </w:p>
-    <w:p>
-      <w:pPr>
-        <w:rPr>
-          <w:sz w:val="20"/>
-          <w:szCs w:val="20"/>
-          <w:lang w:val="en-US"/>
-        </w:rPr>
-      </w:pPr>
-    </w:p>
-    <w:p>
-      <w:pPr>
-        <w:pStyle w:val="Heading3"/>
-        <w:rPr>
-          <w:rFonts w:ascii="Times New Roman" w:hAnsi="Times New Roman" w:cs="Times New Roman"/>
-          <w:sz w:val="20"/>
-          <w:szCs w:val="20"/>
-          <w:lang w:val="en-US"/>
-        </w:rPr>
-      </w:pPr>
-      <w:bookmarkStart w:id="57" w:name="_Toc346192043"/>
-      <w:r>
-        <w:rPr>
-          <w:rFonts w:ascii="Times New Roman" w:hAnsi="Times New Roman" w:cs="Times New Roman"/>
-          <w:sz w:val="20"/>
-          <w:szCs w:val="20"/>
-          <w:lang w:val="en-US"/>
-        </w:rPr>
-        <w:t>Artificial Intelligence (AI)</w:t>
-      </w:r>
-      <w:bookmarkEnd w:id="52"/>
-      <w:bookmarkEnd w:id="53"/>
-      <w:bookmarkEnd w:id="57"/>
+      <w:bookmarkEnd w:id="58"/>
     </w:p>
     <w:p>
       <w:pPr>
@@ -16227,9 +15534,9 @@
           <w:lang w:val="en-US"/>
         </w:rPr>
       </w:pPr>
-      <w:bookmarkStart w:id="58" w:name="_Toc83200829"/>
-      <w:bookmarkStart w:id="59" w:name="_Toc83201452"/>
-      <w:bookmarkStart w:id="60" w:name="_Toc346192044"/>
+      <w:bookmarkStart w:id="59" w:name="_Toc83200829"/>
+      <w:bookmarkStart w:id="60" w:name="_Toc83201452"/>
+      <w:bookmarkStart w:id="61" w:name="_Toc346192044"/>
       <w:r>
         <w:rPr>
           <w:rFonts w:ascii="Times New Roman" w:hAnsi="Times New Roman" w:cs="Times New Roman"/>
@@ -16241,9 +15548,9 @@
         </w:rPr>
         <w:t>Global Game Elements</w:t>
       </w:r>
-      <w:bookmarkEnd w:id="58"/>
       <w:bookmarkEnd w:id="59"/>
       <w:bookmarkEnd w:id="60"/>
+      <w:bookmarkEnd w:id="61"/>
     </w:p>
     <w:p>
       <w:pPr>
@@ -16299,9 +15606,9 @@
           <w:lang w:val="en-US"/>
         </w:rPr>
       </w:pPr>
-      <w:bookmarkStart w:id="61" w:name="_Toc83200830"/>
-      <w:bookmarkStart w:id="62" w:name="_Toc83201453"/>
-      <w:bookmarkStart w:id="63" w:name="_Toc346192045"/>
+      <w:bookmarkStart w:id="62" w:name="_Toc83200830"/>
+      <w:bookmarkStart w:id="63" w:name="_Toc83201453"/>
+      <w:bookmarkStart w:id="64" w:name="_Toc346192045"/>
       <w:r>
         <w:rPr>
           <w:rFonts w:ascii="Times New Roman" w:hAnsi="Times New Roman" w:cs="Times New Roman"/>
@@ -16313,9 +15620,9 @@
         </w:rPr>
         <w:t>The Story</w:t>
       </w:r>
-      <w:bookmarkEnd w:id="61"/>
       <w:bookmarkEnd w:id="62"/>
       <w:bookmarkEnd w:id="63"/>
+      <w:bookmarkEnd w:id="64"/>
     </w:p>
     <w:p>
       <w:pPr>
@@ -16398,9 +15705,9 @@
           <w:lang w:val="en-US"/>
         </w:rPr>
       </w:pPr>
-      <w:bookmarkStart w:id="64" w:name="_Toc346192046"/>
-      <w:bookmarkStart w:id="65" w:name="OLE_LINK1"/>
-      <w:bookmarkStart w:id="66" w:name="OLE_LINK2"/>
+      <w:bookmarkStart w:id="65" w:name="_Toc346192046"/>
+      <w:bookmarkStart w:id="66" w:name="OLE_LINK1"/>
+      <w:bookmarkStart w:id="67" w:name="OLE_LINK2"/>
       <w:r>
         <w:rPr>
           <w:rFonts w:ascii="Times New Roman" w:hAnsi="Times New Roman" w:cs="Times New Roman"/>
@@ -16411,27 +15718,27 @@
         <w:lastRenderedPageBreak/>
         <w:t>The Story Copy</w:t>
       </w:r>
-      <w:bookmarkEnd w:id="64"/>
-    </w:p>
-    <w:p>
-      <w:pPr>
-        <w:rPr>
-          <w:lang w:val="en-US"/>
-        </w:rPr>
-      </w:pPr>
-    </w:p>
-    <w:p>
-      <w:pPr>
-        <w:rPr>
-          <w:sz w:val="20"/>
-          <w:szCs w:val="20"/>
-          <w:lang w:val="en-US"/>
-        </w:rPr>
-      </w:pPr>
-      <w:bookmarkStart w:id="67" w:name="_Toc83200831"/>
-      <w:bookmarkStart w:id="68" w:name="_Toc83201454"/>
       <w:bookmarkEnd w:id="65"/>
+    </w:p>
+    <w:p>
+      <w:pPr>
+        <w:rPr>
+          <w:lang w:val="en-US"/>
+        </w:rPr>
+      </w:pPr>
+    </w:p>
+    <w:p>
+      <w:pPr>
+        <w:rPr>
+          <w:sz w:val="20"/>
+          <w:szCs w:val="20"/>
+          <w:lang w:val="en-US"/>
+        </w:rPr>
+      </w:pPr>
+      <w:bookmarkStart w:id="68" w:name="_Toc83200831"/>
+      <w:bookmarkStart w:id="69" w:name="_Toc83201454"/>
       <w:bookmarkEnd w:id="66"/>
+      <w:bookmarkEnd w:id="67"/>
       <w:r>
         <w:rPr>
           <w:sz w:val="20"/>
@@ -16467,7 +15774,7 @@
           <w:lang w:val="en-US"/>
         </w:rPr>
       </w:pPr>
-      <w:bookmarkStart w:id="69" w:name="_Toc346192047"/>
+      <w:bookmarkStart w:id="70" w:name="_Toc346192047"/>
       <w:r>
         <w:rPr>
           <w:rFonts w:ascii="Times New Roman" w:hAnsi="Times New Roman" w:cs="Times New Roman"/>
@@ -16479,9 +15786,9 @@
         </w:rPr>
         <w:t>Concept Art</w:t>
       </w:r>
-      <w:bookmarkEnd w:id="67"/>
       <w:bookmarkEnd w:id="68"/>
       <w:bookmarkEnd w:id="69"/>
+      <w:bookmarkEnd w:id="70"/>
     </w:p>
     <w:p>
       <w:pPr>
@@ -16517,7 +15824,7 @@
                     </pic:cNvPicPr>
                   </pic:nvPicPr>
                   <pic:blipFill>
-                    <a:blip r:embed="rId19" cstate="print">
+                    <a:blip r:embed="rId20" cstate="print">
                       <a:extLst>
                         <a:ext uri="{28A0092B-C50C-407E-A947-70E740481C1C}">
                           <a14:useLocalDpi xmlns:a14="http://schemas.microsoft.com/office/drawing/2010/main" val="0"/>
@@ -16583,7 +15890,7 @@
                     </pic:cNvPicPr>
                   </pic:nvPicPr>
                   <pic:blipFill>
-                    <a:blip r:embed="rId20">
+                    <a:blip r:embed="rId21">
                       <a:extLst>
                         <a:ext uri="{28A0092B-C50C-407E-A947-70E740481C1C}">
                           <a14:useLocalDpi xmlns:a14="http://schemas.microsoft.com/office/drawing/2010/main" val="0"/>
@@ -16873,9 +16180,9 @@
         </w:rPr>
         <w:t xml:space="preserve"> </w:t>
       </w:r>
-      <w:bookmarkStart w:id="70" w:name="_Toc83200832"/>
-      <w:bookmarkStart w:id="71" w:name="_Toc83201455"/>
-      <w:bookmarkStart w:id="72" w:name="_Toc346192048"/>
+      <w:bookmarkStart w:id="71" w:name="_Toc83200832"/>
+      <w:bookmarkStart w:id="72" w:name="_Toc83201455"/>
+      <w:bookmarkStart w:id="73" w:name="_Toc346192048"/>
       <w:r>
         <w:rPr>
           <w:rFonts w:ascii="Times New Roman" w:hAnsi="Times New Roman" w:cs="Times New Roman"/>
@@ -16887,9 +16194,9 @@
         </w:rPr>
         <w:t>Level Design</w:t>
       </w:r>
-      <w:bookmarkEnd w:id="70"/>
       <w:bookmarkEnd w:id="71"/>
       <w:bookmarkEnd w:id="72"/>
+      <w:bookmarkEnd w:id="73"/>
     </w:p>
     <w:p>
       <w:pPr>
@@ -16946,9 +16253,9 @@
             <o:lock v:ext="edit" aspectratio="t"/>
           </v:shapetype>
           <v:shape id="_x0000_i1025" type="#_x0000_t75" style="width:489.75pt;height:269.25pt" o:ole="">
-            <v:imagedata r:id="rId21" o:title=""/>
+            <v:imagedata r:id="rId22" o:title=""/>
           </v:shape>
-          <o:OLEObject Type="Embed" ProgID="Visio.Drawing.15" ShapeID="_x0000_i1025" DrawAspect="Content" ObjectID="_1487398340" r:id="rId22"/>
+          <o:OLEObject Type="Embed" ProgID="Visio.Drawing.15" ShapeID="_x0000_i1025" DrawAspect="Content" ObjectID="_1487398924" r:id="rId23"/>
         </w:object>
       </w:r>
     </w:p>
@@ -16982,7 +16289,7 @@
           <w:lang w:val="en-US"/>
         </w:rPr>
       </w:pPr>
-      <w:bookmarkStart w:id="73" w:name="_Toc346192049"/>
+      <w:bookmarkStart w:id="74" w:name="_Toc346192049"/>
       <w:r>
         <w:rPr>
           <w:rFonts w:ascii="Times New Roman" w:hAnsi="Times New Roman" w:cs="Times New Roman"/>
@@ -16992,7 +16299,7 @@
         </w:rPr>
         <w:t>Level Copy</w:t>
       </w:r>
-      <w:bookmarkEnd w:id="73"/>
+      <w:bookmarkEnd w:id="74"/>
     </w:p>
     <w:p>
       <w:pPr>
@@ -17064,9 +16371,9 @@
         </w:rPr>
         <w:t xml:space="preserve"> </w:t>
       </w:r>
-      <w:bookmarkStart w:id="74" w:name="_Toc83200833"/>
-      <w:bookmarkStart w:id="75" w:name="_Toc83201456"/>
-      <w:bookmarkStart w:id="76" w:name="_Toc346192050"/>
+      <w:bookmarkStart w:id="75" w:name="_Toc83200833"/>
+      <w:bookmarkStart w:id="76" w:name="_Toc83201456"/>
+      <w:bookmarkStart w:id="77" w:name="_Toc346192050"/>
       <w:r>
         <w:rPr>
           <w:rFonts w:ascii="Times New Roman" w:hAnsi="Times New Roman" w:cs="Times New Roman"/>
@@ -17078,9 +16385,9 @@
         </w:rPr>
         <w:t>Audio &amp; Sound F/X</w:t>
       </w:r>
-      <w:bookmarkEnd w:id="74"/>
       <w:bookmarkEnd w:id="75"/>
       <w:bookmarkEnd w:id="76"/>
+      <w:bookmarkEnd w:id="77"/>
     </w:p>
     <w:p>
       <w:pPr>
@@ -17140,8 +16447,8 @@
         </w:rPr>
         <w:t xml:space="preserve"> </w:t>
       </w:r>
-      <w:hyperlink r:id="rId23" w:history="1">
-        <w:bookmarkStart w:id="77" w:name="_Toc346192051"/>
+      <w:hyperlink r:id="rId24" w:history="1">
+        <w:bookmarkStart w:id="78" w:name="_Toc346192051"/>
         <w:r>
           <w:rPr>
             <w:rStyle w:val="Hyperlink"/>
@@ -17157,7 +16464,7 @@
           <w:t xml:space="preserve">Game </w:t>
         </w:r>
       </w:hyperlink>
-      <w:hyperlink r:id="rId24" w:history="1">
+      <w:hyperlink r:id="rId25" w:history="1">
         <w:r>
           <w:rPr>
             <w:rStyle w:val="Hyperlink"/>
@@ -17172,7 +16479,7 @@
           </w:rPr>
           <w:t>Architecture</w:t>
         </w:r>
-        <w:bookmarkEnd w:id="77"/>
+        <w:bookmarkEnd w:id="78"/>
       </w:hyperlink>
       <w:r>
         <w:rPr>
@@ -17238,12 +16545,12 @@
       <w:r>
         <w:object w:dxaOrig="13392" w:dyaOrig="8364" w14:anchorId="13D3E258">
           <v:shape id="_x0000_i1026" type="#_x0000_t75" style="width:453pt;height:282.75pt" o:ole="">
-            <v:imagedata r:id="rId25" o:title=""/>
+            <v:imagedata r:id="rId26" o:title=""/>
           </v:shape>
-          <o:OLEObject Type="Embed" ProgID="Visio.Drawing.15" ShapeID="_x0000_i1026" DrawAspect="Content" ObjectID="_1487398341" r:id="rId26"/>
+          <o:OLEObject Type="Embed" ProgID="Visio.Drawing.15" ShapeID="_x0000_i1026" DrawAspect="Content" ObjectID="_1487398925" r:id="rId27"/>
         </w:object>
       </w:r>
-      <w:bookmarkStart w:id="78" w:name="_Toc346192052"/>
+      <w:bookmarkStart w:id="79" w:name="_Toc346192052"/>
       <w:r>
         <w:rPr>
           <w:rFonts w:ascii="Times New Roman" w:hAnsi="Times New Roman" w:cs="Times New Roman"/>
@@ -17253,7 +16560,7 @@
         </w:rPr>
         <w:t>Game Architecture Overview</w:t>
       </w:r>
-      <w:bookmarkEnd w:id="78"/>
+      <w:bookmarkEnd w:id="79"/>
     </w:p>
     <w:p>
       <w:pPr>
@@ -17464,7 +16771,7 @@
           <w:lang w:val="en-US"/>
         </w:rPr>
       </w:pPr>
-      <w:bookmarkStart w:id="79" w:name="_Toc346192053"/>
+      <w:bookmarkStart w:id="80" w:name="_Toc346192053"/>
       <w:r>
         <w:rPr>
           <w:rFonts w:ascii="Times New Roman" w:hAnsi="Times New Roman" w:cs="Times New Roman"/>
@@ -17474,50 +16781,32 @@
         </w:rPr>
         <w:t>Architecture Copy</w:t>
       </w:r>
-      <w:bookmarkEnd w:id="79"/>
-    </w:p>
-    <w:p>
-      <w:pPr>
-        <w:rPr>
-          <w:sz w:val="20"/>
-          <w:szCs w:val="20"/>
-          <w:lang w:val="en-US"/>
-        </w:rPr>
-      </w:pPr>
-    </w:p>
-    <w:p>
-      <w:pPr>
-        <w:rPr>
-          <w:sz w:val="20"/>
-          <w:szCs w:val="20"/>
-          <w:lang w:val="en-US"/>
-        </w:rPr>
-      </w:pPr>
-      <w:r>
-        <w:rPr>
-          <w:sz w:val="20"/>
-          <w:szCs w:val="20"/>
-          <w:lang w:val="en-US"/>
-        </w:rPr>
-        <w:t xml:space="preserve">All text </w:t>
-      </w:r>
-      <w:proofErr w:type="spellStart"/>
-      <w:r>
-        <w:rPr>
-          <w:sz w:val="20"/>
-          <w:szCs w:val="20"/>
-          <w:lang w:val="en-US"/>
-        </w:rPr>
-        <w:t>fro</w:t>
-      </w:r>
-      <w:proofErr w:type="spellEnd"/>
-      <w:r>
-        <w:rPr>
-          <w:sz w:val="20"/>
-          <w:szCs w:val="20"/>
-          <w:lang w:val="en-US"/>
-        </w:rPr>
-        <w:t xml:space="preserve"> the game can be complied here. </w:t>
+      <w:bookmarkEnd w:id="80"/>
+    </w:p>
+    <w:p>
+      <w:pPr>
+        <w:rPr>
+          <w:sz w:val="20"/>
+          <w:szCs w:val="20"/>
+          <w:lang w:val="en-US"/>
+        </w:rPr>
+      </w:pPr>
+    </w:p>
+    <w:p>
+      <w:pPr>
+        <w:rPr>
+          <w:sz w:val="20"/>
+          <w:szCs w:val="20"/>
+          <w:lang w:val="en-US"/>
+        </w:rPr>
+      </w:pPr>
+      <w:r>
+        <w:rPr>
+          <w:sz w:val="20"/>
+          <w:szCs w:val="20"/>
+          <w:lang w:val="en-US"/>
+        </w:rPr>
+        <w:t xml:space="preserve">All text fro the game can be complied here. </w:t>
       </w:r>
     </w:p>
     <w:p>
@@ -17565,7 +16854,7 @@
           <w:lang w:val="en-US"/>
         </w:rPr>
       </w:pPr>
-      <w:bookmarkStart w:id="80" w:name="_Toc346192054"/>
+      <w:bookmarkStart w:id="81" w:name="_Toc346192054"/>
       <w:r>
         <w:rPr>
           <w:rFonts w:ascii="Times New Roman" w:hAnsi="Times New Roman" w:cs="Times New Roman"/>
@@ -17575,7 +16864,7 @@
         </w:rPr>
         <w:t>How to play Copy</w:t>
       </w:r>
-      <w:bookmarkEnd w:id="80"/>
+      <w:bookmarkEnd w:id="81"/>
     </w:p>
     <w:p>
       <w:pPr>
@@ -17710,25 +16999,7 @@
           <w:szCs w:val="20"/>
           <w:lang w:val="en-US"/>
         </w:rPr>
-        <w:t xml:space="preserve">Use the </w:t>
-      </w:r>
-      <w:proofErr w:type="spellStart"/>
-      <w:r>
-        <w:rPr>
-          <w:sz w:val="20"/>
-          <w:szCs w:val="20"/>
-          <w:lang w:val="en-US"/>
-        </w:rPr>
-        <w:t>thumbsticks</w:t>
-      </w:r>
-      <w:proofErr w:type="spellEnd"/>
-      <w:r>
-        <w:rPr>
-          <w:sz w:val="20"/>
-          <w:szCs w:val="20"/>
-          <w:lang w:val="en-US"/>
-        </w:rPr>
-        <w:t xml:space="preserve"> to move around</w:t>
+        <w:t>Use the thumbsticks to move around</w:t>
       </w:r>
     </w:p>
     <w:p>
@@ -17814,7 +17085,7 @@
         </w:rPr>
         <w:br w:type="page"/>
       </w:r>
-      <w:bookmarkStart w:id="81" w:name="_Toc346192055"/>
+      <w:bookmarkStart w:id="82" w:name="_Toc346192055"/>
       <w:r>
         <w:rPr>
           <w:rFonts w:ascii="Times New Roman" w:hAnsi="Times New Roman" w:cs="Times New Roman"/>
@@ -17825,7 +17096,7 @@
         <w:lastRenderedPageBreak/>
         <w:t>Technical Document</w:t>
       </w:r>
-      <w:bookmarkEnd w:id="81"/>
+      <w:bookmarkEnd w:id="82"/>
     </w:p>
     <w:p>
       <w:pPr>
@@ -17937,10 +17208,10 @@
           <w:lang w:val="en-US"/>
         </w:rPr>
       </w:pPr>
-      <w:bookmarkStart w:id="82" w:name="_Toc83200836"/>
-      <w:bookmarkStart w:id="83" w:name="_Toc83201459"/>
-      <w:bookmarkStart w:id="84" w:name="_Toc96877702"/>
-      <w:bookmarkStart w:id="85" w:name="_Toc346192056"/>
+      <w:bookmarkStart w:id="83" w:name="_Toc83200836"/>
+      <w:bookmarkStart w:id="84" w:name="_Toc83201459"/>
+      <w:bookmarkStart w:id="85" w:name="_Toc96877702"/>
+      <w:bookmarkStart w:id="86" w:name="_Toc346192056"/>
       <w:r>
         <w:rPr>
           <w:rFonts w:ascii="Times New Roman" w:hAnsi="Times New Roman" w:cs="Times New Roman"/>
@@ -17952,10 +17223,10 @@
         </w:rPr>
         <w:t>System Requirements</w:t>
       </w:r>
-      <w:bookmarkEnd w:id="82"/>
       <w:bookmarkEnd w:id="83"/>
       <w:bookmarkEnd w:id="84"/>
       <w:bookmarkEnd w:id="85"/>
+      <w:bookmarkEnd w:id="86"/>
     </w:p>
     <w:p>
       <w:pPr>
@@ -18007,26 +17278,14 @@
           <w:lang w:val="en-US"/>
         </w:rPr>
       </w:pPr>
-      <w:proofErr w:type="spellStart"/>
-      <w:r>
-        <w:rPr>
-          <w:sz w:val="20"/>
-          <w:szCs w:val="20"/>
-          <w:lang w:val="en-US"/>
-        </w:rPr>
-        <w:t>Shader</w:t>
-      </w:r>
-      <w:proofErr w:type="spellEnd"/>
-      <w:r>
-        <w:rPr>
-          <w:sz w:val="20"/>
-          <w:szCs w:val="20"/>
-          <w:lang w:val="en-US"/>
-        </w:rPr>
-        <w:t xml:space="preserve"> Model 2.0 or greater</w:t>
-      </w:r>
-      <w:bookmarkStart w:id="86" w:name="_GoBack"/>
-      <w:bookmarkEnd w:id="86"/>
+      <w:r>
+        <w:rPr>
+          <w:sz w:val="20"/>
+          <w:szCs w:val="20"/>
+          <w:lang w:val="en-US"/>
+        </w:rPr>
+        <w:t>Shader Model 2.0 or greater</w:t>
+      </w:r>
     </w:p>
     <w:p>
       <w:pPr>
@@ -18235,25 +17494,7 @@
           <w:szCs w:val="20"/>
           <w:lang w:val="en-US"/>
         </w:rPr>
-        <w:t>.</w:t>
-      </w:r>
-      <w:proofErr w:type="spellStart"/>
-      <w:r>
-        <w:rPr>
-          <w:sz w:val="20"/>
-          <w:szCs w:val="20"/>
-          <w:lang w:val="en-US"/>
-        </w:rPr>
-        <w:t>png</w:t>
-      </w:r>
-      <w:proofErr w:type="spellEnd"/>
-      <w:r>
-        <w:rPr>
-          <w:sz w:val="20"/>
-          <w:szCs w:val="20"/>
-          <w:lang w:val="en-US"/>
-        </w:rPr>
-        <w:t xml:space="preserve"> file type</w:t>
+        <w:t>.png file type</w:t>
       </w:r>
     </w:p>
     <w:p>
@@ -19381,36 +18622,8 @@
           <w:szCs w:val="20"/>
           <w:lang w:val="en-US"/>
         </w:rPr>
-        <w:t>.</w:t>
-      </w:r>
-      <w:proofErr w:type="spellStart"/>
-      <w:r>
-        <w:rPr>
-          <w:sz w:val="20"/>
-          <w:szCs w:val="20"/>
-          <w:lang w:val="en-US"/>
-        </w:rPr>
-        <w:t>cs</w:t>
-      </w:r>
-      <w:proofErr w:type="spellEnd"/>
-      <w:r>
-        <w:rPr>
-          <w:sz w:val="20"/>
-          <w:szCs w:val="20"/>
-          <w:lang w:val="en-US"/>
-        </w:rPr>
-        <w:t xml:space="preserve">, .csv, .exe </w:t>
-      </w:r>
-      <w:proofErr w:type="spellStart"/>
-      <w:r>
-        <w:rPr>
-          <w:sz w:val="20"/>
-          <w:szCs w:val="20"/>
-          <w:lang w:val="en-US"/>
-        </w:rPr>
-        <w:t>filetype</w:t>
-      </w:r>
-      <w:proofErr w:type="spellEnd"/>
+        <w:t>.cs, .csv, .exe filetype</w:t>
+      </w:r>
     </w:p>
     <w:p>
       <w:pPr>
@@ -19431,25 +18644,7 @@
           <w:szCs w:val="20"/>
           <w:lang w:val="en-US"/>
         </w:rPr>
-        <w:t xml:space="preserve">Code will be written using standard </w:t>
-      </w:r>
-      <w:proofErr w:type="spellStart"/>
-      <w:r>
-        <w:rPr>
-          <w:sz w:val="20"/>
-          <w:szCs w:val="20"/>
-          <w:lang w:val="en-US"/>
-        </w:rPr>
-        <w:t>ReSharper</w:t>
-      </w:r>
-      <w:proofErr w:type="spellEnd"/>
-      <w:r>
-        <w:rPr>
-          <w:sz w:val="20"/>
-          <w:szCs w:val="20"/>
-          <w:lang w:val="en-US"/>
-        </w:rPr>
-        <w:t xml:space="preserve"> naming and structure conventions.</w:t>
+        <w:t>Code will be written using standard ReSharper naming and structure conventions.</w:t>
       </w:r>
     </w:p>
     <w:p>
@@ -19539,18 +18734,8 @@
           <w:szCs w:val="20"/>
           <w:lang w:val="en-US"/>
         </w:rPr>
-        <w:t xml:space="preserve"> at 1024x786 </w:t>
-      </w:r>
-      <w:proofErr w:type="spellStart"/>
-      <w:r>
-        <w:rPr>
-          <w:sz w:val="20"/>
-          <w:szCs w:val="20"/>
-          <w:lang w:val="en-US"/>
-        </w:rPr>
-        <w:t>px</w:t>
-      </w:r>
-      <w:proofErr w:type="spellEnd"/>
+        <w:t xml:space="preserve"> at 1024x786 px</w:t>
+      </w:r>
     </w:p>
     <w:p>
       <w:pPr>
@@ -20127,23 +19312,13 @@
           <w:lang w:val="en-US"/>
         </w:rPr>
       </w:pPr>
-      <w:proofErr w:type="spellStart"/>
-      <w:r>
-        <w:rPr>
-          <w:sz w:val="20"/>
-          <w:szCs w:val="20"/>
-          <w:lang w:val="en-US"/>
-        </w:rPr>
-        <w:t>ReSharper</w:t>
-      </w:r>
-      <w:proofErr w:type="spellEnd"/>
-      <w:r>
-        <w:rPr>
-          <w:sz w:val="20"/>
-          <w:szCs w:val="20"/>
-          <w:lang w:val="en-US"/>
-        </w:rPr>
-        <w:t xml:space="preserve"> plugin for Visual Studio</w:t>
+      <w:r>
+        <w:rPr>
+          <w:sz w:val="20"/>
+          <w:szCs w:val="20"/>
+          <w:lang w:val="en-US"/>
+        </w:rPr>
+        <w:t>ReSharper plugin for Visual Studio</w:t>
       </w:r>
     </w:p>
     <w:p>
@@ -20183,23 +19358,13 @@
           <w:lang w:val="en-US"/>
         </w:rPr>
       </w:pPr>
-      <w:proofErr w:type="spellStart"/>
-      <w:r>
-        <w:rPr>
-          <w:sz w:val="20"/>
-          <w:szCs w:val="20"/>
-          <w:lang w:val="en-US"/>
-        </w:rPr>
-        <w:t>Farseer</w:t>
-      </w:r>
-      <w:proofErr w:type="spellEnd"/>
-      <w:r>
-        <w:rPr>
-          <w:sz w:val="20"/>
-          <w:szCs w:val="20"/>
-          <w:lang w:val="en-US"/>
-        </w:rPr>
-        <w:t xml:space="preserve"> Physics Engine</w:t>
+      <w:r>
+        <w:rPr>
+          <w:sz w:val="20"/>
+          <w:szCs w:val="20"/>
+          <w:lang w:val="en-US"/>
+        </w:rPr>
+        <w:t>Farseer Physics Engine</w:t>
       </w:r>
     </w:p>
     <w:p>
@@ -20257,7 +19422,6 @@
           <w:lang w:val="en-US"/>
         </w:rPr>
       </w:pPr>
-      <w:proofErr w:type="spellStart"/>
       <w:r>
         <w:rPr>
           <w:sz w:val="20"/>
@@ -20266,7 +19430,6 @@
         </w:rPr>
         <w:t>Inkscape</w:t>
       </w:r>
-      <w:proofErr w:type="spellEnd"/>
     </w:p>
     <w:p>
       <w:pPr>
@@ -20703,7 +19866,6 @@
                 <w:lang w:val="en-US"/>
               </w:rPr>
             </w:pPr>
-            <w:proofErr w:type="spellStart"/>
             <w:r>
               <w:rPr>
                 <w:rFonts w:ascii="Times New Roman" w:hAnsi="Times New Roman" w:cs="Times New Roman"/>
@@ -20714,7 +19876,6 @@
               </w:rPr>
               <w:t>Program.cs</w:t>
             </w:r>
-            <w:proofErr w:type="spellEnd"/>
           </w:p>
           <w:p>
             <w:pPr>
@@ -20732,7 +19893,6 @@
                 <w:lang w:val="en-US"/>
               </w:rPr>
             </w:pPr>
-            <w:proofErr w:type="spellStart"/>
             <w:r>
               <w:rPr>
                 <w:rFonts w:ascii="Times New Roman" w:hAnsi="Times New Roman" w:cs="Times New Roman"/>
@@ -20743,7 +19903,6 @@
               </w:rPr>
               <w:t>Dauntlet.cs</w:t>
             </w:r>
-            <w:proofErr w:type="spellEnd"/>
           </w:p>
           <w:p>
             <w:pPr>
@@ -20753,7 +19912,6 @@
                 <w:lang w:val="en-US"/>
               </w:rPr>
             </w:pPr>
-            <w:proofErr w:type="spellStart"/>
             <w:r>
               <w:rPr>
                 <w:sz w:val="20"/>
@@ -20762,7 +19920,6 @@
               </w:rPr>
               <w:t>GameScreen.cs</w:t>
             </w:r>
-            <w:proofErr w:type="spellEnd"/>
           </w:p>
           <w:p>
             <w:pPr>
@@ -20772,7 +19929,6 @@
                 <w:lang w:val="en-US"/>
               </w:rPr>
             </w:pPr>
-            <w:proofErr w:type="spellStart"/>
             <w:r>
               <w:rPr>
                 <w:sz w:val="20"/>
@@ -20781,7 +19937,6 @@
               </w:rPr>
               <w:t>MainMenuScreen.cs</w:t>
             </w:r>
-            <w:proofErr w:type="spellEnd"/>
           </w:p>
           <w:p>
             <w:pPr>
@@ -20791,7 +19946,6 @@
                 <w:lang w:val="en-US"/>
               </w:rPr>
             </w:pPr>
-            <w:proofErr w:type="spellStart"/>
             <w:r>
               <w:rPr>
                 <w:sz w:val="20"/>
@@ -20800,7 +19954,6 @@
               </w:rPr>
               <w:t>LoadingScreen.cs</w:t>
             </w:r>
-            <w:proofErr w:type="spellEnd"/>
           </w:p>
           <w:p>
             <w:pPr>
@@ -20810,7 +19963,6 @@
                 <w:lang w:val="en-US"/>
               </w:rPr>
             </w:pPr>
-            <w:proofErr w:type="spellStart"/>
             <w:r>
               <w:rPr>
                 <w:sz w:val="20"/>
@@ -20819,7 +19971,6 @@
               </w:rPr>
               <w:t>GameplayScreen.cs</w:t>
             </w:r>
-            <w:proofErr w:type="spellEnd"/>
           </w:p>
           <w:p>
             <w:pPr>
@@ -20829,7 +19980,6 @@
                 <w:lang w:val="en-US"/>
               </w:rPr>
             </w:pPr>
-            <w:proofErr w:type="spellStart"/>
             <w:r>
               <w:rPr>
                 <w:sz w:val="20"/>
@@ -20838,7 +19988,6 @@
               </w:rPr>
               <w:t>PauseScreen.cs</w:t>
             </w:r>
-            <w:proofErr w:type="spellEnd"/>
           </w:p>
           <w:p>
             <w:pPr>
@@ -20848,7 +19997,6 @@
                 <w:lang w:val="en-US"/>
               </w:rPr>
             </w:pPr>
-            <w:proofErr w:type="spellStart"/>
             <w:r>
               <w:rPr>
                 <w:sz w:val="20"/>
@@ -20857,7 +20005,6 @@
               </w:rPr>
               <w:t>SoundManager.cs</w:t>
             </w:r>
-            <w:proofErr w:type="spellEnd"/>
           </w:p>
           <w:p>
             <w:pPr>
@@ -20867,7 +20014,6 @@
                 <w:lang w:val="en-US"/>
               </w:rPr>
             </w:pPr>
-            <w:proofErr w:type="spellStart"/>
             <w:r>
               <w:rPr>
                 <w:sz w:val="20"/>
@@ -20876,7 +20022,6 @@
               </w:rPr>
               <w:t>CameraManager.cs</w:t>
             </w:r>
-            <w:proofErr w:type="spellEnd"/>
           </w:p>
           <w:p>
             <w:pPr>
@@ -20886,7 +20031,6 @@
                 <w:lang w:val="en-US"/>
               </w:rPr>
             </w:pPr>
-            <w:proofErr w:type="spellStart"/>
             <w:r>
               <w:rPr>
                 <w:sz w:val="20"/>
@@ -20895,7 +20039,6 @@
               </w:rPr>
               <w:t>TileEngine.cs</w:t>
             </w:r>
-            <w:proofErr w:type="spellEnd"/>
           </w:p>
           <w:p>
             <w:pPr>
@@ -20905,7 +20048,6 @@
                 <w:lang w:val="en-US"/>
               </w:rPr>
             </w:pPr>
-            <w:proofErr w:type="spellStart"/>
             <w:r>
               <w:rPr>
                 <w:sz w:val="20"/>
@@ -20914,7 +20056,6 @@
               </w:rPr>
               <w:t>PlayerEntity.cs</w:t>
             </w:r>
-            <w:proofErr w:type="spellEnd"/>
           </w:p>
           <w:p>
             <w:pPr>
@@ -21636,23 +20777,7 @@
           <w:rFonts w:ascii="Times New Roman" w:hAnsi="Times New Roman" w:cs="Times New Roman"/>
           <w:lang w:val="en-US"/>
         </w:rPr>
-        <w:t xml:space="preserve">Abstract (i.e., </w:t>
-      </w:r>
-      <w:proofErr w:type="spellStart"/>
-      <w:r>
-        <w:rPr>
-          <w:rFonts w:ascii="Times New Roman" w:hAnsi="Times New Roman" w:cs="Times New Roman"/>
-          <w:lang w:val="en-US"/>
-        </w:rPr>
-        <w:t>Arkanoid</w:t>
-      </w:r>
-      <w:proofErr w:type="spellEnd"/>
-      <w:r>
-        <w:rPr>
-          <w:rFonts w:ascii="Times New Roman" w:hAnsi="Times New Roman" w:cs="Times New Roman"/>
-          <w:lang w:val="en-US"/>
-        </w:rPr>
-        <w:t>)</w:t>
+        <w:t>Abstract (i.e., Arkanoid)</w:t>
       </w:r>
     </w:p>
     <w:p>
@@ -21726,23 +20851,7 @@
           <w:rFonts w:ascii="Times New Roman" w:hAnsi="Times New Roman" w:cs="Times New Roman"/>
           <w:lang w:val="en-US"/>
         </w:rPr>
-        <w:t>Beat-</w:t>
-      </w:r>
-      <w:proofErr w:type="spellStart"/>
-      <w:r>
-        <w:rPr>
-          <w:rFonts w:ascii="Times New Roman" w:hAnsi="Times New Roman" w:cs="Times New Roman"/>
-          <w:lang w:val="en-US"/>
-        </w:rPr>
-        <w:t>em</w:t>
-      </w:r>
-      <w:proofErr w:type="spellEnd"/>
-      <w:r>
-        <w:rPr>
-          <w:rFonts w:ascii="Times New Roman" w:hAnsi="Times New Roman" w:cs="Times New Roman"/>
-          <w:lang w:val="en-US"/>
-        </w:rPr>
-        <w:t>-up</w:t>
+        <w:t>Beat-em-up</w:t>
       </w:r>
     </w:p>
     <w:p>
@@ -21762,33 +20871,8 @@
           <w:rFonts w:ascii="Times New Roman" w:hAnsi="Times New Roman" w:cs="Times New Roman"/>
           <w:lang w:val="en-US"/>
         </w:rPr>
-        <w:t xml:space="preserve">Flight </w:t>
-      </w:r>
-      <w:proofErr w:type="spellStart"/>
-      <w:r>
-        <w:rPr>
-          <w:rFonts w:ascii="Times New Roman" w:hAnsi="Times New Roman" w:cs="Times New Roman"/>
-          <w:lang w:val="en-US"/>
-        </w:rPr>
-        <w:t>Sim</w:t>
-      </w:r>
-      <w:proofErr w:type="spellEnd"/>
-      <w:r>
-        <w:rPr>
-          <w:rFonts w:ascii="Times New Roman" w:hAnsi="Times New Roman" w:cs="Times New Roman"/>
-          <w:lang w:val="en-US"/>
-        </w:rPr>
-        <w:t xml:space="preserve">/Space </w:t>
-      </w:r>
-      <w:proofErr w:type="spellStart"/>
-      <w:r>
-        <w:rPr>
-          <w:rFonts w:ascii="Times New Roman" w:hAnsi="Times New Roman" w:cs="Times New Roman"/>
-          <w:lang w:val="en-US"/>
-        </w:rPr>
-        <w:t>Sim</w:t>
-      </w:r>
-      <w:proofErr w:type="spellEnd"/>
+        <w:t>Flight Sim/Space Sim</w:t>
+      </w:r>
     </w:p>
     <w:p>
       <w:pPr>
@@ -22007,23 +21091,7 @@
           <w:rFonts w:ascii="Times New Roman" w:hAnsi="Times New Roman" w:cs="Times New Roman"/>
           <w:lang w:val="en-US"/>
         </w:rPr>
-        <w:t>Shoot-</w:t>
-      </w:r>
-      <w:proofErr w:type="spellStart"/>
-      <w:r>
-        <w:rPr>
-          <w:rFonts w:ascii="Times New Roman" w:hAnsi="Times New Roman" w:cs="Times New Roman"/>
-          <w:lang w:val="en-US"/>
-        </w:rPr>
-        <w:t>em</w:t>
-      </w:r>
-      <w:proofErr w:type="spellEnd"/>
-      <w:r>
-        <w:rPr>
-          <w:rFonts w:ascii="Times New Roman" w:hAnsi="Times New Roman" w:cs="Times New Roman"/>
-          <w:lang w:val="en-US"/>
-        </w:rPr>
-        <w:t>-up (scrolling shooter)</w:t>
+        <w:t>Shoot-em-up (scrolling shooter)</w:t>
       </w:r>
     </w:p>
     <w:p>
@@ -25222,7 +24290,7 @@
                           </pic:cNvPicPr>
                         </pic:nvPicPr>
                         <pic:blipFill>
-                          <a:blip r:embed="rId27">
+                          <a:blip r:embed="rId28">
                             <a:extLst>
                               <a:ext uri="{28A0092B-C50C-407E-A947-70E740481C1C}">
                                 <a14:useLocalDpi xmlns:a14="http://schemas.microsoft.com/office/drawing/2010/main" val="0"/>
@@ -25286,7 +24354,7 @@
                           </pic:cNvPicPr>
                         </pic:nvPicPr>
                         <pic:blipFill>
-                          <a:blip r:embed="rId28">
+                          <a:blip r:embed="rId29">
                             <a:extLst>
                               <a:ext uri="{28A0092B-C50C-407E-A947-70E740481C1C}">
                                 <a14:useLocalDpi xmlns:a14="http://schemas.microsoft.com/office/drawing/2010/main" val="0"/>
@@ -25417,7 +24485,7 @@
                     </pic:cNvPicPr>
                   </pic:nvPicPr>
                   <pic:blipFill>
-                    <a:blip r:embed="rId29">
+                    <a:blip r:embed="rId30">
                       <a:extLst>
                         <a:ext uri="{28A0092B-C50C-407E-A947-70E740481C1C}">
                           <a14:useLocalDpi xmlns:a14="http://schemas.microsoft.com/office/drawing/2010/main" val="0"/>
@@ -25527,23 +24595,157 @@
 
 <file path=word/footer2.xml><?xml version="1.0" encoding="utf-8"?>
 <w:ftr xmlns:wpc="http://schemas.microsoft.com/office/word/2010/wordprocessingCanvas" xmlns:mc="http://schemas.openxmlformats.org/markup-compatibility/2006" xmlns:o="urn:schemas-microsoft-com:office:office" xmlns:r="http://schemas.openxmlformats.org/officeDocument/2006/relationships" xmlns:m="http://schemas.openxmlformats.org/officeDocument/2006/math" xmlns:v="urn:schemas-microsoft-com:vml" xmlns:wp14="http://schemas.microsoft.com/office/word/2010/wordprocessingDrawing" xmlns:wp="http://schemas.openxmlformats.org/drawingml/2006/wordprocessingDrawing" xmlns:w10="urn:schemas-microsoft-com:office:word" xmlns:w="http://schemas.openxmlformats.org/wordprocessingml/2006/main" xmlns:w14="http://schemas.microsoft.com/office/word/2010/wordml" xmlns:w15="http://schemas.microsoft.com/office/word/2012/wordml" xmlns:wpg="http://schemas.microsoft.com/office/word/2010/wordprocessingGroup" xmlns:wpi="http://schemas.microsoft.com/office/word/2010/wordprocessingInk" xmlns:wne="http://schemas.microsoft.com/office/word/2006/wordml" xmlns:wps="http://schemas.microsoft.com/office/word/2010/wordprocessingShape" mc:Ignorable="w14 w15 wp14">
+  <w:sdt>
+    <w:sdtPr>
+      <w:id w:val="-71279277"/>
+      <w:docPartObj>
+        <w:docPartGallery w:val="Page Numbers (Bottom of Page)"/>
+        <w:docPartUnique/>
+      </w:docPartObj>
+    </w:sdtPr>
+    <w:sdtEndPr>
+      <w:rPr>
+        <w:color w:val="7F7F7F" w:themeColor="background1" w:themeShade="7F"/>
+        <w:spacing w:val="60"/>
+      </w:rPr>
+    </w:sdtEndPr>
+    <w:sdtContent>
+      <w:p>
+        <w:pPr>
+          <w:pStyle w:val="Footer"/>
+          <w:pBdr>
+            <w:top w:val="single" w:sz="4" w:space="1" w:color="D9D9D9" w:themeColor="background1" w:themeShade="D9"/>
+          </w:pBdr>
+          <w:rPr>
+            <w:b/>
+            <w:bCs/>
+          </w:rPr>
+        </w:pPr>
+        <w:r>
+          <w:fldChar w:fldCharType="begin"/>
+        </w:r>
+        <w:r>
+          <w:instrText xml:space="preserve"> PAGE   \* MERGEFORMAT </w:instrText>
+        </w:r>
+        <w:r>
+          <w:fldChar w:fldCharType="separate"/>
+        </w:r>
+        <w:r>
+          <w:rPr>
+            <w:b/>
+            <w:bCs/>
+            <w:noProof/>
+          </w:rPr>
+          <w:t>1</w:t>
+        </w:r>
+        <w:r>
+          <w:rPr>
+            <w:b/>
+            <w:bCs/>
+            <w:noProof/>
+          </w:rPr>
+          <w:fldChar w:fldCharType="end"/>
+        </w:r>
+        <w:r>
+          <w:rPr>
+            <w:b/>
+            <w:bCs/>
+          </w:rPr>
+          <w:t xml:space="preserve"> | </w:t>
+        </w:r>
+        <w:r>
+          <w:rPr>
+            <w:color w:val="7F7F7F" w:themeColor="background1" w:themeShade="7F"/>
+            <w:spacing w:val="60"/>
+          </w:rPr>
+          <w:t>Page</w:t>
+        </w:r>
+      </w:p>
+    </w:sdtContent>
+  </w:sdt>
   <w:p>
     <w:pPr>
       <w:pStyle w:val="Footer"/>
       <w:jc w:val="center"/>
     </w:pPr>
-    <w:r>
+  </w:p>
+</w:ftr>
+</file>
+
+<file path=word/footer3.xml><?xml version="1.0" encoding="utf-8"?>
+<w:ftr xmlns:wpc="http://schemas.microsoft.com/office/word/2010/wordprocessingCanvas" xmlns:mc="http://schemas.openxmlformats.org/markup-compatibility/2006" xmlns:o="urn:schemas-microsoft-com:office:office" xmlns:r="http://schemas.openxmlformats.org/officeDocument/2006/relationships" xmlns:m="http://schemas.openxmlformats.org/officeDocument/2006/math" xmlns:v="urn:schemas-microsoft-com:vml" xmlns:wp14="http://schemas.microsoft.com/office/word/2010/wordprocessingDrawing" xmlns:wp="http://schemas.openxmlformats.org/drawingml/2006/wordprocessingDrawing" xmlns:w10="urn:schemas-microsoft-com:office:word" xmlns:w="http://schemas.openxmlformats.org/wordprocessingml/2006/main" xmlns:w14="http://schemas.microsoft.com/office/word/2010/wordml" xmlns:w15="http://schemas.microsoft.com/office/word/2012/wordml" xmlns:wpg="http://schemas.microsoft.com/office/word/2010/wordprocessingGroup" xmlns:wpi="http://schemas.microsoft.com/office/word/2010/wordprocessingInk" xmlns:wne="http://schemas.microsoft.com/office/word/2006/wordml" xmlns:wps="http://schemas.microsoft.com/office/word/2010/wordprocessingShape" mc:Ignorable="w14 w15 wp14">
+  <w:sdt>
+    <w:sdtPr>
+      <w:id w:val="1795019152"/>
+      <w:docPartObj>
+        <w:docPartGallery w:val="Page Numbers (Bottom of Page)"/>
+        <w:docPartUnique/>
+      </w:docPartObj>
+    </w:sdtPr>
+    <w:sdtEndPr>
       <w:rPr>
-        <w:rStyle w:val="PageNumber"/>
+        <w:color w:val="7F7F7F" w:themeColor="background1" w:themeShade="7F"/>
+        <w:spacing w:val="60"/>
       </w:rPr>
-      <w:tab/>
-    </w:r>
-    <w:r>
-      <w:rPr>
-        <w:rStyle w:val="PageNumber"/>
-      </w:rPr>
-      <w:tab/>
-    </w:r>
+    </w:sdtEndPr>
+    <w:sdtContent>
+      <w:p>
+        <w:pPr>
+          <w:pStyle w:val="Footer"/>
+          <w:pBdr>
+            <w:top w:val="single" w:sz="4" w:space="1" w:color="D9D9D9" w:themeColor="background1" w:themeShade="D9"/>
+          </w:pBdr>
+          <w:rPr>
+            <w:b/>
+            <w:bCs/>
+          </w:rPr>
+        </w:pPr>
+        <w:r>
+          <w:fldChar w:fldCharType="begin"/>
+        </w:r>
+        <w:r>
+          <w:instrText xml:space="preserve"> PAGE   \* MERGEFORMAT </w:instrText>
+        </w:r>
+        <w:r>
+          <w:fldChar w:fldCharType="separate"/>
+        </w:r>
+        <w:r>
+          <w:rPr>
+            <w:b/>
+            <w:bCs/>
+            <w:noProof/>
+          </w:rPr>
+          <w:t>2</w:t>
+        </w:r>
+        <w:r>
+          <w:rPr>
+            <w:b/>
+            <w:bCs/>
+            <w:noProof/>
+          </w:rPr>
+          <w:fldChar w:fldCharType="end"/>
+        </w:r>
+        <w:r>
+          <w:rPr>
+            <w:b/>
+            <w:bCs/>
+          </w:rPr>
+          <w:t xml:space="preserve"> | </w:t>
+        </w:r>
+        <w:r>
+          <w:rPr>
+            <w:color w:val="7F7F7F" w:themeColor="background1" w:themeShade="7F"/>
+            <w:spacing w:val="60"/>
+          </w:rPr>
+          <w:t>Page</w:t>
+        </w:r>
+      </w:p>
+    </w:sdtContent>
+  </w:sdt>
+  <w:p>
+    <w:pPr>
+      <w:pStyle w:val="Footer"/>
+    </w:pPr>
   </w:p>
 </w:ftr>
 </file>
@@ -28937,7 +28139,7 @@
     <w:lsdException w:name="footnote text" w:semiHidden="1" w:unhideWhenUsed="1"/>
     <w:lsdException w:name="annotation text" w:semiHidden="1" w:unhideWhenUsed="1"/>
     <w:lsdException w:name="header" w:semiHidden="1" w:unhideWhenUsed="1"/>
-    <w:lsdException w:name="footer" w:semiHidden="1" w:unhideWhenUsed="1"/>
+    <w:lsdException w:name="footer" w:semiHidden="1" w:uiPriority="99" w:unhideWhenUsed="1"/>
     <w:lsdException w:name="index heading" w:semiHidden="1" w:unhideWhenUsed="1"/>
     <w:lsdException w:name="caption" w:semiHidden="1" w:unhideWhenUsed="1" w:qFormat="1"/>
     <w:lsdException w:name="table of figures" w:semiHidden="1" w:unhideWhenUsed="1"/>
@@ -29592,6 +28794,8 @@
   <w:style w:type="paragraph" w:styleId="Footer">
     <w:name w:val="footer"/>
     <w:basedOn w:val="Normal"/>
+    <w:link w:val="FooterChar"/>
+    <w:uiPriority w:val="99"/>
     <w:pPr>
       <w:tabs>
         <w:tab w:val="center" w:pos="4536"/>
@@ -29758,6 +28962,18 @@
         <w:insideV w:val="single" w:sz="4" w:space="0" w:color="auto"/>
       </w:tblBorders>
     </w:tblPr>
+  </w:style>
+  <w:style w:type="character" w:customStyle="1" w:styleId="FooterChar">
+    <w:name w:val="Footer Char"/>
+    <w:basedOn w:val="DefaultParagraphFont"/>
+    <w:link w:val="Footer"/>
+    <w:uiPriority w:val="99"/>
+    <w:rsid w:val="004F4501"/>
+    <w:rPr>
+      <w:sz w:val="24"/>
+      <w:szCs w:val="24"/>
+      <w:lang w:val="nl-NL" w:eastAsia="nl-NL"/>
+    </w:rPr>
   </w:style>
 </w:styles>
 </file>

</xml_diff>